<commit_message>
I finished the first three Phases
</commit_message>
<xml_diff>
--- a/Engineering Method/Método de ingeniería.docx
+++ b/Engineering Method/Método de ingeniería.docx
@@ -7,22 +7,17 @@
         <w:jc w:val="center"/>
         <w:rPr>
           <w:rFonts w:ascii="Arial" w:hAnsi="Arial" w:cs="Arial"/>
-          <w:sz w:val="40"/>
-        </w:rPr>
-      </w:pPr>
-      <w:r>
-        <w:rPr>
-          <w:rFonts w:ascii="Arial" w:hAnsi="Arial" w:cs="Arial"/>
-          <w:sz w:val="40"/>
-        </w:rPr>
-        <w:t xml:space="preserve">Método de </w:t>
-      </w:r>
-      <w:r>
-        <w:rPr>
-          <w:rFonts w:ascii="Arial" w:hAnsi="Arial" w:cs="Arial"/>
-          <w:sz w:val="40"/>
-        </w:rPr>
-        <w:t>ingeniería</w:t>
+          <w:sz w:val="32"/>
+          <w:szCs w:val="24"/>
+        </w:rPr>
+      </w:pPr>
+      <w:r>
+        <w:rPr>
+          <w:rFonts w:ascii="Arial" w:hAnsi="Arial" w:cs="Arial"/>
+          <w:sz w:val="32"/>
+          <w:szCs w:val="24"/>
+        </w:rPr>
+        <w:t>Método de ingeniería</w:t>
       </w:r>
     </w:p>
     <w:p>
@@ -34,15 +29,15 @@
         </w:numPr>
         <w:rPr>
           <w:rFonts w:ascii="Arial" w:hAnsi="Arial" w:cs="Arial"/>
-          <w:sz w:val="28"/>
-          <w:szCs w:val="28"/>
-        </w:rPr>
-      </w:pPr>
-      <w:r>
-        <w:rPr>
-          <w:rFonts w:ascii="Arial" w:hAnsi="Arial" w:cs="Arial"/>
-          <w:sz w:val="28"/>
-          <w:szCs w:val="28"/>
+          <w:sz w:val="24"/>
+          <w:szCs w:val="24"/>
+        </w:rPr>
+      </w:pPr>
+      <w:r>
+        <w:rPr>
+          <w:rFonts w:ascii="Arial" w:hAnsi="Arial" w:cs="Arial"/>
+          <w:sz w:val="24"/>
+          <w:szCs w:val="24"/>
         </w:rPr>
         <w:t>Identificación del problema</w:t>
       </w:r>
@@ -56,20 +51,228 @@
         </w:numPr>
         <w:rPr>
           <w:rFonts w:ascii="Arial" w:hAnsi="Arial" w:cs="Arial"/>
-          <w:sz w:val="28"/>
-          <w:szCs w:val="28"/>
-        </w:rPr>
-      </w:pPr>
-      <w:proofErr w:type="spellStart"/>
-      <w:r>
-        <w:rPr>
-          <w:rFonts w:ascii="Arial" w:hAnsi="Arial" w:cs="Arial"/>
-          <w:sz w:val="28"/>
-          <w:szCs w:val="28"/>
-        </w:rPr>
-        <w:t>Aa</w:t>
-      </w:r>
-      <w:proofErr w:type="spellEnd"/>
+          <w:sz w:val="24"/>
+          <w:szCs w:val="24"/>
+        </w:rPr>
+      </w:pPr>
+      <w:r>
+        <w:rPr>
+          <w:rFonts w:ascii="Arial" w:hAnsi="Arial" w:cs="Arial"/>
+          <w:sz w:val="24"/>
+          <w:szCs w:val="24"/>
+        </w:rPr>
+        <w:t>Contextualización</w:t>
+      </w:r>
+    </w:p>
+    <w:p>
+      <w:pPr>
+        <w:pStyle w:val="ListParagraph"/>
+        <w:ind w:left="2160"/>
+        <w:rPr>
+          <w:rFonts w:ascii="Arial" w:hAnsi="Arial" w:cs="Arial"/>
+          <w:sz w:val="24"/>
+          <w:szCs w:val="24"/>
+        </w:rPr>
+      </w:pPr>
+      <w:r>
+        <w:rPr>
+          <w:rFonts w:ascii="Arial" w:hAnsi="Arial" w:cs="Arial"/>
+          <w:sz w:val="24"/>
+          <w:szCs w:val="24"/>
+        </w:rPr>
+        <w:t>Venus y Marte están en guerra</w:t>
+      </w:r>
+      <w:r>
+        <w:rPr>
+          <w:rFonts w:ascii="Arial" w:hAnsi="Arial" w:cs="Arial"/>
+          <w:sz w:val="24"/>
+          <w:szCs w:val="24"/>
+        </w:rPr>
+        <w:t xml:space="preserve">. La </w:t>
+      </w:r>
+      <w:r>
+        <w:rPr>
+          <w:rFonts w:ascii="Arial" w:hAnsi="Arial" w:cs="Arial"/>
+          <w:sz w:val="24"/>
+          <w:szCs w:val="24"/>
+        </w:rPr>
+        <w:t>T</w:t>
+      </w:r>
+      <w:r>
+        <w:rPr>
+          <w:rFonts w:ascii="Arial" w:hAnsi="Arial" w:cs="Arial"/>
+          <w:sz w:val="24"/>
+          <w:szCs w:val="24"/>
+        </w:rPr>
+        <w:t>ierra, como aliada de Marte, ha sido elegida para ayudarle en esta guerra. Se sabe que Marte tiene naves escondidas, cuya ubicación (en X,Y) solo puede revelarse por medio de una técnica matemática llamada “Multiplicación de matrices”.</w:t>
+      </w:r>
+    </w:p>
+    <w:p>
+      <w:pPr>
+        <w:pStyle w:val="ListParagraph"/>
+        <w:numPr>
+          <w:ilvl w:val="1"/>
+          <w:numId w:val="1"/>
+        </w:numPr>
+        <w:rPr>
+          <w:rFonts w:ascii="Arial" w:hAnsi="Arial" w:cs="Arial"/>
+          <w:sz w:val="24"/>
+          <w:szCs w:val="24"/>
+        </w:rPr>
+      </w:pPr>
+      <w:r>
+        <w:rPr>
+          <w:rFonts w:ascii="Arial" w:hAnsi="Arial" w:cs="Arial"/>
+          <w:sz w:val="24"/>
+          <w:szCs w:val="24"/>
+        </w:rPr>
+        <w:t>Problema</w:t>
+      </w:r>
+    </w:p>
+    <w:p>
+      <w:pPr>
+        <w:pStyle w:val="ListParagraph"/>
+        <w:ind w:left="2160"/>
+        <w:rPr>
+          <w:rFonts w:ascii="Arial" w:hAnsi="Arial" w:cs="Arial"/>
+          <w:sz w:val="24"/>
+          <w:szCs w:val="24"/>
+        </w:rPr>
+      </w:pPr>
+      <w:r>
+        <w:rPr>
+          <w:rFonts w:ascii="Arial" w:hAnsi="Arial" w:cs="Arial"/>
+          <w:sz w:val="24"/>
+          <w:szCs w:val="24"/>
+        </w:rPr>
+        <w:t>Se requiere encontrar una forma de poder multiplicar una secuencia de matrices efic</w:t>
+      </w:r>
+      <w:r>
+        <w:rPr>
+          <w:rFonts w:ascii="Arial" w:hAnsi="Arial" w:cs="Arial"/>
+          <w:sz w:val="24"/>
+          <w:szCs w:val="24"/>
+        </w:rPr>
+        <w:t>ientemente</w:t>
+      </w:r>
+      <w:r>
+        <w:rPr>
+          <w:rFonts w:ascii="Arial" w:hAnsi="Arial" w:cs="Arial"/>
+          <w:sz w:val="24"/>
+          <w:szCs w:val="24"/>
+        </w:rPr>
+        <w:t xml:space="preserve">. </w:t>
+      </w:r>
+    </w:p>
+    <w:p>
+      <w:pPr>
+        <w:pStyle w:val="ListParagraph"/>
+        <w:numPr>
+          <w:ilvl w:val="1"/>
+          <w:numId w:val="1"/>
+        </w:numPr>
+        <w:rPr>
+          <w:rFonts w:ascii="Arial" w:hAnsi="Arial" w:cs="Arial"/>
+          <w:sz w:val="24"/>
+          <w:szCs w:val="24"/>
+        </w:rPr>
+      </w:pPr>
+      <w:r>
+        <w:rPr>
+          <w:rFonts w:ascii="Arial" w:hAnsi="Arial" w:cs="Arial"/>
+          <w:sz w:val="24"/>
+          <w:szCs w:val="24"/>
+        </w:rPr>
+        <w:t>Necesidades</w:t>
+      </w:r>
+    </w:p>
+    <w:p>
+      <w:pPr>
+        <w:pStyle w:val="ListParagraph"/>
+        <w:numPr>
+          <w:ilvl w:val="2"/>
+          <w:numId w:val="1"/>
+        </w:numPr>
+        <w:rPr>
+          <w:rFonts w:ascii="Arial" w:hAnsi="Arial" w:cs="Arial"/>
+          <w:sz w:val="24"/>
+          <w:szCs w:val="24"/>
+        </w:rPr>
+      </w:pPr>
+      <w:r>
+        <w:rPr>
+          <w:rFonts w:ascii="Arial" w:hAnsi="Arial" w:cs="Arial"/>
+          <w:sz w:val="24"/>
+          <w:szCs w:val="24"/>
+        </w:rPr>
+        <w:t>Se debe tener una interfaz que permita ingresar las dimensiones de las matrices (El campo de batalla).</w:t>
+      </w:r>
+    </w:p>
+    <w:p>
+      <w:pPr>
+        <w:pStyle w:val="ListParagraph"/>
+        <w:numPr>
+          <w:ilvl w:val="2"/>
+          <w:numId w:val="1"/>
+        </w:numPr>
+        <w:rPr>
+          <w:rFonts w:ascii="Arial" w:hAnsi="Arial" w:cs="Arial"/>
+          <w:sz w:val="24"/>
+          <w:szCs w:val="24"/>
+        </w:rPr>
+      </w:pPr>
+      <w:r>
+        <w:rPr>
+          <w:rFonts w:ascii="Arial" w:hAnsi="Arial" w:cs="Arial"/>
+          <w:sz w:val="24"/>
+          <w:szCs w:val="24"/>
+        </w:rPr>
+        <w:t xml:space="preserve">Se necesita que haya una forma de generar valores aleatorios en cada posición de la matriz. </w:t>
+      </w:r>
+    </w:p>
+    <w:p>
+      <w:pPr>
+        <w:pStyle w:val="ListParagraph"/>
+        <w:numPr>
+          <w:ilvl w:val="2"/>
+          <w:numId w:val="1"/>
+        </w:numPr>
+        <w:rPr>
+          <w:rFonts w:ascii="Arial" w:hAnsi="Arial" w:cs="Arial"/>
+          <w:sz w:val="24"/>
+          <w:szCs w:val="24"/>
+        </w:rPr>
+      </w:pPr>
+      <w:r>
+        <w:rPr>
+          <w:rFonts w:ascii="Arial" w:hAnsi="Arial" w:cs="Arial"/>
+          <w:sz w:val="24"/>
+          <w:szCs w:val="24"/>
+        </w:rPr>
+        <w:t xml:space="preserve">Se requiere que sea permitido crear una secuencia de matrices para multiplicarse. </w:t>
+      </w:r>
+    </w:p>
+    <w:p>
+      <w:pPr>
+        <w:pStyle w:val="ListParagraph"/>
+        <w:numPr>
+          <w:ilvl w:val="2"/>
+          <w:numId w:val="1"/>
+        </w:numPr>
+        <w:rPr>
+          <w:rFonts w:ascii="Arial" w:hAnsi="Arial" w:cs="Arial"/>
+          <w:sz w:val="24"/>
+          <w:szCs w:val="24"/>
+        </w:rPr>
+      </w:pPr>
+      <w:r>
+        <w:rPr>
+          <w:rFonts w:ascii="Arial" w:hAnsi="Arial" w:cs="Arial"/>
+          <w:sz w:val="24"/>
+          <w:szCs w:val="24"/>
+        </w:rPr>
+        <w:t xml:space="preserve">Se solicita que haya una interfaz que muestre el resultado de dicha multiplicación para ver la ubicación de las tropas de Marte. </w:t>
+      </w:r>
     </w:p>
     <w:p>
       <w:pPr>
@@ -80,28 +283,94 @@
         </w:numPr>
         <w:rPr>
           <w:rFonts w:ascii="Arial" w:hAnsi="Arial" w:cs="Arial"/>
-          <w:sz w:val="40"/>
-        </w:rPr>
-      </w:pPr>
-      <w:r>
-        <w:rPr>
-          <w:rFonts w:ascii="Arial" w:hAnsi="Arial" w:cs="Arial"/>
-          <w:sz w:val="28"/>
-          <w:szCs w:val="28"/>
+          <w:sz w:val="24"/>
+          <w:szCs w:val="24"/>
+        </w:rPr>
+      </w:pPr>
+      <w:r>
+        <w:rPr>
+          <w:rFonts w:ascii="Arial" w:hAnsi="Arial" w:cs="Arial"/>
+          <w:sz w:val="24"/>
+          <w:szCs w:val="24"/>
         </w:rPr>
         <w:t>Recopilación</w:t>
       </w:r>
       <w:r>
         <w:rPr>
           <w:rFonts w:ascii="Arial" w:hAnsi="Arial" w:cs="Arial"/>
-          <w:sz w:val="28"/>
-          <w:szCs w:val="28"/>
+          <w:sz w:val="24"/>
+          <w:szCs w:val="24"/>
         </w:rPr>
         <w:t xml:space="preserve"> de información</w:t>
       </w:r>
     </w:p>
     <w:p>
       <w:pPr>
+        <w:rPr>
+          <w:rFonts w:ascii="Arial" w:hAnsi="Arial" w:cs="Arial"/>
+          <w:sz w:val="24"/>
+          <w:szCs w:val="24"/>
+        </w:rPr>
+      </w:pPr>
+      <w:r>
+        <w:rPr>
+          <w:rFonts w:ascii="Arial" w:hAnsi="Arial" w:cs="Arial"/>
+          <w:sz w:val="24"/>
+          <w:szCs w:val="24"/>
+        </w:rPr>
+        <w:t xml:space="preserve">Con el objetivo de comprender como </w:t>
+      </w:r>
+      <w:r>
+        <w:rPr>
+          <w:rFonts w:ascii="Arial" w:hAnsi="Arial" w:cs="Arial"/>
+          <w:sz w:val="24"/>
+          <w:szCs w:val="24"/>
+        </w:rPr>
+        <w:t xml:space="preserve">cumplir con las necesidades expuestas, se requiere de una investigación de conceptos. De esta forma, proporcionar una mejor visión del problema, logrando </w:t>
+      </w:r>
+      <w:r>
+        <w:rPr>
+          <w:rFonts w:ascii="Arial" w:hAnsi="Arial" w:cs="Arial"/>
+          <w:sz w:val="24"/>
+          <w:szCs w:val="24"/>
+        </w:rPr>
+        <w:t>entender matemáticamente lo que hay que hacer</w:t>
+      </w:r>
+      <w:r>
+        <w:rPr>
+          <w:rFonts w:ascii="Arial" w:hAnsi="Arial" w:cs="Arial"/>
+          <w:sz w:val="24"/>
+          <w:szCs w:val="24"/>
+        </w:rPr>
+        <w:t>, cómo</w:t>
+      </w:r>
+      <w:r>
+        <w:rPr>
+          <w:rFonts w:ascii="Arial" w:hAnsi="Arial" w:cs="Arial"/>
+          <w:sz w:val="24"/>
+          <w:szCs w:val="24"/>
+        </w:rPr>
+        <w:t xml:space="preserve"> hacerlo</w:t>
+      </w:r>
+      <w:r>
+        <w:rPr>
+          <w:rFonts w:ascii="Arial" w:hAnsi="Arial" w:cs="Arial"/>
+          <w:sz w:val="24"/>
+          <w:szCs w:val="24"/>
+        </w:rPr>
+        <w:t>, y las limitaciones que se deben respetar/cumplir para lograrlo</w:t>
+      </w:r>
+      <w:r>
+        <w:rPr>
+          <w:rFonts w:ascii="Arial" w:hAnsi="Arial" w:cs="Arial"/>
+          <w:sz w:val="24"/>
+          <w:szCs w:val="24"/>
+        </w:rPr>
+        <w:t>.</w:t>
+      </w:r>
+    </w:p>
+    <w:p>
+      <w:pPr>
         <w:pStyle w:val="ListParagraph"/>
         <w:numPr>
           <w:ilvl w:val="1"/>
@@ -109,19 +378,359 @@
         </w:numPr>
         <w:rPr>
           <w:rFonts w:ascii="Arial" w:hAnsi="Arial" w:cs="Arial"/>
-          <w:sz w:val="40"/>
-        </w:rPr>
-      </w:pPr>
-      <w:proofErr w:type="spellStart"/>
-      <w:r>
-        <w:rPr>
-          <w:rFonts w:ascii="Arial" w:hAnsi="Arial" w:cs="Arial"/>
-          <w:sz w:val="28"/>
-          <w:szCs w:val="28"/>
-        </w:rPr>
-        <w:t>Aa</w:t>
-      </w:r>
-      <w:proofErr w:type="spellEnd"/>
+          <w:sz w:val="24"/>
+          <w:szCs w:val="24"/>
+        </w:rPr>
+      </w:pPr>
+      <w:r>
+        <w:rPr>
+          <w:rFonts w:ascii="Arial" w:hAnsi="Arial" w:cs="Arial"/>
+          <w:sz w:val="24"/>
+          <w:szCs w:val="24"/>
+        </w:rPr>
+        <w:t xml:space="preserve">Matriz: </w:t>
+      </w:r>
+      <w:r>
+        <w:rPr>
+          <w:rFonts w:ascii="Arial" w:hAnsi="Arial" w:cs="Arial"/>
+          <w:sz w:val="24"/>
+          <w:szCs w:val="24"/>
+        </w:rPr>
+        <w:t>“</w:t>
+      </w:r>
+      <w:r>
+        <w:rPr>
+          <w:rFonts w:ascii="Arial" w:hAnsi="Arial" w:cs="Arial"/>
+          <w:sz w:val="24"/>
+          <w:szCs w:val="24"/>
+        </w:rPr>
+        <w:t>En general, una matriz es un conjunto ordenado en una estructura de filas y columnas</w:t>
+      </w:r>
+      <w:r>
+        <w:rPr>
+          <w:rFonts w:ascii="Arial" w:hAnsi="Arial" w:cs="Arial"/>
+          <w:sz w:val="24"/>
+          <w:szCs w:val="24"/>
+        </w:rPr>
+        <w:t xml:space="preserve">” </w:t>
+      </w:r>
+      <w:sdt>
+        <w:sdtPr>
+          <w:rPr>
+            <w:rFonts w:ascii="Arial" w:hAnsi="Arial" w:cs="Arial"/>
+            <w:sz w:val="24"/>
+            <w:szCs w:val="24"/>
+          </w:rPr>
+          <w:id w:val="-1902434255"/>
+          <w:citation/>
+        </w:sdtPr>
+        <w:sdtContent>
+          <w:r>
+            <w:rPr>
+              <w:rFonts w:ascii="Arial" w:hAnsi="Arial" w:cs="Arial"/>
+              <w:sz w:val="24"/>
+              <w:szCs w:val="24"/>
+            </w:rPr>
+            <w:fldChar w:fldCharType="begin"/>
+          </w:r>
+          <w:r>
+            <w:rPr>
+              <w:rFonts w:ascii="Arial" w:hAnsi="Arial" w:cs="Arial"/>
+              <w:sz w:val="24"/>
+              <w:szCs w:val="24"/>
+            </w:rPr>
+            <w:instrText xml:space="preserve">CITATION Des04 \l 9226 </w:instrText>
+          </w:r>
+          <w:r>
+            <w:rPr>
+              <w:rFonts w:ascii="Arial" w:hAnsi="Arial" w:cs="Arial"/>
+              <w:sz w:val="24"/>
+              <w:szCs w:val="24"/>
+            </w:rPr>
+            <w:fldChar w:fldCharType="separate"/>
+          </w:r>
+          <w:r>
+            <w:rPr>
+              <w:rFonts w:ascii="Arial" w:hAnsi="Arial" w:cs="Arial"/>
+              <w:noProof/>
+              <w:sz w:val="24"/>
+              <w:szCs w:val="24"/>
+            </w:rPr>
+            <w:t>(Definición de Matriz, 2004)</w:t>
+          </w:r>
+          <w:r>
+            <w:rPr>
+              <w:rFonts w:ascii="Arial" w:hAnsi="Arial" w:cs="Arial"/>
+              <w:sz w:val="24"/>
+              <w:szCs w:val="24"/>
+            </w:rPr>
+            <w:fldChar w:fldCharType="end"/>
+          </w:r>
+        </w:sdtContent>
+      </w:sdt>
+      <w:r>
+        <w:rPr>
+          <w:rFonts w:ascii="Arial" w:hAnsi="Arial" w:cs="Arial"/>
+          <w:sz w:val="24"/>
+          <w:szCs w:val="24"/>
+        </w:rPr>
+        <w:t xml:space="preserve"> </w:t>
+      </w:r>
+      <w:r>
+        <w:rPr>
+          <w:rFonts w:ascii="Arial" w:hAnsi="Arial" w:cs="Arial"/>
+          <w:sz w:val="24"/>
+          <w:szCs w:val="24"/>
+        </w:rPr>
+        <w:t>La cantidad de filas y columnas pueden variar. Sin embargo, “</w:t>
+      </w:r>
+      <w:r>
+        <w:rPr>
+          <w:rFonts w:ascii="Arial" w:hAnsi="Arial" w:cs="Arial"/>
+          <w:sz w:val="24"/>
+          <w:szCs w:val="24"/>
+        </w:rPr>
+        <w:t>Decimos que una matriz es de orden m</w:t>
+      </w:r>
+      <w:r>
+        <w:rPr>
+          <w:rFonts w:ascii="Arial" w:hAnsi="Arial" w:cs="Arial"/>
+          <w:sz w:val="24"/>
+          <w:szCs w:val="24"/>
+        </w:rPr>
+        <w:t xml:space="preserve"> x </w:t>
+      </w:r>
+      <w:r>
+        <w:rPr>
+          <w:rFonts w:ascii="Arial" w:hAnsi="Arial" w:cs="Arial"/>
+          <w:sz w:val="24"/>
+          <w:szCs w:val="24"/>
+        </w:rPr>
+        <w:t xml:space="preserve">n (o de dimensión m </w:t>
+      </w:r>
+      <w:r>
+        <w:rPr>
+          <w:rFonts w:ascii="Arial" w:hAnsi="Arial" w:cs="Arial"/>
+          <w:sz w:val="24"/>
+          <w:szCs w:val="24"/>
+        </w:rPr>
+        <w:t>x</w:t>
+      </w:r>
+      <w:r>
+        <w:rPr>
+          <w:rFonts w:ascii="Arial" w:hAnsi="Arial" w:cs="Arial"/>
+          <w:sz w:val="24"/>
+          <w:szCs w:val="24"/>
+        </w:rPr>
+        <w:t xml:space="preserve"> n) cuando tiene m filas y n columnas.</w:t>
+      </w:r>
+      <w:r>
+        <w:rPr>
+          <w:rFonts w:ascii="Arial" w:hAnsi="Arial" w:cs="Arial"/>
+          <w:sz w:val="24"/>
+          <w:szCs w:val="24"/>
+        </w:rPr>
+        <w:t>”</w:t>
+      </w:r>
+      <w:r>
+        <w:rPr>
+          <w:rFonts w:ascii="Arial" w:hAnsi="Arial" w:cs="Arial"/>
+          <w:sz w:val="24"/>
+          <w:szCs w:val="24"/>
+        </w:rPr>
+        <w:t xml:space="preserve"> </w:t>
+      </w:r>
+      <w:sdt>
+        <w:sdtPr>
+          <w:rPr>
+            <w:rFonts w:ascii="Arial" w:hAnsi="Arial" w:cs="Arial"/>
+            <w:sz w:val="24"/>
+            <w:szCs w:val="24"/>
+          </w:rPr>
+          <w:id w:val="-1198233591"/>
+          <w:citation/>
+        </w:sdtPr>
+        <w:sdtContent>
+          <w:r>
+            <w:rPr>
+              <w:rFonts w:ascii="Arial" w:hAnsi="Arial" w:cs="Arial"/>
+              <w:sz w:val="24"/>
+              <w:szCs w:val="24"/>
+            </w:rPr>
+            <w:fldChar w:fldCharType="begin"/>
+          </w:r>
+          <w:r>
+            <w:rPr>
+              <w:rFonts w:ascii="Arial" w:hAnsi="Arial" w:cs="Arial"/>
+              <w:sz w:val="24"/>
+              <w:szCs w:val="24"/>
+            </w:rPr>
+            <w:instrText xml:space="preserve">CITATION Def \l 9226 </w:instrText>
+          </w:r>
+          <w:r>
+            <w:rPr>
+              <w:rFonts w:ascii="Arial" w:hAnsi="Arial" w:cs="Arial"/>
+              <w:sz w:val="24"/>
+              <w:szCs w:val="24"/>
+            </w:rPr>
+            <w:fldChar w:fldCharType="separate"/>
+          </w:r>
+          <w:r>
+            <w:rPr>
+              <w:rFonts w:ascii="Arial" w:hAnsi="Arial" w:cs="Arial"/>
+              <w:noProof/>
+              <w:sz w:val="24"/>
+              <w:szCs w:val="24"/>
+            </w:rPr>
+            <w:t>(Matemáticas IES, s.f.)</w:t>
+          </w:r>
+          <w:r>
+            <w:rPr>
+              <w:rFonts w:ascii="Arial" w:hAnsi="Arial" w:cs="Arial"/>
+              <w:sz w:val="24"/>
+              <w:szCs w:val="24"/>
+            </w:rPr>
+            <w:fldChar w:fldCharType="end"/>
+          </w:r>
+        </w:sdtContent>
+      </w:sdt>
+    </w:p>
+    <w:p>
+      <w:pPr>
+        <w:pStyle w:val="ListParagraph"/>
+        <w:numPr>
+          <w:ilvl w:val="1"/>
+          <w:numId w:val="1"/>
+        </w:numPr>
+        <w:rPr>
+          <w:rFonts w:ascii="Arial" w:hAnsi="Arial" w:cs="Arial"/>
+          <w:sz w:val="24"/>
+          <w:szCs w:val="24"/>
+        </w:rPr>
+      </w:pPr>
+      <w:r>
+        <w:rPr>
+          <w:rFonts w:ascii="Arial" w:hAnsi="Arial" w:cs="Arial"/>
+          <w:sz w:val="24"/>
+          <w:szCs w:val="24"/>
+        </w:rPr>
+        <w:t xml:space="preserve">Multiplicación de matrices: </w:t>
+      </w:r>
+      <w:r>
+        <w:rPr>
+          <w:rFonts w:ascii="Arial" w:hAnsi="Arial" w:cs="Arial"/>
+          <w:sz w:val="24"/>
+          <w:szCs w:val="24"/>
+        </w:rPr>
+        <w:t>Es u</w:t>
+      </w:r>
+      <w:r>
+        <w:rPr>
+          <w:rFonts w:ascii="Arial" w:hAnsi="Arial" w:cs="Arial"/>
+          <w:sz w:val="24"/>
+          <w:szCs w:val="24"/>
+        </w:rPr>
+        <w:t>na operación matemática donde cogemos las filas de una matriz A y las multiplicamos por las columnas de una matriz B. Es muy importante entender que “</w:t>
+      </w:r>
+      <w:r>
+        <w:rPr>
+          <w:rFonts w:ascii="Arial" w:hAnsi="Arial" w:cs="Arial"/>
+          <w:sz w:val="24"/>
+          <w:szCs w:val="24"/>
+        </w:rPr>
+        <w:t>Usted solo puede multiplicar dos matrices si sus dimensiones son compatibles , lo que significa que el número de columnas en la primera matriz es igual al número de renglones en la segunda matriz</w:t>
+      </w:r>
+      <w:r>
+        <w:rPr>
+          <w:rFonts w:ascii="Arial" w:hAnsi="Arial" w:cs="Arial"/>
+          <w:sz w:val="24"/>
+          <w:szCs w:val="24"/>
+        </w:rPr>
+        <w:t xml:space="preserve">” </w:t>
+      </w:r>
+      <w:sdt>
+        <w:sdtPr>
+          <w:rPr>
+            <w:rFonts w:ascii="Arial" w:hAnsi="Arial" w:cs="Arial"/>
+            <w:sz w:val="24"/>
+            <w:szCs w:val="24"/>
+          </w:rPr>
+          <w:id w:val="1041164716"/>
+          <w:citation/>
+        </w:sdtPr>
+        <w:sdtContent>
+          <w:r>
+            <w:rPr>
+              <w:rFonts w:ascii="Arial" w:hAnsi="Arial" w:cs="Arial"/>
+              <w:sz w:val="24"/>
+              <w:szCs w:val="24"/>
+            </w:rPr>
+            <w:fldChar w:fldCharType="begin"/>
+          </w:r>
+          <w:r>
+            <w:rPr>
+              <w:rFonts w:ascii="Arial" w:hAnsi="Arial" w:cs="Arial"/>
+              <w:sz w:val="24"/>
+              <w:szCs w:val="24"/>
+            </w:rPr>
+            <w:instrText xml:space="preserve">CITATION Var \l 9226 </w:instrText>
+          </w:r>
+          <w:r>
+            <w:rPr>
+              <w:rFonts w:ascii="Arial" w:hAnsi="Arial" w:cs="Arial"/>
+              <w:sz w:val="24"/>
+              <w:szCs w:val="24"/>
+            </w:rPr>
+            <w:fldChar w:fldCharType="separate"/>
+          </w:r>
+          <w:r>
+            <w:rPr>
+              <w:rFonts w:ascii="Arial" w:hAnsi="Arial" w:cs="Arial"/>
+              <w:noProof/>
+              <w:sz w:val="24"/>
+              <w:szCs w:val="24"/>
+            </w:rPr>
+            <w:t>(Varsity Tutors , s.f.)</w:t>
+          </w:r>
+          <w:r>
+            <w:rPr>
+              <w:rFonts w:ascii="Arial" w:hAnsi="Arial" w:cs="Arial"/>
+              <w:sz w:val="24"/>
+              <w:szCs w:val="24"/>
+            </w:rPr>
+            <w:fldChar w:fldCharType="end"/>
+          </w:r>
+        </w:sdtContent>
+      </w:sdt>
+    </w:p>
+    <w:p>
+      <w:pPr>
+        <w:rPr>
+          <w:rFonts w:ascii="Arial" w:hAnsi="Arial" w:cs="Arial"/>
+          <w:sz w:val="24"/>
+          <w:szCs w:val="24"/>
+        </w:rPr>
+      </w:pPr>
+    </w:p>
+    <w:p>
+      <w:pPr>
+        <w:rPr>
+          <w:rFonts w:ascii="Arial" w:hAnsi="Arial" w:cs="Arial"/>
+          <w:sz w:val="24"/>
+          <w:szCs w:val="24"/>
+        </w:rPr>
+      </w:pPr>
+    </w:p>
+    <w:p>
+      <w:pPr>
+        <w:pStyle w:val="ListParagraph"/>
+        <w:ind w:left="1440"/>
+        <w:rPr>
+          <w:rFonts w:ascii="Arial" w:hAnsi="Arial" w:cs="Arial"/>
+          <w:sz w:val="24"/>
+          <w:szCs w:val="24"/>
+        </w:rPr>
+      </w:pPr>
     </w:p>
     <w:p>
       <w:pPr>
@@ -132,20 +741,39 @@
         </w:numPr>
         <w:rPr>
           <w:rFonts w:ascii="Arial" w:hAnsi="Arial" w:cs="Arial"/>
-          <w:sz w:val="40"/>
-        </w:rPr>
-      </w:pPr>
-      <w:r>
-        <w:rPr>
-          <w:rFonts w:ascii="Arial" w:hAnsi="Arial" w:cs="Arial"/>
-          <w:sz w:val="28"/>
-          <w:szCs w:val="28"/>
-        </w:rPr>
+          <w:sz w:val="24"/>
+          <w:szCs w:val="24"/>
+        </w:rPr>
+      </w:pPr>
+      <w:r>
+        <w:rPr>
+          <w:rFonts w:ascii="Arial" w:hAnsi="Arial" w:cs="Arial"/>
+          <w:sz w:val="24"/>
+          <w:szCs w:val="24"/>
+        </w:rPr>
+        <w:lastRenderedPageBreak/>
         <w:t xml:space="preserve">Búsqueda de soluciones creativas </w:t>
       </w:r>
     </w:p>
     <w:p>
       <w:pPr>
+        <w:rPr>
+          <w:rFonts w:ascii="Arial" w:hAnsi="Arial" w:cs="Arial"/>
+          <w:sz w:val="24"/>
+          <w:szCs w:val="24"/>
+        </w:rPr>
+      </w:pPr>
+      <w:r>
+        <w:rPr>
+          <w:rFonts w:ascii="Arial" w:hAnsi="Arial" w:cs="Arial"/>
+          <w:sz w:val="24"/>
+          <w:szCs w:val="24"/>
+        </w:rPr>
+        <w:t>Lluvia de ideas:</w:t>
+      </w:r>
+    </w:p>
+    <w:p>
+      <w:pPr>
         <w:pStyle w:val="ListParagraph"/>
         <w:numPr>
           <w:ilvl w:val="1"/>
@@ -153,40 +781,25 @@
         </w:numPr>
         <w:rPr>
           <w:rFonts w:ascii="Arial" w:hAnsi="Arial" w:cs="Arial"/>
-          <w:sz w:val="40"/>
-        </w:rPr>
-      </w:pPr>
-      <w:proofErr w:type="spellStart"/>
-      <w:r>
-        <w:rPr>
-          <w:rFonts w:ascii="Arial" w:hAnsi="Arial" w:cs="Arial"/>
-          <w:sz w:val="28"/>
-          <w:szCs w:val="28"/>
-        </w:rPr>
-        <w:t>Aa</w:t>
-      </w:r>
-      <w:proofErr w:type="spellEnd"/>
-    </w:p>
-    <w:p>
-      <w:pPr>
-        <w:pStyle w:val="ListParagraph"/>
-        <w:numPr>
-          <w:ilvl w:val="0"/>
-          <w:numId w:val="1"/>
-        </w:numPr>
-        <w:rPr>
-          <w:rFonts w:ascii="Arial" w:hAnsi="Arial" w:cs="Arial"/>
-          <w:sz w:val="28"/>
-          <w:szCs w:val="28"/>
-        </w:rPr>
-      </w:pPr>
-      <w:r>
-        <w:rPr>
-          <w:rFonts w:ascii="Arial" w:hAnsi="Arial" w:cs="Arial"/>
-          <w:sz w:val="28"/>
-          <w:szCs w:val="28"/>
-        </w:rPr>
-        <w:t>Transición de las Ideas a los Diseños Preliminares</w:t>
+          <w:sz w:val="24"/>
+          <w:szCs w:val="24"/>
+        </w:rPr>
+      </w:pPr>
+      <w:r>
+        <w:rPr>
+          <w:rFonts w:ascii="Arial" w:hAnsi="Arial" w:cs="Arial"/>
+          <w:sz w:val="24"/>
+          <w:szCs w:val="24"/>
+        </w:rPr>
+        <w:t xml:space="preserve">Crear dos métodos que se encarguen del problema por </w:t>
+      </w:r>
+      <w:r>
+        <w:rPr>
+          <w:rFonts w:ascii="Arial" w:hAnsi="Arial" w:cs="Arial"/>
+          <w:sz w:val="24"/>
+          <w:szCs w:val="24"/>
+        </w:rPr>
+        <w:t xml:space="preserve">aparte para luego juntarlos y dar una solución. El primer método recibirá las matrices a multiplicar y comprobará si es posible o no multiplicarlas aplicando la propiedad matemática de la multiplicación de matrices mencionada anteriormente. </w:t>
       </w:r>
     </w:p>
     <w:p>
@@ -198,170 +811,214 @@
         </w:numPr>
         <w:rPr>
           <w:rFonts w:ascii="Arial" w:hAnsi="Arial" w:cs="Arial"/>
-          <w:sz w:val="28"/>
-          <w:szCs w:val="28"/>
-        </w:rPr>
-      </w:pPr>
-      <w:proofErr w:type="spellStart"/>
-      <w:r>
-        <w:rPr>
-          <w:rFonts w:ascii="Arial" w:hAnsi="Arial" w:cs="Arial"/>
-          <w:sz w:val="28"/>
-          <w:szCs w:val="28"/>
-        </w:rPr>
-        <w:t>Aa</w:t>
-      </w:r>
-      <w:proofErr w:type="spellEnd"/>
-    </w:p>
-    <w:p>
-      <w:pPr>
-        <w:pStyle w:val="ListParagraph"/>
-        <w:numPr>
-          <w:ilvl w:val="0"/>
-          <w:numId w:val="1"/>
-        </w:numPr>
-        <w:rPr>
-          <w:rFonts w:ascii="Arial" w:hAnsi="Arial" w:cs="Arial"/>
-          <w:sz w:val="28"/>
-          <w:szCs w:val="28"/>
-        </w:rPr>
-      </w:pPr>
-      <w:r>
-        <w:rPr>
-          <w:rFonts w:ascii="Arial" w:hAnsi="Arial" w:cs="Arial"/>
-          <w:sz w:val="28"/>
-          <w:szCs w:val="28"/>
-        </w:rPr>
-        <w:t>Evaluación y Selección de la Mejor Solución</w:t>
-      </w:r>
-    </w:p>
-    <w:p>
-      <w:pPr>
-        <w:pStyle w:val="ListParagraph"/>
-        <w:numPr>
-          <w:ilvl w:val="1"/>
-          <w:numId w:val="1"/>
-        </w:numPr>
-        <w:rPr>
-          <w:rFonts w:ascii="Arial" w:hAnsi="Arial" w:cs="Arial"/>
-          <w:sz w:val="28"/>
-          <w:szCs w:val="28"/>
-        </w:rPr>
-      </w:pPr>
-      <w:proofErr w:type="spellStart"/>
-      <w:r>
-        <w:rPr>
-          <w:rFonts w:ascii="Arial" w:hAnsi="Arial" w:cs="Arial"/>
-          <w:sz w:val="28"/>
-          <w:szCs w:val="28"/>
-        </w:rPr>
-        <w:t>Aa</w:t>
-      </w:r>
-      <w:proofErr w:type="spellEnd"/>
-    </w:p>
-    <w:p>
-      <w:pPr>
-        <w:pStyle w:val="ListParagraph"/>
-        <w:numPr>
-          <w:ilvl w:val="0"/>
-          <w:numId w:val="1"/>
-        </w:numPr>
-        <w:rPr>
-          <w:rFonts w:ascii="Arial" w:hAnsi="Arial" w:cs="Arial"/>
-          <w:sz w:val="28"/>
-          <w:szCs w:val="28"/>
-        </w:rPr>
-      </w:pPr>
-      <w:r>
-        <w:rPr>
-          <w:rFonts w:ascii="Arial" w:hAnsi="Arial" w:cs="Arial"/>
-          <w:sz w:val="28"/>
-          <w:szCs w:val="28"/>
-        </w:rPr>
-        <w:t>Preparación de Informes y Especificaciones</w:t>
-      </w:r>
-    </w:p>
-    <w:p>
-      <w:pPr>
-        <w:pStyle w:val="ListParagraph"/>
-        <w:numPr>
-          <w:ilvl w:val="1"/>
-          <w:numId w:val="1"/>
-        </w:numPr>
-        <w:rPr>
-          <w:rFonts w:ascii="Arial" w:hAnsi="Arial" w:cs="Arial"/>
-          <w:sz w:val="28"/>
-          <w:szCs w:val="28"/>
-        </w:rPr>
-      </w:pPr>
-      <w:proofErr w:type="spellStart"/>
-      <w:r>
-        <w:rPr>
-          <w:rFonts w:ascii="Arial" w:hAnsi="Arial" w:cs="Arial"/>
-          <w:sz w:val="28"/>
-          <w:szCs w:val="28"/>
-        </w:rPr>
-        <w:t>Aa</w:t>
-      </w:r>
-      <w:proofErr w:type="spellEnd"/>
-    </w:p>
-    <w:p>
-      <w:pPr>
-        <w:pStyle w:val="ListParagraph"/>
-        <w:numPr>
-          <w:ilvl w:val="0"/>
-          <w:numId w:val="1"/>
-        </w:numPr>
-        <w:rPr>
-          <w:rFonts w:ascii="Arial" w:hAnsi="Arial" w:cs="Arial"/>
-          <w:sz w:val="28"/>
-          <w:szCs w:val="28"/>
-        </w:rPr>
-      </w:pPr>
-      <w:r>
-        <w:rPr>
-          <w:rFonts w:ascii="Arial" w:hAnsi="Arial" w:cs="Arial"/>
-          <w:sz w:val="28"/>
-          <w:szCs w:val="28"/>
-        </w:rPr>
-        <w:t>Implementación del Diseño</w:t>
-      </w:r>
-    </w:p>
-    <w:p>
-      <w:pPr>
-        <w:pStyle w:val="ListParagraph"/>
-        <w:numPr>
-          <w:ilvl w:val="1"/>
-          <w:numId w:val="1"/>
-        </w:numPr>
-        <w:rPr>
-          <w:rFonts w:ascii="Arial" w:hAnsi="Arial" w:cs="Arial"/>
-          <w:sz w:val="28"/>
-          <w:szCs w:val="28"/>
-        </w:rPr>
-      </w:pPr>
-      <w:proofErr w:type="spellStart"/>
-      <w:r>
-        <w:rPr>
-          <w:rFonts w:ascii="Arial" w:hAnsi="Arial" w:cs="Arial"/>
-          <w:sz w:val="28"/>
-          <w:szCs w:val="28"/>
-        </w:rPr>
-        <w:t>Aa</w:t>
-      </w:r>
-      <w:proofErr w:type="spellEnd"/>
-    </w:p>
-    <w:p>
-      <w:pPr>
-        <w:pStyle w:val="ListParagraph"/>
-        <w:rPr>
-          <w:rFonts w:ascii="Arial" w:hAnsi="Arial" w:cs="Arial"/>
-          <w:sz w:val="28"/>
-          <w:szCs w:val="28"/>
-        </w:rPr>
-      </w:pPr>
+          <w:sz w:val="24"/>
+          <w:szCs w:val="24"/>
+        </w:rPr>
+      </w:pPr>
+      <w:r>
+        <w:rPr>
+          <w:rFonts w:ascii="Arial" w:hAnsi="Arial" w:cs="Arial"/>
+          <w:sz w:val="24"/>
+          <w:szCs w:val="24"/>
+        </w:rPr>
+        <w:t xml:space="preserve">Para reducir la cantidad de métodos utilizados, se podría llevar a cabo la comprobación en el mismo método que las multiplica. Sin embargo, la idea es tratar de usar la menor cantidad de líneas de código posible así que la comprobación debe ser eficiente. </w:t>
+      </w:r>
       <w:bookmarkStart w:id="0" w:name="_GoBack"/>
       <w:bookmarkEnd w:id="0"/>
+    </w:p>
+    <w:p>
+      <w:pPr>
+        <w:pStyle w:val="ListParagraph"/>
+        <w:numPr>
+          <w:ilvl w:val="0"/>
+          <w:numId w:val="1"/>
+        </w:numPr>
+        <w:rPr>
+          <w:rFonts w:ascii="Arial" w:hAnsi="Arial" w:cs="Arial"/>
+          <w:sz w:val="24"/>
+          <w:szCs w:val="24"/>
+        </w:rPr>
+      </w:pPr>
+      <w:r>
+        <w:rPr>
+          <w:rFonts w:ascii="Arial" w:hAnsi="Arial" w:cs="Arial"/>
+          <w:sz w:val="24"/>
+          <w:szCs w:val="24"/>
+        </w:rPr>
+        <w:t>Transición de las Ideas a los Diseños Preliminares</w:t>
+      </w:r>
+    </w:p>
+    <w:p>
+      <w:pPr>
+        <w:pStyle w:val="ListParagraph"/>
+        <w:numPr>
+          <w:ilvl w:val="1"/>
+          <w:numId w:val="1"/>
+        </w:numPr>
+        <w:rPr>
+          <w:rFonts w:ascii="Arial" w:hAnsi="Arial" w:cs="Arial"/>
+          <w:sz w:val="24"/>
+          <w:szCs w:val="24"/>
+        </w:rPr>
+      </w:pPr>
+      <w:proofErr w:type="spellStart"/>
+      <w:r>
+        <w:rPr>
+          <w:rFonts w:ascii="Arial" w:hAnsi="Arial" w:cs="Arial"/>
+          <w:sz w:val="24"/>
+          <w:szCs w:val="24"/>
+        </w:rPr>
+        <w:t>Aa</w:t>
+      </w:r>
+      <w:proofErr w:type="spellEnd"/>
+    </w:p>
+    <w:p>
+      <w:pPr>
+        <w:pStyle w:val="ListParagraph"/>
+        <w:numPr>
+          <w:ilvl w:val="0"/>
+          <w:numId w:val="1"/>
+        </w:numPr>
+        <w:rPr>
+          <w:rFonts w:ascii="Arial" w:hAnsi="Arial" w:cs="Arial"/>
+          <w:sz w:val="24"/>
+          <w:szCs w:val="24"/>
+        </w:rPr>
+      </w:pPr>
+      <w:r>
+        <w:rPr>
+          <w:rFonts w:ascii="Arial" w:hAnsi="Arial" w:cs="Arial"/>
+          <w:sz w:val="24"/>
+          <w:szCs w:val="24"/>
+        </w:rPr>
+        <w:t>Evaluación y Selección de la Mejor Solución</w:t>
+      </w:r>
+    </w:p>
+    <w:p>
+      <w:pPr>
+        <w:pStyle w:val="ListParagraph"/>
+        <w:numPr>
+          <w:ilvl w:val="1"/>
+          <w:numId w:val="1"/>
+        </w:numPr>
+        <w:rPr>
+          <w:rFonts w:ascii="Arial" w:hAnsi="Arial" w:cs="Arial"/>
+          <w:sz w:val="24"/>
+          <w:szCs w:val="24"/>
+        </w:rPr>
+      </w:pPr>
+      <w:proofErr w:type="spellStart"/>
+      <w:r>
+        <w:rPr>
+          <w:rFonts w:ascii="Arial" w:hAnsi="Arial" w:cs="Arial"/>
+          <w:sz w:val="24"/>
+          <w:szCs w:val="24"/>
+        </w:rPr>
+        <w:t>Aa</w:t>
+      </w:r>
+      <w:proofErr w:type="spellEnd"/>
+    </w:p>
+    <w:p>
+      <w:pPr>
+        <w:pStyle w:val="ListParagraph"/>
+        <w:numPr>
+          <w:ilvl w:val="0"/>
+          <w:numId w:val="1"/>
+        </w:numPr>
+        <w:rPr>
+          <w:rFonts w:ascii="Arial" w:hAnsi="Arial" w:cs="Arial"/>
+          <w:sz w:val="24"/>
+          <w:szCs w:val="24"/>
+        </w:rPr>
+      </w:pPr>
+      <w:r>
+        <w:rPr>
+          <w:rFonts w:ascii="Arial" w:hAnsi="Arial" w:cs="Arial"/>
+          <w:sz w:val="24"/>
+          <w:szCs w:val="24"/>
+        </w:rPr>
+        <w:t>Preparación de Informes y Especificaciones</w:t>
+      </w:r>
+    </w:p>
+    <w:p>
+      <w:pPr>
+        <w:pStyle w:val="ListParagraph"/>
+        <w:numPr>
+          <w:ilvl w:val="1"/>
+          <w:numId w:val="1"/>
+        </w:numPr>
+        <w:rPr>
+          <w:rFonts w:ascii="Arial" w:hAnsi="Arial" w:cs="Arial"/>
+          <w:sz w:val="24"/>
+          <w:szCs w:val="24"/>
+        </w:rPr>
+      </w:pPr>
+      <w:proofErr w:type="spellStart"/>
+      <w:r>
+        <w:rPr>
+          <w:rFonts w:ascii="Arial" w:hAnsi="Arial" w:cs="Arial"/>
+          <w:sz w:val="24"/>
+          <w:szCs w:val="24"/>
+        </w:rPr>
+        <w:t>Aa</w:t>
+      </w:r>
+      <w:proofErr w:type="spellEnd"/>
+    </w:p>
+    <w:p>
+      <w:pPr>
+        <w:pStyle w:val="ListParagraph"/>
+        <w:numPr>
+          <w:ilvl w:val="0"/>
+          <w:numId w:val="1"/>
+        </w:numPr>
+        <w:rPr>
+          <w:rFonts w:ascii="Arial" w:hAnsi="Arial" w:cs="Arial"/>
+          <w:sz w:val="24"/>
+          <w:szCs w:val="24"/>
+        </w:rPr>
+      </w:pPr>
+      <w:r>
+        <w:rPr>
+          <w:rFonts w:ascii="Arial" w:hAnsi="Arial" w:cs="Arial"/>
+          <w:sz w:val="24"/>
+          <w:szCs w:val="24"/>
+        </w:rPr>
+        <w:t>Implementación del Diseño</w:t>
+      </w:r>
+    </w:p>
+    <w:p>
+      <w:pPr>
+        <w:pStyle w:val="ListParagraph"/>
+        <w:numPr>
+          <w:ilvl w:val="1"/>
+          <w:numId w:val="1"/>
+        </w:numPr>
+        <w:rPr>
+          <w:rFonts w:ascii="Arial" w:hAnsi="Arial" w:cs="Arial"/>
+          <w:sz w:val="24"/>
+          <w:szCs w:val="24"/>
+        </w:rPr>
+      </w:pPr>
+      <w:proofErr w:type="spellStart"/>
+      <w:r>
+        <w:rPr>
+          <w:rFonts w:ascii="Arial" w:hAnsi="Arial" w:cs="Arial"/>
+          <w:sz w:val="24"/>
+          <w:szCs w:val="24"/>
+        </w:rPr>
+        <w:t>Aa</w:t>
+      </w:r>
+      <w:proofErr w:type="spellEnd"/>
+    </w:p>
+    <w:p>
+      <w:pPr>
+        <w:pStyle w:val="ListParagraph"/>
+        <w:rPr>
+          <w:rFonts w:ascii="Arial" w:hAnsi="Arial" w:cs="Arial"/>
+          <w:sz w:val="24"/>
+          <w:szCs w:val="24"/>
+        </w:rPr>
+      </w:pPr>
     </w:p>
     <w:sectPr>
       <w:pgSz w:w="12240" w:h="15840"/>
@@ -378,12 +1035,12 @@
   <w:abstractNum w:abstractNumId="0" w15:restartNumberingAfterBreak="0">
     <w:nsid w:val="4693441A"/>
     <w:multiLevelType w:val="hybridMultilevel"/>
-    <w:tmpl w:val="73BA4788"/>
-    <w:lvl w:ilvl="0" w:tplc="FACAC1B0">
+    <w:tmpl w:val="CD98D96A"/>
+    <w:lvl w:ilvl="0" w:tplc="04090013">
       <w:start w:val="1"/>
-      <w:numFmt w:val="decimal"/>
+      <w:numFmt w:val="upperRoman"/>
       <w:lvlText w:val="%1."/>
-      <w:lvlJc w:val="left"/>
+      <w:lvlJc w:val="right"/>
       <w:pPr>
         <w:ind w:left="720" w:hanging="360"/>
       </w:pPr>
@@ -404,7 +1061,7 @@
         <w:sz w:val="28"/>
       </w:rPr>
     </w:lvl>
-    <w:lvl w:ilvl="2" w:tplc="0409001B" w:tentative="1">
+    <w:lvl w:ilvl="2" w:tplc="0409001B">
       <w:start w:val="1"/>
       <w:numFmt w:val="lowerRoman"/>
       <w:lvlText w:val="%3."/>
@@ -1209,4 +1866,43 @@
     </a:ext>
   </a:extLst>
 </a:theme>
+</file>
+
+<file path=customXml/item1.xml><?xml version="1.0" encoding="utf-8"?>
+<b:Sources xmlns:b="http://schemas.openxmlformats.org/officeDocument/2006/bibliography" xmlns="http://schemas.openxmlformats.org/officeDocument/2006/bibliography" SelectedStyle="\APASixthEditionOfficeOnline.xsl" StyleName="APA" Version="6">
+  <b:Source>
+    <b:Tag>Des04</b:Tag>
+    <b:SourceType>InternetSite</b:SourceType>
+    <b:Guid>{C8153633-35F5-4787-AC22-D21125D54434}</b:Guid>
+    <b:Title>Definición de Matriz</b:Title>
+    <b:Year>2004</b:Year>
+    <b:InternetSiteTitle>Descartes 3D</b:InternetSiteTitle>
+    <b:URL>http://recursostic.educacion.es/descartes/web/materiales_didacticos/Calculo_matricial_d3/defmat.htm</b:URL>
+    <b:RefOrder>1</b:RefOrder>
+  </b:Source>
+  <b:Source>
+    <b:Tag>Def</b:Tag>
+    <b:SourceType>InternetSite</b:SourceType>
+    <b:Guid>{DDFDCA1C-24E2-4041-8785-C6BD555BB19A}</b:Guid>
+    <b:InternetSiteTitle>Matemáticas IES</b:InternetSiteTitle>
+    <b:URL>https://matematicasies.com/Definicion-de-Matriz</b:URL>
+    <b:RefOrder>2</b:RefOrder>
+  </b:Source>
+  <b:Source>
+    <b:Tag>Var</b:Tag>
+    <b:SourceType>InternetSite</b:SourceType>
+    <b:Guid>{67A63A33-EE9F-4173-B86D-2A8E63C393B7}</b:Guid>
+    <b:InternetSiteTitle>Varsity Tutors </b:InternetSiteTitle>
+    <b:URL>https://www.varsitytutors.com/hotmath/hotmath_help/spanish/topics/matrix-multiplication</b:URL>
+    <b:RefOrder>3</b:RefOrder>
+  </b:Source>
+</b:Sources>
+</file>
+
+<file path=customXml/itemProps1.xml><?xml version="1.0" encoding="utf-8"?>
+<ds:datastoreItem xmlns:ds="http://schemas.openxmlformats.org/officeDocument/2006/customXml" ds:itemID="{1863CF60-A361-4AC1-8077-201BBCD0AE24}">
+  <ds:schemaRefs>
+    <ds:schemaRef ds:uri="http://schemas.openxmlformats.org/officeDocument/2006/bibliography"/>
+  </ds:schemaRefs>
+</ds:datastoreItem>
 </file>
</xml_diff>

<commit_message>
Phase four of the engineering method has been completed
</commit_message>
<xml_diff>
--- a/Engineering Method/Método de ingeniería.docx
+++ b/Engineering Method/Método de ingeniería.docx
@@ -1,12 +1,13 @@
 
 <file path=word/document.xml><?xml version="1.0" encoding="utf-8"?>
-<w:document xmlns:wpc="http://schemas.microsoft.com/office/word/2010/wordprocessingCanvas" xmlns:cx="http://schemas.microsoft.com/office/drawing/2014/chartex" xmlns:cx1="http://schemas.microsoft.com/office/drawing/2015/9/8/chartex" xmlns:cx2="http://schemas.microsoft.com/office/drawing/2015/10/21/chartex" xmlns:cx3="http://schemas.microsoft.com/office/drawing/2016/5/9/chartex" xmlns:cx4="http://schemas.microsoft.com/office/drawing/2016/5/10/chartex" xmlns:cx5="http://schemas.microsoft.com/office/drawing/2016/5/11/chartex" xmlns:cx6="http://schemas.microsoft.com/office/drawing/2016/5/12/chartex" xmlns:cx7="http://schemas.microsoft.com/office/drawing/2016/5/13/chartex" xmlns:cx8="http://schemas.microsoft.com/office/drawing/2016/5/14/chartex" xmlns:mc="http://schemas.openxmlformats.org/markup-compatibility/2006" xmlns:aink="http://schemas.microsoft.com/office/drawing/2016/ink" xmlns:am3d="http://schemas.microsoft.com/office/drawing/2017/model3d" xmlns:o="urn:schemas-microsoft-com:office:office" xmlns:r="http://schemas.openxmlformats.org/officeDocument/2006/relationships" xmlns:m="http://schemas.openxmlformats.org/officeDocument/2006/math" xmlns:v="urn:schemas-microsoft-com:vml" xmlns:wp14="http://schemas.microsoft.com/office/word/2010/wordprocessingDrawing" xmlns:wp="http://schemas.openxmlformats.org/drawingml/2006/wordprocessingDrawing" xmlns:w10="urn:schemas-microsoft-com:office:word" xmlns:w="http://schemas.openxmlformats.org/wordprocessingml/2006/main" xmlns:w14="http://schemas.microsoft.com/office/word/2010/wordml" xmlns:w15="http://schemas.microsoft.com/office/word/2012/wordml" xmlns:w16cid="http://schemas.microsoft.com/office/word/2016/wordml/cid" xmlns:w16se="http://schemas.microsoft.com/office/word/2015/wordml/symex" xmlns:wpg="http://schemas.microsoft.com/office/word/2010/wordprocessingGroup" xmlns:wpi="http://schemas.microsoft.com/office/word/2010/wordprocessingInk" xmlns:wne="http://schemas.microsoft.com/office/word/2006/wordml" xmlns:wps="http://schemas.microsoft.com/office/word/2010/wordprocessingShape" mc:Ignorable="w14 w15 w16se w16cid wp14">
+<w:document xmlns:wpc="http://schemas.microsoft.com/office/word/2010/wordprocessingCanvas" xmlns:mc="http://schemas.openxmlformats.org/markup-compatibility/2006" xmlns:o="urn:schemas-microsoft-com:office:office" xmlns:r="http://schemas.openxmlformats.org/officeDocument/2006/relationships" xmlns:m="http://schemas.openxmlformats.org/officeDocument/2006/math" xmlns:v="urn:schemas-microsoft-com:vml" xmlns:wp14="http://schemas.microsoft.com/office/word/2010/wordprocessingDrawing" xmlns:wp="http://schemas.openxmlformats.org/drawingml/2006/wordprocessingDrawing" xmlns:w10="urn:schemas-microsoft-com:office:word" xmlns:w="http://schemas.openxmlformats.org/wordprocessingml/2006/main" xmlns:w14="http://schemas.microsoft.com/office/word/2010/wordml" xmlns:w15="http://schemas.microsoft.com/office/word/2012/wordml" xmlns:wpg="http://schemas.microsoft.com/office/word/2010/wordprocessingGroup" xmlns:wpi="http://schemas.microsoft.com/office/word/2010/wordprocessingInk" xmlns:wne="http://schemas.microsoft.com/office/word/2006/wordml" xmlns:wps="http://schemas.microsoft.com/office/word/2010/wordprocessingShape" mc:Ignorable="w14 w15 wp14">
   <w:body>
     <w:p>
       <w:pPr>
         <w:jc w:val="center"/>
         <w:rPr>
           <w:rFonts w:ascii="Arial" w:hAnsi="Arial" w:cs="Arial"/>
+          <w:b/>
           <w:sz w:val="32"/>
           <w:szCs w:val="24"/>
         </w:rPr>
@@ -14,6 +15,7 @@
       <w:r>
         <w:rPr>
           <w:rFonts w:ascii="Arial" w:hAnsi="Arial" w:cs="Arial"/>
+          <w:b/>
           <w:sz w:val="32"/>
           <w:szCs w:val="24"/>
         </w:rPr>
@@ -22,20 +24,23 @@
     </w:p>
     <w:p>
       <w:pPr>
-        <w:pStyle w:val="ListParagraph"/>
+        <w:pStyle w:val="Prrafodelista"/>
         <w:numPr>
           <w:ilvl w:val="0"/>
           <w:numId w:val="1"/>
         </w:numPr>
-        <w:rPr>
-          <w:rFonts w:ascii="Arial" w:hAnsi="Arial" w:cs="Arial"/>
-          <w:sz w:val="24"/>
-          <w:szCs w:val="24"/>
-        </w:rPr>
-      </w:pPr>
-      <w:r>
-        <w:rPr>
-          <w:rFonts w:ascii="Arial" w:hAnsi="Arial" w:cs="Arial"/>
+        <w:jc w:val="both"/>
+        <w:rPr>
+          <w:rFonts w:ascii="Arial" w:hAnsi="Arial" w:cs="Arial"/>
+          <w:b/>
+          <w:sz w:val="24"/>
+          <w:szCs w:val="24"/>
+        </w:rPr>
+      </w:pPr>
+      <w:r>
+        <w:rPr>
+          <w:rFonts w:ascii="Arial" w:hAnsi="Arial" w:cs="Arial"/>
+          <w:b/>
           <w:sz w:val="24"/>
           <w:szCs w:val="24"/>
         </w:rPr>
@@ -44,11 +49,12 @@
     </w:p>
     <w:p>
       <w:pPr>
-        <w:pStyle w:val="ListParagraph"/>
+        <w:pStyle w:val="Prrafodelista"/>
         <w:numPr>
           <w:ilvl w:val="1"/>
           <w:numId w:val="1"/>
         </w:numPr>
+        <w:jc w:val="both"/>
         <w:rPr>
           <w:rFonts w:ascii="Arial" w:hAnsi="Arial" w:cs="Arial"/>
           <w:sz w:val="24"/>
@@ -66,8 +72,9 @@
     </w:p>
     <w:p>
       <w:pPr>
-        <w:pStyle w:val="ListParagraph"/>
+        <w:pStyle w:val="Prrafodelista"/>
         <w:ind w:left="2160"/>
+        <w:jc w:val="both"/>
         <w:rPr>
           <w:rFonts w:ascii="Arial" w:hAnsi="Arial" w:cs="Arial"/>
           <w:sz w:val="24"/>
@@ -109,11 +116,12 @@
     </w:p>
     <w:p>
       <w:pPr>
-        <w:pStyle w:val="ListParagraph"/>
+        <w:pStyle w:val="Prrafodelista"/>
         <w:numPr>
           <w:ilvl w:val="1"/>
           <w:numId w:val="1"/>
         </w:numPr>
+        <w:jc w:val="both"/>
         <w:rPr>
           <w:rFonts w:ascii="Arial" w:hAnsi="Arial" w:cs="Arial"/>
           <w:sz w:val="24"/>
@@ -131,8 +139,9 @@
     </w:p>
     <w:p>
       <w:pPr>
-        <w:pStyle w:val="ListParagraph"/>
+        <w:pStyle w:val="Prrafodelista"/>
         <w:ind w:left="2160"/>
+        <w:jc w:val="both"/>
         <w:rPr>
           <w:rFonts w:ascii="Arial" w:hAnsi="Arial" w:cs="Arial"/>
           <w:sz w:val="24"/>
@@ -166,11 +175,12 @@
     </w:p>
     <w:p>
       <w:pPr>
-        <w:pStyle w:val="ListParagraph"/>
+        <w:pStyle w:val="Prrafodelista"/>
         <w:numPr>
           <w:ilvl w:val="1"/>
           <w:numId w:val="1"/>
         </w:numPr>
+        <w:jc w:val="both"/>
         <w:rPr>
           <w:rFonts w:ascii="Arial" w:hAnsi="Arial" w:cs="Arial"/>
           <w:sz w:val="24"/>
@@ -188,11 +198,12 @@
     </w:p>
     <w:p>
       <w:pPr>
-        <w:pStyle w:val="ListParagraph"/>
+        <w:pStyle w:val="Prrafodelista"/>
         <w:numPr>
           <w:ilvl w:val="2"/>
           <w:numId w:val="1"/>
         </w:numPr>
+        <w:jc w:val="both"/>
         <w:rPr>
           <w:rFonts w:ascii="Arial" w:hAnsi="Arial" w:cs="Arial"/>
           <w:sz w:val="24"/>
@@ -210,11 +221,12 @@
     </w:p>
     <w:p>
       <w:pPr>
-        <w:pStyle w:val="ListParagraph"/>
+        <w:pStyle w:val="Prrafodelista"/>
         <w:numPr>
           <w:ilvl w:val="2"/>
           <w:numId w:val="1"/>
         </w:numPr>
+        <w:jc w:val="both"/>
         <w:rPr>
           <w:rFonts w:ascii="Arial" w:hAnsi="Arial" w:cs="Arial"/>
           <w:sz w:val="24"/>
@@ -232,11 +244,12 @@
     </w:p>
     <w:p>
       <w:pPr>
-        <w:pStyle w:val="ListParagraph"/>
+        <w:pStyle w:val="Prrafodelista"/>
         <w:numPr>
           <w:ilvl w:val="2"/>
           <w:numId w:val="1"/>
         </w:numPr>
+        <w:jc w:val="both"/>
         <w:rPr>
           <w:rFonts w:ascii="Arial" w:hAnsi="Arial" w:cs="Arial"/>
           <w:sz w:val="24"/>
@@ -254,11 +267,12 @@
     </w:p>
     <w:p>
       <w:pPr>
-        <w:pStyle w:val="ListParagraph"/>
+        <w:pStyle w:val="Prrafodelista"/>
         <w:numPr>
           <w:ilvl w:val="2"/>
           <w:numId w:val="1"/>
         </w:numPr>
+        <w:jc w:val="both"/>
         <w:rPr>
           <w:rFonts w:ascii="Arial" w:hAnsi="Arial" w:cs="Arial"/>
           <w:sz w:val="24"/>
@@ -276,20 +290,35 @@
     </w:p>
     <w:p>
       <w:pPr>
-        <w:pStyle w:val="ListParagraph"/>
+        <w:pStyle w:val="Prrafodelista"/>
+        <w:ind w:left="2160"/>
+        <w:jc w:val="both"/>
+        <w:rPr>
+          <w:rFonts w:ascii="Arial" w:hAnsi="Arial" w:cs="Arial"/>
+          <w:sz w:val="24"/>
+          <w:szCs w:val="24"/>
+        </w:rPr>
+      </w:pPr>
+    </w:p>
+    <w:p>
+      <w:pPr>
+        <w:pStyle w:val="Prrafodelista"/>
         <w:numPr>
           <w:ilvl w:val="0"/>
           <w:numId w:val="1"/>
         </w:numPr>
-        <w:rPr>
-          <w:rFonts w:ascii="Arial" w:hAnsi="Arial" w:cs="Arial"/>
-          <w:sz w:val="24"/>
-          <w:szCs w:val="24"/>
-        </w:rPr>
-      </w:pPr>
-      <w:r>
-        <w:rPr>
-          <w:rFonts w:ascii="Arial" w:hAnsi="Arial" w:cs="Arial"/>
+        <w:jc w:val="both"/>
+        <w:rPr>
+          <w:rFonts w:ascii="Arial" w:hAnsi="Arial" w:cs="Arial"/>
+          <w:b/>
+          <w:sz w:val="24"/>
+          <w:szCs w:val="24"/>
+        </w:rPr>
+      </w:pPr>
+      <w:r>
+        <w:rPr>
+          <w:rFonts w:ascii="Arial" w:hAnsi="Arial" w:cs="Arial"/>
+          <w:b/>
           <w:sz w:val="24"/>
           <w:szCs w:val="24"/>
         </w:rPr>
@@ -298,6 +327,7 @@
       <w:r>
         <w:rPr>
           <w:rFonts w:ascii="Arial" w:hAnsi="Arial" w:cs="Arial"/>
+          <w:b/>
           <w:sz w:val="24"/>
           <w:szCs w:val="24"/>
         </w:rPr>
@@ -306,6 +336,7 @@
     </w:p>
     <w:p>
       <w:pPr>
+        <w:jc w:val="both"/>
         <w:rPr>
           <w:rFonts w:ascii="Arial" w:hAnsi="Arial" w:cs="Arial"/>
           <w:sz w:val="24"/>
@@ -371,11 +402,12 @@
     </w:p>
     <w:p>
       <w:pPr>
-        <w:pStyle w:val="ListParagraph"/>
+        <w:pStyle w:val="Prrafodelista"/>
         <w:numPr>
           <w:ilvl w:val="1"/>
           <w:numId w:val="1"/>
         </w:numPr>
+        <w:jc w:val="both"/>
         <w:rPr>
           <w:rFonts w:ascii="Arial" w:hAnsi="Arial" w:cs="Arial"/>
           <w:sz w:val="24"/>
@@ -396,23 +428,7 @@
           <w:sz w:val="24"/>
           <w:szCs w:val="24"/>
         </w:rPr>
-        <w:t>“</w:t>
-      </w:r>
-      <w:r>
-        <w:rPr>
-          <w:rFonts w:ascii="Arial" w:hAnsi="Arial" w:cs="Arial"/>
-          <w:sz w:val="24"/>
-          <w:szCs w:val="24"/>
-        </w:rPr>
-        <w:t>En general, una matriz es un conjunto ordenado en una estructura de filas y columnas</w:t>
-      </w:r>
-      <w:r>
-        <w:rPr>
-          <w:rFonts w:ascii="Arial" w:hAnsi="Arial" w:cs="Arial"/>
-          <w:sz w:val="24"/>
-          <w:szCs w:val="24"/>
-        </w:rPr>
-        <w:t xml:space="preserve">” </w:t>
+        <w:t xml:space="preserve">“En general, una matriz es un conjunto ordenado en una estructura de filas y columnas” </w:t>
       </w:r>
       <w:sdt>
         <w:sdtPr>
@@ -424,6 +440,7 @@
           <w:id w:val="-1902434255"/>
           <w:citation/>
         </w:sdtPr>
+        <w:sdtEndPr/>
         <w:sdtContent>
           <w:r>
             <w:rPr>
@@ -550,6 +567,7 @@
           <w:id w:val="-1198233591"/>
           <w:citation/>
         </w:sdtPr>
+        <w:sdtEndPr/>
         <w:sdtContent>
           <w:r>
             <w:rPr>
@@ -597,11 +615,24 @@
     </w:p>
     <w:p>
       <w:pPr>
-        <w:pStyle w:val="ListParagraph"/>
+        <w:pStyle w:val="Prrafodelista"/>
+        <w:ind w:left="1440"/>
+        <w:jc w:val="both"/>
+        <w:rPr>
+          <w:rFonts w:ascii="Arial" w:hAnsi="Arial" w:cs="Arial"/>
+          <w:sz w:val="24"/>
+          <w:szCs w:val="24"/>
+        </w:rPr>
+      </w:pPr>
+    </w:p>
+    <w:p>
+      <w:pPr>
+        <w:pStyle w:val="Prrafodelista"/>
         <w:numPr>
           <w:ilvl w:val="1"/>
           <w:numId w:val="1"/>
         </w:numPr>
+        <w:jc w:val="both"/>
         <w:rPr>
           <w:rFonts w:ascii="Arial" w:hAnsi="Arial" w:cs="Arial"/>
           <w:sz w:val="24"/>
@@ -658,6 +689,7 @@
           <w:id w:val="1041164716"/>
           <w:citation/>
         </w:sdtPr>
+        <w:sdtEndPr/>
         <w:sdtContent>
           <w:r>
             <w:rPr>
@@ -705,58 +737,64 @@
     </w:p>
     <w:p>
       <w:pPr>
-        <w:rPr>
-          <w:rFonts w:ascii="Arial" w:hAnsi="Arial" w:cs="Arial"/>
-          <w:sz w:val="24"/>
-          <w:szCs w:val="24"/>
-        </w:rPr>
-      </w:pPr>
-    </w:p>
-    <w:p>
-      <w:pPr>
-        <w:rPr>
-          <w:rFonts w:ascii="Arial" w:hAnsi="Arial" w:cs="Arial"/>
-          <w:sz w:val="24"/>
-          <w:szCs w:val="24"/>
-        </w:rPr>
-      </w:pPr>
-    </w:p>
-    <w:p>
-      <w:pPr>
-        <w:pStyle w:val="ListParagraph"/>
+        <w:jc w:val="both"/>
+        <w:rPr>
+          <w:rFonts w:ascii="Arial" w:hAnsi="Arial" w:cs="Arial"/>
+          <w:sz w:val="24"/>
+          <w:szCs w:val="24"/>
+        </w:rPr>
+      </w:pPr>
+    </w:p>
+    <w:p>
+      <w:pPr>
+        <w:jc w:val="both"/>
+        <w:rPr>
+          <w:rFonts w:ascii="Arial" w:hAnsi="Arial" w:cs="Arial"/>
+          <w:sz w:val="24"/>
+          <w:szCs w:val="24"/>
+        </w:rPr>
+      </w:pPr>
+    </w:p>
+    <w:p>
+      <w:pPr>
+        <w:pStyle w:val="Prrafodelista"/>
         <w:ind w:left="1440"/>
-        <w:rPr>
-          <w:rFonts w:ascii="Arial" w:hAnsi="Arial" w:cs="Arial"/>
-          <w:sz w:val="24"/>
-          <w:szCs w:val="24"/>
-        </w:rPr>
-      </w:pPr>
-    </w:p>
-    <w:p>
-      <w:pPr>
-        <w:pStyle w:val="ListParagraph"/>
+        <w:jc w:val="both"/>
+        <w:rPr>
+          <w:rFonts w:ascii="Arial" w:hAnsi="Arial" w:cs="Arial"/>
+          <w:sz w:val="24"/>
+          <w:szCs w:val="24"/>
+        </w:rPr>
+      </w:pPr>
+    </w:p>
+    <w:p>
+      <w:pPr>
+        <w:pStyle w:val="Prrafodelista"/>
         <w:numPr>
           <w:ilvl w:val="0"/>
           <w:numId w:val="1"/>
         </w:numPr>
-        <w:rPr>
-          <w:rFonts w:ascii="Arial" w:hAnsi="Arial" w:cs="Arial"/>
-          <w:sz w:val="24"/>
-          <w:szCs w:val="24"/>
-        </w:rPr>
-      </w:pPr>
-      <w:r>
-        <w:rPr>
-          <w:rFonts w:ascii="Arial" w:hAnsi="Arial" w:cs="Arial"/>
-          <w:sz w:val="24"/>
-          <w:szCs w:val="24"/>
-        </w:rPr>
-        <w:lastRenderedPageBreak/>
+        <w:jc w:val="both"/>
+        <w:rPr>
+          <w:rFonts w:ascii="Arial" w:hAnsi="Arial" w:cs="Arial"/>
+          <w:b/>
+          <w:sz w:val="24"/>
+          <w:szCs w:val="24"/>
+        </w:rPr>
+      </w:pPr>
+      <w:r>
+        <w:rPr>
+          <w:rFonts w:ascii="Arial" w:hAnsi="Arial" w:cs="Arial"/>
+          <w:b/>
+          <w:sz w:val="24"/>
+          <w:szCs w:val="24"/>
+        </w:rPr>
         <w:t xml:space="preserve">Búsqueda de soluciones creativas </w:t>
       </w:r>
     </w:p>
     <w:p>
       <w:pPr>
+        <w:jc w:val="both"/>
         <w:rPr>
           <w:rFonts w:ascii="Arial" w:hAnsi="Arial" w:cs="Arial"/>
           <w:sz w:val="24"/>
@@ -774,65 +812,426 @@
     </w:p>
     <w:p>
       <w:pPr>
-        <w:pStyle w:val="ListParagraph"/>
+        <w:jc w:val="both"/>
+        <w:rPr>
+          <w:rFonts w:ascii="Arial" w:hAnsi="Arial" w:cs="Arial"/>
+          <w:sz w:val="24"/>
+          <w:szCs w:val="24"/>
+        </w:rPr>
+      </w:pPr>
+      <w:r>
+        <w:rPr>
+          <w:rFonts w:ascii="Arial" w:hAnsi="Arial" w:cs="Arial"/>
+          <w:sz w:val="24"/>
+          <w:szCs w:val="24"/>
+        </w:rPr>
+        <w:t>Dado a que nuestro problema es un problema estrictamente matemático, se realizaron diferentes búsqueda</w:t>
+      </w:r>
+      <w:r>
+        <w:rPr>
+          <w:rFonts w:ascii="Arial" w:hAnsi="Arial" w:cs="Arial"/>
+          <w:sz w:val="24"/>
+          <w:szCs w:val="24"/>
+        </w:rPr>
+        <w:t>s</w:t>
+      </w:r>
+      <w:r>
+        <w:rPr>
+          <w:rFonts w:ascii="Arial" w:hAnsi="Arial" w:cs="Arial"/>
+          <w:sz w:val="24"/>
+          <w:szCs w:val="24"/>
+        </w:rPr>
+        <w:t xml:space="preserve"> por la web sobre </w:t>
+      </w:r>
+      <w:r>
+        <w:rPr>
+          <w:rFonts w:ascii="Arial" w:hAnsi="Arial" w:cs="Arial"/>
+          <w:sz w:val="24"/>
+          <w:szCs w:val="24"/>
+        </w:rPr>
+        <w:t>las diferentes técnicas para multiplicación de matrices y aspectos a tener en cuenta, y se llegó</w:t>
+      </w:r>
+      <w:r>
+        <w:rPr>
+          <w:rFonts w:ascii="Arial" w:hAnsi="Arial" w:cs="Arial"/>
+          <w:sz w:val="24"/>
+          <w:szCs w:val="24"/>
+        </w:rPr>
+        <w:t xml:space="preserve"> a que:</w:t>
+      </w:r>
+    </w:p>
+    <w:p>
+      <w:pPr>
+        <w:pStyle w:val="Prrafodelista"/>
         <w:numPr>
           <w:ilvl w:val="1"/>
           <w:numId w:val="1"/>
         </w:numPr>
-        <w:rPr>
-          <w:rFonts w:ascii="Arial" w:hAnsi="Arial" w:cs="Arial"/>
-          <w:sz w:val="24"/>
-          <w:szCs w:val="24"/>
-        </w:rPr>
-      </w:pPr>
-      <w:r>
-        <w:rPr>
-          <w:rFonts w:ascii="Arial" w:hAnsi="Arial" w:cs="Arial"/>
-          <w:sz w:val="24"/>
-          <w:szCs w:val="24"/>
-        </w:rPr>
-        <w:t xml:space="preserve">Crear dos métodos que se encarguen del problema por </w:t>
-      </w:r>
-      <w:r>
-        <w:rPr>
-          <w:rFonts w:ascii="Arial" w:hAnsi="Arial" w:cs="Arial"/>
-          <w:sz w:val="24"/>
-          <w:szCs w:val="24"/>
-        </w:rPr>
-        <w:t xml:space="preserve">aparte para luego juntarlos y dar una solución. El primer método recibirá las matrices a multiplicar y comprobará si es posible o no multiplicarlas aplicando la propiedad matemática de la multiplicación de matrices mencionada anteriormente. </w:t>
-      </w:r>
-    </w:p>
-    <w:p>
-      <w:pPr>
-        <w:pStyle w:val="ListParagraph"/>
+        <w:jc w:val="both"/>
+        <w:rPr>
+          <w:rFonts w:ascii="Arial" w:hAnsi="Arial" w:cs="Arial"/>
+          <w:sz w:val="24"/>
+          <w:szCs w:val="24"/>
+        </w:rPr>
+      </w:pPr>
+      <w:r>
+        <w:rPr>
+          <w:rFonts w:ascii="Arial" w:hAnsi="Arial" w:cs="Arial"/>
+          <w:sz w:val="24"/>
+          <w:szCs w:val="24"/>
+        </w:rPr>
+        <w:t xml:space="preserve">Se plante el uso de una interface gráfica intuitiva que muestre de manera gráfica cada una de las matrices a ser </w:t>
+      </w:r>
+      <w:proofErr w:type="spellStart"/>
+      <w:r>
+        <w:rPr>
+          <w:rFonts w:ascii="Arial" w:hAnsi="Arial" w:cs="Arial"/>
+          <w:sz w:val="24"/>
+          <w:szCs w:val="24"/>
+        </w:rPr>
+        <w:t>multplicadas</w:t>
+      </w:r>
+      <w:proofErr w:type="spellEnd"/>
+      <w:r>
+        <w:rPr>
+          <w:rFonts w:ascii="Arial" w:hAnsi="Arial" w:cs="Arial"/>
+          <w:sz w:val="24"/>
+          <w:szCs w:val="24"/>
+        </w:rPr>
+        <w:t xml:space="preserve"> simultáneamente, esto es; la matriz de “Batalla Pasada”  por la matriz de “Coeficientes”, igual a la matriz de “Batalla Actual”. </w:t>
+      </w:r>
+    </w:p>
+    <w:p>
+      <w:pPr>
+        <w:pStyle w:val="Prrafodelista"/>
+        <w:ind w:left="1440"/>
+        <w:jc w:val="both"/>
+        <w:rPr>
+          <w:rFonts w:ascii="Arial" w:hAnsi="Arial" w:cs="Arial"/>
+          <w:sz w:val="24"/>
+          <w:szCs w:val="24"/>
+        </w:rPr>
+      </w:pPr>
+    </w:p>
+    <w:p>
+      <w:pPr>
+        <w:pStyle w:val="Prrafodelista"/>
         <w:numPr>
           <w:ilvl w:val="1"/>
           <w:numId w:val="1"/>
         </w:numPr>
-        <w:rPr>
-          <w:rFonts w:ascii="Arial" w:hAnsi="Arial" w:cs="Arial"/>
-          <w:sz w:val="24"/>
-          <w:szCs w:val="24"/>
-        </w:rPr>
-      </w:pPr>
-      <w:r>
-        <w:rPr>
-          <w:rFonts w:ascii="Arial" w:hAnsi="Arial" w:cs="Arial"/>
-          <w:sz w:val="24"/>
-          <w:szCs w:val="24"/>
-        </w:rPr>
-        <w:t xml:space="preserve">Para reducir la cantidad de métodos utilizados, se podría llevar a cabo la comprobación en el mismo método que las multiplica. Sin embargo, la idea es tratar de usar la menor cantidad de líneas de código posible así que la comprobación debe ser eficiente. </w:t>
+        <w:jc w:val="both"/>
+        <w:rPr>
+          <w:rFonts w:ascii="Arial" w:hAnsi="Arial" w:cs="Arial"/>
+          <w:sz w:val="24"/>
+          <w:szCs w:val="24"/>
+        </w:rPr>
+      </w:pPr>
+      <w:r>
+        <w:rPr>
+          <w:rFonts w:ascii="Arial" w:hAnsi="Arial" w:cs="Arial"/>
+          <w:sz w:val="24"/>
+          <w:szCs w:val="24"/>
+        </w:rPr>
+        <w:t>Se propone el uso de dos métodos que se encarguen del problema por aparte para luego juntarlos y dar una solución. El primer método, recibirá las matrices a multiplicar y comprobará si es posible o no multiplicarlas aplicando la propiedad matemática de la multiplicación de matrices mencionada anteriormente. El segundo, efectuara la operación matemática multiplicando cada fila por cada columna respectivamente.</w:t>
+      </w:r>
+    </w:p>
+    <w:p>
+      <w:pPr>
+        <w:pStyle w:val="Prrafodelista"/>
+        <w:ind w:left="1440"/>
+        <w:jc w:val="both"/>
+        <w:rPr>
+          <w:rFonts w:ascii="Arial" w:hAnsi="Arial" w:cs="Arial"/>
+          <w:sz w:val="24"/>
+          <w:szCs w:val="24"/>
+        </w:rPr>
+      </w:pPr>
+    </w:p>
+    <w:p>
+      <w:pPr>
+        <w:pStyle w:val="Prrafodelista"/>
+        <w:numPr>
+          <w:ilvl w:val="1"/>
+          <w:numId w:val="1"/>
+        </w:numPr>
+        <w:jc w:val="both"/>
+        <w:rPr>
+          <w:rFonts w:ascii="Arial" w:hAnsi="Arial" w:cs="Arial"/>
+          <w:sz w:val="24"/>
+          <w:szCs w:val="24"/>
+        </w:rPr>
+      </w:pPr>
+      <w:r>
+        <w:rPr>
+          <w:rFonts w:ascii="Arial" w:hAnsi="Arial" w:cs="Arial"/>
+          <w:sz w:val="24"/>
+          <w:szCs w:val="24"/>
+        </w:rPr>
+        <w:t>Se propone la implementación de un método adicional que sea utilizado únicamente para el caso especial de multiplicación de matrices por escalar, este debe ser optimizado en términos de su complejidad temporal dado a la simplicidad el caso.</w:t>
+      </w:r>
+    </w:p>
+    <w:p>
+      <w:pPr>
+        <w:pStyle w:val="Prrafodelista"/>
+        <w:ind w:left="1440"/>
+        <w:jc w:val="both"/>
+        <w:rPr>
+          <w:rFonts w:ascii="Arial" w:hAnsi="Arial" w:cs="Arial"/>
+          <w:sz w:val="24"/>
+          <w:szCs w:val="24"/>
+        </w:rPr>
+      </w:pPr>
+      <w:r>
+        <w:rPr>
+          <w:rFonts w:ascii="Arial" w:hAnsi="Arial" w:cs="Arial"/>
+          <w:sz w:val="24"/>
+          <w:szCs w:val="24"/>
+        </w:rPr>
+        <w:t xml:space="preserve"> </w:t>
+      </w:r>
+    </w:p>
+    <w:p>
+      <w:pPr>
+        <w:pStyle w:val="Prrafodelista"/>
+        <w:numPr>
+          <w:ilvl w:val="1"/>
+          <w:numId w:val="1"/>
+        </w:numPr>
+        <w:jc w:val="both"/>
+        <w:rPr>
+          <w:rFonts w:ascii="Arial" w:hAnsi="Arial" w:cs="Arial"/>
+          <w:sz w:val="24"/>
+          <w:szCs w:val="24"/>
+        </w:rPr>
+      </w:pPr>
+      <w:r>
+        <w:rPr>
+          <w:rFonts w:ascii="Arial" w:hAnsi="Arial" w:cs="Arial"/>
+          <w:sz w:val="24"/>
+          <w:szCs w:val="24"/>
+        </w:rPr>
+        <w:t xml:space="preserve">Para la generación de números aleatorios que conformaran cada termino de cada uno de las matrices se encontraron las siguientes alternativas: </w:t>
+      </w:r>
+    </w:p>
+    <w:p>
+      <w:pPr>
+        <w:pStyle w:val="Prrafodelista"/>
+        <w:numPr>
+          <w:ilvl w:val="0"/>
+          <w:numId w:val="2"/>
+        </w:numPr>
+        <w:jc w:val="both"/>
+        <w:rPr>
+          <w:rFonts w:ascii="Arial" w:hAnsi="Arial" w:cs="Arial"/>
+          <w:sz w:val="24"/>
+          <w:szCs w:val="24"/>
+        </w:rPr>
+      </w:pPr>
+      <w:r>
+        <w:rPr>
+          <w:rFonts w:ascii="Arial" w:hAnsi="Arial" w:cs="Arial"/>
+          <w:sz w:val="24"/>
+          <w:szCs w:val="24"/>
+        </w:rPr>
+        <w:t xml:space="preserve">La clase </w:t>
+      </w:r>
+      <w:proofErr w:type="spellStart"/>
+      <w:r>
+        <w:rPr>
+          <w:rFonts w:ascii="Arial" w:hAnsi="Arial" w:cs="Arial"/>
+          <w:i/>
+          <w:sz w:val="24"/>
+          <w:szCs w:val="24"/>
+        </w:rPr>
+        <w:t>java.util.Ramdon</w:t>
+      </w:r>
+      <w:proofErr w:type="spellEnd"/>
+    </w:p>
+    <w:p>
+      <w:pPr>
+        <w:pStyle w:val="Prrafodelista"/>
+        <w:numPr>
+          <w:ilvl w:val="0"/>
+          <w:numId w:val="2"/>
+        </w:numPr>
+        <w:jc w:val="both"/>
+        <w:rPr>
+          <w:rFonts w:ascii="Arial" w:hAnsi="Arial" w:cs="Arial"/>
+          <w:sz w:val="24"/>
+          <w:szCs w:val="24"/>
+        </w:rPr>
+      </w:pPr>
+      <w:r>
+        <w:rPr>
+          <w:rFonts w:ascii="Arial" w:hAnsi="Arial" w:cs="Arial"/>
+          <w:sz w:val="24"/>
+          <w:szCs w:val="24"/>
+        </w:rPr>
+        <w:t xml:space="preserve">La clase </w:t>
+      </w:r>
+      <w:proofErr w:type="spellStart"/>
+      <w:r>
+        <w:rPr>
+          <w:rFonts w:ascii="Arial" w:hAnsi="Arial" w:cs="Arial"/>
+          <w:i/>
+          <w:sz w:val="24"/>
+          <w:szCs w:val="24"/>
+        </w:rPr>
+        <w:t>java.security.SecureRandom</w:t>
+      </w:r>
+      <w:proofErr w:type="spellEnd"/>
+    </w:p>
+    <w:p>
+      <w:pPr>
+        <w:pStyle w:val="Prrafodelista"/>
+        <w:ind w:left="2232"/>
+        <w:jc w:val="both"/>
+        <w:rPr>
+          <w:rFonts w:ascii="Arial" w:hAnsi="Arial" w:cs="Arial"/>
+          <w:sz w:val="24"/>
+          <w:szCs w:val="24"/>
+        </w:rPr>
+      </w:pPr>
+      <w:r>
+        <w:rPr>
+          <w:rFonts w:ascii="Arial" w:hAnsi="Arial" w:cs="Arial"/>
+          <w:sz w:val="24"/>
+          <w:szCs w:val="24"/>
+        </w:rPr>
+        <w:t xml:space="preserve"> </w:t>
       </w:r>
       <w:bookmarkStart w:id="0" w:name="_GoBack"/>
       <w:bookmarkEnd w:id="0"/>
     </w:p>
     <w:p>
       <w:pPr>
-        <w:pStyle w:val="ListParagraph"/>
+        <w:pStyle w:val="Prrafodelista"/>
+        <w:numPr>
+          <w:ilvl w:val="1"/>
+          <w:numId w:val="1"/>
+        </w:numPr>
+        <w:jc w:val="both"/>
+        <w:rPr>
+          <w:rFonts w:ascii="Arial" w:hAnsi="Arial" w:cs="Arial"/>
+          <w:sz w:val="24"/>
+          <w:szCs w:val="24"/>
+        </w:rPr>
+      </w:pPr>
+      <w:r>
+        <w:rPr>
+          <w:rFonts w:ascii="Arial" w:hAnsi="Arial" w:cs="Arial"/>
+          <w:sz w:val="24"/>
+          <w:szCs w:val="24"/>
+        </w:rPr>
+        <w:t xml:space="preserve">Para el uso de </w:t>
+      </w:r>
+      <w:r>
+        <w:rPr>
+          <w:rFonts w:ascii="Arial" w:hAnsi="Arial" w:cs="Arial"/>
+          <w:sz w:val="24"/>
+          <w:szCs w:val="24"/>
+        </w:rPr>
+        <w:t>números</w:t>
+      </w:r>
+      <w:r>
+        <w:rPr>
+          <w:rFonts w:ascii="Arial" w:hAnsi="Arial" w:cs="Arial"/>
+          <w:sz w:val="24"/>
+          <w:szCs w:val="24"/>
+        </w:rPr>
+        <w:t xml:space="preserve"> aleatorios sin repetir, se propones dos alternativas:</w:t>
+      </w:r>
+    </w:p>
+    <w:p>
+      <w:pPr>
+        <w:pStyle w:val="Prrafodelista"/>
+        <w:numPr>
+          <w:ilvl w:val="0"/>
+          <w:numId w:val="3"/>
+        </w:numPr>
+        <w:jc w:val="both"/>
+        <w:rPr>
+          <w:rFonts w:ascii="Arial" w:hAnsi="Arial" w:cs="Arial"/>
+          <w:sz w:val="24"/>
+          <w:szCs w:val="24"/>
+        </w:rPr>
+      </w:pPr>
+      <w:r>
+        <w:rPr>
+          <w:rFonts w:ascii="Arial" w:hAnsi="Arial" w:cs="Arial"/>
+          <w:sz w:val="24"/>
+          <w:szCs w:val="24"/>
+        </w:rPr>
+        <w:t xml:space="preserve">Almacenar los números previamente generados en una estructura de datos, creando así una base de números para que al momento de la generación de un nuevo entero este sea verificado y se descarte o utilice respectivamente. </w:t>
+      </w:r>
+    </w:p>
+    <w:p>
+      <w:pPr>
+        <w:pStyle w:val="Prrafodelista"/>
+        <w:numPr>
+          <w:ilvl w:val="0"/>
+          <w:numId w:val="3"/>
+        </w:numPr>
+        <w:jc w:val="both"/>
+        <w:rPr>
+          <w:rFonts w:ascii="Arial" w:hAnsi="Arial" w:cs="Arial"/>
+          <w:sz w:val="24"/>
+          <w:szCs w:val="24"/>
+        </w:rPr>
+      </w:pPr>
+      <w:r>
+        <w:rPr>
+          <w:rFonts w:ascii="Arial" w:hAnsi="Arial" w:cs="Arial"/>
+          <w:sz w:val="24"/>
+          <w:szCs w:val="24"/>
+        </w:rPr>
+        <w:t xml:space="preserve">Tener un rango de números enteros ordenados para luego desordenarlos y poder utilizarlos de manera aleatoria. </w:t>
+      </w:r>
+    </w:p>
+    <w:p>
+      <w:pPr>
+        <w:pStyle w:val="Prrafodelista"/>
+        <w:numPr>
+          <w:ilvl w:val="1"/>
+          <w:numId w:val="1"/>
+        </w:numPr>
+        <w:jc w:val="both"/>
+        <w:rPr>
+          <w:rFonts w:ascii="Arial" w:hAnsi="Arial" w:cs="Arial"/>
+          <w:sz w:val="24"/>
+          <w:szCs w:val="24"/>
+        </w:rPr>
+      </w:pPr>
+      <w:r>
+        <w:rPr>
+          <w:rFonts w:ascii="Arial" w:hAnsi="Arial" w:cs="Arial"/>
+          <w:sz w:val="24"/>
+          <w:szCs w:val="24"/>
+        </w:rPr>
+        <w:t xml:space="preserve">Para reducir la cantidad de métodos utilizados, se podría llevar a cabo la comprobación en el mismo método que las multiplica. Sin embargo, la idea es tratar de usar la menor cantidad de líneas de código posible así que la comprobación debe ser eficiente. </w:t>
+      </w:r>
+    </w:p>
+    <w:p>
+      <w:pPr>
+        <w:pStyle w:val="Prrafodelista"/>
+        <w:ind w:left="1440"/>
+        <w:jc w:val="both"/>
+        <w:rPr>
+          <w:rFonts w:ascii="Arial" w:hAnsi="Arial" w:cs="Arial"/>
+          <w:sz w:val="24"/>
+          <w:szCs w:val="24"/>
+        </w:rPr>
+      </w:pPr>
+    </w:p>
+    <w:p>
+      <w:pPr>
+        <w:pStyle w:val="Prrafodelista"/>
         <w:numPr>
           <w:ilvl w:val="0"/>
           <w:numId w:val="1"/>
         </w:numPr>
+        <w:jc w:val="both"/>
         <w:rPr>
           <w:rFonts w:ascii="Arial" w:hAnsi="Arial" w:cs="Arial"/>
           <w:sz w:val="24"/>
@@ -850,11 +1249,12 @@
     </w:p>
     <w:p>
       <w:pPr>
-        <w:pStyle w:val="ListParagraph"/>
+        <w:pStyle w:val="Prrafodelista"/>
         <w:numPr>
           <w:ilvl w:val="1"/>
           <w:numId w:val="1"/>
         </w:numPr>
+        <w:jc w:val="both"/>
         <w:rPr>
           <w:rFonts w:ascii="Arial" w:hAnsi="Arial" w:cs="Arial"/>
           <w:sz w:val="24"/>
@@ -874,11 +1274,12 @@
     </w:p>
     <w:p>
       <w:pPr>
-        <w:pStyle w:val="ListParagraph"/>
+        <w:pStyle w:val="Prrafodelista"/>
         <w:numPr>
           <w:ilvl w:val="0"/>
           <w:numId w:val="1"/>
         </w:numPr>
+        <w:jc w:val="both"/>
         <w:rPr>
           <w:rFonts w:ascii="Arial" w:hAnsi="Arial" w:cs="Arial"/>
           <w:sz w:val="24"/>
@@ -896,11 +1297,12 @@
     </w:p>
     <w:p>
       <w:pPr>
-        <w:pStyle w:val="ListParagraph"/>
+        <w:pStyle w:val="Prrafodelista"/>
         <w:numPr>
           <w:ilvl w:val="1"/>
           <w:numId w:val="1"/>
         </w:numPr>
+        <w:jc w:val="both"/>
         <w:rPr>
           <w:rFonts w:ascii="Arial" w:hAnsi="Arial" w:cs="Arial"/>
           <w:sz w:val="24"/>
@@ -920,11 +1322,12 @@
     </w:p>
     <w:p>
       <w:pPr>
-        <w:pStyle w:val="ListParagraph"/>
+        <w:pStyle w:val="Prrafodelista"/>
         <w:numPr>
           <w:ilvl w:val="0"/>
           <w:numId w:val="1"/>
         </w:numPr>
+        <w:jc w:val="both"/>
         <w:rPr>
           <w:rFonts w:ascii="Arial" w:hAnsi="Arial" w:cs="Arial"/>
           <w:sz w:val="24"/>
@@ -942,11 +1345,12 @@
     </w:p>
     <w:p>
       <w:pPr>
-        <w:pStyle w:val="ListParagraph"/>
+        <w:pStyle w:val="Prrafodelista"/>
         <w:numPr>
           <w:ilvl w:val="1"/>
           <w:numId w:val="1"/>
         </w:numPr>
+        <w:jc w:val="both"/>
         <w:rPr>
           <w:rFonts w:ascii="Arial" w:hAnsi="Arial" w:cs="Arial"/>
           <w:sz w:val="24"/>
@@ -966,11 +1370,12 @@
     </w:p>
     <w:p>
       <w:pPr>
-        <w:pStyle w:val="ListParagraph"/>
+        <w:pStyle w:val="Prrafodelista"/>
         <w:numPr>
           <w:ilvl w:val="0"/>
           <w:numId w:val="1"/>
         </w:numPr>
+        <w:jc w:val="both"/>
         <w:rPr>
           <w:rFonts w:ascii="Arial" w:hAnsi="Arial" w:cs="Arial"/>
           <w:sz w:val="24"/>
@@ -988,11 +1393,12 @@
     </w:p>
     <w:p>
       <w:pPr>
-        <w:pStyle w:val="ListParagraph"/>
+        <w:pStyle w:val="Prrafodelista"/>
         <w:numPr>
           <w:ilvl w:val="1"/>
           <w:numId w:val="1"/>
         </w:numPr>
+        <w:jc w:val="both"/>
         <w:rPr>
           <w:rFonts w:ascii="Arial" w:hAnsi="Arial" w:cs="Arial"/>
           <w:sz w:val="24"/>
@@ -1012,7 +1418,8 @@
     </w:p>
     <w:p>
       <w:pPr>
-        <w:pStyle w:val="ListParagraph"/>
+        <w:pStyle w:val="Prrafodelista"/>
+        <w:jc w:val="both"/>
         <w:rPr>
           <w:rFonts w:ascii="Arial" w:hAnsi="Arial" w:cs="Arial"/>
           <w:sz w:val="24"/>
@@ -1021,6 +1428,7 @@
       </w:pPr>
     </w:p>
     <w:sectPr>
+      <w:headerReference w:type="default" r:id="rId8"/>
       <w:pgSz w:w="12240" w:h="15840"/>
       <w:pgMar w:top="1440" w:right="1440" w:bottom="1440" w:left="1440" w:header="720" w:footer="720" w:gutter="0"/>
       <w:cols w:space="720"/>
@@ -1030,9 +1438,299 @@
 </w:document>
 </file>
 
+<file path=word/endnotes.xml><?xml version="1.0" encoding="utf-8"?>
+<w:endnotes xmlns:wpc="http://schemas.microsoft.com/office/word/2010/wordprocessingCanvas" xmlns:mc="http://schemas.openxmlformats.org/markup-compatibility/2006" xmlns:o="urn:schemas-microsoft-com:office:office" xmlns:r="http://schemas.openxmlformats.org/officeDocument/2006/relationships" xmlns:m="http://schemas.openxmlformats.org/officeDocument/2006/math" xmlns:v="urn:schemas-microsoft-com:vml" xmlns:wp14="http://schemas.microsoft.com/office/word/2010/wordprocessingDrawing" xmlns:wp="http://schemas.openxmlformats.org/drawingml/2006/wordprocessingDrawing" xmlns:w10="urn:schemas-microsoft-com:office:word" xmlns:w="http://schemas.openxmlformats.org/wordprocessingml/2006/main" xmlns:w14="http://schemas.microsoft.com/office/word/2010/wordml" xmlns:w15="http://schemas.microsoft.com/office/word/2012/wordml" xmlns:wpg="http://schemas.microsoft.com/office/word/2010/wordprocessingGroup" xmlns:wpi="http://schemas.microsoft.com/office/word/2010/wordprocessingInk" xmlns:wne="http://schemas.microsoft.com/office/word/2006/wordml" xmlns:wps="http://schemas.microsoft.com/office/word/2010/wordprocessingShape" mc:Ignorable="w14 w15 wp14">
+  <w:endnote w:type="separator" w:id="-1">
+    <w:p>
+      <w:pPr>
+        <w:spacing w:after="0" w:line="240" w:lineRule="auto"/>
+      </w:pPr>
+      <w:r>
+        <w:separator/>
+      </w:r>
+    </w:p>
+  </w:endnote>
+  <w:endnote w:type="continuationSeparator" w:id="0">
+    <w:p>
+      <w:pPr>
+        <w:spacing w:after="0" w:line="240" w:lineRule="auto"/>
+      </w:pPr>
+      <w:r>
+        <w:continuationSeparator/>
+      </w:r>
+    </w:p>
+  </w:endnote>
+</w:endnotes>
+</file>
+
+<file path=word/footnotes.xml><?xml version="1.0" encoding="utf-8"?>
+<w:footnotes xmlns:wpc="http://schemas.microsoft.com/office/word/2010/wordprocessingCanvas" xmlns:mc="http://schemas.openxmlformats.org/markup-compatibility/2006" xmlns:o="urn:schemas-microsoft-com:office:office" xmlns:r="http://schemas.openxmlformats.org/officeDocument/2006/relationships" xmlns:m="http://schemas.openxmlformats.org/officeDocument/2006/math" xmlns:v="urn:schemas-microsoft-com:vml" xmlns:wp14="http://schemas.microsoft.com/office/word/2010/wordprocessingDrawing" xmlns:wp="http://schemas.openxmlformats.org/drawingml/2006/wordprocessingDrawing" xmlns:w10="urn:schemas-microsoft-com:office:word" xmlns:w="http://schemas.openxmlformats.org/wordprocessingml/2006/main" xmlns:w14="http://schemas.microsoft.com/office/word/2010/wordml" xmlns:w15="http://schemas.microsoft.com/office/word/2012/wordml" xmlns:wpg="http://schemas.microsoft.com/office/word/2010/wordprocessingGroup" xmlns:wpi="http://schemas.microsoft.com/office/word/2010/wordprocessingInk" xmlns:wne="http://schemas.microsoft.com/office/word/2006/wordml" xmlns:wps="http://schemas.microsoft.com/office/word/2010/wordprocessingShape" mc:Ignorable="w14 w15 wp14">
+  <w:footnote w:type="separator" w:id="-1">
+    <w:p>
+      <w:pPr>
+        <w:spacing w:after="0" w:line="240" w:lineRule="auto"/>
+      </w:pPr>
+      <w:r>
+        <w:separator/>
+      </w:r>
+    </w:p>
+  </w:footnote>
+  <w:footnote w:type="continuationSeparator" w:id="0">
+    <w:p>
+      <w:pPr>
+        <w:spacing w:after="0" w:line="240" w:lineRule="auto"/>
+      </w:pPr>
+      <w:r>
+        <w:continuationSeparator/>
+      </w:r>
+    </w:p>
+  </w:footnote>
+</w:footnotes>
+</file>
+
+<file path=word/header1.xml><?xml version="1.0" encoding="utf-8"?>
+<w:hdr xmlns:wpc="http://schemas.microsoft.com/office/word/2010/wordprocessingCanvas" xmlns:mc="http://schemas.openxmlformats.org/markup-compatibility/2006" xmlns:o="urn:schemas-microsoft-com:office:office" xmlns:r="http://schemas.openxmlformats.org/officeDocument/2006/relationships" xmlns:m="http://schemas.openxmlformats.org/officeDocument/2006/math" xmlns:v="urn:schemas-microsoft-com:vml" xmlns:wp14="http://schemas.microsoft.com/office/word/2010/wordprocessingDrawing" xmlns:wp="http://schemas.openxmlformats.org/drawingml/2006/wordprocessingDrawing" xmlns:w10="urn:schemas-microsoft-com:office:word" xmlns:w="http://schemas.openxmlformats.org/wordprocessingml/2006/main" xmlns:w14="http://schemas.microsoft.com/office/word/2010/wordml" xmlns:w15="http://schemas.microsoft.com/office/word/2012/wordml" xmlns:wpg="http://schemas.microsoft.com/office/word/2010/wordprocessingGroup" xmlns:wpi="http://schemas.microsoft.com/office/word/2010/wordprocessingInk" xmlns:wne="http://schemas.microsoft.com/office/word/2006/wordml" xmlns:wps="http://schemas.microsoft.com/office/word/2010/wordprocessingShape" mc:Ignorable="w14 w15 wp14">
+  <w:p>
+    <w:pPr>
+      <w:pStyle w:val="Encabezado"/>
+      <w:jc w:val="center"/>
+    </w:pPr>
+    <w:r>
+      <w:t>Nicolás Penagos – Mateo Loaiza – Juan José Calderón</w:t>
+    </w:r>
+  </w:p>
+</w:hdr>
+</file>
+
 <file path=word/numbering.xml><?xml version="1.0" encoding="utf-8"?>
-<w:numbering xmlns:wpc="http://schemas.microsoft.com/office/word/2010/wordprocessingCanvas" xmlns:cx="http://schemas.microsoft.com/office/drawing/2014/chartex" xmlns:cx1="http://schemas.microsoft.com/office/drawing/2015/9/8/chartex" xmlns:cx2="http://schemas.microsoft.com/office/drawing/2015/10/21/chartex" xmlns:cx3="http://schemas.microsoft.com/office/drawing/2016/5/9/chartex" xmlns:cx4="http://schemas.microsoft.com/office/drawing/2016/5/10/chartex" xmlns:cx5="http://schemas.microsoft.com/office/drawing/2016/5/11/chartex" xmlns:cx6="http://schemas.microsoft.com/office/drawing/2016/5/12/chartex" xmlns:cx7="http://schemas.microsoft.com/office/drawing/2016/5/13/chartex" xmlns:cx8="http://schemas.microsoft.com/office/drawing/2016/5/14/chartex" xmlns:mc="http://schemas.openxmlformats.org/markup-compatibility/2006" xmlns:aink="http://schemas.microsoft.com/office/drawing/2016/ink" xmlns:am3d="http://schemas.microsoft.com/office/drawing/2017/model3d" xmlns:o="urn:schemas-microsoft-com:office:office" xmlns:r="http://schemas.openxmlformats.org/officeDocument/2006/relationships" xmlns:m="http://schemas.openxmlformats.org/officeDocument/2006/math" xmlns:v="urn:schemas-microsoft-com:vml" xmlns:wp14="http://schemas.microsoft.com/office/word/2010/wordprocessingDrawing" xmlns:wp="http://schemas.openxmlformats.org/drawingml/2006/wordprocessingDrawing" xmlns:w10="urn:schemas-microsoft-com:office:word" xmlns:w="http://schemas.openxmlformats.org/wordprocessingml/2006/main" xmlns:w14="http://schemas.microsoft.com/office/word/2010/wordml" xmlns:w15="http://schemas.microsoft.com/office/word/2012/wordml" xmlns:w16cid="http://schemas.microsoft.com/office/word/2016/wordml/cid" xmlns:w16se="http://schemas.microsoft.com/office/word/2015/wordml/symex" xmlns:wpg="http://schemas.microsoft.com/office/word/2010/wordprocessingGroup" xmlns:wpi="http://schemas.microsoft.com/office/word/2010/wordprocessingInk" xmlns:wne="http://schemas.microsoft.com/office/word/2006/wordml" xmlns:wps="http://schemas.microsoft.com/office/word/2010/wordprocessingShape" mc:Ignorable="w14 w15 w16se w16cid wp14">
-  <w:abstractNum w:abstractNumId="0" w15:restartNumberingAfterBreak="0">
+<w:numbering xmlns:wpc="http://schemas.microsoft.com/office/word/2010/wordprocessingCanvas" xmlns:mc="http://schemas.openxmlformats.org/markup-compatibility/2006" xmlns:o="urn:schemas-microsoft-com:office:office" xmlns:r="http://schemas.openxmlformats.org/officeDocument/2006/relationships" xmlns:m="http://schemas.openxmlformats.org/officeDocument/2006/math" xmlns:v="urn:schemas-microsoft-com:vml" xmlns:wp14="http://schemas.microsoft.com/office/word/2010/wordprocessingDrawing" xmlns:wp="http://schemas.openxmlformats.org/drawingml/2006/wordprocessingDrawing" xmlns:w10="urn:schemas-microsoft-com:office:word" xmlns:w="http://schemas.openxmlformats.org/wordprocessingml/2006/main" xmlns:w14="http://schemas.microsoft.com/office/word/2010/wordml" xmlns:w15="http://schemas.microsoft.com/office/word/2012/wordml" xmlns:wpg="http://schemas.microsoft.com/office/word/2010/wordprocessingGroup" xmlns:wpi="http://schemas.microsoft.com/office/word/2010/wordprocessingInk" xmlns:wne="http://schemas.microsoft.com/office/word/2006/wordml" xmlns:wps="http://schemas.microsoft.com/office/word/2010/wordprocessingShape" mc:Ignorable="w14 w15 wp14">
+  <w:abstractNum w:abstractNumId="0">
+    <w:nsid w:val="01AF4C53"/>
+    <w:multiLevelType w:val="hybridMultilevel"/>
+    <w:tmpl w:val="89782ECA"/>
+    <w:lvl w:ilvl="0" w:tplc="240A0001">
+      <w:start w:val="1"/>
+      <w:numFmt w:val="bullet"/>
+      <w:lvlText w:val=""/>
+      <w:lvlJc w:val="left"/>
+      <w:pPr>
+        <w:ind w:left="2232" w:hanging="360"/>
+      </w:pPr>
+      <w:rPr>
+        <w:rFonts w:ascii="Symbol" w:hAnsi="Symbol" w:hint="default"/>
+      </w:rPr>
+    </w:lvl>
+    <w:lvl w:ilvl="1" w:tplc="240A0003" w:tentative="1">
+      <w:start w:val="1"/>
+      <w:numFmt w:val="bullet"/>
+      <w:lvlText w:val="o"/>
+      <w:lvlJc w:val="left"/>
+      <w:pPr>
+        <w:ind w:left="2952" w:hanging="360"/>
+      </w:pPr>
+      <w:rPr>
+        <w:rFonts w:ascii="Courier New" w:hAnsi="Courier New" w:cs="Courier New" w:hint="default"/>
+      </w:rPr>
+    </w:lvl>
+    <w:lvl w:ilvl="2" w:tplc="240A0005" w:tentative="1">
+      <w:start w:val="1"/>
+      <w:numFmt w:val="bullet"/>
+      <w:lvlText w:val=""/>
+      <w:lvlJc w:val="left"/>
+      <w:pPr>
+        <w:ind w:left="3672" w:hanging="360"/>
+      </w:pPr>
+      <w:rPr>
+        <w:rFonts w:ascii="Wingdings" w:hAnsi="Wingdings" w:hint="default"/>
+      </w:rPr>
+    </w:lvl>
+    <w:lvl w:ilvl="3" w:tplc="240A0001" w:tentative="1">
+      <w:start w:val="1"/>
+      <w:numFmt w:val="bullet"/>
+      <w:lvlText w:val=""/>
+      <w:lvlJc w:val="left"/>
+      <w:pPr>
+        <w:ind w:left="4392" w:hanging="360"/>
+      </w:pPr>
+      <w:rPr>
+        <w:rFonts w:ascii="Symbol" w:hAnsi="Symbol" w:hint="default"/>
+      </w:rPr>
+    </w:lvl>
+    <w:lvl w:ilvl="4" w:tplc="240A0003" w:tentative="1">
+      <w:start w:val="1"/>
+      <w:numFmt w:val="bullet"/>
+      <w:lvlText w:val="o"/>
+      <w:lvlJc w:val="left"/>
+      <w:pPr>
+        <w:ind w:left="5112" w:hanging="360"/>
+      </w:pPr>
+      <w:rPr>
+        <w:rFonts w:ascii="Courier New" w:hAnsi="Courier New" w:cs="Courier New" w:hint="default"/>
+      </w:rPr>
+    </w:lvl>
+    <w:lvl w:ilvl="5" w:tplc="240A0005" w:tentative="1">
+      <w:start w:val="1"/>
+      <w:numFmt w:val="bullet"/>
+      <w:lvlText w:val=""/>
+      <w:lvlJc w:val="left"/>
+      <w:pPr>
+        <w:ind w:left="5832" w:hanging="360"/>
+      </w:pPr>
+      <w:rPr>
+        <w:rFonts w:ascii="Wingdings" w:hAnsi="Wingdings" w:hint="default"/>
+      </w:rPr>
+    </w:lvl>
+    <w:lvl w:ilvl="6" w:tplc="240A0001" w:tentative="1">
+      <w:start w:val="1"/>
+      <w:numFmt w:val="bullet"/>
+      <w:lvlText w:val=""/>
+      <w:lvlJc w:val="left"/>
+      <w:pPr>
+        <w:ind w:left="6552" w:hanging="360"/>
+      </w:pPr>
+      <w:rPr>
+        <w:rFonts w:ascii="Symbol" w:hAnsi="Symbol" w:hint="default"/>
+      </w:rPr>
+    </w:lvl>
+    <w:lvl w:ilvl="7" w:tplc="240A0003" w:tentative="1">
+      <w:start w:val="1"/>
+      <w:numFmt w:val="bullet"/>
+      <w:lvlText w:val="o"/>
+      <w:lvlJc w:val="left"/>
+      <w:pPr>
+        <w:ind w:left="7272" w:hanging="360"/>
+      </w:pPr>
+      <w:rPr>
+        <w:rFonts w:ascii="Courier New" w:hAnsi="Courier New" w:cs="Courier New" w:hint="default"/>
+      </w:rPr>
+    </w:lvl>
+    <w:lvl w:ilvl="8" w:tplc="240A0005" w:tentative="1">
+      <w:start w:val="1"/>
+      <w:numFmt w:val="bullet"/>
+      <w:lvlText w:val=""/>
+      <w:lvlJc w:val="left"/>
+      <w:pPr>
+        <w:ind w:left="7992" w:hanging="360"/>
+      </w:pPr>
+      <w:rPr>
+        <w:rFonts w:ascii="Wingdings" w:hAnsi="Wingdings" w:hint="default"/>
+      </w:rPr>
+    </w:lvl>
+  </w:abstractNum>
+  <w:abstractNum w:abstractNumId="1">
+    <w:nsid w:val="324C47FC"/>
+    <w:multiLevelType w:val="hybridMultilevel"/>
+    <w:tmpl w:val="BC129450"/>
+    <w:lvl w:ilvl="0" w:tplc="240A0001">
+      <w:start w:val="1"/>
+      <w:numFmt w:val="bullet"/>
+      <w:lvlText w:val=""/>
+      <w:lvlJc w:val="left"/>
+      <w:pPr>
+        <w:ind w:left="2160" w:hanging="360"/>
+      </w:pPr>
+      <w:rPr>
+        <w:rFonts w:ascii="Symbol" w:hAnsi="Symbol" w:hint="default"/>
+      </w:rPr>
+    </w:lvl>
+    <w:lvl w:ilvl="1" w:tplc="240A0003" w:tentative="1">
+      <w:start w:val="1"/>
+      <w:numFmt w:val="bullet"/>
+      <w:lvlText w:val="o"/>
+      <w:lvlJc w:val="left"/>
+      <w:pPr>
+        <w:ind w:left="2880" w:hanging="360"/>
+      </w:pPr>
+      <w:rPr>
+        <w:rFonts w:ascii="Courier New" w:hAnsi="Courier New" w:cs="Courier New" w:hint="default"/>
+      </w:rPr>
+    </w:lvl>
+    <w:lvl w:ilvl="2" w:tplc="240A0005" w:tentative="1">
+      <w:start w:val="1"/>
+      <w:numFmt w:val="bullet"/>
+      <w:lvlText w:val=""/>
+      <w:lvlJc w:val="left"/>
+      <w:pPr>
+        <w:ind w:left="3600" w:hanging="360"/>
+      </w:pPr>
+      <w:rPr>
+        <w:rFonts w:ascii="Wingdings" w:hAnsi="Wingdings" w:hint="default"/>
+      </w:rPr>
+    </w:lvl>
+    <w:lvl w:ilvl="3" w:tplc="240A0001" w:tentative="1">
+      <w:start w:val="1"/>
+      <w:numFmt w:val="bullet"/>
+      <w:lvlText w:val=""/>
+      <w:lvlJc w:val="left"/>
+      <w:pPr>
+        <w:ind w:left="4320" w:hanging="360"/>
+      </w:pPr>
+      <w:rPr>
+        <w:rFonts w:ascii="Symbol" w:hAnsi="Symbol" w:hint="default"/>
+      </w:rPr>
+    </w:lvl>
+    <w:lvl w:ilvl="4" w:tplc="240A0003" w:tentative="1">
+      <w:start w:val="1"/>
+      <w:numFmt w:val="bullet"/>
+      <w:lvlText w:val="o"/>
+      <w:lvlJc w:val="left"/>
+      <w:pPr>
+        <w:ind w:left="5040" w:hanging="360"/>
+      </w:pPr>
+      <w:rPr>
+        <w:rFonts w:ascii="Courier New" w:hAnsi="Courier New" w:cs="Courier New" w:hint="default"/>
+      </w:rPr>
+    </w:lvl>
+    <w:lvl w:ilvl="5" w:tplc="240A0005" w:tentative="1">
+      <w:start w:val="1"/>
+      <w:numFmt w:val="bullet"/>
+      <w:lvlText w:val=""/>
+      <w:lvlJc w:val="left"/>
+      <w:pPr>
+        <w:ind w:left="5760" w:hanging="360"/>
+      </w:pPr>
+      <w:rPr>
+        <w:rFonts w:ascii="Wingdings" w:hAnsi="Wingdings" w:hint="default"/>
+      </w:rPr>
+    </w:lvl>
+    <w:lvl w:ilvl="6" w:tplc="240A0001" w:tentative="1">
+      <w:start w:val="1"/>
+      <w:numFmt w:val="bullet"/>
+      <w:lvlText w:val=""/>
+      <w:lvlJc w:val="left"/>
+      <w:pPr>
+        <w:ind w:left="6480" w:hanging="360"/>
+      </w:pPr>
+      <w:rPr>
+        <w:rFonts w:ascii="Symbol" w:hAnsi="Symbol" w:hint="default"/>
+      </w:rPr>
+    </w:lvl>
+    <w:lvl w:ilvl="7" w:tplc="240A0003" w:tentative="1">
+      <w:start w:val="1"/>
+      <w:numFmt w:val="bullet"/>
+      <w:lvlText w:val="o"/>
+      <w:lvlJc w:val="left"/>
+      <w:pPr>
+        <w:ind w:left="7200" w:hanging="360"/>
+      </w:pPr>
+      <w:rPr>
+        <w:rFonts w:ascii="Courier New" w:hAnsi="Courier New" w:cs="Courier New" w:hint="default"/>
+      </w:rPr>
+    </w:lvl>
+    <w:lvl w:ilvl="8" w:tplc="240A0005" w:tentative="1">
+      <w:start w:val="1"/>
+      <w:numFmt w:val="bullet"/>
+      <w:lvlText w:val=""/>
+      <w:lvlJc w:val="left"/>
+      <w:pPr>
+        <w:ind w:left="7920" w:hanging="360"/>
+      </w:pPr>
+      <w:rPr>
+        <w:rFonts w:ascii="Wingdings" w:hAnsi="Wingdings" w:hint="default"/>
+      </w:rPr>
+    </w:lvl>
+  </w:abstractNum>
+  <w:abstractNum w:abstractNumId="2">
     <w:nsid w:val="4693441A"/>
     <w:multiLevelType w:val="hybridMultilevel"/>
     <w:tmpl w:val="CD98D96A"/>
@@ -1126,13 +1824,19 @@
     </w:lvl>
   </w:abstractNum>
   <w:num w:numId="1">
+    <w:abstractNumId w:val="2"/>
+  </w:num>
+  <w:num w:numId="2">
     <w:abstractNumId w:val="0"/>
+  </w:num>
+  <w:num w:numId="3">
+    <w:abstractNumId w:val="1"/>
   </w:num>
 </w:numbering>
 </file>
 
 <file path=word/styles.xml><?xml version="1.0" encoding="utf-8"?>
-<w:styles xmlns:mc="http://schemas.openxmlformats.org/markup-compatibility/2006" xmlns:r="http://schemas.openxmlformats.org/officeDocument/2006/relationships" xmlns:w="http://schemas.openxmlformats.org/wordprocessingml/2006/main" xmlns:w14="http://schemas.microsoft.com/office/word/2010/wordml" xmlns:w15="http://schemas.microsoft.com/office/word/2012/wordml" xmlns:w16cid="http://schemas.microsoft.com/office/word/2016/wordml/cid" xmlns:w16se="http://schemas.microsoft.com/office/word/2015/wordml/symex" mc:Ignorable="w14 w15 w16se w16cid">
+<w:styles xmlns:mc="http://schemas.openxmlformats.org/markup-compatibility/2006" xmlns:r="http://schemas.openxmlformats.org/officeDocument/2006/relationships" xmlns:w="http://schemas.openxmlformats.org/wordprocessingml/2006/main" xmlns:w14="http://schemas.microsoft.com/office/word/2010/wordml" xmlns:w15="http://schemas.microsoft.com/office/word/2012/wordml" mc:Ignorable="w14 w15">
   <w:docDefaults>
     <w:rPrDefault>
       <w:rPr>
@@ -1148,7 +1852,7 @@
       </w:pPr>
     </w:pPrDefault>
   </w:docDefaults>
-  <w:latentStyles w:defLockedState="0" w:defUIPriority="99" w:defSemiHidden="0" w:defUnhideWhenUsed="0" w:defQFormat="0" w:count="375">
+  <w:latentStyles w:defLockedState="0" w:defUIPriority="99" w:defSemiHidden="0" w:defUnhideWhenUsed="0" w:defQFormat="0" w:count="371">
     <w:lsdException w:name="Normal" w:uiPriority="0" w:qFormat="1"/>
     <w:lsdException w:name="heading 1" w:uiPriority="9" w:qFormat="1"/>
     <w:lsdException w:name="heading 2" w:semiHidden="1" w:uiPriority="9" w:unhideWhenUsed="1" w:qFormat="1"/>
@@ -1520,10 +2224,6 @@
     <w:lsdException w:name="List Table 5 Dark Accent 6" w:uiPriority="50"/>
     <w:lsdException w:name="List Table 6 Colorful Accent 6" w:uiPriority="51"/>
     <w:lsdException w:name="List Table 7 Colorful Accent 6" w:uiPriority="52"/>
-    <w:lsdException w:name="Mention" w:semiHidden="1" w:unhideWhenUsed="1"/>
-    <w:lsdException w:name="Smart Hyperlink" w:semiHidden="1" w:unhideWhenUsed="1"/>
-    <w:lsdException w:name="Hashtag" w:semiHidden="1" w:unhideWhenUsed="1"/>
-    <w:lsdException w:name="Unresolved Mention" w:semiHidden="1" w:unhideWhenUsed="1"/>
   </w:latentStyles>
   <w:style w:type="paragraph" w:default="1" w:styleId="Normal">
     <w:name w:val="Normal"/>
@@ -1532,13 +2232,13 @@
       <w:lang w:val="es-CO"/>
     </w:rPr>
   </w:style>
-  <w:style w:type="character" w:default="1" w:styleId="DefaultParagraphFont">
+  <w:style w:type="character" w:default="1" w:styleId="Fuentedeprrafopredeter">
     <w:name w:val="Default Paragraph Font"/>
     <w:uiPriority w:val="1"/>
     <w:semiHidden/>
     <w:unhideWhenUsed/>
   </w:style>
-  <w:style w:type="table" w:default="1" w:styleId="TableNormal">
+  <w:style w:type="table" w:default="1" w:styleId="Tablanormal">
     <w:name w:val="Normal Table"/>
     <w:uiPriority w:val="99"/>
     <w:semiHidden/>
@@ -1553,13 +2253,13 @@
       </w:tblCellMar>
     </w:tblPr>
   </w:style>
-  <w:style w:type="numbering" w:default="1" w:styleId="NoList">
+  <w:style w:type="numbering" w:default="1" w:styleId="Sinlista">
     <w:name w:val="No List"/>
     <w:uiPriority w:val="99"/>
     <w:semiHidden/>
     <w:unhideWhenUsed/>
   </w:style>
-  <w:style w:type="paragraph" w:styleId="ListParagraph">
+  <w:style w:type="paragraph" w:styleId="Prrafodelista">
     <w:name w:val="List Paragraph"/>
     <w:basedOn w:val="Normal"/>
     <w:uiPriority w:val="34"/>
@@ -1569,6 +2269,56 @@
       <w:ind w:left="720"/>
       <w:contextualSpacing/>
     </w:pPr>
+  </w:style>
+  <w:style w:type="paragraph" w:styleId="Encabezado">
+    <w:name w:val="header"/>
+    <w:basedOn w:val="Normal"/>
+    <w:link w:val="EncabezadoCar"/>
+    <w:uiPriority w:val="99"/>
+    <w:unhideWhenUsed/>
+    <w:rsid w:val="00D656E9"/>
+    <w:pPr>
+      <w:tabs>
+        <w:tab w:val="center" w:pos="4419"/>
+        <w:tab w:val="right" w:pos="8838"/>
+      </w:tabs>
+      <w:spacing w:after="0" w:line="240" w:lineRule="auto"/>
+    </w:pPr>
+  </w:style>
+  <w:style w:type="character" w:customStyle="1" w:styleId="EncabezadoCar">
+    <w:name w:val="Encabezado Car"/>
+    <w:basedOn w:val="Fuentedeprrafopredeter"/>
+    <w:link w:val="Encabezado"/>
+    <w:uiPriority w:val="99"/>
+    <w:rsid w:val="00D656E9"/>
+    <w:rPr>
+      <w:lang w:val="es-CO"/>
+    </w:rPr>
+  </w:style>
+  <w:style w:type="paragraph" w:styleId="Piedepgina">
+    <w:name w:val="footer"/>
+    <w:basedOn w:val="Normal"/>
+    <w:link w:val="PiedepginaCar"/>
+    <w:uiPriority w:val="99"/>
+    <w:unhideWhenUsed/>
+    <w:rsid w:val="00D656E9"/>
+    <w:pPr>
+      <w:tabs>
+        <w:tab w:val="center" w:pos="4419"/>
+        <w:tab w:val="right" w:pos="8838"/>
+      </w:tabs>
+      <w:spacing w:after="0" w:line="240" w:lineRule="auto"/>
+    </w:pPr>
+  </w:style>
+  <w:style w:type="character" w:customStyle="1" w:styleId="PiedepginaCar">
+    <w:name w:val="Pie de página Car"/>
+    <w:basedOn w:val="Fuentedeprrafopredeter"/>
+    <w:link w:val="Piedepgina"/>
+    <w:uiPriority w:val="99"/>
+    <w:rsid w:val="00D656E9"/>
+    <w:rPr>
+      <w:lang w:val="es-CO"/>
+    </w:rPr>
   </w:style>
 </w:styles>
 </file>
@@ -1900,7 +2650,7 @@
 </file>
 
 <file path=customXml/itemProps1.xml><?xml version="1.0" encoding="utf-8"?>
-<ds:datastoreItem xmlns:ds="http://schemas.openxmlformats.org/officeDocument/2006/customXml" ds:itemID="{1863CF60-A361-4AC1-8077-201BBCD0AE24}">
+<ds:datastoreItem xmlns:ds="http://schemas.openxmlformats.org/officeDocument/2006/customXml" ds:itemID="{3DB2A579-E6F1-480B-A364-ACEC08F8B4DB}">
   <ds:schemaRefs>
     <ds:schemaRef ds:uri="http://schemas.openxmlformats.org/officeDocument/2006/bibliography"/>
   </ds:schemaRefs>

</xml_diff>

<commit_message>
Phase three of the engineering method has been completed
</commit_message>
<xml_diff>
--- a/Engineering Method/Método de ingeniería.docx
+++ b/Engineering Method/Método de ingeniería.docx
@@ -20,6 +20,24 @@
           <w:szCs w:val="24"/>
         </w:rPr>
         <w:t>Método de ingeniería</w:t>
+      </w:r>
+    </w:p>
+    <w:p>
+      <w:pPr>
+        <w:jc w:val="center"/>
+        <w:rPr>
+          <w:rFonts w:ascii="Arial" w:hAnsi="Arial" w:cs="Arial"/>
+          <w:sz w:val="24"/>
+          <w:szCs w:val="24"/>
+        </w:rPr>
+      </w:pPr>
+      <w:r>
+        <w:rPr>
+          <w:rFonts w:ascii="Arial" w:hAnsi="Arial" w:cs="Arial"/>
+          <w:sz w:val="24"/>
+          <w:szCs w:val="24"/>
+        </w:rPr>
+        <w:t>Algoritmos y Estructuras de Datos</w:t>
       </w:r>
     </w:p>
     <w:p>
@@ -669,7 +687,25 @@
           <w:sz w:val="24"/>
           <w:szCs w:val="24"/>
         </w:rPr>
-        <w:t>Usted solo puede multiplicar dos matrices si sus dimensiones son compatibles , lo que significa que el número de columnas en la primera matriz es igual al número de renglones en la segunda matriz</w:t>
+        <w:t xml:space="preserve">Usted solo puede multiplicar dos matrices si sus dimensiones son </w:t>
+      </w:r>
+      <w:proofErr w:type="gramStart"/>
+      <w:r>
+        <w:rPr>
+          <w:rFonts w:ascii="Arial" w:hAnsi="Arial" w:cs="Arial"/>
+          <w:sz w:val="24"/>
+          <w:szCs w:val="24"/>
+        </w:rPr>
+        <w:t>compatibles ,</w:t>
+      </w:r>
+      <w:proofErr w:type="gramEnd"/>
+      <w:r>
+        <w:rPr>
+          <w:rFonts w:ascii="Arial" w:hAnsi="Arial" w:cs="Arial"/>
+          <w:sz w:val="24"/>
+          <w:szCs w:val="24"/>
+        </w:rPr>
+        <w:t xml:space="preserve"> lo que significa que el número de columnas en la primera matriz es igual al número de renglones en la segunda matriz</w:t>
       </w:r>
       <w:r>
         <w:rPr>
@@ -734,26 +770,14 @@
           </w:r>
         </w:sdtContent>
       </w:sdt>
-    </w:p>
-    <w:p>
-      <w:pPr>
-        <w:jc w:val="both"/>
-        <w:rPr>
-          <w:rFonts w:ascii="Arial" w:hAnsi="Arial" w:cs="Arial"/>
-          <w:sz w:val="24"/>
-          <w:szCs w:val="24"/>
-        </w:rPr>
-      </w:pPr>
-    </w:p>
-    <w:p>
-      <w:pPr>
-        <w:jc w:val="both"/>
-        <w:rPr>
-          <w:rFonts w:ascii="Arial" w:hAnsi="Arial" w:cs="Arial"/>
-          <w:sz w:val="24"/>
-          <w:szCs w:val="24"/>
-        </w:rPr>
-      </w:pPr>
+      <w:r>
+        <w:rPr>
+          <w:rFonts w:ascii="Arial" w:hAnsi="Arial" w:cs="Arial"/>
+          <w:sz w:val="24"/>
+          <w:szCs w:val="24"/>
+        </w:rPr>
+        <w:t>.</w:t>
+      </w:r>
     </w:p>
     <w:p>
       <w:pPr>
@@ -789,8 +813,11 @@
           <w:sz w:val="24"/>
           <w:szCs w:val="24"/>
         </w:rPr>
+        <w:lastRenderedPageBreak/>
         <w:t xml:space="preserve">Búsqueda de soluciones creativas </w:t>
       </w:r>
+      <w:bookmarkStart w:id="0" w:name="_GoBack"/>
+      <w:bookmarkEnd w:id="0"/>
     </w:p>
     <w:p>
       <w:pPr>
@@ -1101,8 +1128,6 @@
         </w:rPr>
         <w:t xml:space="preserve"> </w:t>
       </w:r>
-      <w:bookmarkStart w:id="0" w:name="_GoBack"/>
-      <w:bookmarkEnd w:id="0"/>
     </w:p>
     <w:p>
       <w:pPr>
@@ -1268,6 +1293,7 @@
           <w:sz w:val="24"/>
           <w:szCs w:val="24"/>
         </w:rPr>
+        <w:lastRenderedPageBreak/>
         <w:t>Aa</w:t>
       </w:r>
       <w:proofErr w:type="spellEnd"/>
@@ -2650,7 +2676,7 @@
 </file>
 
 <file path=customXml/itemProps1.xml><?xml version="1.0" encoding="utf-8"?>
-<ds:datastoreItem xmlns:ds="http://schemas.openxmlformats.org/officeDocument/2006/customXml" ds:itemID="{3DB2A579-E6F1-480B-A364-ACEC08F8B4DB}">
+<ds:datastoreItem xmlns:ds="http://schemas.openxmlformats.org/officeDocument/2006/customXml" ds:itemID="{14D5DD9A-5B99-4F4E-9B22-38B24EFC8AE7}">
   <ds:schemaRefs>
     <ds:schemaRef ds:uri="http://schemas.openxmlformats.org/officeDocument/2006/bibliography"/>
   </ds:schemaRefs>

</xml_diff>

<commit_message>
Added the part of the 4th phase
</commit_message>
<xml_diff>
--- a/Engineering Method/Método de ingeniería.docx
+++ b/Engineering Method/Método de ingeniería.docx
@@ -4,20 +4,15 @@
   <w:body>
     <w:p>
       <w:pPr>
+        <w:pStyle w:val="Title"/>
         <w:jc w:val="center"/>
         <w:rPr>
-          <w:rFonts w:ascii="Arial" w:hAnsi="Arial" w:cs="Arial"/>
           <w:b/>
-          <w:sz w:val="32"/>
-          <w:szCs w:val="24"/>
-        </w:rPr>
-      </w:pPr>
-      <w:r>
-        <w:rPr>
-          <w:rFonts w:ascii="Arial" w:hAnsi="Arial" w:cs="Arial"/>
+        </w:rPr>
+      </w:pPr>
+      <w:r>
+        <w:rPr>
           <w:b/>
-          <w:sz w:val="32"/>
-          <w:szCs w:val="24"/>
         </w:rPr>
         <w:t>Método de ingeniería</w:t>
       </w:r>
@@ -38,6 +33,117 @@
           <w:szCs w:val="24"/>
         </w:rPr>
         <w:t>Algoritmos y Estructuras de Datos</w:t>
+      </w:r>
+    </w:p>
+    <w:p>
+      <w:pPr>
+        <w:pStyle w:val="Heading1"/>
+        <w:rPr>
+          <w:b w:val="0"/>
+        </w:rPr>
+      </w:pPr>
+      <w:r>
+        <w:t>Identificación del problema</w:t>
+      </w:r>
+    </w:p>
+    <w:p>
+      <w:pPr>
+        <w:pStyle w:val="Heading2"/>
+      </w:pPr>
+      <w:r>
+        <w:t>Contextualización</w:t>
+      </w:r>
+    </w:p>
+    <w:p>
+      <w:pPr>
+        <w:jc w:val="both"/>
+        <w:rPr>
+          <w:rFonts w:ascii="Arial" w:hAnsi="Arial" w:cs="Arial"/>
+          <w:sz w:val="24"/>
+          <w:szCs w:val="24"/>
+        </w:rPr>
+      </w:pPr>
+      <w:r>
+        <w:rPr>
+          <w:rFonts w:ascii="Arial" w:hAnsi="Arial" w:cs="Arial"/>
+          <w:sz w:val="24"/>
+          <w:szCs w:val="24"/>
+        </w:rPr>
+        <w:t>Venus y Marte están en guerra</w:t>
+      </w:r>
+      <w:r>
+        <w:rPr>
+          <w:rFonts w:ascii="Arial" w:hAnsi="Arial" w:cs="Arial"/>
+          <w:sz w:val="24"/>
+          <w:szCs w:val="24"/>
+        </w:rPr>
+        <w:t xml:space="preserve">. La </w:t>
+      </w:r>
+      <w:r>
+        <w:rPr>
+          <w:rFonts w:ascii="Arial" w:hAnsi="Arial" w:cs="Arial"/>
+          <w:sz w:val="24"/>
+          <w:szCs w:val="24"/>
+        </w:rPr>
+        <w:t>T</w:t>
+      </w:r>
+      <w:r>
+        <w:rPr>
+          <w:rFonts w:ascii="Arial" w:hAnsi="Arial" w:cs="Arial"/>
+          <w:sz w:val="24"/>
+          <w:szCs w:val="24"/>
+        </w:rPr>
+        <w:t>ierra, como aliada de Marte, ha sido elegida para ayudarle en esta guerra. Se sabe que Marte tiene naves escondidas, cuya ubicación (en X,Y) solo puede revelarse por medio de una técnica matemática llamada “Multiplicación de matrices”.</w:t>
+      </w:r>
+    </w:p>
+    <w:p>
+      <w:pPr>
+        <w:pStyle w:val="Heading2"/>
+      </w:pPr>
+      <w:r>
+        <w:t>Problema</w:t>
+      </w:r>
+    </w:p>
+    <w:p>
+      <w:pPr>
+        <w:jc w:val="both"/>
+        <w:rPr>
+          <w:rFonts w:ascii="Arial" w:hAnsi="Arial" w:cs="Arial"/>
+          <w:sz w:val="24"/>
+          <w:szCs w:val="24"/>
+        </w:rPr>
+      </w:pPr>
+      <w:r>
+        <w:rPr>
+          <w:rFonts w:ascii="Arial" w:hAnsi="Arial" w:cs="Arial"/>
+          <w:sz w:val="24"/>
+          <w:szCs w:val="24"/>
+        </w:rPr>
+        <w:t>Se requiere encontrar una forma de poder multiplicar una secuencia de matrices efic</w:t>
+      </w:r>
+      <w:r>
+        <w:rPr>
+          <w:rFonts w:ascii="Arial" w:hAnsi="Arial" w:cs="Arial"/>
+          <w:sz w:val="24"/>
+          <w:szCs w:val="24"/>
+        </w:rPr>
+        <w:t>ientemente</w:t>
+      </w:r>
+      <w:r>
+        <w:rPr>
+          <w:rFonts w:ascii="Arial" w:hAnsi="Arial" w:cs="Arial"/>
+          <w:sz w:val="24"/>
+          <w:szCs w:val="24"/>
+        </w:rPr>
+        <w:t xml:space="preserve">. </w:t>
+      </w:r>
+    </w:p>
+    <w:p>
+      <w:pPr>
+        <w:pStyle w:val="Heading2"/>
+      </w:pPr>
+      <w:r>
+        <w:t>Necesidades</w:t>
       </w:r>
     </w:p>
     <w:p>
@@ -45,185 +151,11 @@
         <w:pStyle w:val="ListParagraph"/>
         <w:numPr>
           <w:ilvl w:val="0"/>
-          <w:numId w:val="1"/>
+          <w:numId w:val="4"/>
         </w:numPr>
         <w:jc w:val="both"/>
         <w:rPr>
           <w:rFonts w:ascii="Arial" w:hAnsi="Arial" w:cs="Arial"/>
-          <w:b/>
-          <w:sz w:val="24"/>
-          <w:szCs w:val="24"/>
-        </w:rPr>
-      </w:pPr>
-      <w:r>
-        <w:rPr>
-          <w:rFonts w:ascii="Arial" w:hAnsi="Arial" w:cs="Arial"/>
-          <w:b/>
-          <w:sz w:val="24"/>
-          <w:szCs w:val="24"/>
-        </w:rPr>
-        <w:t>Identificación del problema</w:t>
-      </w:r>
-    </w:p>
-    <w:p>
-      <w:pPr>
-        <w:pStyle w:val="ListParagraph"/>
-        <w:numPr>
-          <w:ilvl w:val="1"/>
-          <w:numId w:val="1"/>
-        </w:numPr>
-        <w:jc w:val="both"/>
-        <w:rPr>
-          <w:rFonts w:ascii="Arial" w:hAnsi="Arial" w:cs="Arial"/>
-          <w:sz w:val="24"/>
-          <w:szCs w:val="24"/>
-        </w:rPr>
-      </w:pPr>
-      <w:r>
-        <w:rPr>
-          <w:rFonts w:ascii="Arial" w:hAnsi="Arial" w:cs="Arial"/>
-          <w:sz w:val="24"/>
-          <w:szCs w:val="24"/>
-        </w:rPr>
-        <w:t>Contextualización</w:t>
-      </w:r>
-    </w:p>
-    <w:p>
-      <w:pPr>
-        <w:pStyle w:val="ListParagraph"/>
-        <w:ind w:left="2160"/>
-        <w:jc w:val="both"/>
-        <w:rPr>
-          <w:rFonts w:ascii="Arial" w:hAnsi="Arial" w:cs="Arial"/>
-          <w:sz w:val="24"/>
-          <w:szCs w:val="24"/>
-        </w:rPr>
-      </w:pPr>
-      <w:r>
-        <w:rPr>
-          <w:rFonts w:ascii="Arial" w:hAnsi="Arial" w:cs="Arial"/>
-          <w:sz w:val="24"/>
-          <w:szCs w:val="24"/>
-        </w:rPr>
-        <w:t>Venus y Marte están en guerra</w:t>
-      </w:r>
-      <w:r>
-        <w:rPr>
-          <w:rFonts w:ascii="Arial" w:hAnsi="Arial" w:cs="Arial"/>
-          <w:sz w:val="24"/>
-          <w:szCs w:val="24"/>
-        </w:rPr>
-        <w:t xml:space="preserve">. La </w:t>
-      </w:r>
-      <w:r>
-        <w:rPr>
-          <w:rFonts w:ascii="Arial" w:hAnsi="Arial" w:cs="Arial"/>
-          <w:sz w:val="24"/>
-          <w:szCs w:val="24"/>
-        </w:rPr>
-        <w:t>T</w:t>
-      </w:r>
-      <w:r>
-        <w:rPr>
-          <w:rFonts w:ascii="Arial" w:hAnsi="Arial" w:cs="Arial"/>
-          <w:sz w:val="24"/>
-          <w:szCs w:val="24"/>
-        </w:rPr>
-        <w:t>ierra, como aliada de Marte, ha sido elegida para ayudarle en esta guerra. Se sabe que Marte tiene naves escondidas, cuya ubicación (en X,Y) solo puede revelarse por medio de una técnica matemática llamada “Multiplicación de matrices”.</w:t>
-      </w:r>
-    </w:p>
-    <w:p>
-      <w:pPr>
-        <w:pStyle w:val="ListParagraph"/>
-        <w:numPr>
-          <w:ilvl w:val="1"/>
-          <w:numId w:val="1"/>
-        </w:numPr>
-        <w:jc w:val="both"/>
-        <w:rPr>
-          <w:rFonts w:ascii="Arial" w:hAnsi="Arial" w:cs="Arial"/>
-          <w:sz w:val="24"/>
-          <w:szCs w:val="24"/>
-        </w:rPr>
-      </w:pPr>
-      <w:r>
-        <w:rPr>
-          <w:rFonts w:ascii="Arial" w:hAnsi="Arial" w:cs="Arial"/>
-          <w:sz w:val="24"/>
-          <w:szCs w:val="24"/>
-        </w:rPr>
-        <w:t>Problema</w:t>
-      </w:r>
-    </w:p>
-    <w:p>
-      <w:pPr>
-        <w:pStyle w:val="ListParagraph"/>
-        <w:ind w:left="2160"/>
-        <w:jc w:val="both"/>
-        <w:rPr>
-          <w:rFonts w:ascii="Arial" w:hAnsi="Arial" w:cs="Arial"/>
-          <w:sz w:val="24"/>
-          <w:szCs w:val="24"/>
-        </w:rPr>
-      </w:pPr>
-      <w:r>
-        <w:rPr>
-          <w:rFonts w:ascii="Arial" w:hAnsi="Arial" w:cs="Arial"/>
-          <w:sz w:val="24"/>
-          <w:szCs w:val="24"/>
-        </w:rPr>
-        <w:t>Se requiere encontrar una forma de poder multiplicar una secuencia de matrices efic</w:t>
-      </w:r>
-      <w:r>
-        <w:rPr>
-          <w:rFonts w:ascii="Arial" w:hAnsi="Arial" w:cs="Arial"/>
-          <w:sz w:val="24"/>
-          <w:szCs w:val="24"/>
-        </w:rPr>
-        <w:t>ientemente</w:t>
-      </w:r>
-      <w:r>
-        <w:rPr>
-          <w:rFonts w:ascii="Arial" w:hAnsi="Arial" w:cs="Arial"/>
-          <w:sz w:val="24"/>
-          <w:szCs w:val="24"/>
-        </w:rPr>
-        <w:t xml:space="preserve">. </w:t>
-      </w:r>
-    </w:p>
-    <w:p>
-      <w:pPr>
-        <w:pStyle w:val="ListParagraph"/>
-        <w:numPr>
-          <w:ilvl w:val="1"/>
-          <w:numId w:val="1"/>
-        </w:numPr>
-        <w:jc w:val="both"/>
-        <w:rPr>
-          <w:rFonts w:ascii="Arial" w:hAnsi="Arial" w:cs="Arial"/>
-          <w:sz w:val="24"/>
-          <w:szCs w:val="24"/>
-        </w:rPr>
-      </w:pPr>
-      <w:r>
-        <w:rPr>
-          <w:rFonts w:ascii="Arial" w:hAnsi="Arial" w:cs="Arial"/>
-          <w:sz w:val="24"/>
-          <w:szCs w:val="24"/>
-        </w:rPr>
-        <w:t>Necesidades</w:t>
-      </w:r>
-    </w:p>
-    <w:p>
-      <w:pPr>
-        <w:pStyle w:val="ListParagraph"/>
-        <w:numPr>
-          <w:ilvl w:val="2"/>
-          <w:numId w:val="1"/>
-        </w:numPr>
-        <w:jc w:val="both"/>
-        <w:rPr>
-          <w:rFonts w:ascii="Arial" w:hAnsi="Arial" w:cs="Arial"/>
           <w:sz w:val="24"/>
           <w:szCs w:val="24"/>
         </w:rPr>
@@ -236,194 +168,171 @@
         </w:rPr>
         <w:t>Se debe tener una interfaz que permita ingresar las dimensiones de las matrices (El campo de batalla).</w:t>
       </w:r>
-    </w:p>
-    <w:p>
-      <w:pPr>
-        <w:pStyle w:val="ListParagraph"/>
-        <w:numPr>
-          <w:ilvl w:val="2"/>
-          <w:numId w:val="1"/>
-        </w:numPr>
-        <w:jc w:val="both"/>
-        <w:rPr>
-          <w:rFonts w:ascii="Arial" w:hAnsi="Arial" w:cs="Arial"/>
-          <w:sz w:val="24"/>
-          <w:szCs w:val="24"/>
-        </w:rPr>
-      </w:pPr>
-      <w:r>
-        <w:rPr>
-          <w:rFonts w:ascii="Arial" w:hAnsi="Arial" w:cs="Arial"/>
-          <w:sz w:val="24"/>
-          <w:szCs w:val="24"/>
-        </w:rPr>
-        <w:t xml:space="preserve">Se necesita que haya una forma de generar valores aleatorios en cada posición de la matriz. </w:t>
-      </w:r>
-    </w:p>
-    <w:p>
-      <w:pPr>
-        <w:pStyle w:val="ListParagraph"/>
-        <w:numPr>
-          <w:ilvl w:val="2"/>
-          <w:numId w:val="1"/>
-        </w:numPr>
-        <w:jc w:val="both"/>
-        <w:rPr>
-          <w:rFonts w:ascii="Arial" w:hAnsi="Arial" w:cs="Arial"/>
-          <w:sz w:val="24"/>
-          <w:szCs w:val="24"/>
-        </w:rPr>
-      </w:pPr>
-      <w:r>
-        <w:rPr>
-          <w:rFonts w:ascii="Arial" w:hAnsi="Arial" w:cs="Arial"/>
-          <w:sz w:val="24"/>
-          <w:szCs w:val="24"/>
-        </w:rPr>
-        <w:t xml:space="preserve">Se requiere que sea permitido crear una secuencia de matrices para multiplicarse. </w:t>
-      </w:r>
-    </w:p>
-    <w:p>
-      <w:pPr>
-        <w:pStyle w:val="ListParagraph"/>
-        <w:numPr>
-          <w:ilvl w:val="2"/>
-          <w:numId w:val="1"/>
-        </w:numPr>
-        <w:jc w:val="both"/>
-        <w:rPr>
-          <w:rFonts w:ascii="Arial" w:hAnsi="Arial" w:cs="Arial"/>
-          <w:sz w:val="24"/>
-          <w:szCs w:val="24"/>
-        </w:rPr>
-      </w:pPr>
-      <w:r>
-        <w:rPr>
-          <w:rFonts w:ascii="Arial" w:hAnsi="Arial" w:cs="Arial"/>
-          <w:sz w:val="24"/>
-          <w:szCs w:val="24"/>
-        </w:rPr>
-        <w:t xml:space="preserve">Se solicita que haya una interfaz que muestre el resultado de dicha multiplicación para ver la ubicación de las tropas de Marte. </w:t>
-      </w:r>
-    </w:p>
-    <w:p>
-      <w:pPr>
-        <w:pStyle w:val="ListParagraph"/>
-        <w:ind w:left="2160"/>
-        <w:jc w:val="both"/>
-        <w:rPr>
-          <w:rFonts w:ascii="Arial" w:hAnsi="Arial" w:cs="Arial"/>
-          <w:sz w:val="24"/>
-          <w:szCs w:val="24"/>
-        </w:rPr>
-      </w:pPr>
     </w:p>
     <w:p>
       <w:pPr>
         <w:pStyle w:val="ListParagraph"/>
         <w:numPr>
           <w:ilvl w:val="0"/>
-          <w:numId w:val="1"/>
+          <w:numId w:val="4"/>
         </w:numPr>
         <w:jc w:val="both"/>
         <w:rPr>
           <w:rFonts w:ascii="Arial" w:hAnsi="Arial" w:cs="Arial"/>
-          <w:b/>
-          <w:sz w:val="24"/>
-          <w:szCs w:val="24"/>
-        </w:rPr>
-      </w:pPr>
-      <w:r>
-        <w:rPr>
-          <w:rFonts w:ascii="Arial" w:hAnsi="Arial" w:cs="Arial"/>
-          <w:b/>
-          <w:sz w:val="24"/>
-          <w:szCs w:val="24"/>
-        </w:rPr>
-        <w:t>Recopilación</w:t>
-      </w:r>
-      <w:r>
-        <w:rPr>
-          <w:rFonts w:ascii="Arial" w:hAnsi="Arial" w:cs="Arial"/>
-          <w:b/>
-          <w:sz w:val="24"/>
-          <w:szCs w:val="24"/>
-        </w:rPr>
-        <w:t xml:space="preserve"> de información</w:t>
-      </w:r>
-    </w:p>
-    <w:p>
-      <w:pPr>
-        <w:jc w:val="both"/>
-        <w:rPr>
-          <w:rFonts w:ascii="Arial" w:hAnsi="Arial" w:cs="Arial"/>
-          <w:sz w:val="24"/>
-          <w:szCs w:val="24"/>
-        </w:rPr>
-      </w:pPr>
-      <w:r>
-        <w:rPr>
-          <w:rFonts w:ascii="Arial" w:hAnsi="Arial" w:cs="Arial"/>
-          <w:sz w:val="24"/>
-          <w:szCs w:val="24"/>
-        </w:rPr>
-        <w:t xml:space="preserve">Con el objetivo de comprender como </w:t>
-      </w:r>
-      <w:r>
-        <w:rPr>
-          <w:rFonts w:ascii="Arial" w:hAnsi="Arial" w:cs="Arial"/>
-          <w:sz w:val="24"/>
-          <w:szCs w:val="24"/>
-        </w:rPr>
-        <w:t xml:space="preserve">cumplir con las necesidades expuestas, se requiere de una investigación de conceptos. De esta forma, proporcionar una mejor visión del problema, logrando </w:t>
-      </w:r>
-      <w:r>
-        <w:rPr>
-          <w:rFonts w:ascii="Arial" w:hAnsi="Arial" w:cs="Arial"/>
-          <w:sz w:val="24"/>
-          <w:szCs w:val="24"/>
-        </w:rPr>
-        <w:t>entender matemáticamente lo que hay que hacer</w:t>
-      </w:r>
-      <w:r>
-        <w:rPr>
-          <w:rFonts w:ascii="Arial" w:hAnsi="Arial" w:cs="Arial"/>
-          <w:sz w:val="24"/>
-          <w:szCs w:val="24"/>
-        </w:rPr>
-        <w:t>, cómo</w:t>
-      </w:r>
-      <w:r>
-        <w:rPr>
-          <w:rFonts w:ascii="Arial" w:hAnsi="Arial" w:cs="Arial"/>
-          <w:sz w:val="24"/>
-          <w:szCs w:val="24"/>
-        </w:rPr>
-        <w:t xml:space="preserve"> hacerlo</w:t>
-      </w:r>
-      <w:r>
-        <w:rPr>
-          <w:rFonts w:ascii="Arial" w:hAnsi="Arial" w:cs="Arial"/>
-          <w:sz w:val="24"/>
-          <w:szCs w:val="24"/>
-        </w:rPr>
-        <w:t>, y las limitaciones que se deben respetar/cumplir para lograrlo</w:t>
-      </w:r>
-      <w:r>
-        <w:rPr>
-          <w:rFonts w:ascii="Arial" w:hAnsi="Arial" w:cs="Arial"/>
-          <w:sz w:val="24"/>
-          <w:szCs w:val="24"/>
-        </w:rPr>
-        <w:t>.</w:t>
+          <w:sz w:val="24"/>
+          <w:szCs w:val="24"/>
+        </w:rPr>
+      </w:pPr>
+      <w:r>
+        <w:rPr>
+          <w:rFonts w:ascii="Arial" w:hAnsi="Arial" w:cs="Arial"/>
+          <w:sz w:val="24"/>
+          <w:szCs w:val="24"/>
+        </w:rPr>
+        <w:t xml:space="preserve">Se necesita que haya una forma de generar valores aleatorios en cada posición de la matriz. </w:t>
       </w:r>
     </w:p>
     <w:p>
       <w:pPr>
         <w:pStyle w:val="ListParagraph"/>
         <w:numPr>
-          <w:ilvl w:val="1"/>
-          <w:numId w:val="1"/>
+          <w:ilvl w:val="0"/>
+          <w:numId w:val="4"/>
+        </w:numPr>
+        <w:jc w:val="both"/>
+        <w:rPr>
+          <w:rFonts w:ascii="Arial" w:hAnsi="Arial" w:cs="Arial"/>
+          <w:sz w:val="24"/>
+          <w:szCs w:val="24"/>
+        </w:rPr>
+      </w:pPr>
+      <w:r>
+        <w:rPr>
+          <w:rFonts w:ascii="Arial" w:hAnsi="Arial" w:cs="Arial"/>
+          <w:sz w:val="24"/>
+          <w:szCs w:val="24"/>
+        </w:rPr>
+        <w:t xml:space="preserve">Se requiere que sea permitido crear una secuencia de matrices para multiplicarse. </w:t>
+      </w:r>
+    </w:p>
+    <w:p>
+      <w:pPr>
+        <w:pStyle w:val="ListParagraph"/>
+        <w:numPr>
+          <w:ilvl w:val="0"/>
+          <w:numId w:val="4"/>
+        </w:numPr>
+        <w:jc w:val="both"/>
+        <w:rPr>
+          <w:rFonts w:ascii="Arial" w:hAnsi="Arial" w:cs="Arial"/>
+          <w:sz w:val="24"/>
+          <w:szCs w:val="24"/>
+        </w:rPr>
+      </w:pPr>
+      <w:r>
+        <w:rPr>
+          <w:rFonts w:ascii="Arial" w:hAnsi="Arial" w:cs="Arial"/>
+          <w:sz w:val="24"/>
+          <w:szCs w:val="24"/>
+        </w:rPr>
+        <w:t xml:space="preserve">Se solicita que haya una interfaz que muestre el resultado de dicha multiplicación para ver la ubicación de las tropas de Marte. </w:t>
+      </w:r>
+    </w:p>
+    <w:p>
+      <w:pPr>
+        <w:pStyle w:val="ListParagraph"/>
+        <w:ind w:left="2160"/>
+        <w:jc w:val="both"/>
+        <w:rPr>
+          <w:rFonts w:ascii="Arial" w:hAnsi="Arial" w:cs="Arial"/>
+          <w:sz w:val="24"/>
+          <w:szCs w:val="24"/>
+        </w:rPr>
+      </w:pPr>
+    </w:p>
+    <w:p>
+      <w:pPr>
+        <w:pStyle w:val="Heading1"/>
+      </w:pPr>
+      <w:r>
+        <w:t>Recopilación</w:t>
+      </w:r>
+      <w:r>
+        <w:t xml:space="preserve"> de información</w:t>
+      </w:r>
+    </w:p>
+    <w:p>
+      <w:pPr>
+        <w:jc w:val="both"/>
+        <w:rPr>
+          <w:rFonts w:ascii="Arial" w:hAnsi="Arial" w:cs="Arial"/>
+          <w:sz w:val="24"/>
+          <w:szCs w:val="24"/>
+        </w:rPr>
+      </w:pPr>
+      <w:r>
+        <w:rPr>
+          <w:rFonts w:ascii="Arial" w:hAnsi="Arial" w:cs="Arial"/>
+          <w:sz w:val="24"/>
+          <w:szCs w:val="24"/>
+        </w:rPr>
+        <w:t xml:space="preserve">Con el objetivo de comprender como </w:t>
+      </w:r>
+      <w:r>
+        <w:rPr>
+          <w:rFonts w:ascii="Arial" w:hAnsi="Arial" w:cs="Arial"/>
+          <w:sz w:val="24"/>
+          <w:szCs w:val="24"/>
+        </w:rPr>
+        <w:t xml:space="preserve">cumplir con las necesidades expuestas, se requiere de una investigación de conceptos. De esta forma, proporcionar una mejor visión del problema, logrando </w:t>
+      </w:r>
+      <w:r>
+        <w:rPr>
+          <w:rFonts w:ascii="Arial" w:hAnsi="Arial" w:cs="Arial"/>
+          <w:sz w:val="24"/>
+          <w:szCs w:val="24"/>
+        </w:rPr>
+        <w:t>entender matemáticamente lo que hay que hacer</w:t>
+      </w:r>
+      <w:r>
+        <w:rPr>
+          <w:rFonts w:ascii="Arial" w:hAnsi="Arial" w:cs="Arial"/>
+          <w:sz w:val="24"/>
+          <w:szCs w:val="24"/>
+        </w:rPr>
+        <w:t>, cómo</w:t>
+      </w:r>
+      <w:r>
+        <w:rPr>
+          <w:rFonts w:ascii="Arial" w:hAnsi="Arial" w:cs="Arial"/>
+          <w:sz w:val="24"/>
+          <w:szCs w:val="24"/>
+        </w:rPr>
+        <w:t xml:space="preserve"> hacerlo</w:t>
+      </w:r>
+      <w:r>
+        <w:rPr>
+          <w:rFonts w:ascii="Arial" w:hAnsi="Arial" w:cs="Arial"/>
+          <w:sz w:val="24"/>
+          <w:szCs w:val="24"/>
+        </w:rPr>
+        <w:t>, y las limitaciones que se deben respetar/cumplir para lograrlo</w:t>
+      </w:r>
+      <w:r>
+        <w:rPr>
+          <w:rFonts w:ascii="Arial" w:hAnsi="Arial" w:cs="Arial"/>
+          <w:sz w:val="24"/>
+          <w:szCs w:val="24"/>
+        </w:rPr>
+        <w:t>.</w:t>
+      </w:r>
+    </w:p>
+    <w:p>
+      <w:pPr>
+        <w:pStyle w:val="ListParagraph"/>
+        <w:numPr>
+          <w:ilvl w:val="0"/>
+          <w:numId w:val="7"/>
         </w:numPr>
         <w:jc w:val="both"/>
         <w:rPr>
@@ -450,11 +359,6 @@
       </w:r>
       <w:sdt>
         <w:sdtPr>
-          <w:rPr>
-            <w:rFonts w:ascii="Arial" w:hAnsi="Arial" w:cs="Arial"/>
-            <w:sz w:val="24"/>
-            <w:szCs w:val="24"/>
-          </w:rPr>
           <w:id w:val="-1902434255"/>
           <w:citation/>
         </w:sdtPr>
@@ -509,63 +413,7 @@
           <w:sz w:val="24"/>
           <w:szCs w:val="24"/>
         </w:rPr>
-        <w:t xml:space="preserve"> </w:t>
-      </w:r>
-      <w:r>
-        <w:rPr>
-          <w:rFonts w:ascii="Arial" w:hAnsi="Arial" w:cs="Arial"/>
-          <w:sz w:val="24"/>
-          <w:szCs w:val="24"/>
-        </w:rPr>
-        <w:t>La cantidad de filas y columnas pueden variar. Sin embargo, “</w:t>
-      </w:r>
-      <w:r>
-        <w:rPr>
-          <w:rFonts w:ascii="Arial" w:hAnsi="Arial" w:cs="Arial"/>
-          <w:sz w:val="24"/>
-          <w:szCs w:val="24"/>
-        </w:rPr>
-        <w:t>Decimos que una matriz es de orden m</w:t>
-      </w:r>
-      <w:r>
-        <w:rPr>
-          <w:rFonts w:ascii="Arial" w:hAnsi="Arial" w:cs="Arial"/>
-          <w:sz w:val="24"/>
-          <w:szCs w:val="24"/>
-        </w:rPr>
-        <w:t xml:space="preserve"> x </w:t>
-      </w:r>
-      <w:r>
-        <w:rPr>
-          <w:rFonts w:ascii="Arial" w:hAnsi="Arial" w:cs="Arial"/>
-          <w:sz w:val="24"/>
-          <w:szCs w:val="24"/>
-        </w:rPr>
-        <w:t xml:space="preserve">n (o de dimensión m </w:t>
-      </w:r>
-      <w:r>
-        <w:rPr>
-          <w:rFonts w:ascii="Arial" w:hAnsi="Arial" w:cs="Arial"/>
-          <w:sz w:val="24"/>
-          <w:szCs w:val="24"/>
-        </w:rPr>
-        <w:t>x</w:t>
-      </w:r>
-      <w:r>
-        <w:rPr>
-          <w:rFonts w:ascii="Arial" w:hAnsi="Arial" w:cs="Arial"/>
-          <w:sz w:val="24"/>
-          <w:szCs w:val="24"/>
-        </w:rPr>
-        <w:t xml:space="preserve"> n) cuando tiene m filas y n columnas.</w:t>
-      </w:r>
-      <w:r>
-        <w:rPr>
-          <w:rFonts w:ascii="Arial" w:hAnsi="Arial" w:cs="Arial"/>
-          <w:sz w:val="24"/>
-          <w:szCs w:val="24"/>
-        </w:rPr>
-        <w:t>”</w:t>
+        <w:t xml:space="preserve"> La cantidad de filas y columnas pueden variar. Sin embargo, “Decimos que una matriz es de orden m x n (o de dimensión m x n) cuando tiene m filas y n columnas.”</w:t>
       </w:r>
       <w:r>
         <w:rPr>
@@ -577,11 +425,6 @@
       </w:r>
       <w:sdt>
         <w:sdtPr>
-          <w:rPr>
-            <w:rFonts w:ascii="Arial" w:hAnsi="Arial" w:cs="Arial"/>
-            <w:sz w:val="24"/>
-            <w:szCs w:val="24"/>
-          </w:rPr>
           <w:id w:val="-1198233591"/>
           <w:citation/>
         </w:sdtPr>
@@ -634,21 +477,9 @@
     <w:p>
       <w:pPr>
         <w:pStyle w:val="ListParagraph"/>
-        <w:ind w:left="1440"/>
-        <w:jc w:val="both"/>
-        <w:rPr>
-          <w:rFonts w:ascii="Arial" w:hAnsi="Arial" w:cs="Arial"/>
-          <w:sz w:val="24"/>
-          <w:szCs w:val="24"/>
-        </w:rPr>
-      </w:pPr>
-    </w:p>
-    <w:p>
-      <w:pPr>
-        <w:pStyle w:val="ListParagraph"/>
         <w:numPr>
-          <w:ilvl w:val="1"/>
-          <w:numId w:val="1"/>
+          <w:ilvl w:val="0"/>
+          <w:numId w:val="7"/>
         </w:numPr>
         <w:jc w:val="both"/>
         <w:rPr>
@@ -657,6 +488,8 @@
           <w:szCs w:val="24"/>
         </w:rPr>
       </w:pPr>
+      <w:bookmarkStart w:id="0" w:name="_GoBack"/>
+      <w:bookmarkEnd w:id="0"/>
       <w:r>
         <w:rPr>
           <w:rFonts w:ascii="Arial" w:hAnsi="Arial" w:cs="Arial"/>
@@ -671,39 +504,10 @@
           <w:sz w:val="24"/>
           <w:szCs w:val="24"/>
         </w:rPr>
-        <w:t>Es u</w:t>
-      </w:r>
-      <w:r>
-        <w:rPr>
-          <w:rFonts w:ascii="Arial" w:hAnsi="Arial" w:cs="Arial"/>
-          <w:sz w:val="24"/>
-          <w:szCs w:val="24"/>
-        </w:rPr>
-        <w:t>na operación matemática donde cogemos las filas de una matriz A y las multiplicamos por las columnas de una matriz B. Es muy importante entender que “</w:t>
-      </w:r>
-      <w:r>
-        <w:rPr>
-          <w:rFonts w:ascii="Arial" w:hAnsi="Arial" w:cs="Arial"/>
-          <w:sz w:val="24"/>
-          <w:szCs w:val="24"/>
-        </w:rPr>
-        <w:t>Usted solo puede multiplicar dos matrices si sus dimensiones son compatibles , lo que significa que el número de columnas en la primera matriz es igual al número de renglones en la segunda matriz</w:t>
-      </w:r>
-      <w:r>
-        <w:rPr>
-          <w:rFonts w:ascii="Arial" w:hAnsi="Arial" w:cs="Arial"/>
-          <w:sz w:val="24"/>
-          <w:szCs w:val="24"/>
-        </w:rPr>
-        <w:t xml:space="preserve">” </w:t>
+        <w:t xml:space="preserve">Es una operación matemática donde cogemos las filas de una matriz A y las multiplicamos por las columnas de una matriz B. Es muy importante entender que “Usted solo puede multiplicar dos matrices si sus dimensiones son compatibles , lo que significa que el número de columnas en la primera matriz es igual al número de renglones en la segunda matriz” </w:t>
       </w:r>
       <w:sdt>
         <w:sdtPr>
-          <w:rPr>
-            <w:rFonts w:ascii="Arial" w:hAnsi="Arial" w:cs="Arial"/>
-            <w:sz w:val="24"/>
-            <w:szCs w:val="24"/>
-          </w:rPr>
           <w:id w:val="1041164716"/>
           <w:citation/>
         </w:sdtPr>
@@ -775,96 +579,225 @@
     </w:p>
     <w:p>
       <w:pPr>
+        <w:pStyle w:val="Heading1"/>
+      </w:pPr>
+      <w:r>
+        <w:lastRenderedPageBreak/>
+        <w:t xml:space="preserve">Búsqueda de soluciones creativas </w:t>
+      </w:r>
+    </w:p>
+    <w:p>
+      <w:pPr>
+        <w:pStyle w:val="Heading2"/>
+      </w:pPr>
+      <w:r>
+        <w:t>Lluvia de ideas</w:t>
+      </w:r>
+    </w:p>
+    <w:p>
+      <w:pPr>
+        <w:jc w:val="both"/>
+        <w:rPr>
+          <w:rFonts w:ascii="Arial" w:hAnsi="Arial" w:cs="Arial"/>
+          <w:sz w:val="24"/>
+          <w:szCs w:val="24"/>
+        </w:rPr>
+      </w:pPr>
+      <w:r>
+        <w:rPr>
+          <w:rFonts w:ascii="Arial" w:hAnsi="Arial" w:cs="Arial"/>
+          <w:sz w:val="24"/>
+          <w:szCs w:val="24"/>
+        </w:rPr>
+        <w:t>Dado a que nuestro problema es un problema estrictamente matemático, se realizaron diferentes búsqueda</w:t>
+      </w:r>
+      <w:r>
+        <w:rPr>
+          <w:rFonts w:ascii="Arial" w:hAnsi="Arial" w:cs="Arial"/>
+          <w:sz w:val="24"/>
+          <w:szCs w:val="24"/>
+        </w:rPr>
+        <w:t>s</w:t>
+      </w:r>
+      <w:r>
+        <w:rPr>
+          <w:rFonts w:ascii="Arial" w:hAnsi="Arial" w:cs="Arial"/>
+          <w:sz w:val="24"/>
+          <w:szCs w:val="24"/>
+        </w:rPr>
+        <w:t xml:space="preserve"> por la web sobre </w:t>
+      </w:r>
+      <w:r>
+        <w:rPr>
+          <w:rFonts w:ascii="Arial" w:hAnsi="Arial" w:cs="Arial"/>
+          <w:sz w:val="24"/>
+          <w:szCs w:val="24"/>
+        </w:rPr>
+        <w:t xml:space="preserve">las diferentes técnicas para multiplicación de matrices y aspectos </w:t>
+      </w:r>
+      <w:r>
+        <w:rPr>
+          <w:rFonts w:ascii="Arial" w:hAnsi="Arial" w:cs="Arial"/>
+          <w:sz w:val="24"/>
+          <w:szCs w:val="24"/>
+        </w:rPr>
+        <w:t>para</w:t>
+      </w:r>
+      <w:r>
+        <w:rPr>
+          <w:rFonts w:ascii="Arial" w:hAnsi="Arial" w:cs="Arial"/>
+          <w:sz w:val="24"/>
+          <w:szCs w:val="24"/>
+        </w:rPr>
+        <w:t xml:space="preserve"> tener en cuenta, y se llegó</w:t>
+      </w:r>
+      <w:r>
+        <w:rPr>
+          <w:rFonts w:ascii="Arial" w:hAnsi="Arial" w:cs="Arial"/>
+          <w:sz w:val="24"/>
+          <w:szCs w:val="24"/>
+        </w:rPr>
+        <w:t xml:space="preserve"> a que:</w:t>
+      </w:r>
+    </w:p>
+    <w:p>
+      <w:pPr>
         <w:pStyle w:val="ListParagraph"/>
         <w:numPr>
           <w:ilvl w:val="0"/>
-          <w:numId w:val="1"/>
+          <w:numId w:val="5"/>
         </w:numPr>
         <w:jc w:val="both"/>
         <w:rPr>
           <w:rFonts w:ascii="Arial" w:hAnsi="Arial" w:cs="Arial"/>
-          <w:b/>
-          <w:sz w:val="24"/>
-          <w:szCs w:val="24"/>
-        </w:rPr>
-      </w:pPr>
-      <w:r>
-        <w:rPr>
-          <w:rFonts w:ascii="Arial" w:hAnsi="Arial" w:cs="Arial"/>
-          <w:b/>
-          <w:sz w:val="24"/>
-          <w:szCs w:val="24"/>
-        </w:rPr>
-        <w:lastRenderedPageBreak/>
-        <w:t xml:space="preserve">Búsqueda de soluciones creativas </w:t>
-      </w:r>
-    </w:p>
-    <w:p>
-      <w:pPr>
-        <w:jc w:val="both"/>
-        <w:rPr>
-          <w:rFonts w:ascii="Arial" w:hAnsi="Arial" w:cs="Arial"/>
-          <w:sz w:val="24"/>
-          <w:szCs w:val="24"/>
-        </w:rPr>
-      </w:pPr>
-      <w:r>
-        <w:rPr>
-          <w:rFonts w:ascii="Arial" w:hAnsi="Arial" w:cs="Arial"/>
-          <w:sz w:val="24"/>
-          <w:szCs w:val="24"/>
-        </w:rPr>
-        <w:t>Lluvia de ideas:</w:t>
-      </w:r>
-    </w:p>
-    <w:p>
-      <w:pPr>
-        <w:jc w:val="both"/>
-        <w:rPr>
-          <w:rFonts w:ascii="Arial" w:hAnsi="Arial" w:cs="Arial"/>
-          <w:sz w:val="24"/>
-          <w:szCs w:val="24"/>
-        </w:rPr>
-      </w:pPr>
-      <w:r>
-        <w:rPr>
-          <w:rFonts w:ascii="Arial" w:hAnsi="Arial" w:cs="Arial"/>
-          <w:sz w:val="24"/>
-          <w:szCs w:val="24"/>
-        </w:rPr>
-        <w:t>Dado a que nuestro problema es un problema estrictamente matemático, se realizaron diferentes búsqueda</w:t>
-      </w:r>
-      <w:r>
-        <w:rPr>
-          <w:rFonts w:ascii="Arial" w:hAnsi="Arial" w:cs="Arial"/>
-          <w:sz w:val="24"/>
-          <w:szCs w:val="24"/>
-        </w:rPr>
-        <w:t>s</w:t>
-      </w:r>
-      <w:r>
-        <w:rPr>
-          <w:rFonts w:ascii="Arial" w:hAnsi="Arial" w:cs="Arial"/>
-          <w:sz w:val="24"/>
-          <w:szCs w:val="24"/>
-        </w:rPr>
-        <w:t xml:space="preserve"> por la web sobre </w:t>
-      </w:r>
-      <w:r>
-        <w:rPr>
-          <w:rFonts w:ascii="Arial" w:hAnsi="Arial" w:cs="Arial"/>
-          <w:sz w:val="24"/>
-          <w:szCs w:val="24"/>
-        </w:rPr>
-        <w:t>las diferentes técnicas para multiplicación de matrices y aspectos a tener en cuenta, y se llegó</w:t>
-      </w:r>
-      <w:r>
-        <w:rPr>
-          <w:rFonts w:ascii="Arial" w:hAnsi="Arial" w:cs="Arial"/>
-          <w:sz w:val="24"/>
-          <w:szCs w:val="24"/>
-        </w:rPr>
-        <w:t xml:space="preserve"> a que:</w:t>
+          <w:sz w:val="24"/>
+          <w:szCs w:val="24"/>
+        </w:rPr>
+      </w:pPr>
+      <w:r>
+        <w:rPr>
+          <w:rFonts w:ascii="Arial" w:hAnsi="Arial" w:cs="Arial"/>
+          <w:sz w:val="24"/>
+          <w:szCs w:val="24"/>
+        </w:rPr>
+        <w:t xml:space="preserve">Se plante el uso de una </w:t>
+      </w:r>
+      <w:r>
+        <w:rPr>
+          <w:rFonts w:ascii="Arial" w:hAnsi="Arial" w:cs="Arial"/>
+          <w:sz w:val="24"/>
+          <w:szCs w:val="24"/>
+        </w:rPr>
+        <w:t>interfaz</w:t>
+      </w:r>
+      <w:r>
+        <w:rPr>
+          <w:rFonts w:ascii="Arial" w:hAnsi="Arial" w:cs="Arial"/>
+          <w:sz w:val="24"/>
+          <w:szCs w:val="24"/>
+        </w:rPr>
+        <w:t xml:space="preserve"> gráfica intuitiva que muestre de manera gráfica cada una de las matrices a ser </w:t>
+      </w:r>
+      <w:r>
+        <w:rPr>
+          <w:rFonts w:ascii="Arial" w:hAnsi="Arial" w:cs="Arial"/>
+          <w:sz w:val="24"/>
+          <w:szCs w:val="24"/>
+        </w:rPr>
+        <w:t>multiplicadas</w:t>
+      </w:r>
+      <w:r>
+        <w:rPr>
+          <w:rFonts w:ascii="Arial" w:hAnsi="Arial" w:cs="Arial"/>
+          <w:sz w:val="24"/>
+          <w:szCs w:val="24"/>
+        </w:rPr>
+        <w:t xml:space="preserve"> simultáneamente, esto es; la matriz de “Batalla Pasada”  por la matriz de “Coeficientes”, igual a la matriz de “Batalla Actual”. </w:t>
+      </w:r>
+    </w:p>
+    <w:p>
+      <w:pPr>
+        <w:pStyle w:val="ListParagraph"/>
+        <w:numPr>
+          <w:ilvl w:val="0"/>
+          <w:numId w:val="5"/>
+        </w:numPr>
+        <w:jc w:val="both"/>
+        <w:rPr>
+          <w:rFonts w:ascii="Arial" w:hAnsi="Arial" w:cs="Arial"/>
+          <w:sz w:val="24"/>
+          <w:szCs w:val="24"/>
+        </w:rPr>
+      </w:pPr>
+      <w:r>
+        <w:rPr>
+          <w:rFonts w:ascii="Arial" w:hAnsi="Arial" w:cs="Arial"/>
+          <w:sz w:val="24"/>
+          <w:szCs w:val="24"/>
+        </w:rPr>
+        <w:t>Se propone el uso de dos métodos que se encarguen del problema por aparte para luego juntarlos y dar una solución. El primer método, recibirá las matrices a multiplicar y comprobará si es posible o no multiplicarlas aplicando la propiedad matemática de la multiplicación de matrices mencionada anteriormente. El segundo, efectuara la operación matemática multiplicando cada fila por cada columna respectivamente.</w:t>
+      </w:r>
+    </w:p>
+    <w:p>
+      <w:pPr>
+        <w:pStyle w:val="ListParagraph"/>
+        <w:numPr>
+          <w:ilvl w:val="0"/>
+          <w:numId w:val="5"/>
+        </w:numPr>
+        <w:jc w:val="both"/>
+        <w:rPr>
+          <w:rFonts w:ascii="Arial" w:hAnsi="Arial" w:cs="Arial"/>
+          <w:sz w:val="24"/>
+          <w:szCs w:val="24"/>
+        </w:rPr>
+      </w:pPr>
+      <w:r>
+        <w:rPr>
+          <w:rFonts w:ascii="Arial" w:hAnsi="Arial" w:cs="Arial"/>
+          <w:sz w:val="24"/>
+          <w:szCs w:val="24"/>
+        </w:rPr>
+        <w:t>Se propone la implementación de un método adicional que sea utilizado únicamente para el caso especial de multiplicación de matrices por escalar, este debe ser optimizado en términos de su complejidad temporal dado a la simplicidad el caso.</w:t>
+      </w:r>
+    </w:p>
+    <w:p>
+      <w:pPr>
+        <w:pStyle w:val="ListParagraph"/>
+        <w:numPr>
+          <w:ilvl w:val="0"/>
+          <w:numId w:val="5"/>
+        </w:numPr>
+        <w:jc w:val="both"/>
+        <w:rPr>
+          <w:rFonts w:ascii="Arial" w:hAnsi="Arial" w:cs="Arial"/>
+          <w:sz w:val="24"/>
+          <w:szCs w:val="24"/>
+        </w:rPr>
+      </w:pPr>
+      <w:r>
+        <w:rPr>
+          <w:rFonts w:ascii="Arial" w:hAnsi="Arial" w:cs="Arial"/>
+          <w:sz w:val="24"/>
+          <w:szCs w:val="24"/>
+        </w:rPr>
+        <w:t xml:space="preserve">Para la generación de números aleatorios que conformaran cada termino de cada </w:t>
+      </w:r>
+      <w:r>
+        <w:rPr>
+          <w:rFonts w:ascii="Arial" w:hAnsi="Arial" w:cs="Arial"/>
+          <w:sz w:val="24"/>
+          <w:szCs w:val="24"/>
+        </w:rPr>
+        <w:t>una</w:t>
+      </w:r>
+      <w:r>
+        <w:rPr>
+          <w:rFonts w:ascii="Arial" w:hAnsi="Arial" w:cs="Arial"/>
+          <w:sz w:val="24"/>
+          <w:szCs w:val="24"/>
+        </w:rPr>
+        <w:t xml:space="preserve"> de las matrices se encontraron las siguientes alternativas: </w:t>
       </w:r>
     </w:p>
     <w:p>
@@ -872,7 +805,7 @@
         <w:pStyle w:val="ListParagraph"/>
         <w:numPr>
           <w:ilvl w:val="1"/>
-          <w:numId w:val="1"/>
+          <w:numId w:val="5"/>
         </w:numPr>
         <w:jc w:val="both"/>
         <w:rPr>
@@ -887,61 +820,51 @@
           <w:sz w:val="24"/>
           <w:szCs w:val="24"/>
         </w:rPr>
-        <w:t xml:space="preserve">Se plante el uso de una </w:t>
-      </w:r>
-      <w:proofErr w:type="gramStart"/>
-      <w:r>
-        <w:rPr>
-          <w:rFonts w:ascii="Arial" w:hAnsi="Arial" w:cs="Arial"/>
-          <w:sz w:val="24"/>
-          <w:szCs w:val="24"/>
-        </w:rPr>
-        <w:t>interface</w:t>
-      </w:r>
-      <w:proofErr w:type="gramEnd"/>
-      <w:r>
-        <w:rPr>
-          <w:rFonts w:ascii="Arial" w:hAnsi="Arial" w:cs="Arial"/>
-          <w:sz w:val="24"/>
-          <w:szCs w:val="24"/>
-        </w:rPr>
-        <w:t xml:space="preserve"> gráfica intuitiva que muestre de manera gráfica cada una de las matrices a ser </w:t>
-      </w:r>
-      <w:r>
-        <w:rPr>
-          <w:rFonts w:ascii="Arial" w:hAnsi="Arial" w:cs="Arial"/>
-          <w:sz w:val="24"/>
-          <w:szCs w:val="24"/>
-        </w:rPr>
-        <w:t>multiplicadas</w:t>
-      </w:r>
-      <w:r>
-        <w:rPr>
-          <w:rFonts w:ascii="Arial" w:hAnsi="Arial" w:cs="Arial"/>
-          <w:sz w:val="24"/>
-          <w:szCs w:val="24"/>
-        </w:rPr>
-        <w:t xml:space="preserve"> simultáneamente, esto es; la matriz de “Batalla Pasada”  por la matriz de “Coeficientes”, igual a la matriz de “Batalla Actual”. </w:t>
-      </w:r>
-    </w:p>
-    <w:p>
-      <w:pPr>
-        <w:pStyle w:val="ListParagraph"/>
-        <w:ind w:left="1440"/>
-        <w:jc w:val="both"/>
-        <w:rPr>
-          <w:rFonts w:ascii="Arial" w:hAnsi="Arial" w:cs="Arial"/>
-          <w:sz w:val="24"/>
-          <w:szCs w:val="24"/>
-        </w:rPr>
-      </w:pPr>
+        <w:t xml:space="preserve">La clase </w:t>
+      </w:r>
+      <w:r>
+        <w:rPr>
+          <w:rFonts w:ascii="Arial" w:hAnsi="Arial" w:cs="Arial"/>
+          <w:i/>
+          <w:sz w:val="24"/>
+          <w:szCs w:val="24"/>
+        </w:rPr>
+        <w:t>java.util.Ra</w:t>
+      </w:r>
+      <w:r>
+        <w:rPr>
+          <w:rFonts w:ascii="Arial" w:hAnsi="Arial" w:cs="Arial"/>
+          <w:i/>
+          <w:sz w:val="24"/>
+          <w:szCs w:val="24"/>
+        </w:rPr>
+        <w:t>n</w:t>
+      </w:r>
+      <w:r>
+        <w:rPr>
+          <w:rFonts w:ascii="Arial" w:hAnsi="Arial" w:cs="Arial"/>
+          <w:i/>
+          <w:sz w:val="24"/>
+          <w:szCs w:val="24"/>
+        </w:rPr>
+        <w:t>do</w:t>
+      </w:r>
+      <w:r>
+        <w:rPr>
+          <w:rFonts w:ascii="Arial" w:hAnsi="Arial" w:cs="Arial"/>
+          <w:i/>
+          <w:sz w:val="24"/>
+          <w:szCs w:val="24"/>
+        </w:rPr>
+        <w:t>m</w:t>
+      </w:r>
     </w:p>
     <w:p>
       <w:pPr>
         <w:pStyle w:val="ListParagraph"/>
         <w:numPr>
           <w:ilvl w:val="1"/>
-          <w:numId w:val="1"/>
+          <w:numId w:val="5"/>
         </w:numPr>
         <w:jc w:val="both"/>
         <w:rPr>
@@ -956,27 +879,63 @@
           <w:sz w:val="24"/>
           <w:szCs w:val="24"/>
         </w:rPr>
-        <w:t>Se propone el uso de dos métodos que se encarguen del problema por aparte para luego juntarlos y dar una solución. El primer método, recibirá las matrices a multiplicar y comprobará si es posible o no multiplicarlas aplicando la propiedad matemática de la multiplicación de matrices mencionada anteriormente. El segundo, efectuara la operación matemática multiplicando cada fila por cada columna respectivamente.</w:t>
+        <w:t xml:space="preserve">La clase </w:t>
+      </w:r>
+      <w:r>
+        <w:rPr>
+          <w:rFonts w:ascii="Arial" w:hAnsi="Arial" w:cs="Arial"/>
+          <w:i/>
+          <w:sz w:val="24"/>
+          <w:szCs w:val="24"/>
+        </w:rPr>
+        <w:t>java.security.SecureRandom</w:t>
       </w:r>
     </w:p>
     <w:p>
       <w:pPr>
         <w:pStyle w:val="ListParagraph"/>
-        <w:ind w:left="1440"/>
-        <w:jc w:val="both"/>
-        <w:rPr>
-          <w:rFonts w:ascii="Arial" w:hAnsi="Arial" w:cs="Arial"/>
-          <w:sz w:val="24"/>
-          <w:szCs w:val="24"/>
-        </w:rPr>
-      </w:pPr>
+        <w:numPr>
+          <w:ilvl w:val="0"/>
+          <w:numId w:val="5"/>
+        </w:numPr>
+        <w:jc w:val="both"/>
+        <w:rPr>
+          <w:rFonts w:ascii="Arial" w:hAnsi="Arial" w:cs="Arial"/>
+          <w:sz w:val="24"/>
+          <w:szCs w:val="24"/>
+        </w:rPr>
+      </w:pPr>
+      <w:r>
+        <w:rPr>
+          <w:rFonts w:ascii="Arial" w:hAnsi="Arial" w:cs="Arial"/>
+          <w:sz w:val="24"/>
+          <w:szCs w:val="24"/>
+        </w:rPr>
+        <w:t xml:space="preserve">Para el uso de </w:t>
+      </w:r>
+      <w:r>
+        <w:rPr>
+          <w:rFonts w:ascii="Arial" w:hAnsi="Arial" w:cs="Arial"/>
+          <w:sz w:val="24"/>
+          <w:szCs w:val="24"/>
+        </w:rPr>
+        <w:t>números</w:t>
+      </w:r>
+      <w:r>
+        <w:rPr>
+          <w:rFonts w:ascii="Arial" w:hAnsi="Arial" w:cs="Arial"/>
+          <w:sz w:val="24"/>
+          <w:szCs w:val="24"/>
+        </w:rPr>
+        <w:t xml:space="preserve"> aleatorios sin repetir, se propones dos alternativas:</w:t>
+      </w:r>
     </w:p>
     <w:p>
       <w:pPr>
         <w:pStyle w:val="ListParagraph"/>
         <w:numPr>
           <w:ilvl w:val="1"/>
-          <w:numId w:val="1"/>
+          <w:numId w:val="5"/>
         </w:numPr>
         <w:jc w:val="both"/>
         <w:rPr>
@@ -991,27 +950,7 @@
           <w:sz w:val="24"/>
           <w:szCs w:val="24"/>
         </w:rPr>
-        <w:t>Se propone la implementación de un método adicional que sea utilizado únicamente para el caso especial de multiplicación de matrices por escalar, este debe ser optimizado en términos de su complejidad temporal dado a la simplicidad el caso.</w:t>
-      </w:r>
-    </w:p>
-    <w:p>
-      <w:pPr>
-        <w:pStyle w:val="ListParagraph"/>
-        <w:ind w:left="1440"/>
-        <w:jc w:val="both"/>
-        <w:rPr>
-          <w:rFonts w:ascii="Arial" w:hAnsi="Arial" w:cs="Arial"/>
-          <w:sz w:val="24"/>
-          <w:szCs w:val="24"/>
-        </w:rPr>
-      </w:pPr>
-      <w:r>
-        <w:rPr>
-          <w:rFonts w:ascii="Arial" w:hAnsi="Arial" w:cs="Arial"/>
-          <w:sz w:val="24"/>
-          <w:szCs w:val="24"/>
-        </w:rPr>
-        <w:t xml:space="preserve"> </w:t>
+        <w:t xml:space="preserve">Almacenar los números previamente generados en una estructura de datos, creando así una base de números para que al momento de la generación de un nuevo entero este sea verificado y se descarte o utilice respectivamente. </w:t>
       </w:r>
     </w:p>
     <w:p>
@@ -1019,7 +958,7 @@
         <w:pStyle w:val="ListParagraph"/>
         <w:numPr>
           <w:ilvl w:val="1"/>
-          <w:numId w:val="1"/>
+          <w:numId w:val="5"/>
         </w:numPr>
         <w:jc w:val="both"/>
         <w:rPr>
@@ -1034,7 +973,7 @@
           <w:sz w:val="24"/>
           <w:szCs w:val="24"/>
         </w:rPr>
-        <w:t xml:space="preserve">Para la generación de números aleatorios que conformaran cada termino de cada uno de las matrices se encontraron las siguientes alternativas: </w:t>
+        <w:t xml:space="preserve">Tener un rango de números enteros ordenados para luego desordenarlos y poder utilizarlos de manera aleatoria. </w:t>
       </w:r>
     </w:p>
     <w:p>
@@ -1042,7 +981,7 @@
         <w:pStyle w:val="ListParagraph"/>
         <w:numPr>
           <w:ilvl w:val="0"/>
-          <w:numId w:val="2"/>
+          <w:numId w:val="5"/>
         </w:numPr>
         <w:jc w:val="both"/>
         <w:rPr>
@@ -1057,9 +996,171 @@
           <w:sz w:val="24"/>
           <w:szCs w:val="24"/>
         </w:rPr>
-        <w:t xml:space="preserve">La clase </w:t>
-      </w:r>
-      <w:proofErr w:type="spellStart"/>
+        <w:t>Para reducir la cantidad de métodos utilizados, se podría llevar a cabo la comprobación en el mismo método que las multiplica</w:t>
+      </w:r>
+      <w:r>
+        <w:rPr>
+          <w:rFonts w:ascii="Arial" w:hAnsi="Arial" w:cs="Arial"/>
+          <w:sz w:val="24"/>
+          <w:szCs w:val="24"/>
+        </w:rPr>
+        <w:t xml:space="preserve"> y la multiplicación misma en este método</w:t>
+      </w:r>
+      <w:r>
+        <w:rPr>
+          <w:rFonts w:ascii="Arial" w:hAnsi="Arial" w:cs="Arial"/>
+          <w:sz w:val="24"/>
+          <w:szCs w:val="24"/>
+        </w:rPr>
+        <w:t xml:space="preserve">. Sin embargo, la idea es tratar de usar la menor cantidad de líneas de código posible así que la comprobación debe ser eficiente. </w:t>
+      </w:r>
+    </w:p>
+    <w:p>
+      <w:pPr>
+        <w:pStyle w:val="ListParagraph"/>
+        <w:ind w:left="1440"/>
+        <w:jc w:val="both"/>
+        <w:rPr>
+          <w:rFonts w:ascii="Arial" w:hAnsi="Arial" w:cs="Arial"/>
+          <w:sz w:val="24"/>
+          <w:szCs w:val="24"/>
+        </w:rPr>
+      </w:pPr>
+    </w:p>
+    <w:p>
+      <w:pPr>
+        <w:pStyle w:val="ListParagraph"/>
+        <w:ind w:left="1440"/>
+        <w:jc w:val="both"/>
+        <w:rPr>
+          <w:rFonts w:ascii="Arial" w:hAnsi="Arial" w:cs="Arial"/>
+          <w:sz w:val="24"/>
+          <w:szCs w:val="24"/>
+        </w:rPr>
+      </w:pPr>
+    </w:p>
+    <w:p>
+      <w:pPr>
+        <w:pStyle w:val="ListParagraph"/>
+        <w:ind w:left="1440"/>
+        <w:jc w:val="both"/>
+        <w:rPr>
+          <w:rFonts w:ascii="Arial" w:hAnsi="Arial" w:cs="Arial"/>
+          <w:sz w:val="24"/>
+          <w:szCs w:val="24"/>
+        </w:rPr>
+      </w:pPr>
+    </w:p>
+    <w:p>
+      <w:pPr>
+        <w:pStyle w:val="ListParagraph"/>
+        <w:ind w:left="1440"/>
+        <w:jc w:val="both"/>
+        <w:rPr>
+          <w:rFonts w:ascii="Arial" w:hAnsi="Arial" w:cs="Arial"/>
+          <w:sz w:val="24"/>
+          <w:szCs w:val="24"/>
+        </w:rPr>
+      </w:pPr>
+    </w:p>
+    <w:p>
+      <w:pPr>
+        <w:pStyle w:val="ListParagraph"/>
+        <w:ind w:left="1440"/>
+        <w:jc w:val="both"/>
+        <w:rPr>
+          <w:rFonts w:ascii="Arial" w:hAnsi="Arial" w:cs="Arial"/>
+          <w:sz w:val="24"/>
+          <w:szCs w:val="24"/>
+        </w:rPr>
+      </w:pPr>
+    </w:p>
+    <w:p>
+      <w:pPr>
+        <w:pStyle w:val="Heading1"/>
+      </w:pPr>
+      <w:r>
+        <w:lastRenderedPageBreak/>
+        <w:t>Transición de las Ideas a los Diseños Preliminares</w:t>
+      </w:r>
+    </w:p>
+    <w:p>
+      <w:pPr>
+        <w:pStyle w:val="Heading2"/>
+      </w:pPr>
+      <w:r>
+        <w:t>Alternativas rechazadas</w:t>
+      </w:r>
+    </w:p>
+    <w:p>
+      <w:pPr>
+        <w:jc w:val="both"/>
+        <w:rPr>
+          <w:rFonts w:ascii="Arial" w:hAnsi="Arial" w:cs="Arial"/>
+          <w:sz w:val="24"/>
+          <w:szCs w:val="24"/>
+        </w:rPr>
+      </w:pPr>
+      <w:r>
+        <w:rPr>
+          <w:rFonts w:ascii="Arial" w:hAnsi="Arial" w:cs="Arial"/>
+          <w:sz w:val="24"/>
+          <w:szCs w:val="24"/>
+        </w:rPr>
+        <w:t xml:space="preserve">Lo primero que logramos decidir fue rechazar la idea de hacer todo en un mismo método. Esto se debe a que, si termináramos usando un solo método para resolverlo todo, no estaríamos empleando la división de responsabilidades. Por esta razón, la idea de hacer la comprobación y otras funciones en el mismo algoritmo queda rechazada. </w:t>
+      </w:r>
+    </w:p>
+    <w:p>
+      <w:pPr>
+        <w:jc w:val="both"/>
+        <w:rPr>
+          <w:rFonts w:ascii="Arial" w:hAnsi="Arial" w:cs="Arial"/>
+          <w:sz w:val="24"/>
+          <w:szCs w:val="24"/>
+        </w:rPr>
+      </w:pPr>
+      <w:r>
+        <w:rPr>
+          <w:rFonts w:ascii="Arial" w:hAnsi="Arial" w:cs="Arial"/>
+          <w:sz w:val="24"/>
+          <w:szCs w:val="24"/>
+        </w:rPr>
+        <w:t xml:space="preserve">Adicionalmente, decidimos no llevar a cabo la idea de tener un rango </w:t>
+      </w:r>
+      <w:r>
+        <w:rPr>
+          <w:rFonts w:ascii="Arial" w:hAnsi="Arial" w:cs="Arial"/>
+          <w:sz w:val="24"/>
+          <w:szCs w:val="24"/>
+        </w:rPr>
+        <w:t>de números enteros ordenados para luego desordenarlos y poder utilizarlos de manera aleatoria</w:t>
+      </w:r>
+      <w:r>
+        <w:rPr>
+          <w:rFonts w:ascii="Arial" w:hAnsi="Arial" w:cs="Arial"/>
+          <w:sz w:val="24"/>
+          <w:szCs w:val="24"/>
+        </w:rPr>
+        <w:t xml:space="preserve">. Esto, como consecuencia de una revisión del gasto que conlleva tener un arreglo que deba ser desordenado antes de ser utilizado.  </w:t>
+      </w:r>
+    </w:p>
+    <w:p>
+      <w:pPr>
+        <w:jc w:val="both"/>
+        <w:rPr>
+          <w:rFonts w:ascii="Arial" w:hAnsi="Arial" w:cs="Arial"/>
+          <w:sz w:val="24"/>
+          <w:szCs w:val="24"/>
+        </w:rPr>
+      </w:pPr>
+      <w:r>
+        <w:rPr>
+          <w:rFonts w:ascii="Arial" w:hAnsi="Arial" w:cs="Arial"/>
+          <w:sz w:val="24"/>
+          <w:szCs w:val="24"/>
+        </w:rPr>
+        <w:t xml:space="preserve">Por otra parte, descartamos también la idea de utilizar </w:t>
+      </w:r>
       <w:r>
         <w:rPr>
           <w:rFonts w:ascii="Arial" w:hAnsi="Arial" w:cs="Arial"/>
@@ -1067,16 +1168,51 @@
           <w:sz w:val="24"/>
           <w:szCs w:val="24"/>
         </w:rPr>
-        <w:t>java.util.Ramdon</w:t>
-      </w:r>
-      <w:proofErr w:type="spellEnd"/>
+        <w:t>java.security.SecureRandom</w:t>
+      </w:r>
+      <w:r>
+        <w:rPr>
+          <w:rFonts w:ascii="Arial" w:hAnsi="Arial" w:cs="Arial"/>
+          <w:i/>
+          <w:sz w:val="24"/>
+          <w:szCs w:val="24"/>
+        </w:rPr>
+        <w:t xml:space="preserve"> </w:t>
+      </w:r>
+      <w:r>
+        <w:rPr>
+          <w:rFonts w:ascii="Arial" w:hAnsi="Arial" w:cs="Arial"/>
+          <w:sz w:val="24"/>
+          <w:szCs w:val="24"/>
+        </w:rPr>
+        <w:t xml:space="preserve">porque no es necesario generar números criptográficamente seguros. El problema </w:t>
+      </w:r>
+      <w:r>
+        <w:rPr>
+          <w:rFonts w:ascii="Arial" w:hAnsi="Arial" w:cs="Arial"/>
+          <w:sz w:val="24"/>
+          <w:szCs w:val="24"/>
+        </w:rPr>
+        <w:t>no requiere del mismo tipo de seguridad que requeriría una contraseña o cosas de ese calibre. Por lo anterior, decidimos que no hacía falta usar dicha clase.</w:t>
+      </w:r>
+    </w:p>
+    <w:p>
+      <w:pPr>
+        <w:pStyle w:val="Heading2"/>
+      </w:pPr>
+      <w:r>
+        <w:t>Alternativas</w:t>
+      </w:r>
+      <w:r>
+        <w:t xml:space="preserve"> aceptadas</w:t>
+      </w:r>
     </w:p>
     <w:p>
       <w:pPr>
         <w:pStyle w:val="ListParagraph"/>
         <w:numPr>
           <w:ilvl w:val="0"/>
-          <w:numId w:val="2"/>
+          <w:numId w:val="6"/>
         </w:numPr>
         <w:jc w:val="both"/>
         <w:rPr>
@@ -1091,77 +1227,7 @@
           <w:sz w:val="24"/>
           <w:szCs w:val="24"/>
         </w:rPr>
-        <w:t xml:space="preserve">La clase </w:t>
-      </w:r>
-      <w:proofErr w:type="spellStart"/>
-      <w:r>
-        <w:rPr>
-          <w:rFonts w:ascii="Arial" w:hAnsi="Arial" w:cs="Arial"/>
-          <w:i/>
-          <w:sz w:val="24"/>
-          <w:szCs w:val="24"/>
-        </w:rPr>
-        <w:t>java.security.SecureRandom</w:t>
-      </w:r>
-      <w:proofErr w:type="spellEnd"/>
-    </w:p>
-    <w:p>
-      <w:pPr>
-        <w:pStyle w:val="ListParagraph"/>
-        <w:ind w:left="2232"/>
-        <w:jc w:val="both"/>
-        <w:rPr>
-          <w:rFonts w:ascii="Arial" w:hAnsi="Arial" w:cs="Arial"/>
-          <w:sz w:val="24"/>
-          <w:szCs w:val="24"/>
-        </w:rPr>
-      </w:pPr>
-      <w:r>
-        <w:rPr>
-          <w:rFonts w:ascii="Arial" w:hAnsi="Arial" w:cs="Arial"/>
-          <w:sz w:val="24"/>
-          <w:szCs w:val="24"/>
-        </w:rPr>
-        <w:t xml:space="preserve"> </w:t>
-      </w:r>
-    </w:p>
-    <w:p>
-      <w:pPr>
-        <w:pStyle w:val="ListParagraph"/>
-        <w:numPr>
-          <w:ilvl w:val="1"/>
-          <w:numId w:val="1"/>
-        </w:numPr>
-        <w:jc w:val="both"/>
-        <w:rPr>
-          <w:rFonts w:ascii="Arial" w:hAnsi="Arial" w:cs="Arial"/>
-          <w:sz w:val="24"/>
-          <w:szCs w:val="24"/>
-        </w:rPr>
-      </w:pPr>
-      <w:r>
-        <w:rPr>
-          <w:rFonts w:ascii="Arial" w:hAnsi="Arial" w:cs="Arial"/>
-          <w:sz w:val="24"/>
-          <w:szCs w:val="24"/>
-        </w:rPr>
-        <w:t xml:space="preserve">Para el uso de </w:t>
-      </w:r>
-      <w:r>
-        <w:rPr>
-          <w:rFonts w:ascii="Arial" w:hAnsi="Arial" w:cs="Arial"/>
-          <w:sz w:val="24"/>
-          <w:szCs w:val="24"/>
-        </w:rPr>
-        <w:t>números</w:t>
-      </w:r>
-      <w:r>
-        <w:rPr>
-          <w:rFonts w:ascii="Arial" w:hAnsi="Arial" w:cs="Arial"/>
-          <w:sz w:val="24"/>
-          <w:szCs w:val="24"/>
-        </w:rPr>
-        <w:t xml:space="preserve"> aleatorios sin repetir, se propones dos alternativas:</w:t>
+        <w:t>Habla de los pro y contras de la a) en la fase 3 (NICOLÁS)</w:t>
       </w:r>
     </w:p>
     <w:p>
@@ -1169,7 +1235,7 @@
         <w:pStyle w:val="ListParagraph"/>
         <w:numPr>
           <w:ilvl w:val="0"/>
-          <w:numId w:val="3"/>
+          <w:numId w:val="6"/>
         </w:numPr>
         <w:jc w:val="both"/>
         <w:rPr>
@@ -1184,7 +1250,39 @@
           <w:sz w:val="24"/>
           <w:szCs w:val="24"/>
         </w:rPr>
-        <w:t xml:space="preserve">Almacenar los números previamente generados en una estructura de datos, creando así una base de números para que al momento de la generación de un nuevo entero este sea verificado y se descarte o utilice respectivamente. </w:t>
+        <w:t xml:space="preserve"> </w:t>
+      </w:r>
+      <w:r>
+        <w:rPr>
+          <w:rFonts w:ascii="Arial" w:hAnsi="Arial" w:cs="Arial"/>
+          <w:sz w:val="24"/>
+          <w:szCs w:val="24"/>
+        </w:rPr>
+        <w:t xml:space="preserve">El uso de dos métodos para la multiplicación nos ayuda a </w:t>
+      </w:r>
+      <w:r>
+        <w:rPr>
+          <w:rFonts w:ascii="Arial" w:hAnsi="Arial" w:cs="Arial"/>
+          <w:sz w:val="24"/>
+          <w:szCs w:val="24"/>
+        </w:rPr>
+        <w:t xml:space="preserve">cumplir con el objetivo de la división de responsabilidades. Sin embargo, podría generar algunos contratiempos si no son declarados eficientemente. Esto se debería a la cantidad de instrucciones que manejaría cada método y su respectivo gasto de </w:t>
+      </w:r>
+      <w:r>
+        <w:rPr>
+          <w:rFonts w:ascii="Arial" w:hAnsi="Arial" w:cs="Arial"/>
+          <w:sz w:val="24"/>
+          <w:szCs w:val="24"/>
+        </w:rPr>
+        <w:t>memoria</w:t>
+      </w:r>
+      <w:r>
+        <w:rPr>
+          <w:rFonts w:ascii="Arial" w:hAnsi="Arial" w:cs="Arial"/>
+          <w:sz w:val="24"/>
+          <w:szCs w:val="24"/>
+        </w:rPr>
+        <w:t>.</w:t>
       </w:r>
     </w:p>
     <w:p>
@@ -1192,7 +1290,7 @@
         <w:pStyle w:val="ListParagraph"/>
         <w:numPr>
           <w:ilvl w:val="0"/>
-          <w:numId w:val="3"/>
+          <w:numId w:val="6"/>
         </w:numPr>
         <w:jc w:val="both"/>
         <w:rPr>
@@ -1207,240 +1305,115 @@
           <w:sz w:val="24"/>
           <w:szCs w:val="24"/>
         </w:rPr>
-        <w:t xml:space="preserve">Tener un rango de números enteros ordenados para luego desordenarlos y poder utilizarlos de manera aleatoria. </w:t>
-      </w:r>
-    </w:p>
-    <w:p>
-      <w:pPr>
-        <w:pStyle w:val="ListParagraph"/>
-        <w:numPr>
-          <w:ilvl w:val="1"/>
-          <w:numId w:val="1"/>
-        </w:numPr>
-        <w:jc w:val="both"/>
-        <w:rPr>
-          <w:rFonts w:ascii="Arial" w:hAnsi="Arial" w:cs="Arial"/>
-          <w:sz w:val="24"/>
-          <w:szCs w:val="24"/>
-        </w:rPr>
-      </w:pPr>
-      <w:r>
-        <w:rPr>
-          <w:rFonts w:ascii="Arial" w:hAnsi="Arial" w:cs="Arial"/>
-          <w:sz w:val="24"/>
-          <w:szCs w:val="24"/>
-        </w:rPr>
-        <w:t xml:space="preserve">Para reducir la cantidad de métodos utilizados, se podría llevar a cabo la comprobación en el mismo método que las multiplica. Sin embargo, la idea es tratar de usar la menor cantidad de líneas de código posible así que la comprobación debe ser eficiente. </w:t>
-      </w:r>
-    </w:p>
-    <w:p>
-      <w:pPr>
-        <w:pStyle w:val="ListParagraph"/>
-        <w:ind w:left="1440"/>
-        <w:jc w:val="both"/>
-        <w:rPr>
-          <w:rFonts w:ascii="Arial" w:hAnsi="Arial" w:cs="Arial"/>
-          <w:sz w:val="24"/>
-          <w:szCs w:val="24"/>
-        </w:rPr>
-      </w:pPr>
-    </w:p>
-    <w:p>
-      <w:pPr>
-        <w:pStyle w:val="ListParagraph"/>
-        <w:numPr>
-          <w:ilvl w:val="0"/>
-          <w:numId w:val="1"/>
-        </w:numPr>
-        <w:jc w:val="both"/>
-        <w:rPr>
-          <w:rFonts w:ascii="Arial" w:hAnsi="Arial" w:cs="Arial"/>
-          <w:b/>
-          <w:sz w:val="24"/>
-          <w:szCs w:val="24"/>
-        </w:rPr>
-      </w:pPr>
-      <w:bookmarkStart w:id="0" w:name="_GoBack"/>
-      <w:r>
-        <w:rPr>
-          <w:rFonts w:ascii="Arial" w:hAnsi="Arial" w:cs="Arial"/>
-          <w:b/>
-          <w:sz w:val="24"/>
-          <w:szCs w:val="24"/>
-        </w:rPr>
-        <w:t>Transición de las Ideas a los Diseños Preliminares</w:t>
-      </w:r>
-    </w:p>
-    <w:bookmarkEnd w:id="0"/>
-    <w:p>
-      <w:pPr>
-        <w:pStyle w:val="ListParagraph"/>
-        <w:numPr>
-          <w:ilvl w:val="1"/>
-          <w:numId w:val="1"/>
-        </w:numPr>
-        <w:jc w:val="both"/>
-        <w:rPr>
-          <w:rFonts w:ascii="Arial" w:hAnsi="Arial" w:cs="Arial"/>
-          <w:sz w:val="24"/>
-          <w:szCs w:val="24"/>
-        </w:rPr>
-      </w:pPr>
-      <w:proofErr w:type="spellStart"/>
-      <w:r>
-        <w:rPr>
-          <w:rFonts w:ascii="Arial" w:hAnsi="Arial" w:cs="Arial"/>
-          <w:sz w:val="24"/>
-          <w:szCs w:val="24"/>
-        </w:rPr>
-        <w:lastRenderedPageBreak/>
-        <w:t>Aa</w:t>
-      </w:r>
-      <w:proofErr w:type="spellEnd"/>
-    </w:p>
-    <w:p>
-      <w:pPr>
-        <w:pStyle w:val="ListParagraph"/>
-        <w:numPr>
-          <w:ilvl w:val="0"/>
-          <w:numId w:val="1"/>
-        </w:numPr>
-        <w:jc w:val="both"/>
-        <w:rPr>
-          <w:rFonts w:ascii="Arial" w:hAnsi="Arial" w:cs="Arial"/>
-          <w:sz w:val="24"/>
-          <w:szCs w:val="24"/>
-        </w:rPr>
-      </w:pPr>
-      <w:r>
-        <w:rPr>
-          <w:rFonts w:ascii="Arial" w:hAnsi="Arial" w:cs="Arial"/>
-          <w:sz w:val="24"/>
-          <w:szCs w:val="24"/>
-        </w:rPr>
+        <w:t xml:space="preserve">Encontramos que para lograr obtener nuestros números aleatorios sería correcto usar la clase </w:t>
+      </w:r>
+      <w:r>
+        <w:rPr>
+          <w:rFonts w:ascii="Arial" w:hAnsi="Arial" w:cs="Arial"/>
+          <w:i/>
+          <w:sz w:val="24"/>
+          <w:szCs w:val="24"/>
+        </w:rPr>
+        <w:t>java.util.Ra</w:t>
+      </w:r>
+      <w:r>
+        <w:rPr>
+          <w:rFonts w:ascii="Arial" w:hAnsi="Arial" w:cs="Arial"/>
+          <w:i/>
+          <w:sz w:val="24"/>
+          <w:szCs w:val="24"/>
+        </w:rPr>
+        <w:t>n</w:t>
+      </w:r>
+      <w:r>
+        <w:rPr>
+          <w:rFonts w:ascii="Arial" w:hAnsi="Arial" w:cs="Arial"/>
+          <w:i/>
+          <w:sz w:val="24"/>
+          <w:szCs w:val="24"/>
+        </w:rPr>
+        <w:t>do</w:t>
+      </w:r>
+      <w:r>
+        <w:rPr>
+          <w:rFonts w:ascii="Arial" w:hAnsi="Arial" w:cs="Arial"/>
+          <w:i/>
+          <w:sz w:val="24"/>
+          <w:szCs w:val="24"/>
+        </w:rPr>
+        <w:t>m</w:t>
+      </w:r>
+      <w:r>
+        <w:rPr>
+          <w:rFonts w:ascii="Arial" w:hAnsi="Arial" w:cs="Arial"/>
+          <w:i/>
+          <w:sz w:val="24"/>
+          <w:szCs w:val="24"/>
+        </w:rPr>
+        <w:t xml:space="preserve">, </w:t>
+      </w:r>
+      <w:r>
+        <w:rPr>
+          <w:rFonts w:ascii="Arial" w:hAnsi="Arial" w:cs="Arial"/>
+          <w:sz w:val="24"/>
+          <w:szCs w:val="24"/>
+        </w:rPr>
+        <w:t xml:space="preserve">pues ya sabemos cómo funciona y lleva a cabo la tarea requerida sin ningún inconveniente. Esto se debe a que necesitamos únicamente números enteros positivos para llevar a cabo la solución. </w:t>
+      </w:r>
+    </w:p>
+    <w:p>
+      <w:pPr>
+        <w:pStyle w:val="Heading1"/>
+      </w:pPr>
+      <w:r>
         <w:t>Evaluación y Selección de la Mejor Solución</w:t>
       </w:r>
     </w:p>
     <w:p>
       <w:pPr>
-        <w:pStyle w:val="ListParagraph"/>
-        <w:numPr>
-          <w:ilvl w:val="1"/>
-          <w:numId w:val="1"/>
-        </w:numPr>
-        <w:jc w:val="both"/>
-        <w:rPr>
-          <w:rFonts w:ascii="Arial" w:hAnsi="Arial" w:cs="Arial"/>
-          <w:sz w:val="24"/>
-          <w:szCs w:val="24"/>
-        </w:rPr>
-      </w:pPr>
-      <w:proofErr w:type="spellStart"/>
-      <w:r>
-        <w:rPr>
-          <w:rFonts w:ascii="Arial" w:hAnsi="Arial" w:cs="Arial"/>
-          <w:sz w:val="24"/>
-          <w:szCs w:val="24"/>
-        </w:rPr>
-        <w:t>Aa</w:t>
-      </w:r>
-      <w:proofErr w:type="spellEnd"/>
-    </w:p>
-    <w:p>
-      <w:pPr>
-        <w:pStyle w:val="ListParagraph"/>
-        <w:numPr>
-          <w:ilvl w:val="0"/>
-          <w:numId w:val="1"/>
-        </w:numPr>
-        <w:jc w:val="both"/>
-        <w:rPr>
-          <w:rFonts w:ascii="Arial" w:hAnsi="Arial" w:cs="Arial"/>
-          <w:sz w:val="24"/>
-          <w:szCs w:val="24"/>
-        </w:rPr>
-      </w:pPr>
-      <w:r>
-        <w:rPr>
-          <w:rFonts w:ascii="Arial" w:hAnsi="Arial" w:cs="Arial"/>
-          <w:sz w:val="24"/>
-          <w:szCs w:val="24"/>
-        </w:rPr>
+        <w:jc w:val="both"/>
+        <w:rPr>
+          <w:rFonts w:ascii="Arial" w:hAnsi="Arial" w:cs="Arial"/>
+          <w:sz w:val="24"/>
+          <w:szCs w:val="24"/>
+        </w:rPr>
+      </w:pPr>
+    </w:p>
+    <w:p>
+      <w:pPr>
+        <w:pStyle w:val="Heading1"/>
+      </w:pPr>
+      <w:r>
         <w:t>Preparación de Informes y Especificaciones</w:t>
       </w:r>
     </w:p>
     <w:p>
       <w:pPr>
-        <w:pStyle w:val="ListParagraph"/>
-        <w:numPr>
-          <w:ilvl w:val="1"/>
-          <w:numId w:val="1"/>
-        </w:numPr>
-        <w:jc w:val="both"/>
-        <w:rPr>
-          <w:rFonts w:ascii="Arial" w:hAnsi="Arial" w:cs="Arial"/>
-          <w:sz w:val="24"/>
-          <w:szCs w:val="24"/>
-        </w:rPr>
-      </w:pPr>
-      <w:proofErr w:type="spellStart"/>
-      <w:r>
-        <w:rPr>
-          <w:rFonts w:ascii="Arial" w:hAnsi="Arial" w:cs="Arial"/>
-          <w:sz w:val="24"/>
-          <w:szCs w:val="24"/>
-        </w:rPr>
-        <w:t>Aa</w:t>
-      </w:r>
-      <w:proofErr w:type="spellEnd"/>
-    </w:p>
-    <w:p>
-      <w:pPr>
-        <w:pStyle w:val="ListParagraph"/>
-        <w:numPr>
-          <w:ilvl w:val="0"/>
-          <w:numId w:val="1"/>
-        </w:numPr>
-        <w:jc w:val="both"/>
-        <w:rPr>
-          <w:rFonts w:ascii="Arial" w:hAnsi="Arial" w:cs="Arial"/>
-          <w:sz w:val="24"/>
-          <w:szCs w:val="24"/>
-        </w:rPr>
-      </w:pPr>
-      <w:r>
-        <w:rPr>
-          <w:rFonts w:ascii="Arial" w:hAnsi="Arial" w:cs="Arial"/>
-          <w:sz w:val="24"/>
-          <w:szCs w:val="24"/>
-        </w:rPr>
+        <w:jc w:val="both"/>
+        <w:rPr>
+          <w:rFonts w:ascii="Arial" w:hAnsi="Arial" w:cs="Arial"/>
+          <w:sz w:val="24"/>
+          <w:szCs w:val="24"/>
+        </w:rPr>
+      </w:pPr>
+    </w:p>
+    <w:p>
+      <w:pPr>
+        <w:pStyle w:val="Heading1"/>
+      </w:pPr>
+      <w:r>
         <w:t>Implementación del Diseño</w:t>
       </w:r>
     </w:p>
     <w:p>
       <w:pPr>
-        <w:pStyle w:val="ListParagraph"/>
-        <w:numPr>
-          <w:ilvl w:val="1"/>
-          <w:numId w:val="1"/>
-        </w:numPr>
-        <w:jc w:val="both"/>
-        <w:rPr>
-          <w:rFonts w:ascii="Arial" w:hAnsi="Arial" w:cs="Arial"/>
-          <w:sz w:val="24"/>
-          <w:szCs w:val="24"/>
-        </w:rPr>
-      </w:pPr>
-      <w:proofErr w:type="spellStart"/>
-      <w:r>
-        <w:rPr>
-          <w:rFonts w:ascii="Arial" w:hAnsi="Arial" w:cs="Arial"/>
-          <w:sz w:val="24"/>
-          <w:szCs w:val="24"/>
-        </w:rPr>
-        <w:t>Aa</w:t>
-      </w:r>
-      <w:proofErr w:type="spellEnd"/>
+        <w:jc w:val="both"/>
+        <w:rPr>
+          <w:rFonts w:ascii="Arial" w:hAnsi="Arial" w:cs="Arial"/>
+          <w:sz w:val="24"/>
+          <w:szCs w:val="24"/>
+        </w:rPr>
+      </w:pPr>
     </w:p>
     <w:p>
       <w:pPr>
@@ -1455,6 +1428,7 @@
     </w:p>
     <w:sectPr>
       <w:headerReference w:type="default" r:id="rId8"/>
+      <w:footerReference w:type="default" r:id="rId9"/>
       <w:pgSz w:w="12240" w:h="15840"/>
       <w:pgMar w:top="1440" w:right="1440" w:bottom="1440" w:left="1440" w:header="720" w:footer="720" w:gutter="0"/>
       <w:cols w:space="720"/>
@@ -1487,6 +1461,73 @@
     </w:p>
   </w:endnote>
 </w:endnotes>
+</file>
+
+<file path=word/footer1.xml><?xml version="1.0" encoding="utf-8"?>
+<w:ftr xmlns:wpc="http://schemas.microsoft.com/office/word/2010/wordprocessingCanvas" xmlns:cx="http://schemas.microsoft.com/office/drawing/2014/chartex" xmlns:cx1="http://schemas.microsoft.com/office/drawing/2015/9/8/chartex" xmlns:cx2="http://schemas.microsoft.com/office/drawing/2015/10/21/chartex" xmlns:cx3="http://schemas.microsoft.com/office/drawing/2016/5/9/chartex" xmlns:cx4="http://schemas.microsoft.com/office/drawing/2016/5/10/chartex" xmlns:cx5="http://schemas.microsoft.com/office/drawing/2016/5/11/chartex" xmlns:cx6="http://schemas.microsoft.com/office/drawing/2016/5/12/chartex" xmlns:cx7="http://schemas.microsoft.com/office/drawing/2016/5/13/chartex" xmlns:cx8="http://schemas.microsoft.com/office/drawing/2016/5/14/chartex" xmlns:mc="http://schemas.openxmlformats.org/markup-compatibility/2006" xmlns:aink="http://schemas.microsoft.com/office/drawing/2016/ink" xmlns:am3d="http://schemas.microsoft.com/office/drawing/2017/model3d" xmlns:o="urn:schemas-microsoft-com:office:office" xmlns:r="http://schemas.openxmlformats.org/officeDocument/2006/relationships" xmlns:m="http://schemas.openxmlformats.org/officeDocument/2006/math" xmlns:v="urn:schemas-microsoft-com:vml" xmlns:wp14="http://schemas.microsoft.com/office/word/2010/wordprocessingDrawing" xmlns:wp="http://schemas.openxmlformats.org/drawingml/2006/wordprocessingDrawing" xmlns:w10="urn:schemas-microsoft-com:office:word" xmlns:w="http://schemas.openxmlformats.org/wordprocessingml/2006/main" xmlns:w14="http://schemas.microsoft.com/office/word/2010/wordml" xmlns:w15="http://schemas.microsoft.com/office/word/2012/wordml" xmlns:w16cid="http://schemas.microsoft.com/office/word/2016/wordml/cid" xmlns:w16se="http://schemas.microsoft.com/office/word/2015/wordml/symex" xmlns:wpg="http://schemas.microsoft.com/office/word/2010/wordprocessingGroup" xmlns:wpi="http://schemas.microsoft.com/office/word/2010/wordprocessingInk" xmlns:wne="http://schemas.microsoft.com/office/word/2006/wordml" xmlns:wps="http://schemas.microsoft.com/office/word/2010/wordprocessingShape" mc:Ignorable="w14 w15 w16se w16cid wp14">
+  <w:sdt>
+    <w:sdtPr>
+      <w:id w:val="653881552"/>
+      <w:docPartObj>
+        <w:docPartGallery w:val="Page Numbers (Bottom of Page)"/>
+        <w:docPartUnique/>
+      </w:docPartObj>
+    </w:sdtPr>
+    <w:sdtEndPr>
+      <w:rPr>
+        <w:color w:val="7F7F7F" w:themeColor="background1" w:themeShade="7F"/>
+        <w:spacing w:val="60"/>
+      </w:rPr>
+    </w:sdtEndPr>
+    <w:sdtContent>
+      <w:p>
+        <w:pPr>
+          <w:pStyle w:val="Footer"/>
+          <w:pBdr>
+            <w:top w:val="single" w:sz="4" w:space="1" w:color="D9D9D9" w:themeColor="background1" w:themeShade="D9"/>
+          </w:pBdr>
+          <w:jc w:val="right"/>
+        </w:pPr>
+        <w:r>
+          <w:fldChar w:fldCharType="begin"/>
+        </w:r>
+        <w:r>
+          <w:instrText xml:space="preserve"> PAGE   \* MERGEFORMAT </w:instrText>
+        </w:r>
+        <w:r>
+          <w:fldChar w:fldCharType="separate"/>
+        </w:r>
+        <w:r>
+          <w:rPr>
+            <w:noProof/>
+          </w:rPr>
+          <w:t>2</w:t>
+        </w:r>
+        <w:r>
+          <w:rPr>
+            <w:noProof/>
+          </w:rPr>
+          <w:fldChar w:fldCharType="end"/>
+        </w:r>
+        <w:r>
+          <w:t xml:space="preserve"> | </w:t>
+        </w:r>
+        <w:r>
+          <w:rPr>
+            <w:color w:val="7F7F7F" w:themeColor="background1" w:themeShade="7F"/>
+            <w:spacing w:val="60"/>
+          </w:rPr>
+          <w:t>Page</w:t>
+        </w:r>
+      </w:p>
+    </w:sdtContent>
+  </w:sdt>
+  <w:p>
+    <w:pPr>
+      <w:pStyle w:val="Footer"/>
+    </w:pPr>
+  </w:p>
+</w:ftr>
 </file>
 
 <file path=word/footnotes.xml><?xml version="1.0" encoding="utf-8"?>
@@ -1533,17 +1574,17 @@
   <w:abstractNum w:abstractNumId="0" w15:restartNumberingAfterBreak="0">
     <w:nsid w:val="01AF4C53"/>
     <w:multiLevelType w:val="hybridMultilevel"/>
-    <w:tmpl w:val="89782ECA"/>
-    <w:lvl w:ilvl="0" w:tplc="240A0001">
-      <w:start w:val="1"/>
-      <w:numFmt w:val="bullet"/>
-      <w:lvlText w:val=""/>
+    <w:tmpl w:val="646E50CA"/>
+    <w:lvl w:ilvl="0" w:tplc="04090009">
+      <w:start w:val="1"/>
+      <w:numFmt w:val="bullet"/>
+      <w:lvlText w:val=""/>
       <w:lvlJc w:val="left"/>
       <w:pPr>
         <w:ind w:left="2232" w:hanging="360"/>
       </w:pPr>
       <w:rPr>
-        <w:rFonts w:ascii="Symbol" w:hAnsi="Symbol" w:hint="default"/>
+        <w:rFonts w:ascii="Wingdings" w:hAnsi="Wingdings" w:hint="default"/>
       </w:rPr>
     </w:lvl>
     <w:lvl w:ilvl="1" w:tplc="240A0003" w:tentative="1">
@@ -1759,8 +1800,8 @@
   <w:abstractNum w:abstractNumId="2" w15:restartNumberingAfterBreak="0">
     <w:nsid w:val="4693441A"/>
     <w:multiLevelType w:val="hybridMultilevel"/>
-    <w:tmpl w:val="CD98D96A"/>
-    <w:lvl w:ilvl="0" w:tplc="04090013">
+    <w:tmpl w:val="5F84D290"/>
+    <w:lvl w:ilvl="0" w:tplc="7B9467DC">
       <w:start w:val="1"/>
       <w:numFmt w:val="upperRoman"/>
       <w:lvlText w:val="%1."/>
@@ -1770,10 +1811,10 @@
       </w:pPr>
       <w:rPr>
         <w:rFonts w:hint="default"/>
-        <w:sz w:val="28"/>
-      </w:rPr>
-    </w:lvl>
-    <w:lvl w:ilvl="1" w:tplc="A852DE74">
+        <w:sz w:val="24"/>
+      </w:rPr>
+    </w:lvl>
+    <w:lvl w:ilvl="1" w:tplc="314ECF3A">
       <w:start w:val="1"/>
       <w:numFmt w:val="lowerLetter"/>
       <w:lvlText w:val="%2."/>
@@ -1782,7 +1823,7 @@
         <w:ind w:left="1440" w:hanging="360"/>
       </w:pPr>
       <w:rPr>
-        <w:sz w:val="28"/>
+        <w:sz w:val="24"/>
       </w:rPr>
     </w:lvl>
     <w:lvl w:ilvl="2" w:tplc="0409001B">
@@ -1794,7 +1835,7 @@
         <w:ind w:left="2160" w:hanging="180"/>
       </w:pPr>
     </w:lvl>
-    <w:lvl w:ilvl="3" w:tplc="0409000F" w:tentative="1">
+    <w:lvl w:ilvl="3" w:tplc="0409000F">
       <w:start w:val="1"/>
       <w:numFmt w:val="decimal"/>
       <w:lvlText w:val="%4."/>
@@ -1803,7 +1844,7 @@
         <w:ind w:left="2880" w:hanging="360"/>
       </w:pPr>
     </w:lvl>
-    <w:lvl w:ilvl="4" w:tplc="04090019" w:tentative="1">
+    <w:lvl w:ilvl="4" w:tplc="04090019">
       <w:start w:val="1"/>
       <w:numFmt w:val="lowerLetter"/>
       <w:lvlText w:val="%5."/>
@@ -1812,7 +1853,7 @@
         <w:ind w:left="3600" w:hanging="360"/>
       </w:pPr>
     </w:lvl>
-    <w:lvl w:ilvl="5" w:tplc="0409001B" w:tentative="1">
+    <w:lvl w:ilvl="5" w:tplc="0409001B">
       <w:start w:val="1"/>
       <w:numFmt w:val="lowerRoman"/>
       <w:lvlText w:val="%6."/>
@@ -1847,6 +1888,434 @@
       <w:pPr>
         <w:ind w:left="6480" w:hanging="180"/>
       </w:pPr>
+    </w:lvl>
+  </w:abstractNum>
+  <w:abstractNum w:abstractNumId="3" w15:restartNumberingAfterBreak="0">
+    <w:nsid w:val="472E03B7"/>
+    <w:multiLevelType w:val="hybridMultilevel"/>
+    <w:tmpl w:val="4FDE61C4"/>
+    <w:lvl w:ilvl="0" w:tplc="0409000B">
+      <w:start w:val="1"/>
+      <w:numFmt w:val="bullet"/>
+      <w:lvlText w:val=""/>
+      <w:lvlJc w:val="left"/>
+      <w:pPr>
+        <w:ind w:left="720" w:hanging="360"/>
+      </w:pPr>
+      <w:rPr>
+        <w:rFonts w:ascii="Wingdings" w:hAnsi="Wingdings" w:hint="default"/>
+      </w:rPr>
+    </w:lvl>
+    <w:lvl w:ilvl="1" w:tplc="04090003" w:tentative="1">
+      <w:start w:val="1"/>
+      <w:numFmt w:val="bullet"/>
+      <w:lvlText w:val="o"/>
+      <w:lvlJc w:val="left"/>
+      <w:pPr>
+        <w:ind w:left="1440" w:hanging="360"/>
+      </w:pPr>
+      <w:rPr>
+        <w:rFonts w:ascii="Courier New" w:hAnsi="Courier New" w:cs="Courier New" w:hint="default"/>
+      </w:rPr>
+    </w:lvl>
+    <w:lvl w:ilvl="2" w:tplc="04090005" w:tentative="1">
+      <w:start w:val="1"/>
+      <w:numFmt w:val="bullet"/>
+      <w:lvlText w:val=""/>
+      <w:lvlJc w:val="left"/>
+      <w:pPr>
+        <w:ind w:left="2160" w:hanging="360"/>
+      </w:pPr>
+      <w:rPr>
+        <w:rFonts w:ascii="Wingdings" w:hAnsi="Wingdings" w:hint="default"/>
+      </w:rPr>
+    </w:lvl>
+    <w:lvl w:ilvl="3" w:tplc="04090001" w:tentative="1">
+      <w:start w:val="1"/>
+      <w:numFmt w:val="bullet"/>
+      <w:lvlText w:val=""/>
+      <w:lvlJc w:val="left"/>
+      <w:pPr>
+        <w:ind w:left="2880" w:hanging="360"/>
+      </w:pPr>
+      <w:rPr>
+        <w:rFonts w:ascii="Symbol" w:hAnsi="Symbol" w:hint="default"/>
+      </w:rPr>
+    </w:lvl>
+    <w:lvl w:ilvl="4" w:tplc="04090003" w:tentative="1">
+      <w:start w:val="1"/>
+      <w:numFmt w:val="bullet"/>
+      <w:lvlText w:val="o"/>
+      <w:lvlJc w:val="left"/>
+      <w:pPr>
+        <w:ind w:left="3600" w:hanging="360"/>
+      </w:pPr>
+      <w:rPr>
+        <w:rFonts w:ascii="Courier New" w:hAnsi="Courier New" w:cs="Courier New" w:hint="default"/>
+      </w:rPr>
+    </w:lvl>
+    <w:lvl w:ilvl="5" w:tplc="04090005" w:tentative="1">
+      <w:start w:val="1"/>
+      <w:numFmt w:val="bullet"/>
+      <w:lvlText w:val=""/>
+      <w:lvlJc w:val="left"/>
+      <w:pPr>
+        <w:ind w:left="4320" w:hanging="360"/>
+      </w:pPr>
+      <w:rPr>
+        <w:rFonts w:ascii="Wingdings" w:hAnsi="Wingdings" w:hint="default"/>
+      </w:rPr>
+    </w:lvl>
+    <w:lvl w:ilvl="6" w:tplc="04090001" w:tentative="1">
+      <w:start w:val="1"/>
+      <w:numFmt w:val="bullet"/>
+      <w:lvlText w:val=""/>
+      <w:lvlJc w:val="left"/>
+      <w:pPr>
+        <w:ind w:left="5040" w:hanging="360"/>
+      </w:pPr>
+      <w:rPr>
+        <w:rFonts w:ascii="Symbol" w:hAnsi="Symbol" w:hint="default"/>
+      </w:rPr>
+    </w:lvl>
+    <w:lvl w:ilvl="7" w:tplc="04090003" w:tentative="1">
+      <w:start w:val="1"/>
+      <w:numFmt w:val="bullet"/>
+      <w:lvlText w:val="o"/>
+      <w:lvlJc w:val="left"/>
+      <w:pPr>
+        <w:ind w:left="5760" w:hanging="360"/>
+      </w:pPr>
+      <w:rPr>
+        <w:rFonts w:ascii="Courier New" w:hAnsi="Courier New" w:cs="Courier New" w:hint="default"/>
+      </w:rPr>
+    </w:lvl>
+    <w:lvl w:ilvl="8" w:tplc="04090005" w:tentative="1">
+      <w:start w:val="1"/>
+      <w:numFmt w:val="bullet"/>
+      <w:lvlText w:val=""/>
+      <w:lvlJc w:val="left"/>
+      <w:pPr>
+        <w:ind w:left="6480" w:hanging="360"/>
+      </w:pPr>
+      <w:rPr>
+        <w:rFonts w:ascii="Wingdings" w:hAnsi="Wingdings" w:hint="default"/>
+      </w:rPr>
+    </w:lvl>
+  </w:abstractNum>
+  <w:abstractNum w:abstractNumId="4" w15:restartNumberingAfterBreak="0">
+    <w:nsid w:val="475F5A5F"/>
+    <w:multiLevelType w:val="hybridMultilevel"/>
+    <w:tmpl w:val="821CFE06"/>
+    <w:lvl w:ilvl="0" w:tplc="0409000D">
+      <w:start w:val="1"/>
+      <w:numFmt w:val="bullet"/>
+      <w:lvlText w:val=""/>
+      <w:lvlJc w:val="left"/>
+      <w:pPr>
+        <w:ind w:left="720" w:hanging="360"/>
+      </w:pPr>
+      <w:rPr>
+        <w:rFonts w:ascii="Wingdings" w:hAnsi="Wingdings" w:hint="default"/>
+      </w:rPr>
+    </w:lvl>
+    <w:lvl w:ilvl="1" w:tplc="04090003" w:tentative="1">
+      <w:start w:val="1"/>
+      <w:numFmt w:val="bullet"/>
+      <w:lvlText w:val="o"/>
+      <w:lvlJc w:val="left"/>
+      <w:pPr>
+        <w:ind w:left="1440" w:hanging="360"/>
+      </w:pPr>
+      <w:rPr>
+        <w:rFonts w:ascii="Courier New" w:hAnsi="Courier New" w:cs="Courier New" w:hint="default"/>
+      </w:rPr>
+    </w:lvl>
+    <w:lvl w:ilvl="2" w:tplc="04090005" w:tentative="1">
+      <w:start w:val="1"/>
+      <w:numFmt w:val="bullet"/>
+      <w:lvlText w:val=""/>
+      <w:lvlJc w:val="left"/>
+      <w:pPr>
+        <w:ind w:left="2160" w:hanging="360"/>
+      </w:pPr>
+      <w:rPr>
+        <w:rFonts w:ascii="Wingdings" w:hAnsi="Wingdings" w:hint="default"/>
+      </w:rPr>
+    </w:lvl>
+    <w:lvl w:ilvl="3" w:tplc="04090001" w:tentative="1">
+      <w:start w:val="1"/>
+      <w:numFmt w:val="bullet"/>
+      <w:lvlText w:val=""/>
+      <w:lvlJc w:val="left"/>
+      <w:pPr>
+        <w:ind w:left="2880" w:hanging="360"/>
+      </w:pPr>
+      <w:rPr>
+        <w:rFonts w:ascii="Symbol" w:hAnsi="Symbol" w:hint="default"/>
+      </w:rPr>
+    </w:lvl>
+    <w:lvl w:ilvl="4" w:tplc="04090003" w:tentative="1">
+      <w:start w:val="1"/>
+      <w:numFmt w:val="bullet"/>
+      <w:lvlText w:val="o"/>
+      <w:lvlJc w:val="left"/>
+      <w:pPr>
+        <w:ind w:left="3600" w:hanging="360"/>
+      </w:pPr>
+      <w:rPr>
+        <w:rFonts w:ascii="Courier New" w:hAnsi="Courier New" w:cs="Courier New" w:hint="default"/>
+      </w:rPr>
+    </w:lvl>
+    <w:lvl w:ilvl="5" w:tplc="04090005" w:tentative="1">
+      <w:start w:val="1"/>
+      <w:numFmt w:val="bullet"/>
+      <w:lvlText w:val=""/>
+      <w:lvlJc w:val="left"/>
+      <w:pPr>
+        <w:ind w:left="4320" w:hanging="360"/>
+      </w:pPr>
+      <w:rPr>
+        <w:rFonts w:ascii="Wingdings" w:hAnsi="Wingdings" w:hint="default"/>
+      </w:rPr>
+    </w:lvl>
+    <w:lvl w:ilvl="6" w:tplc="04090001" w:tentative="1">
+      <w:start w:val="1"/>
+      <w:numFmt w:val="bullet"/>
+      <w:lvlText w:val=""/>
+      <w:lvlJc w:val="left"/>
+      <w:pPr>
+        <w:ind w:left="5040" w:hanging="360"/>
+      </w:pPr>
+      <w:rPr>
+        <w:rFonts w:ascii="Symbol" w:hAnsi="Symbol" w:hint="default"/>
+      </w:rPr>
+    </w:lvl>
+    <w:lvl w:ilvl="7" w:tplc="04090003" w:tentative="1">
+      <w:start w:val="1"/>
+      <w:numFmt w:val="bullet"/>
+      <w:lvlText w:val="o"/>
+      <w:lvlJc w:val="left"/>
+      <w:pPr>
+        <w:ind w:left="5760" w:hanging="360"/>
+      </w:pPr>
+      <w:rPr>
+        <w:rFonts w:ascii="Courier New" w:hAnsi="Courier New" w:cs="Courier New" w:hint="default"/>
+      </w:rPr>
+    </w:lvl>
+    <w:lvl w:ilvl="8" w:tplc="04090005" w:tentative="1">
+      <w:start w:val="1"/>
+      <w:numFmt w:val="bullet"/>
+      <w:lvlText w:val=""/>
+      <w:lvlJc w:val="left"/>
+      <w:pPr>
+        <w:ind w:left="6480" w:hanging="360"/>
+      </w:pPr>
+      <w:rPr>
+        <w:rFonts w:ascii="Wingdings" w:hAnsi="Wingdings" w:hint="default"/>
+      </w:rPr>
+    </w:lvl>
+  </w:abstractNum>
+  <w:abstractNum w:abstractNumId="5" w15:restartNumberingAfterBreak="0">
+    <w:nsid w:val="5440623F"/>
+    <w:multiLevelType w:val="hybridMultilevel"/>
+    <w:tmpl w:val="9724D4FA"/>
+    <w:lvl w:ilvl="0" w:tplc="04090013">
+      <w:start w:val="1"/>
+      <w:numFmt w:val="upperRoman"/>
+      <w:lvlText w:val="%1."/>
+      <w:lvlJc w:val="right"/>
+      <w:pPr>
+        <w:ind w:left="720" w:hanging="360"/>
+      </w:pPr>
+      <w:rPr>
+        <w:rFonts w:hint="default"/>
+      </w:rPr>
+    </w:lvl>
+    <w:lvl w:ilvl="1" w:tplc="04090019" w:tentative="1">
+      <w:start w:val="1"/>
+      <w:numFmt w:val="lowerLetter"/>
+      <w:lvlText w:val="%2."/>
+      <w:lvlJc w:val="left"/>
+      <w:pPr>
+        <w:ind w:left="1440" w:hanging="360"/>
+      </w:pPr>
+    </w:lvl>
+    <w:lvl w:ilvl="2" w:tplc="0409001B" w:tentative="1">
+      <w:start w:val="1"/>
+      <w:numFmt w:val="lowerRoman"/>
+      <w:lvlText w:val="%3."/>
+      <w:lvlJc w:val="right"/>
+      <w:pPr>
+        <w:ind w:left="2160" w:hanging="180"/>
+      </w:pPr>
+    </w:lvl>
+    <w:lvl w:ilvl="3" w:tplc="0409000F" w:tentative="1">
+      <w:start w:val="1"/>
+      <w:numFmt w:val="decimal"/>
+      <w:lvlText w:val="%4."/>
+      <w:lvlJc w:val="left"/>
+      <w:pPr>
+        <w:ind w:left="2880" w:hanging="360"/>
+      </w:pPr>
+    </w:lvl>
+    <w:lvl w:ilvl="4" w:tplc="04090019" w:tentative="1">
+      <w:start w:val="1"/>
+      <w:numFmt w:val="lowerLetter"/>
+      <w:lvlText w:val="%5."/>
+      <w:lvlJc w:val="left"/>
+      <w:pPr>
+        <w:ind w:left="3600" w:hanging="360"/>
+      </w:pPr>
+    </w:lvl>
+    <w:lvl w:ilvl="5" w:tplc="0409001B" w:tentative="1">
+      <w:start w:val="1"/>
+      <w:numFmt w:val="lowerRoman"/>
+      <w:lvlText w:val="%6."/>
+      <w:lvlJc w:val="right"/>
+      <w:pPr>
+        <w:ind w:left="4320" w:hanging="180"/>
+      </w:pPr>
+    </w:lvl>
+    <w:lvl w:ilvl="6" w:tplc="0409000F" w:tentative="1">
+      <w:start w:val="1"/>
+      <w:numFmt w:val="decimal"/>
+      <w:lvlText w:val="%7."/>
+      <w:lvlJc w:val="left"/>
+      <w:pPr>
+        <w:ind w:left="5040" w:hanging="360"/>
+      </w:pPr>
+    </w:lvl>
+    <w:lvl w:ilvl="7" w:tplc="04090019" w:tentative="1">
+      <w:start w:val="1"/>
+      <w:numFmt w:val="lowerLetter"/>
+      <w:lvlText w:val="%8."/>
+      <w:lvlJc w:val="left"/>
+      <w:pPr>
+        <w:ind w:left="5760" w:hanging="360"/>
+      </w:pPr>
+    </w:lvl>
+    <w:lvl w:ilvl="8" w:tplc="0409001B" w:tentative="1">
+      <w:start w:val="1"/>
+      <w:numFmt w:val="lowerRoman"/>
+      <w:lvlText w:val="%9."/>
+      <w:lvlJc w:val="right"/>
+      <w:pPr>
+        <w:ind w:left="6480" w:hanging="180"/>
+      </w:pPr>
+    </w:lvl>
+  </w:abstractNum>
+  <w:abstractNum w:abstractNumId="6" w15:restartNumberingAfterBreak="0">
+    <w:nsid w:val="6D8B3F35"/>
+    <w:multiLevelType w:val="hybridMultilevel"/>
+    <w:tmpl w:val="2C7C015C"/>
+    <w:lvl w:ilvl="0" w:tplc="04090009">
+      <w:start w:val="1"/>
+      <w:numFmt w:val="bullet"/>
+      <w:lvlText w:val=""/>
+      <w:lvlJc w:val="left"/>
+      <w:pPr>
+        <w:ind w:left="720" w:hanging="360"/>
+      </w:pPr>
+      <w:rPr>
+        <w:rFonts w:ascii="Wingdings" w:hAnsi="Wingdings" w:hint="default"/>
+      </w:rPr>
+    </w:lvl>
+    <w:lvl w:ilvl="1" w:tplc="04090003">
+      <w:start w:val="1"/>
+      <w:numFmt w:val="bullet"/>
+      <w:lvlText w:val="o"/>
+      <w:lvlJc w:val="left"/>
+      <w:pPr>
+        <w:ind w:left="1440" w:hanging="360"/>
+      </w:pPr>
+      <w:rPr>
+        <w:rFonts w:ascii="Courier New" w:hAnsi="Courier New" w:cs="Courier New" w:hint="default"/>
+      </w:rPr>
+    </w:lvl>
+    <w:lvl w:ilvl="2" w:tplc="04090005" w:tentative="1">
+      <w:start w:val="1"/>
+      <w:numFmt w:val="bullet"/>
+      <w:lvlText w:val=""/>
+      <w:lvlJc w:val="left"/>
+      <w:pPr>
+        <w:ind w:left="2160" w:hanging="360"/>
+      </w:pPr>
+      <w:rPr>
+        <w:rFonts w:ascii="Wingdings" w:hAnsi="Wingdings" w:hint="default"/>
+      </w:rPr>
+    </w:lvl>
+    <w:lvl w:ilvl="3" w:tplc="04090001" w:tentative="1">
+      <w:start w:val="1"/>
+      <w:numFmt w:val="bullet"/>
+      <w:lvlText w:val=""/>
+      <w:lvlJc w:val="left"/>
+      <w:pPr>
+        <w:ind w:left="2880" w:hanging="360"/>
+      </w:pPr>
+      <w:rPr>
+        <w:rFonts w:ascii="Symbol" w:hAnsi="Symbol" w:hint="default"/>
+      </w:rPr>
+    </w:lvl>
+    <w:lvl w:ilvl="4" w:tplc="04090003" w:tentative="1">
+      <w:start w:val="1"/>
+      <w:numFmt w:val="bullet"/>
+      <w:lvlText w:val="o"/>
+      <w:lvlJc w:val="left"/>
+      <w:pPr>
+        <w:ind w:left="3600" w:hanging="360"/>
+      </w:pPr>
+      <w:rPr>
+        <w:rFonts w:ascii="Courier New" w:hAnsi="Courier New" w:cs="Courier New" w:hint="default"/>
+      </w:rPr>
+    </w:lvl>
+    <w:lvl w:ilvl="5" w:tplc="04090005" w:tentative="1">
+      <w:start w:val="1"/>
+      <w:numFmt w:val="bullet"/>
+      <w:lvlText w:val=""/>
+      <w:lvlJc w:val="left"/>
+      <w:pPr>
+        <w:ind w:left="4320" w:hanging="360"/>
+      </w:pPr>
+      <w:rPr>
+        <w:rFonts w:ascii="Wingdings" w:hAnsi="Wingdings" w:hint="default"/>
+      </w:rPr>
+    </w:lvl>
+    <w:lvl w:ilvl="6" w:tplc="04090001" w:tentative="1">
+      <w:start w:val="1"/>
+      <w:numFmt w:val="bullet"/>
+      <w:lvlText w:val=""/>
+      <w:lvlJc w:val="left"/>
+      <w:pPr>
+        <w:ind w:left="5040" w:hanging="360"/>
+      </w:pPr>
+      <w:rPr>
+        <w:rFonts w:ascii="Symbol" w:hAnsi="Symbol" w:hint="default"/>
+      </w:rPr>
+    </w:lvl>
+    <w:lvl w:ilvl="7" w:tplc="04090003" w:tentative="1">
+      <w:start w:val="1"/>
+      <w:numFmt w:val="bullet"/>
+      <w:lvlText w:val="o"/>
+      <w:lvlJc w:val="left"/>
+      <w:pPr>
+        <w:ind w:left="5760" w:hanging="360"/>
+      </w:pPr>
+      <w:rPr>
+        <w:rFonts w:ascii="Courier New" w:hAnsi="Courier New" w:cs="Courier New" w:hint="default"/>
+      </w:rPr>
+    </w:lvl>
+    <w:lvl w:ilvl="8" w:tplc="04090005" w:tentative="1">
+      <w:start w:val="1"/>
+      <w:numFmt w:val="bullet"/>
+      <w:lvlText w:val=""/>
+      <w:lvlJc w:val="left"/>
+      <w:pPr>
+        <w:ind w:left="6480" w:hanging="360"/>
+      </w:pPr>
+      <w:rPr>
+        <w:rFonts w:ascii="Wingdings" w:hAnsi="Wingdings" w:hint="default"/>
+      </w:rPr>
     </w:lvl>
   </w:abstractNum>
   <w:num w:numId="1">
@@ -1857,6 +2326,18 @@
   </w:num>
   <w:num w:numId="3">
     <w:abstractNumId w:val="1"/>
+  </w:num>
+  <w:num w:numId="4">
+    <w:abstractNumId w:val="5"/>
+  </w:num>
+  <w:num w:numId="5">
+    <w:abstractNumId w:val="6"/>
+  </w:num>
+  <w:num w:numId="6">
+    <w:abstractNumId w:val="4"/>
+  </w:num>
+  <w:num w:numId="7">
+    <w:abstractNumId w:val="3"/>
   </w:num>
 </w:numbering>
 </file>
@@ -1984,6 +2465,7 @@
     <w:lsdException w:name="HTML Sample" w:semiHidden="1" w:unhideWhenUsed="1"/>
     <w:lsdException w:name="HTML Typewriter" w:semiHidden="1" w:unhideWhenUsed="1"/>
     <w:lsdException w:name="HTML Variable" w:semiHidden="1" w:unhideWhenUsed="1"/>
+    <w:lsdException w:name="Normal Table" w:semiHidden="1" w:unhideWhenUsed="1"/>
     <w:lsdException w:name="annotation subject" w:semiHidden="1" w:unhideWhenUsed="1"/>
     <w:lsdException w:name="No List" w:semiHidden="1" w:unhideWhenUsed="1"/>
     <w:lsdException w:name="Outline List 1" w:semiHidden="1" w:unhideWhenUsed="1"/>
@@ -2027,8 +2509,10 @@
     <w:lsdException w:name="Table Elegant" w:semiHidden="1" w:unhideWhenUsed="1"/>
     <w:lsdException w:name="Table Professional" w:semiHidden="1" w:unhideWhenUsed="1"/>
     <w:lsdException w:name="Table Subtle 1" w:semiHidden="1" w:unhideWhenUsed="1"/>
+    <w:lsdException w:name="Table Subtle 2" w:semiHidden="1" w:unhideWhenUsed="1"/>
     <w:lsdException w:name="Table Web 1" w:semiHidden="1" w:unhideWhenUsed="1"/>
     <w:lsdException w:name="Table Web 2" w:semiHidden="1" w:unhideWhenUsed="1"/>
+    <w:lsdException w:name="Table Web 3" w:semiHidden="1" w:unhideWhenUsed="1"/>
     <w:lsdException w:name="Balloon Text" w:semiHidden="1" w:unhideWhenUsed="1"/>
     <w:lsdException w:name="Table Grid" w:uiPriority="39"/>
     <w:lsdException w:name="Table Theme" w:semiHidden="1" w:unhideWhenUsed="1"/>
@@ -2259,6 +2743,50 @@
       <w:lang w:val="es-CO"/>
     </w:rPr>
   </w:style>
+  <w:style w:type="paragraph" w:styleId="Heading1">
+    <w:name w:val="heading 1"/>
+    <w:basedOn w:val="Normal"/>
+    <w:next w:val="Normal"/>
+    <w:link w:val="Heading1Char"/>
+    <w:uiPriority w:val="9"/>
+    <w:qFormat/>
+    <w:rsid w:val="00AE25E4"/>
+    <w:pPr>
+      <w:keepNext/>
+      <w:keepLines/>
+      <w:spacing w:before="240" w:after="0"/>
+      <w:outlineLvl w:val="0"/>
+    </w:pPr>
+    <w:rPr>
+      <w:rFonts w:ascii="Arial" w:eastAsiaTheme="majorEastAsia" w:hAnsi="Arial" w:cstheme="majorBidi"/>
+      <w:b/>
+      <w:sz w:val="28"/>
+      <w:szCs w:val="32"/>
+    </w:rPr>
+  </w:style>
+  <w:style w:type="paragraph" w:styleId="Heading2">
+    <w:name w:val="heading 2"/>
+    <w:basedOn w:val="Normal"/>
+    <w:next w:val="Normal"/>
+    <w:link w:val="Heading2Char"/>
+    <w:uiPriority w:val="9"/>
+    <w:unhideWhenUsed/>
+    <w:qFormat/>
+    <w:rsid w:val="00AE25E4"/>
+    <w:pPr>
+      <w:keepNext/>
+      <w:keepLines/>
+      <w:spacing w:before="40" w:after="0"/>
+      <w:jc w:val="center"/>
+      <w:outlineLvl w:val="1"/>
+    </w:pPr>
+    <w:rPr>
+      <w:rFonts w:ascii="Arial" w:eastAsiaTheme="majorEastAsia" w:hAnsi="Arial" w:cstheme="majorBidi"/>
+      <w:i/>
+      <w:sz w:val="26"/>
+      <w:szCs w:val="26"/>
+    </w:rPr>
+  </w:style>
   <w:style w:type="character" w:default="1" w:styleId="DefaultParagraphFont">
     <w:name w:val="Default Paragraph Font"/>
     <w:uiPriority w:val="1"/>
@@ -2344,6 +2872,69 @@
     <w:uiPriority w:val="99"/>
     <w:rsid w:val="00D656E9"/>
     <w:rPr>
+      <w:lang w:val="es-CO"/>
+    </w:rPr>
+  </w:style>
+  <w:style w:type="paragraph" w:styleId="Title">
+    <w:name w:val="Title"/>
+    <w:basedOn w:val="Normal"/>
+    <w:next w:val="Normal"/>
+    <w:link w:val="TitleChar"/>
+    <w:uiPriority w:val="10"/>
+    <w:qFormat/>
+    <w:rsid w:val="00651E53"/>
+    <w:pPr>
+      <w:spacing w:after="0" w:line="240" w:lineRule="auto"/>
+      <w:contextualSpacing/>
+    </w:pPr>
+    <w:rPr>
+      <w:rFonts w:asciiTheme="majorHAnsi" w:eastAsiaTheme="majorEastAsia" w:hAnsiTheme="majorHAnsi" w:cstheme="majorBidi"/>
+      <w:spacing w:val="-10"/>
+      <w:kern w:val="28"/>
+      <w:sz w:val="56"/>
+      <w:szCs w:val="56"/>
+    </w:rPr>
+  </w:style>
+  <w:style w:type="character" w:customStyle="1" w:styleId="TitleChar">
+    <w:name w:val="Title Char"/>
+    <w:basedOn w:val="DefaultParagraphFont"/>
+    <w:link w:val="Title"/>
+    <w:uiPriority w:val="10"/>
+    <w:rsid w:val="00651E53"/>
+    <w:rPr>
+      <w:rFonts w:asciiTheme="majorHAnsi" w:eastAsiaTheme="majorEastAsia" w:hAnsiTheme="majorHAnsi" w:cstheme="majorBidi"/>
+      <w:spacing w:val="-10"/>
+      <w:kern w:val="28"/>
+      <w:sz w:val="56"/>
+      <w:szCs w:val="56"/>
+      <w:lang w:val="es-CO"/>
+    </w:rPr>
+  </w:style>
+  <w:style w:type="character" w:customStyle="1" w:styleId="Heading1Char">
+    <w:name w:val="Heading 1 Char"/>
+    <w:basedOn w:val="DefaultParagraphFont"/>
+    <w:link w:val="Heading1"/>
+    <w:uiPriority w:val="9"/>
+    <w:rsid w:val="00AE25E4"/>
+    <w:rPr>
+      <w:rFonts w:ascii="Arial" w:eastAsiaTheme="majorEastAsia" w:hAnsi="Arial" w:cstheme="majorBidi"/>
+      <w:b/>
+      <w:sz w:val="28"/>
+      <w:szCs w:val="32"/>
+      <w:lang w:val="es-CO"/>
+    </w:rPr>
+  </w:style>
+  <w:style w:type="character" w:customStyle="1" w:styleId="Heading2Char">
+    <w:name w:val="Heading 2 Char"/>
+    <w:basedOn w:val="DefaultParagraphFont"/>
+    <w:link w:val="Heading2"/>
+    <w:uiPriority w:val="9"/>
+    <w:rsid w:val="00AE25E4"/>
+    <w:rPr>
+      <w:rFonts w:ascii="Arial" w:eastAsiaTheme="majorEastAsia" w:hAnsi="Arial" w:cstheme="majorBidi"/>
+      <w:i/>
+      <w:sz w:val="26"/>
+      <w:szCs w:val="26"/>
       <w:lang w:val="es-CO"/>
     </w:rPr>
   </w:style>
@@ -2677,7 +3268,7 @@
 </file>
 
 <file path=customXml/itemProps1.xml><?xml version="1.0" encoding="utf-8"?>
-<ds:datastoreItem xmlns:ds="http://schemas.openxmlformats.org/officeDocument/2006/customXml" ds:itemID="{9E691F03-0745-4896-BB34-9BE9FF18C452}">
+<ds:datastoreItem xmlns:ds="http://schemas.openxmlformats.org/officeDocument/2006/customXml" ds:itemID="{36769F9E-7F80-46C1-9B06-4C756A1987D2}">
   <ds:schemaRefs>
     <ds:schemaRef ds:uri="http://schemas.openxmlformats.org/officeDocument/2006/bibliography"/>
   </ds:schemaRefs>

</xml_diff>

<commit_message>
Agrego al metodo de la ingeniería conceptos y detalles
</commit_message>
<xml_diff>
--- a/Engineering Method/Método de ingeniería.docx
+++ b/Engineering Method/Método de ingeniería.docx
@@ -1,10 +1,11 @@
 
 <file path=word/document.xml><?xml version="1.0" encoding="utf-8"?>
-<w:document xmlns:wpc="http://schemas.microsoft.com/office/word/2010/wordprocessingCanvas" xmlns:cx="http://schemas.microsoft.com/office/drawing/2014/chartex" xmlns:cx1="http://schemas.microsoft.com/office/drawing/2015/9/8/chartex" xmlns:cx2="http://schemas.microsoft.com/office/drawing/2015/10/21/chartex" xmlns:cx3="http://schemas.microsoft.com/office/drawing/2016/5/9/chartex" xmlns:cx4="http://schemas.microsoft.com/office/drawing/2016/5/10/chartex" xmlns:cx5="http://schemas.microsoft.com/office/drawing/2016/5/11/chartex" xmlns:cx6="http://schemas.microsoft.com/office/drawing/2016/5/12/chartex" xmlns:cx7="http://schemas.microsoft.com/office/drawing/2016/5/13/chartex" xmlns:cx8="http://schemas.microsoft.com/office/drawing/2016/5/14/chartex" xmlns:mc="http://schemas.openxmlformats.org/markup-compatibility/2006" xmlns:aink="http://schemas.microsoft.com/office/drawing/2016/ink" xmlns:am3d="http://schemas.microsoft.com/office/drawing/2017/model3d" xmlns:o="urn:schemas-microsoft-com:office:office" xmlns:r="http://schemas.openxmlformats.org/officeDocument/2006/relationships" xmlns:m="http://schemas.openxmlformats.org/officeDocument/2006/math" xmlns:v="urn:schemas-microsoft-com:vml" xmlns:wp14="http://schemas.microsoft.com/office/word/2010/wordprocessingDrawing" xmlns:wp="http://schemas.openxmlformats.org/drawingml/2006/wordprocessingDrawing" xmlns:w10="urn:schemas-microsoft-com:office:word" xmlns:w="http://schemas.openxmlformats.org/wordprocessingml/2006/main" xmlns:w14="http://schemas.microsoft.com/office/word/2010/wordml" xmlns:w15="http://schemas.microsoft.com/office/word/2012/wordml" xmlns:w16cid="http://schemas.microsoft.com/office/word/2016/wordml/cid" xmlns:w16se="http://schemas.microsoft.com/office/word/2015/wordml/symex" xmlns:wpg="http://schemas.microsoft.com/office/word/2010/wordprocessingGroup" xmlns:wpi="http://schemas.microsoft.com/office/word/2010/wordprocessingInk" xmlns:wne="http://schemas.microsoft.com/office/word/2006/wordml" xmlns:wps="http://schemas.microsoft.com/office/word/2010/wordprocessingShape" mc:Ignorable="w14 w15 w16se w16cid wp14">
+<w:document xmlns:wpc="http://schemas.microsoft.com/office/word/2010/wordprocessingCanvas" xmlns:mc="http://schemas.openxmlformats.org/markup-compatibility/2006" xmlns:o="urn:schemas-microsoft-com:office:office" xmlns:r="http://schemas.openxmlformats.org/officeDocument/2006/relationships" xmlns:m="http://schemas.openxmlformats.org/officeDocument/2006/math" xmlns:v="urn:schemas-microsoft-com:vml" xmlns:wp14="http://schemas.microsoft.com/office/word/2010/wordprocessingDrawing" xmlns:wp="http://schemas.openxmlformats.org/drawingml/2006/wordprocessingDrawing" xmlns:w10="urn:schemas-microsoft-com:office:word" xmlns:w="http://schemas.openxmlformats.org/wordprocessingml/2006/main" xmlns:w14="http://schemas.microsoft.com/office/word/2010/wordml" xmlns:w15="http://schemas.microsoft.com/office/word/2012/wordml" xmlns:wpg="http://schemas.microsoft.com/office/word/2010/wordprocessingGroup" xmlns:wpi="http://schemas.microsoft.com/office/word/2010/wordprocessingInk" xmlns:wne="http://schemas.microsoft.com/office/word/2006/wordml" xmlns:wps="http://schemas.microsoft.com/office/word/2010/wordprocessingShape" mc:Ignorable="w14 w15 wp14">
   <w:body>
     <w:p>
       <w:pPr>
-        <w:pStyle w:val="Title"/>
+        <w:pStyle w:val="Puesto"/>
+        <w:ind w:firstLine="720"/>
         <w:jc w:val="center"/>
         <w:rPr>
           <w:b/>
@@ -50,10 +51,12 @@
     <w:sdt>
       <w:sdtPr>
         <w:rPr>
-          <w:rFonts w:ascii="Arial" w:hAnsi="Arial" w:cs="Arial"/>
+          <w:rFonts w:ascii="Arial" w:eastAsiaTheme="minorHAnsi" w:hAnsi="Arial" w:cs="Arial"/>
           <w:b/>
           <w:color w:val="808080" w:themeColor="background1" w:themeShade="80"/>
           <w:sz w:val="44"/>
+          <w:szCs w:val="22"/>
+          <w:lang w:val="es-CO"/>
         </w:rPr>
         <w:id w:val="-1622060127"/>
         <w:docPartObj>
@@ -63,19 +66,17 @@
       </w:sdtPr>
       <w:sdtEndPr>
         <w:rPr>
-          <w:rFonts w:asciiTheme="minorHAnsi" w:eastAsiaTheme="minorHAnsi" w:hAnsiTheme="minorHAnsi" w:cstheme="minorBidi"/>
+          <w:rFonts w:asciiTheme="minorHAnsi" w:hAnsiTheme="minorHAnsi" w:cstheme="minorBidi"/>
           <w:bCs/>
           <w:noProof/>
           <w:color w:val="auto"/>
           <w:sz w:val="22"/>
-          <w:szCs w:val="22"/>
-          <w:lang w:val="es-CO"/>
         </w:rPr>
       </w:sdtEndPr>
       <w:sdtContent>
         <w:p>
           <w:pPr>
-            <w:pStyle w:val="TOCHeading"/>
+            <w:pStyle w:val="TtulodeTDC"/>
             <w:rPr>
               <w:rFonts w:ascii="Arial" w:hAnsi="Arial" w:cs="Arial"/>
               <w:b/>
@@ -97,7 +98,7 @@
         </w:p>
         <w:p>
           <w:pPr>
-            <w:pStyle w:val="TOC1"/>
+            <w:pStyle w:val="TDC1"/>
             <w:tabs>
               <w:tab w:val="right" w:leader="underscore" w:pos="9350"/>
             </w:tabs>
@@ -145,7 +146,7 @@
           <w:hyperlink w:anchor="_Toc17128923" w:history="1">
             <w:r>
               <w:rPr>
-                <w:rStyle w:val="Hyperlink"/>
+                <w:rStyle w:val="Hipervnculo"/>
                 <w:noProof/>
               </w:rPr>
               <w:t>Identificación del problema</w:t>
@@ -202,7 +203,7 @@
         </w:p>
         <w:p>
           <w:pPr>
-            <w:pStyle w:val="TOC2"/>
+            <w:pStyle w:val="TDC2"/>
             <w:tabs>
               <w:tab w:val="right" w:leader="underscore" w:pos="9350"/>
             </w:tabs>
@@ -218,7 +219,7 @@
           <w:hyperlink w:anchor="_Toc17128924" w:history="1">
             <w:r>
               <w:rPr>
-                <w:rStyle w:val="Hyperlink"/>
+                <w:rStyle w:val="Hipervnculo"/>
                 <w:noProof/>
               </w:rPr>
               <w:t>Contextualización</w:t>
@@ -275,7 +276,7 @@
         </w:p>
         <w:p>
           <w:pPr>
-            <w:pStyle w:val="TOC2"/>
+            <w:pStyle w:val="TDC2"/>
             <w:tabs>
               <w:tab w:val="right" w:leader="underscore" w:pos="9350"/>
             </w:tabs>
@@ -291,7 +292,7 @@
           <w:hyperlink w:anchor="_Toc17128925" w:history="1">
             <w:r>
               <w:rPr>
-                <w:rStyle w:val="Hyperlink"/>
+                <w:rStyle w:val="Hipervnculo"/>
                 <w:noProof/>
               </w:rPr>
               <w:t>Problema</w:t>
@@ -348,7 +349,7 @@
         </w:p>
         <w:p>
           <w:pPr>
-            <w:pStyle w:val="TOC2"/>
+            <w:pStyle w:val="TDC2"/>
             <w:tabs>
               <w:tab w:val="right" w:leader="underscore" w:pos="9350"/>
             </w:tabs>
@@ -364,7 +365,7 @@
           <w:hyperlink w:anchor="_Toc17128926" w:history="1">
             <w:r>
               <w:rPr>
-                <w:rStyle w:val="Hyperlink"/>
+                <w:rStyle w:val="Hipervnculo"/>
                 <w:noProof/>
               </w:rPr>
               <w:t>Necesidades</w:t>
@@ -421,7 +422,7 @@
         </w:p>
         <w:p>
           <w:pPr>
-            <w:pStyle w:val="TOC1"/>
+            <w:pStyle w:val="TDC1"/>
             <w:tabs>
               <w:tab w:val="right" w:leader="underscore" w:pos="9350"/>
             </w:tabs>
@@ -439,7 +440,7 @@
           <w:hyperlink w:anchor="_Toc17128927" w:history="1">
             <w:r>
               <w:rPr>
-                <w:rStyle w:val="Hyperlink"/>
+                <w:rStyle w:val="Hipervnculo"/>
                 <w:noProof/>
               </w:rPr>
               <w:t>Recopilación de información</w:t>
@@ -496,7 +497,7 @@
         </w:p>
         <w:p>
           <w:pPr>
-            <w:pStyle w:val="TOC1"/>
+            <w:pStyle w:val="TDC1"/>
             <w:tabs>
               <w:tab w:val="right" w:leader="underscore" w:pos="9350"/>
             </w:tabs>
@@ -514,7 +515,7 @@
           <w:hyperlink w:anchor="_Toc17128928" w:history="1">
             <w:r>
               <w:rPr>
-                <w:rStyle w:val="Hyperlink"/>
+                <w:rStyle w:val="Hipervnculo"/>
                 <w:noProof/>
               </w:rPr>
               <w:t>Búsqueda de soluciones creativas</w:t>
@@ -571,7 +572,7 @@
         </w:p>
         <w:p>
           <w:pPr>
-            <w:pStyle w:val="TOC2"/>
+            <w:pStyle w:val="TDC2"/>
             <w:tabs>
               <w:tab w:val="right" w:leader="underscore" w:pos="9350"/>
             </w:tabs>
@@ -587,7 +588,7 @@
           <w:hyperlink w:anchor="_Toc17128929" w:history="1">
             <w:r>
               <w:rPr>
-                <w:rStyle w:val="Hyperlink"/>
+                <w:rStyle w:val="Hipervnculo"/>
                 <w:noProof/>
               </w:rPr>
               <w:t>Lluvia de ideas</w:t>
@@ -644,7 +645,7 @@
         </w:p>
         <w:p>
           <w:pPr>
-            <w:pStyle w:val="TOC1"/>
+            <w:pStyle w:val="TDC1"/>
             <w:tabs>
               <w:tab w:val="right" w:leader="underscore" w:pos="9350"/>
             </w:tabs>
@@ -662,7 +663,7 @@
           <w:hyperlink w:anchor="_Toc17128930" w:history="1">
             <w:r>
               <w:rPr>
-                <w:rStyle w:val="Hyperlink"/>
+                <w:rStyle w:val="Hipervnculo"/>
                 <w:noProof/>
               </w:rPr>
               <w:t>Transición de las Ideas a los Diseños Preliminares</w:t>
@@ -719,7 +720,7 @@
         </w:p>
         <w:p>
           <w:pPr>
-            <w:pStyle w:val="TOC2"/>
+            <w:pStyle w:val="TDC2"/>
             <w:tabs>
               <w:tab w:val="right" w:leader="underscore" w:pos="9350"/>
             </w:tabs>
@@ -735,7 +736,7 @@
           <w:hyperlink w:anchor="_Toc17128931" w:history="1">
             <w:r>
               <w:rPr>
-                <w:rStyle w:val="Hyperlink"/>
+                <w:rStyle w:val="Hipervnculo"/>
                 <w:noProof/>
               </w:rPr>
               <w:t>Alternativas rechazadas</w:t>
@@ -792,7 +793,7 @@
         </w:p>
         <w:p>
           <w:pPr>
-            <w:pStyle w:val="TOC2"/>
+            <w:pStyle w:val="TDC2"/>
             <w:tabs>
               <w:tab w:val="right" w:leader="underscore" w:pos="9350"/>
             </w:tabs>
@@ -808,7 +809,7 @@
           <w:hyperlink w:anchor="_Toc17128932" w:history="1">
             <w:r>
               <w:rPr>
-                <w:rStyle w:val="Hyperlink"/>
+                <w:rStyle w:val="Hipervnculo"/>
                 <w:noProof/>
               </w:rPr>
               <w:t>Alternativas aceptadas</w:t>
@@ -865,7 +866,7 @@
         </w:p>
         <w:p>
           <w:pPr>
-            <w:pStyle w:val="TOC1"/>
+            <w:pStyle w:val="TDC1"/>
             <w:tabs>
               <w:tab w:val="right" w:leader="underscore" w:pos="9350"/>
             </w:tabs>
@@ -883,7 +884,7 @@
           <w:hyperlink w:anchor="_Toc17128933" w:history="1">
             <w:r>
               <w:rPr>
-                <w:rStyle w:val="Hyperlink"/>
+                <w:rStyle w:val="Hipervnculo"/>
                 <w:noProof/>
               </w:rPr>
               <w:t>Evaluación y Selección de la Mejor Solución</w:t>
@@ -940,7 +941,7 @@
         </w:p>
         <w:p>
           <w:pPr>
-            <w:pStyle w:val="TOC1"/>
+            <w:pStyle w:val="TDC1"/>
             <w:tabs>
               <w:tab w:val="right" w:leader="underscore" w:pos="9350"/>
             </w:tabs>
@@ -958,7 +959,7 @@
           <w:hyperlink w:anchor="_Toc17128934" w:history="1">
             <w:r>
               <w:rPr>
-                <w:rStyle w:val="Hyperlink"/>
+                <w:rStyle w:val="Hipervnculo"/>
                 <w:noProof/>
               </w:rPr>
               <w:t>Preparación de Informes y Especificaciones</w:t>
@@ -1015,7 +1016,7 @@
         </w:p>
         <w:p>
           <w:pPr>
-            <w:pStyle w:val="TOC1"/>
+            <w:pStyle w:val="TDC1"/>
             <w:tabs>
               <w:tab w:val="right" w:leader="underscore" w:pos="9350"/>
             </w:tabs>
@@ -1033,7 +1034,7 @@
           <w:hyperlink w:anchor="_Toc17128935" w:history="1">
             <w:r>
               <w:rPr>
-                <w:rStyle w:val="Hyperlink"/>
+                <w:rStyle w:val="Hipervnculo"/>
                 <w:noProof/>
               </w:rPr>
               <w:t>Implementación del Diseño</w:t>
@@ -1090,7 +1091,7 @@
         </w:p>
         <w:p>
           <w:pPr>
-            <w:pStyle w:val="TOC1"/>
+            <w:pStyle w:val="TDC1"/>
             <w:tabs>
               <w:tab w:val="right" w:leader="underscore" w:pos="9350"/>
             </w:tabs>
@@ -1108,7 +1109,7 @@
           <w:hyperlink w:anchor="_Toc17128936" w:history="1">
             <w:r>
               <w:rPr>
-                <w:rStyle w:val="Hyperlink"/>
+                <w:rStyle w:val="Hipervnculo"/>
                 <w:noProof/>
               </w:rPr>
               <w:t>Bibliografía</w:t>
@@ -1190,7 +1191,7 @@
     </w:p>
     <w:p>
       <w:pPr>
-        <w:pStyle w:val="Heading1"/>
+        <w:pStyle w:val="Ttulo1"/>
         <w:rPr>
           <w:b w:val="0"/>
         </w:rPr>
@@ -1203,7 +1204,7 @@
     </w:p>
     <w:p>
       <w:pPr>
-        <w:pStyle w:val="Heading2"/>
+        <w:pStyle w:val="Ttulo2"/>
       </w:pPr>
       <w:bookmarkStart w:id="1" w:name="_Toc17128924"/>
       <w:r>
@@ -1255,7 +1256,7 @@
     </w:p>
     <w:p>
       <w:pPr>
-        <w:pStyle w:val="Heading2"/>
+        <w:pStyle w:val="Ttulo2"/>
       </w:pPr>
       <w:bookmarkStart w:id="2" w:name="_Toc17128925"/>
       <w:r>
@@ -1307,7 +1308,7 @@
     </w:p>
     <w:p>
       <w:pPr>
-        <w:pStyle w:val="Heading2"/>
+        <w:pStyle w:val="Ttulo2"/>
       </w:pPr>
       <w:bookmarkStart w:id="3" w:name="_Toc17128926"/>
       <w:r>
@@ -1317,7 +1318,7 @@
     </w:p>
     <w:p>
       <w:pPr>
-        <w:pStyle w:val="ListParagraph"/>
+        <w:pStyle w:val="Prrafodelista"/>
         <w:numPr>
           <w:ilvl w:val="0"/>
           <w:numId w:val="4"/>
@@ -1340,7 +1341,7 @@
     </w:p>
     <w:p>
       <w:pPr>
-        <w:pStyle w:val="ListParagraph"/>
+        <w:pStyle w:val="Prrafodelista"/>
         <w:numPr>
           <w:ilvl w:val="0"/>
           <w:numId w:val="4"/>
@@ -1363,7 +1364,7 @@
     </w:p>
     <w:p>
       <w:pPr>
-        <w:pStyle w:val="ListParagraph"/>
+        <w:pStyle w:val="Prrafodelista"/>
         <w:numPr>
           <w:ilvl w:val="0"/>
           <w:numId w:val="4"/>
@@ -1387,7 +1388,7 @@
     </w:p>
     <w:p>
       <w:pPr>
-        <w:pStyle w:val="ListParagraph"/>
+        <w:pStyle w:val="Prrafodelista"/>
         <w:numPr>
           <w:ilvl w:val="0"/>
           <w:numId w:val="4"/>
@@ -1410,7 +1411,7 @@
     </w:p>
     <w:p>
       <w:pPr>
-        <w:pStyle w:val="ListParagraph"/>
+        <w:pStyle w:val="Prrafodelista"/>
         <w:ind w:left="2160"/>
         <w:jc w:val="both"/>
         <w:rPr>
@@ -1422,7 +1423,7 @@
     </w:p>
     <w:p>
       <w:pPr>
-        <w:pStyle w:val="Heading1"/>
+        <w:pStyle w:val="Ttulo1"/>
       </w:pPr>
       <w:bookmarkStart w:id="4" w:name="_Toc17128927"/>
       <w:r>
@@ -1501,7 +1502,7 @@
     </w:p>
     <w:p>
       <w:pPr>
-        <w:pStyle w:val="ListParagraph"/>
+        <w:pStyle w:val="Prrafodelista"/>
         <w:numPr>
           <w:ilvl w:val="0"/>
           <w:numId w:val="7"/>
@@ -1648,7 +1649,7 @@
     </w:p>
     <w:p>
       <w:pPr>
-        <w:pStyle w:val="ListParagraph"/>
+        <w:pStyle w:val="Prrafodelista"/>
         <w:numPr>
           <w:ilvl w:val="0"/>
           <w:numId w:val="7"/>
@@ -1737,7 +1738,7 @@
     </w:p>
     <w:p>
       <w:pPr>
-        <w:pStyle w:val="ListParagraph"/>
+        <w:pStyle w:val="Prrafodelista"/>
         <w:numPr>
           <w:ilvl w:val="0"/>
           <w:numId w:val="7"/>
@@ -1815,7 +1816,12 @@
       </w:r>
       <w:sdt>
         <w:sdtPr>
-          <w:id w:val="553279658"/>
+          <w:rPr>
+            <w:rFonts w:ascii="Arial" w:hAnsi="Arial" w:cs="Arial"/>
+            <w:sz w:val="24"/>
+            <w:szCs w:val="24"/>
+          </w:rPr>
+          <w:id w:val="1556818907"/>
           <w:citation/>
         </w:sdtPr>
         <w:sdtContent>
@@ -1833,7 +1839,7 @@
               <w:sz w:val="24"/>
               <w:szCs w:val="24"/>
             </w:rPr>
-            <w:instrText xml:space="preserve"> CITATION Sis \l 9226 </w:instrText>
+            <w:instrText xml:space="preserve"> CITATION SistemaCoordenadas \l 9226 </w:instrText>
           </w:r>
           <w:r>
             <w:rPr>
@@ -1850,7 +1856,7 @@
               <w:sz w:val="24"/>
               <w:szCs w:val="24"/>
             </w:rPr>
-            <w:t>(Sistema de coordenadas, s.f.)</w:t>
+            <w:t>(Wikipedia, s.f.)</w:t>
           </w:r>
           <w:r>
             <w:rPr>
@@ -1865,7 +1871,116 @@
     </w:p>
     <w:p>
       <w:pPr>
-        <w:pStyle w:val="ListParagraph"/>
+        <w:pStyle w:val="Prrafodelista"/>
+        <w:numPr>
+          <w:ilvl w:val="0"/>
+          <w:numId w:val="7"/>
+        </w:numPr>
+        <w:jc w:val="both"/>
+        <w:rPr>
+          <w:rFonts w:ascii="Arial" w:hAnsi="Arial" w:cs="Arial"/>
+          <w:sz w:val="24"/>
+          <w:szCs w:val="24"/>
+        </w:rPr>
+      </w:pPr>
+      <w:r>
+        <w:rPr>
+          <w:rFonts w:ascii="Arial" w:hAnsi="Arial" w:cs="Arial"/>
+          <w:sz w:val="24"/>
+          <w:szCs w:val="24"/>
+        </w:rPr>
+        <w:t xml:space="preserve">En matemáticas, un </w:t>
+      </w:r>
+      <w:r>
+        <w:rPr>
+          <w:rFonts w:ascii="Arial" w:hAnsi="Arial" w:cs="Arial"/>
+          <w:sz w:val="24"/>
+          <w:szCs w:val="24"/>
+        </w:rPr>
+        <w:t>“</w:t>
+      </w:r>
+      <w:r>
+        <w:rPr>
+          <w:rFonts w:ascii="Arial" w:hAnsi="Arial" w:cs="Arial"/>
+          <w:sz w:val="24"/>
+          <w:szCs w:val="24"/>
+        </w:rPr>
+        <w:t>número primo es un número natural mayor que 1 que tiene únicamente dos divisores distintos: él mismo y el 1</w:t>
+      </w:r>
+      <w:r>
+        <w:rPr>
+          <w:rFonts w:ascii="Arial" w:hAnsi="Arial" w:cs="Arial"/>
+          <w:sz w:val="24"/>
+          <w:szCs w:val="24"/>
+        </w:rPr>
+        <w:t>”. A partir de este concepto, se podrá analizar las matrices de batalla para encontrar en que posiciones se encuentra una nave enemiga, la cual estará en aquellas casillas que contengan un número primo.</w:t>
+      </w:r>
+      <w:r>
+        <w:rPr>
+          <w:rFonts w:ascii="Arial" w:hAnsi="Arial" w:cs="Arial"/>
+          <w:sz w:val="24"/>
+          <w:szCs w:val="24"/>
+        </w:rPr>
+        <w:t xml:space="preserve"> </w:t>
+      </w:r>
+      <w:sdt>
+        <w:sdtPr>
+          <w:rPr>
+            <w:rFonts w:ascii="Arial" w:hAnsi="Arial" w:cs="Arial"/>
+            <w:sz w:val="24"/>
+            <w:szCs w:val="24"/>
+          </w:rPr>
+          <w:id w:val="215785473"/>
+          <w:citation/>
+        </w:sdtPr>
+        <w:sdtContent>
+          <w:r>
+            <w:rPr>
+              <w:rFonts w:ascii="Arial" w:hAnsi="Arial" w:cs="Arial"/>
+              <w:sz w:val="24"/>
+              <w:szCs w:val="24"/>
+            </w:rPr>
+            <w:fldChar w:fldCharType="begin"/>
+          </w:r>
+          <w:r>
+            <w:rPr>
+              <w:rFonts w:ascii="Arial" w:hAnsi="Arial" w:cs="Arial"/>
+              <w:sz w:val="24"/>
+              <w:szCs w:val="24"/>
+            </w:rPr>
+            <w:instrText xml:space="preserve"> CITATION NumeroPrimo \l 9226 </w:instrText>
+          </w:r>
+          <w:r>
+            <w:rPr>
+              <w:rFonts w:ascii="Arial" w:hAnsi="Arial" w:cs="Arial"/>
+              <w:sz w:val="24"/>
+              <w:szCs w:val="24"/>
+            </w:rPr>
+            <w:fldChar w:fldCharType="separate"/>
+          </w:r>
+          <w:r>
+            <w:rPr>
+              <w:rFonts w:ascii="Arial" w:hAnsi="Arial" w:cs="Arial"/>
+              <w:noProof/>
+              <w:sz w:val="24"/>
+              <w:szCs w:val="24"/>
+            </w:rPr>
+            <w:t>(Wikipedia, s.f.)</w:t>
+          </w:r>
+          <w:r>
+            <w:rPr>
+              <w:rFonts w:ascii="Arial" w:hAnsi="Arial" w:cs="Arial"/>
+              <w:sz w:val="24"/>
+              <w:szCs w:val="24"/>
+            </w:rPr>
+            <w:fldChar w:fldCharType="end"/>
+          </w:r>
+        </w:sdtContent>
+      </w:sdt>
+    </w:p>
+    <w:p>
+      <w:pPr>
+        <w:pStyle w:val="Prrafodelista"/>
         <w:numPr>
           <w:ilvl w:val="0"/>
           <w:numId w:val="7"/>
@@ -1983,6 +2098,7 @@
           <w:id w:val="1764945736"/>
           <w:citation/>
         </w:sdtPr>
+        <w:sdtEndPr/>
         <w:sdtContent>
           <w:r>
             <w:rPr>
@@ -2025,7 +2141,7 @@
     </w:p>
     <w:p>
       <w:pPr>
-        <w:pStyle w:val="Heading1"/>
+        <w:pStyle w:val="Ttulo1"/>
       </w:pPr>
       <w:bookmarkStart w:id="5" w:name="_Toc17128928"/>
       <w:r>
@@ -2038,7 +2154,7 @@
     </w:p>
     <w:p>
       <w:pPr>
-        <w:pStyle w:val="Heading2"/>
+        <w:pStyle w:val="Ttulo2"/>
       </w:pPr>
       <w:bookmarkStart w:id="6" w:name="_Toc17128929"/>
       <w:r>
@@ -2114,7 +2230,7 @@
     </w:p>
     <w:p>
       <w:pPr>
-        <w:pStyle w:val="ListParagraph"/>
+        <w:pStyle w:val="Prrafodelista"/>
         <w:numPr>
           <w:ilvl w:val="0"/>
           <w:numId w:val="8"/>
@@ -2132,6 +2248,7 @@
           <w:sz w:val="24"/>
           <w:szCs w:val="24"/>
         </w:rPr>
+        <w:lastRenderedPageBreak/>
         <w:t>Se plante</w:t>
       </w:r>
       <w:r>
@@ -2185,7 +2302,7 @@
     </w:p>
     <w:p>
       <w:pPr>
-        <w:pStyle w:val="ListParagraph"/>
+        <w:pStyle w:val="Prrafodelista"/>
         <w:numPr>
           <w:ilvl w:val="0"/>
           <w:numId w:val="8"/>
@@ -2203,7 +2320,6 @@
           <w:sz w:val="24"/>
           <w:szCs w:val="24"/>
         </w:rPr>
-        <w:lastRenderedPageBreak/>
         <w:t>Se propone el uso de dos métodos que se encarguen del problema por aparte para luego juntarlos y dar una solución. El primer método, recibirá las matrices a multiplicar y comprobará si es posible o no multiplicarlas aplicando la propiedad matemática de la multiplicación de matrices mencionada anteriormente. El segundo, efectuara la operación matemática multiplicando cada fila por cada columna respectivamente.</w:t>
       </w:r>
       <w:r>
@@ -2217,7 +2333,7 @@
     </w:p>
     <w:p>
       <w:pPr>
-        <w:pStyle w:val="ListParagraph"/>
+        <w:pStyle w:val="Prrafodelista"/>
         <w:numPr>
           <w:ilvl w:val="0"/>
           <w:numId w:val="8"/>
@@ -2235,12 +2351,44 @@
           <w:sz w:val="24"/>
           <w:szCs w:val="24"/>
         </w:rPr>
-        <w:t xml:space="preserve">Para resolver la multiplicación se matrices se proponen los siguientes algoritmos o métodos: </w:t>
-      </w:r>
-    </w:p>
-    <w:p>
-      <w:pPr>
-        <w:pStyle w:val="ListParagraph"/>
+        <w:t xml:space="preserve">Para resolver la multiplicación </w:t>
+      </w:r>
+      <w:r>
+        <w:rPr>
+          <w:rFonts w:ascii="Arial" w:hAnsi="Arial" w:cs="Arial"/>
+          <w:sz w:val="24"/>
+          <w:szCs w:val="24"/>
+        </w:rPr>
+        <w:t>d</w:t>
+      </w:r>
+      <w:r>
+        <w:rPr>
+          <w:rFonts w:ascii="Arial" w:hAnsi="Arial" w:cs="Arial"/>
+          <w:sz w:val="24"/>
+          <w:szCs w:val="24"/>
+        </w:rPr>
+        <w:t>e matrices se proponen los siguientes algor</w:t>
+      </w:r>
+      <w:r>
+        <w:rPr>
+          <w:rFonts w:ascii="Arial" w:hAnsi="Arial" w:cs="Arial"/>
+          <w:sz w:val="24"/>
+          <w:szCs w:val="24"/>
+        </w:rPr>
+        <w:t>i</w:t>
+      </w:r>
+      <w:r>
+        <w:rPr>
+          <w:rFonts w:ascii="Arial" w:hAnsi="Arial" w:cs="Arial"/>
+          <w:sz w:val="24"/>
+          <w:szCs w:val="24"/>
+        </w:rPr>
+        <w:t xml:space="preserve">tmos o métodos: </w:t>
+      </w:r>
+    </w:p>
+    <w:p>
+      <w:pPr>
+        <w:pStyle w:val="Prrafodelista"/>
         <w:numPr>
           <w:ilvl w:val="1"/>
           <w:numId w:val="8"/>
@@ -2263,7 +2411,7 @@
     </w:p>
     <w:p>
       <w:pPr>
-        <w:pStyle w:val="ListParagraph"/>
+        <w:pStyle w:val="Prrafodelista"/>
         <w:numPr>
           <w:ilvl w:val="1"/>
           <w:numId w:val="8"/>
@@ -2286,7 +2434,7 @@
     </w:p>
     <w:p>
       <w:pPr>
-        <w:pStyle w:val="ListParagraph"/>
+        <w:pStyle w:val="Prrafodelista"/>
         <w:numPr>
           <w:ilvl w:val="1"/>
           <w:numId w:val="8"/>
@@ -2309,7 +2457,7 @@
     </w:p>
     <w:p>
       <w:pPr>
-        <w:pStyle w:val="ListParagraph"/>
+        <w:pStyle w:val="Prrafodelista"/>
         <w:numPr>
           <w:ilvl w:val="1"/>
           <w:numId w:val="8"/>
@@ -2348,7 +2496,7 @@
     </w:p>
     <w:p>
       <w:pPr>
-        <w:pStyle w:val="ListParagraph"/>
+        <w:pStyle w:val="Prrafodelista"/>
         <w:ind w:left="1080"/>
         <w:jc w:val="both"/>
         <w:rPr>
@@ -2375,6 +2523,7 @@
           <w:id w:val="718860400"/>
           <w:citation/>
         </w:sdtPr>
+        <w:sdtEndPr/>
         <w:sdtContent>
           <w:r>
             <w:rPr>
@@ -2430,7 +2579,7 @@
     </w:p>
     <w:p>
       <w:pPr>
-        <w:pStyle w:val="ListParagraph"/>
+        <w:pStyle w:val="Prrafodelista"/>
         <w:numPr>
           <w:ilvl w:val="0"/>
           <w:numId w:val="8"/>
@@ -2453,7 +2602,7 @@
     </w:p>
     <w:p>
       <w:pPr>
-        <w:pStyle w:val="ListParagraph"/>
+        <w:pStyle w:val="Prrafodelista"/>
         <w:numPr>
           <w:ilvl w:val="0"/>
           <w:numId w:val="8"/>
@@ -2492,7 +2641,7 @@
     </w:p>
     <w:p>
       <w:pPr>
-        <w:pStyle w:val="ListParagraph"/>
+        <w:pStyle w:val="Prrafodelista"/>
         <w:numPr>
           <w:ilvl w:val="1"/>
           <w:numId w:val="8"/>
@@ -2553,7 +2702,7 @@
     </w:p>
     <w:p>
       <w:pPr>
-        <w:pStyle w:val="ListParagraph"/>
+        <w:pStyle w:val="Prrafodelista"/>
         <w:numPr>
           <w:ilvl w:val="1"/>
           <w:numId w:val="8"/>
@@ -2587,7 +2736,7 @@
     </w:p>
     <w:p>
       <w:pPr>
-        <w:pStyle w:val="ListParagraph"/>
+        <w:pStyle w:val="Prrafodelista"/>
         <w:numPr>
           <w:ilvl w:val="0"/>
           <w:numId w:val="8"/>
@@ -2626,7 +2775,7 @@
     </w:p>
     <w:p>
       <w:pPr>
-        <w:pStyle w:val="ListParagraph"/>
+        <w:pStyle w:val="Prrafodelista"/>
         <w:numPr>
           <w:ilvl w:val="1"/>
           <w:numId w:val="8"/>
@@ -2649,7 +2798,7 @@
     </w:p>
     <w:p>
       <w:pPr>
-        <w:pStyle w:val="ListParagraph"/>
+        <w:pStyle w:val="Prrafodelista"/>
         <w:numPr>
           <w:ilvl w:val="1"/>
           <w:numId w:val="8"/>
@@ -2667,12 +2816,13 @@
           <w:sz w:val="24"/>
           <w:szCs w:val="24"/>
         </w:rPr>
+        <w:lastRenderedPageBreak/>
         <w:t xml:space="preserve">Tener un rango de números enteros ordenados para luego desordenarlos y poder utilizarlos de manera aleatoria. </w:t>
       </w:r>
     </w:p>
     <w:p>
       <w:pPr>
-        <w:pStyle w:val="ListParagraph"/>
+        <w:pStyle w:val="Prrafodelista"/>
         <w:numPr>
           <w:ilvl w:val="0"/>
           <w:numId w:val="8"/>
@@ -2703,7 +2853,7 @@
     </w:p>
     <w:p>
       <w:pPr>
-        <w:pStyle w:val="ListParagraph"/>
+        <w:pStyle w:val="Prrafodelista"/>
         <w:numPr>
           <w:ilvl w:val="0"/>
           <w:numId w:val="8"/>
@@ -2721,7 +2871,6 @@
           <w:sz w:val="24"/>
           <w:szCs w:val="24"/>
         </w:rPr>
-        <w:lastRenderedPageBreak/>
         <w:t>Para reducir la cantidad d</w:t>
       </w:r>
       <w:r>
@@ -2777,7 +2926,7 @@
     </w:p>
     <w:p>
       <w:pPr>
-        <w:pStyle w:val="Heading1"/>
+        <w:pStyle w:val="Ttulo1"/>
       </w:pPr>
       <w:bookmarkStart w:id="7" w:name="_Toc17128930"/>
       <w:r>
@@ -2787,7 +2936,7 @@
     </w:p>
     <w:p>
       <w:pPr>
-        <w:pStyle w:val="Heading2"/>
+        <w:pStyle w:val="Ttulo2"/>
       </w:pPr>
       <w:bookmarkStart w:id="8" w:name="_Toc17128931"/>
       <w:r>
@@ -2898,7 +3047,17 @@
           <w:sz w:val="24"/>
           <w:szCs w:val="24"/>
         </w:rPr>
-        <w:t>no requiere del mismo tipo de seguridad que requeriría una contraseña o cosas de ese calibre. Por lo anterior, decidimos que no hacía falta usar dicha clase.</w:t>
+        <w:t>no requiere del mismo tipo de seguridad que requeriría una contraseña o cosas de ese calibre. Por lo anterior, decidimos que no hacía falta us</w:t>
+      </w:r>
+      <w:bookmarkStart w:id="9" w:name="_GoBack"/>
+      <w:bookmarkEnd w:id="9"/>
+      <w:r>
+        <w:rPr>
+          <w:rFonts w:ascii="Arial" w:hAnsi="Arial" w:cs="Arial"/>
+          <w:sz w:val="24"/>
+          <w:szCs w:val="24"/>
+        </w:rPr>
+        <w:t>ar dicha clase.</w:t>
       </w:r>
     </w:p>
     <w:p>
@@ -2939,20 +3098,20 @@
     </w:p>
     <w:p>
       <w:pPr>
-        <w:pStyle w:val="Heading2"/>
-      </w:pPr>
-      <w:bookmarkStart w:id="9" w:name="_Toc17128932"/>
+        <w:pStyle w:val="Ttulo2"/>
+      </w:pPr>
+      <w:bookmarkStart w:id="10" w:name="_Toc17128932"/>
       <w:r>
         <w:t>Alternativas</w:t>
       </w:r>
       <w:r>
         <w:t xml:space="preserve"> aceptadas</w:t>
       </w:r>
-      <w:bookmarkEnd w:id="9"/>
-    </w:p>
-    <w:p>
-      <w:pPr>
-        <w:pStyle w:val="ListParagraph"/>
+      <w:bookmarkEnd w:id="10"/>
+    </w:p>
+    <w:p>
+      <w:pPr>
+        <w:pStyle w:val="Prrafodelista"/>
         <w:numPr>
           <w:ilvl w:val="0"/>
           <w:numId w:val="6"/>
@@ -2975,7 +3134,7 @@
     </w:p>
     <w:p>
       <w:pPr>
-        <w:pStyle w:val="ListParagraph"/>
+        <w:pStyle w:val="Prrafodelista"/>
         <w:jc w:val="both"/>
         <w:rPr>
           <w:rFonts w:ascii="Arial" w:hAnsi="Arial" w:cs="Arial"/>
@@ -2986,7 +3145,7 @@
     </w:p>
     <w:p>
       <w:pPr>
-        <w:pStyle w:val="ListParagraph"/>
+        <w:pStyle w:val="Prrafodelista"/>
         <w:numPr>
           <w:ilvl w:val="0"/>
           <w:numId w:val="6"/>
@@ -3059,7 +3218,7 @@
     </w:p>
     <w:p>
       <w:pPr>
-        <w:pStyle w:val="ListParagraph"/>
+        <w:pStyle w:val="Prrafodelista"/>
         <w:numPr>
           <w:ilvl w:val="0"/>
           <w:numId w:val="6"/>
@@ -3077,16 +3236,7 @@
           <w:sz w:val="24"/>
           <w:szCs w:val="24"/>
         </w:rPr>
-        <w:t xml:space="preserve">Para la dar solución a la operación matemática que implica multiplicar dos matrices, se aceptan los métodos de multiplicación componente por componente y combinación filas / columnas; el primer caso es ventajoso ya que es el método </w:t>
-      </w:r>
-      <w:r>
-        <w:rPr>
-          <w:rFonts w:ascii="Arial" w:hAnsi="Arial" w:cs="Arial"/>
-          <w:sz w:val="24"/>
-          <w:szCs w:val="24"/>
-        </w:rPr>
-        <w:lastRenderedPageBreak/>
-        <w:t xml:space="preserve">tradicional para multiplicar matrices, es de fácil </w:t>
+        <w:t xml:space="preserve">Para la dar solución a la operación matemática que implica multiplicar dos matrices, se aceptan los métodos de multiplicación componente por componente y combinación filas / columnas; el primer caso es ventajoso ya que es el método tradicional para multiplicar matrices, es de fácil </w:t>
       </w:r>
       <w:r>
         <w:rPr>
@@ -3115,7 +3265,7 @@
     </w:p>
     <w:p>
       <w:pPr>
-        <w:pStyle w:val="ListParagraph"/>
+        <w:pStyle w:val="Prrafodelista"/>
         <w:jc w:val="both"/>
         <w:rPr>
           <w:rFonts w:ascii="Arial" w:hAnsi="Arial" w:cs="Arial"/>
@@ -3142,7 +3292,7 @@
     </w:p>
     <w:p>
       <w:pPr>
-        <w:pStyle w:val="ListParagraph"/>
+        <w:pStyle w:val="Prrafodelista"/>
         <w:numPr>
           <w:ilvl w:val="0"/>
           <w:numId w:val="6"/>
@@ -3230,7 +3380,7 @@
     </w:p>
     <w:p>
       <w:pPr>
-        <w:pStyle w:val="ListParagraph"/>
+        <w:pStyle w:val="Prrafodelista"/>
         <w:numPr>
           <w:ilvl w:val="0"/>
           <w:numId w:val="6"/>
@@ -3253,90 +3403,70 @@
     </w:p>
     <w:p>
       <w:pPr>
-        <w:pStyle w:val="Heading1"/>
-      </w:pPr>
-      <w:bookmarkStart w:id="10" w:name="_Toc17128933"/>
+        <w:pStyle w:val="Ttulo1"/>
+      </w:pPr>
+      <w:bookmarkStart w:id="11" w:name="_Toc17128933"/>
       <w:r>
         <w:t>Evaluación y Selección de la Mejor Solución</w:t>
       </w:r>
-      <w:bookmarkEnd w:id="10"/>
-    </w:p>
-    <w:p>
-      <w:pPr>
-        <w:jc w:val="both"/>
-        <w:rPr>
-          <w:rFonts w:ascii="Arial" w:hAnsi="Arial" w:cs="Arial"/>
-          <w:sz w:val="24"/>
-          <w:szCs w:val="24"/>
-        </w:rPr>
-      </w:pPr>
-    </w:p>
-    <w:p>
-      <w:pPr>
-        <w:pStyle w:val="Heading1"/>
-      </w:pPr>
-      <w:bookmarkStart w:id="11" w:name="_Toc17128934"/>
+      <w:bookmarkEnd w:id="11"/>
+    </w:p>
+    <w:p>
+      <w:pPr>
+        <w:pStyle w:val="Ttulo1"/>
+      </w:pPr>
+      <w:bookmarkStart w:id="12" w:name="_Toc17128934"/>
       <w:r>
         <w:t>Preparación de Informes y Especificaciones</w:t>
       </w:r>
-      <w:bookmarkEnd w:id="11"/>
-    </w:p>
-    <w:p>
-      <w:pPr>
-        <w:jc w:val="both"/>
-        <w:rPr>
-          <w:rFonts w:ascii="Arial" w:hAnsi="Arial" w:cs="Arial"/>
-          <w:sz w:val="24"/>
-          <w:szCs w:val="24"/>
-        </w:rPr>
-      </w:pPr>
-    </w:p>
-    <w:p>
-      <w:pPr>
-        <w:pStyle w:val="Heading1"/>
-      </w:pPr>
-      <w:bookmarkStart w:id="12" w:name="_Toc17128935"/>
+      <w:bookmarkEnd w:id="12"/>
+    </w:p>
+    <w:p>
+      <w:pPr>
+        <w:pStyle w:val="Ttulo1"/>
+      </w:pPr>
+      <w:bookmarkStart w:id="13" w:name="_Toc17128935"/>
       <w:r>
         <w:t>Implementación del Diseño</w:t>
       </w:r>
-      <w:bookmarkEnd w:id="12"/>
-    </w:p>
-    <w:bookmarkStart w:id="13" w:name="_Toc17128936" w:displacedByCustomXml="next"/>
+      <w:bookmarkEnd w:id="13"/>
+    </w:p>
+    <w:bookmarkStart w:id="14" w:name="_Toc17128936" w:displacedByCustomXml="next"/>
     <w:sdt>
       <w:sdtPr>
+        <w:rPr>
+          <w:rFonts w:asciiTheme="minorHAnsi" w:eastAsiaTheme="minorHAnsi" w:hAnsiTheme="minorHAnsi" w:cstheme="minorBidi"/>
+          <w:b w:val="0"/>
+          <w:sz w:val="22"/>
+          <w:szCs w:val="22"/>
+        </w:rPr>
         <w:id w:val="-1378469146"/>
         <w:docPartObj>
           <w:docPartGallery w:val="Bibliographies"/>
           <w:docPartUnique/>
         </w:docPartObj>
       </w:sdtPr>
-      <w:sdtEndPr>
-        <w:rPr>
-          <w:rFonts w:asciiTheme="minorHAnsi" w:eastAsiaTheme="minorHAnsi" w:hAnsiTheme="minorHAnsi" w:cstheme="minorBidi"/>
-          <w:b w:val="0"/>
-          <w:sz w:val="22"/>
-          <w:szCs w:val="22"/>
-        </w:rPr>
-      </w:sdtEndPr>
+      <w:sdtEndPr/>
       <w:sdtContent>
         <w:p>
           <w:pPr>
-            <w:pStyle w:val="Heading1"/>
+            <w:pStyle w:val="Ttulo1"/>
           </w:pPr>
           <w:r>
             <w:t>Bibliografía</w:t>
           </w:r>
-          <w:bookmarkEnd w:id="13"/>
+          <w:bookmarkEnd w:id="14"/>
         </w:p>
         <w:sdt>
           <w:sdtPr>
             <w:id w:val="111145805"/>
             <w:bibliography/>
           </w:sdtPr>
+          <w:sdtEndPr/>
           <w:sdtContent>
             <w:p>
               <w:pPr>
-                <w:pStyle w:val="Bibliography"/>
+                <w:pStyle w:val="Bibliografa"/>
                 <w:ind w:left="720" w:hanging="720"/>
                 <w:rPr>
                   <w:noProof/>
@@ -3362,7 +3492,7 @@
             </w:p>
             <w:p>
               <w:pPr>
-                <w:pStyle w:val="Bibliography"/>
+                <w:pStyle w:val="Bibliografa"/>
                 <w:ind w:left="720" w:hanging="720"/>
                 <w:rPr>
                   <w:noProof/>
@@ -3377,7 +3507,7 @@
             </w:p>
             <w:p>
               <w:pPr>
-                <w:pStyle w:val="Bibliography"/>
+                <w:pStyle w:val="Bibliografa"/>
                 <w:ind w:left="720" w:hanging="720"/>
                 <w:rPr>
                   <w:noProof/>
@@ -3400,7 +3530,7 @@
             </w:p>
             <w:p>
               <w:pPr>
-                <w:pStyle w:val="Bibliography"/>
+                <w:pStyle w:val="Bibliografa"/>
                 <w:ind w:left="720" w:hanging="720"/>
                 <w:rPr>
                   <w:noProof/>
@@ -3423,7 +3553,7 @@
             </w:p>
             <w:p>
               <w:pPr>
-                <w:pStyle w:val="Bibliography"/>
+                <w:pStyle w:val="Bibliografa"/>
                 <w:ind w:left="720" w:hanging="720"/>
                 <w:rPr>
                   <w:noProof/>
@@ -3435,17 +3565,38 @@
                   <w:iCs/>
                   <w:noProof/>
                 </w:rPr>
-                <w:t>Sistema de coordenadas</w:t>
+                <w:t>Wikipedia</w:t>
               </w:r>
               <w:r>
                 <w:rPr>
                   <w:noProof/>
                 </w:rPr>
-                <w:t>. (s.f.). Obtenido de Wikipedia : https://es.wikipedia.org/wiki/Sistema_de_coordenadas</w:t>
+                <w:t>. (s.f.). Obtenido de https://es.wikipedia.org/wiki/N%C3%BAmero_primo</w:t>
               </w:r>
             </w:p>
-            <w:bookmarkStart w:id="14" w:name="_GoBack"/>
-            <w:bookmarkEnd w:id="14"/>
+            <w:p>
+              <w:pPr>
+                <w:pStyle w:val="Bibliografa"/>
+                <w:ind w:left="720" w:hanging="720"/>
+                <w:rPr>
+                  <w:noProof/>
+                </w:rPr>
+              </w:pPr>
+              <w:r>
+                <w:rPr>
+                  <w:i/>
+                  <w:iCs/>
+                  <w:noProof/>
+                </w:rPr>
+                <w:t>Wikipedia</w:t>
+              </w:r>
+              <w:r>
+                <w:rPr>
+                  <w:noProof/>
+                </w:rPr>
+                <w:t>. (s.f.). Obtenido de Sistema de coordenadas. (s.f.). Obtenido de Wikipedia : https://es.wikipedia.org/wiki/Sistema_de_coordenadas</w:t>
+              </w:r>
+            </w:p>
             <w:p>
               <w:r>
                 <w:rPr>
@@ -3474,7 +3625,7 @@
 </file>
 
 <file path=word/endnotes.xml><?xml version="1.0" encoding="utf-8"?>
-<w:endnotes xmlns:wpc="http://schemas.microsoft.com/office/word/2010/wordprocessingCanvas" xmlns:cx="http://schemas.microsoft.com/office/drawing/2014/chartex" xmlns:cx1="http://schemas.microsoft.com/office/drawing/2015/9/8/chartex" xmlns:cx2="http://schemas.microsoft.com/office/drawing/2015/10/21/chartex" xmlns:cx3="http://schemas.microsoft.com/office/drawing/2016/5/9/chartex" xmlns:cx4="http://schemas.microsoft.com/office/drawing/2016/5/10/chartex" xmlns:cx5="http://schemas.microsoft.com/office/drawing/2016/5/11/chartex" xmlns:cx6="http://schemas.microsoft.com/office/drawing/2016/5/12/chartex" xmlns:cx7="http://schemas.microsoft.com/office/drawing/2016/5/13/chartex" xmlns:cx8="http://schemas.microsoft.com/office/drawing/2016/5/14/chartex" xmlns:mc="http://schemas.openxmlformats.org/markup-compatibility/2006" xmlns:aink="http://schemas.microsoft.com/office/drawing/2016/ink" xmlns:am3d="http://schemas.microsoft.com/office/drawing/2017/model3d" xmlns:o="urn:schemas-microsoft-com:office:office" xmlns:r="http://schemas.openxmlformats.org/officeDocument/2006/relationships" xmlns:m="http://schemas.openxmlformats.org/officeDocument/2006/math" xmlns:v="urn:schemas-microsoft-com:vml" xmlns:wp14="http://schemas.microsoft.com/office/word/2010/wordprocessingDrawing" xmlns:wp="http://schemas.openxmlformats.org/drawingml/2006/wordprocessingDrawing" xmlns:w10="urn:schemas-microsoft-com:office:word" xmlns:w="http://schemas.openxmlformats.org/wordprocessingml/2006/main" xmlns:w14="http://schemas.microsoft.com/office/word/2010/wordml" xmlns:w15="http://schemas.microsoft.com/office/word/2012/wordml" xmlns:w16cid="http://schemas.microsoft.com/office/word/2016/wordml/cid" xmlns:w16se="http://schemas.microsoft.com/office/word/2015/wordml/symex" xmlns:wpg="http://schemas.microsoft.com/office/word/2010/wordprocessingGroup" xmlns:wpi="http://schemas.microsoft.com/office/word/2010/wordprocessingInk" xmlns:wne="http://schemas.microsoft.com/office/word/2006/wordml" xmlns:wps="http://schemas.microsoft.com/office/word/2010/wordprocessingShape" mc:Ignorable="w14 w15 w16se w16cid wp14">
+<w:endnotes xmlns:wpc="http://schemas.microsoft.com/office/word/2010/wordprocessingCanvas" xmlns:mc="http://schemas.openxmlformats.org/markup-compatibility/2006" xmlns:o="urn:schemas-microsoft-com:office:office" xmlns:r="http://schemas.openxmlformats.org/officeDocument/2006/relationships" xmlns:m="http://schemas.openxmlformats.org/officeDocument/2006/math" xmlns:v="urn:schemas-microsoft-com:vml" xmlns:wp14="http://schemas.microsoft.com/office/word/2010/wordprocessingDrawing" xmlns:wp="http://schemas.openxmlformats.org/drawingml/2006/wordprocessingDrawing" xmlns:w10="urn:schemas-microsoft-com:office:word" xmlns:w="http://schemas.openxmlformats.org/wordprocessingml/2006/main" xmlns:w14="http://schemas.microsoft.com/office/word/2010/wordml" xmlns:w15="http://schemas.microsoft.com/office/word/2012/wordml" xmlns:wpg="http://schemas.microsoft.com/office/word/2010/wordprocessingGroup" xmlns:wpi="http://schemas.microsoft.com/office/word/2010/wordprocessingInk" xmlns:wne="http://schemas.microsoft.com/office/word/2006/wordml" xmlns:wps="http://schemas.microsoft.com/office/word/2010/wordprocessingShape" mc:Ignorable="w14 w15 wp14">
   <w:endnote w:type="separator" w:id="-1">
     <w:p>
       <w:pPr>
@@ -3499,7 +3650,7 @@
 </file>
 
 <file path=word/footer1.xml><?xml version="1.0" encoding="utf-8"?>
-<w:ftr xmlns:wpc="http://schemas.microsoft.com/office/word/2010/wordprocessingCanvas" xmlns:cx="http://schemas.microsoft.com/office/drawing/2014/chartex" xmlns:cx1="http://schemas.microsoft.com/office/drawing/2015/9/8/chartex" xmlns:cx2="http://schemas.microsoft.com/office/drawing/2015/10/21/chartex" xmlns:cx3="http://schemas.microsoft.com/office/drawing/2016/5/9/chartex" xmlns:cx4="http://schemas.microsoft.com/office/drawing/2016/5/10/chartex" xmlns:cx5="http://schemas.microsoft.com/office/drawing/2016/5/11/chartex" xmlns:cx6="http://schemas.microsoft.com/office/drawing/2016/5/12/chartex" xmlns:cx7="http://schemas.microsoft.com/office/drawing/2016/5/13/chartex" xmlns:cx8="http://schemas.microsoft.com/office/drawing/2016/5/14/chartex" xmlns:mc="http://schemas.openxmlformats.org/markup-compatibility/2006" xmlns:aink="http://schemas.microsoft.com/office/drawing/2016/ink" xmlns:am3d="http://schemas.microsoft.com/office/drawing/2017/model3d" xmlns:o="urn:schemas-microsoft-com:office:office" xmlns:r="http://schemas.openxmlformats.org/officeDocument/2006/relationships" xmlns:m="http://schemas.openxmlformats.org/officeDocument/2006/math" xmlns:v="urn:schemas-microsoft-com:vml" xmlns:wp14="http://schemas.microsoft.com/office/word/2010/wordprocessingDrawing" xmlns:wp="http://schemas.openxmlformats.org/drawingml/2006/wordprocessingDrawing" xmlns:w10="urn:schemas-microsoft-com:office:word" xmlns:w="http://schemas.openxmlformats.org/wordprocessingml/2006/main" xmlns:w14="http://schemas.microsoft.com/office/word/2010/wordml" xmlns:w15="http://schemas.microsoft.com/office/word/2012/wordml" xmlns:w16cid="http://schemas.microsoft.com/office/word/2016/wordml/cid" xmlns:w16se="http://schemas.microsoft.com/office/word/2015/wordml/symex" xmlns:wpg="http://schemas.microsoft.com/office/word/2010/wordprocessingGroup" xmlns:wpi="http://schemas.microsoft.com/office/word/2010/wordprocessingInk" xmlns:wne="http://schemas.microsoft.com/office/word/2006/wordml" xmlns:wps="http://schemas.microsoft.com/office/word/2010/wordprocessingShape" mc:Ignorable="w14 w15 w16se w16cid wp14">
+<w:ftr xmlns:wpc="http://schemas.microsoft.com/office/word/2010/wordprocessingCanvas" xmlns:mc="http://schemas.openxmlformats.org/markup-compatibility/2006" xmlns:o="urn:schemas-microsoft-com:office:office" xmlns:r="http://schemas.openxmlformats.org/officeDocument/2006/relationships" xmlns:m="http://schemas.openxmlformats.org/officeDocument/2006/math" xmlns:v="urn:schemas-microsoft-com:vml" xmlns:wp14="http://schemas.microsoft.com/office/word/2010/wordprocessingDrawing" xmlns:wp="http://schemas.openxmlformats.org/drawingml/2006/wordprocessingDrawing" xmlns:w10="urn:schemas-microsoft-com:office:word" xmlns:w="http://schemas.openxmlformats.org/wordprocessingml/2006/main" xmlns:w14="http://schemas.microsoft.com/office/word/2010/wordml" xmlns:w15="http://schemas.microsoft.com/office/word/2012/wordml" xmlns:wpg="http://schemas.microsoft.com/office/word/2010/wordprocessingGroup" xmlns:wpi="http://schemas.microsoft.com/office/word/2010/wordprocessingInk" xmlns:wne="http://schemas.microsoft.com/office/word/2006/wordml" xmlns:wps="http://schemas.microsoft.com/office/word/2010/wordprocessingShape" mc:Ignorable="w14 w15 wp14">
   <w:sdt>
     <w:sdtPr>
       <w:id w:val="653881552"/>
@@ -3517,7 +3668,7 @@
     <w:sdtContent>
       <w:p>
         <w:pPr>
-          <w:pStyle w:val="Footer"/>
+          <w:pStyle w:val="Piedepgina"/>
           <w:pBdr>
             <w:top w:val="single" w:sz="4" w:space="1" w:color="D9D9D9" w:themeColor="background1" w:themeShade="D9"/>
           </w:pBdr>
@@ -3536,7 +3687,7 @@
           <w:rPr>
             <w:noProof/>
           </w:rPr>
-          <w:t>5</w:t>
+          <w:t>6</w:t>
         </w:r>
         <w:r>
           <w:rPr>
@@ -3559,14 +3710,14 @@
   </w:sdt>
   <w:p>
     <w:pPr>
-      <w:pStyle w:val="Footer"/>
+      <w:pStyle w:val="Piedepgina"/>
     </w:pPr>
   </w:p>
 </w:ftr>
 </file>
 
 <file path=word/footnotes.xml><?xml version="1.0" encoding="utf-8"?>
-<w:footnotes xmlns:wpc="http://schemas.microsoft.com/office/word/2010/wordprocessingCanvas" xmlns:cx="http://schemas.microsoft.com/office/drawing/2014/chartex" xmlns:cx1="http://schemas.microsoft.com/office/drawing/2015/9/8/chartex" xmlns:cx2="http://schemas.microsoft.com/office/drawing/2015/10/21/chartex" xmlns:cx3="http://schemas.microsoft.com/office/drawing/2016/5/9/chartex" xmlns:cx4="http://schemas.microsoft.com/office/drawing/2016/5/10/chartex" xmlns:cx5="http://schemas.microsoft.com/office/drawing/2016/5/11/chartex" xmlns:cx6="http://schemas.microsoft.com/office/drawing/2016/5/12/chartex" xmlns:cx7="http://schemas.microsoft.com/office/drawing/2016/5/13/chartex" xmlns:cx8="http://schemas.microsoft.com/office/drawing/2016/5/14/chartex" xmlns:mc="http://schemas.openxmlformats.org/markup-compatibility/2006" xmlns:aink="http://schemas.microsoft.com/office/drawing/2016/ink" xmlns:am3d="http://schemas.microsoft.com/office/drawing/2017/model3d" xmlns:o="urn:schemas-microsoft-com:office:office" xmlns:r="http://schemas.openxmlformats.org/officeDocument/2006/relationships" xmlns:m="http://schemas.openxmlformats.org/officeDocument/2006/math" xmlns:v="urn:schemas-microsoft-com:vml" xmlns:wp14="http://schemas.microsoft.com/office/word/2010/wordprocessingDrawing" xmlns:wp="http://schemas.openxmlformats.org/drawingml/2006/wordprocessingDrawing" xmlns:w10="urn:schemas-microsoft-com:office:word" xmlns:w="http://schemas.openxmlformats.org/wordprocessingml/2006/main" xmlns:w14="http://schemas.microsoft.com/office/word/2010/wordml" xmlns:w15="http://schemas.microsoft.com/office/word/2012/wordml" xmlns:w16cid="http://schemas.microsoft.com/office/word/2016/wordml/cid" xmlns:w16se="http://schemas.microsoft.com/office/word/2015/wordml/symex" xmlns:wpg="http://schemas.microsoft.com/office/word/2010/wordprocessingGroup" xmlns:wpi="http://schemas.microsoft.com/office/word/2010/wordprocessingInk" xmlns:wne="http://schemas.microsoft.com/office/word/2006/wordml" xmlns:wps="http://schemas.microsoft.com/office/word/2010/wordprocessingShape" mc:Ignorable="w14 w15 w16se w16cid wp14">
+<w:footnotes xmlns:wpc="http://schemas.microsoft.com/office/word/2010/wordprocessingCanvas" xmlns:mc="http://schemas.openxmlformats.org/markup-compatibility/2006" xmlns:o="urn:schemas-microsoft-com:office:office" xmlns:r="http://schemas.openxmlformats.org/officeDocument/2006/relationships" xmlns:m="http://schemas.openxmlformats.org/officeDocument/2006/math" xmlns:v="urn:schemas-microsoft-com:vml" xmlns:wp14="http://schemas.microsoft.com/office/word/2010/wordprocessingDrawing" xmlns:wp="http://schemas.openxmlformats.org/drawingml/2006/wordprocessingDrawing" xmlns:w10="urn:schemas-microsoft-com:office:word" xmlns:w="http://schemas.openxmlformats.org/wordprocessingml/2006/main" xmlns:w14="http://schemas.microsoft.com/office/word/2010/wordml" xmlns:w15="http://schemas.microsoft.com/office/word/2012/wordml" xmlns:wpg="http://schemas.microsoft.com/office/word/2010/wordprocessingGroup" xmlns:wpi="http://schemas.microsoft.com/office/word/2010/wordprocessingInk" xmlns:wne="http://schemas.microsoft.com/office/word/2006/wordml" xmlns:wps="http://schemas.microsoft.com/office/word/2010/wordprocessingShape" mc:Ignorable="w14 w15 wp14">
   <w:footnote w:type="separator" w:id="-1">
     <w:p>
       <w:pPr>
@@ -3591,10 +3742,10 @@
 </file>
 
 <file path=word/header1.xml><?xml version="1.0" encoding="utf-8"?>
-<w:hdr xmlns:wpc="http://schemas.microsoft.com/office/word/2010/wordprocessingCanvas" xmlns:cx="http://schemas.microsoft.com/office/drawing/2014/chartex" xmlns:cx1="http://schemas.microsoft.com/office/drawing/2015/9/8/chartex" xmlns:cx2="http://schemas.microsoft.com/office/drawing/2015/10/21/chartex" xmlns:cx3="http://schemas.microsoft.com/office/drawing/2016/5/9/chartex" xmlns:cx4="http://schemas.microsoft.com/office/drawing/2016/5/10/chartex" xmlns:cx5="http://schemas.microsoft.com/office/drawing/2016/5/11/chartex" xmlns:cx6="http://schemas.microsoft.com/office/drawing/2016/5/12/chartex" xmlns:cx7="http://schemas.microsoft.com/office/drawing/2016/5/13/chartex" xmlns:cx8="http://schemas.microsoft.com/office/drawing/2016/5/14/chartex" xmlns:mc="http://schemas.openxmlformats.org/markup-compatibility/2006" xmlns:aink="http://schemas.microsoft.com/office/drawing/2016/ink" xmlns:am3d="http://schemas.microsoft.com/office/drawing/2017/model3d" xmlns:o="urn:schemas-microsoft-com:office:office" xmlns:r="http://schemas.openxmlformats.org/officeDocument/2006/relationships" xmlns:m="http://schemas.openxmlformats.org/officeDocument/2006/math" xmlns:v="urn:schemas-microsoft-com:vml" xmlns:wp14="http://schemas.microsoft.com/office/word/2010/wordprocessingDrawing" xmlns:wp="http://schemas.openxmlformats.org/drawingml/2006/wordprocessingDrawing" xmlns:w10="urn:schemas-microsoft-com:office:word" xmlns:w="http://schemas.openxmlformats.org/wordprocessingml/2006/main" xmlns:w14="http://schemas.microsoft.com/office/word/2010/wordml" xmlns:w15="http://schemas.microsoft.com/office/word/2012/wordml" xmlns:w16cid="http://schemas.microsoft.com/office/word/2016/wordml/cid" xmlns:w16se="http://schemas.microsoft.com/office/word/2015/wordml/symex" xmlns:wpg="http://schemas.microsoft.com/office/word/2010/wordprocessingGroup" xmlns:wpi="http://schemas.microsoft.com/office/word/2010/wordprocessingInk" xmlns:wne="http://schemas.microsoft.com/office/word/2006/wordml" xmlns:wps="http://schemas.microsoft.com/office/word/2010/wordprocessingShape" mc:Ignorable="w14 w15 w16se w16cid wp14">
+<w:hdr xmlns:wpc="http://schemas.microsoft.com/office/word/2010/wordprocessingCanvas" xmlns:mc="http://schemas.openxmlformats.org/markup-compatibility/2006" xmlns:o="urn:schemas-microsoft-com:office:office" xmlns:r="http://schemas.openxmlformats.org/officeDocument/2006/relationships" xmlns:m="http://schemas.openxmlformats.org/officeDocument/2006/math" xmlns:v="urn:schemas-microsoft-com:vml" xmlns:wp14="http://schemas.microsoft.com/office/word/2010/wordprocessingDrawing" xmlns:wp="http://schemas.openxmlformats.org/drawingml/2006/wordprocessingDrawing" xmlns:w10="urn:schemas-microsoft-com:office:word" xmlns:w="http://schemas.openxmlformats.org/wordprocessingml/2006/main" xmlns:w14="http://schemas.microsoft.com/office/word/2010/wordml" xmlns:w15="http://schemas.microsoft.com/office/word/2012/wordml" xmlns:wpg="http://schemas.microsoft.com/office/word/2010/wordprocessingGroup" xmlns:wpi="http://schemas.microsoft.com/office/word/2010/wordprocessingInk" xmlns:wne="http://schemas.microsoft.com/office/word/2006/wordml" xmlns:wps="http://schemas.microsoft.com/office/word/2010/wordprocessingShape" mc:Ignorable="w14 w15 wp14">
   <w:p>
     <w:pPr>
-      <w:pStyle w:val="Header"/>
+      <w:pStyle w:val="Encabezado"/>
       <w:jc w:val="center"/>
     </w:pPr>
     <w:r>
@@ -3605,7 +3756,7 @@
 </file>
 
 <file path=word/numbering.xml><?xml version="1.0" encoding="utf-8"?>
-<w:numbering xmlns:wpc="http://schemas.microsoft.com/office/word/2010/wordprocessingCanvas" xmlns:cx="http://schemas.microsoft.com/office/drawing/2014/chartex" xmlns:cx1="http://schemas.microsoft.com/office/drawing/2015/9/8/chartex" xmlns:cx2="http://schemas.microsoft.com/office/drawing/2015/10/21/chartex" xmlns:cx3="http://schemas.microsoft.com/office/drawing/2016/5/9/chartex" xmlns:cx4="http://schemas.microsoft.com/office/drawing/2016/5/10/chartex" xmlns:cx5="http://schemas.microsoft.com/office/drawing/2016/5/11/chartex" xmlns:cx6="http://schemas.microsoft.com/office/drawing/2016/5/12/chartex" xmlns:cx7="http://schemas.microsoft.com/office/drawing/2016/5/13/chartex" xmlns:cx8="http://schemas.microsoft.com/office/drawing/2016/5/14/chartex" xmlns:mc="http://schemas.openxmlformats.org/markup-compatibility/2006" xmlns:aink="http://schemas.microsoft.com/office/drawing/2016/ink" xmlns:am3d="http://schemas.microsoft.com/office/drawing/2017/model3d" xmlns:o="urn:schemas-microsoft-com:office:office" xmlns:r="http://schemas.openxmlformats.org/officeDocument/2006/relationships" xmlns:m="http://schemas.openxmlformats.org/officeDocument/2006/math" xmlns:v="urn:schemas-microsoft-com:vml" xmlns:wp14="http://schemas.microsoft.com/office/word/2010/wordprocessingDrawing" xmlns:wp="http://schemas.openxmlformats.org/drawingml/2006/wordprocessingDrawing" xmlns:w10="urn:schemas-microsoft-com:office:word" xmlns:w="http://schemas.openxmlformats.org/wordprocessingml/2006/main" xmlns:w14="http://schemas.microsoft.com/office/word/2010/wordml" xmlns:w15="http://schemas.microsoft.com/office/word/2012/wordml" xmlns:w16cid="http://schemas.microsoft.com/office/word/2016/wordml/cid" xmlns:w16se="http://schemas.microsoft.com/office/word/2015/wordml/symex" xmlns:wpg="http://schemas.microsoft.com/office/word/2010/wordprocessingGroup" xmlns:wpi="http://schemas.microsoft.com/office/word/2010/wordprocessingInk" xmlns:wne="http://schemas.microsoft.com/office/word/2006/wordml" xmlns:wps="http://schemas.microsoft.com/office/word/2010/wordprocessingShape" mc:Ignorable="w14 w15 w16se w16cid wp14">
+<w:numbering xmlns:wpc="http://schemas.microsoft.com/office/word/2010/wordprocessingCanvas" xmlns:mc="http://schemas.openxmlformats.org/markup-compatibility/2006" xmlns:o="urn:schemas-microsoft-com:office:office" xmlns:r="http://schemas.openxmlformats.org/officeDocument/2006/relationships" xmlns:m="http://schemas.openxmlformats.org/officeDocument/2006/math" xmlns:v="urn:schemas-microsoft-com:vml" xmlns:wp14="http://schemas.microsoft.com/office/word/2010/wordprocessingDrawing" xmlns:wp="http://schemas.openxmlformats.org/drawingml/2006/wordprocessingDrawing" xmlns:w10="urn:schemas-microsoft-com:office:word" xmlns:w="http://schemas.openxmlformats.org/wordprocessingml/2006/main" xmlns:w14="http://schemas.microsoft.com/office/word/2010/wordml" xmlns:w15="http://schemas.microsoft.com/office/word/2012/wordml" xmlns:wpg="http://schemas.microsoft.com/office/word/2010/wordprocessingGroup" xmlns:wpi="http://schemas.microsoft.com/office/word/2010/wordprocessingInk" xmlns:wne="http://schemas.microsoft.com/office/word/2006/wordml" xmlns:wps="http://schemas.microsoft.com/office/word/2010/wordprocessingShape" mc:Ignorable="w14 w15 wp14">
   <w:abstractNum w:abstractNumId="0" w15:restartNumberingAfterBreak="0">
     <w:nsid w:val="01AF4C53"/>
     <w:multiLevelType w:val="hybridMultilevel"/>
@@ -4645,7 +4796,7 @@
 </file>
 
 <file path=word/styles.xml><?xml version="1.0" encoding="utf-8"?>
-<w:styles xmlns:mc="http://schemas.openxmlformats.org/markup-compatibility/2006" xmlns:r="http://schemas.openxmlformats.org/officeDocument/2006/relationships" xmlns:w="http://schemas.openxmlformats.org/wordprocessingml/2006/main" xmlns:w14="http://schemas.microsoft.com/office/word/2010/wordml" xmlns:w15="http://schemas.microsoft.com/office/word/2012/wordml" xmlns:w16cid="http://schemas.microsoft.com/office/word/2016/wordml/cid" xmlns:w16se="http://schemas.microsoft.com/office/word/2015/wordml/symex" mc:Ignorable="w14 w15 w16se w16cid">
+<w:styles xmlns:mc="http://schemas.openxmlformats.org/markup-compatibility/2006" xmlns:r="http://schemas.openxmlformats.org/officeDocument/2006/relationships" xmlns:w="http://schemas.openxmlformats.org/wordprocessingml/2006/main" xmlns:w14="http://schemas.microsoft.com/office/word/2010/wordml" xmlns:w15="http://schemas.microsoft.com/office/word/2012/wordml" mc:Ignorable="w14 w15">
   <w:docDefaults>
     <w:rPrDefault>
       <w:rPr>
@@ -4661,7 +4812,7 @@
       </w:pPr>
     </w:pPrDefault>
   </w:docDefaults>
-  <w:latentStyles w:defLockedState="0" w:defUIPriority="99" w:defSemiHidden="0" w:defUnhideWhenUsed="0" w:defQFormat="0" w:count="375">
+  <w:latentStyles w:defLockedState="0" w:defUIPriority="99" w:defSemiHidden="0" w:defUnhideWhenUsed="0" w:defQFormat="0" w:count="371">
     <w:lsdException w:name="Normal" w:uiPriority="0" w:qFormat="1"/>
     <w:lsdException w:name="heading 1" w:uiPriority="9" w:qFormat="1"/>
     <w:lsdException w:name="heading 2" w:semiHidden="1" w:uiPriority="9" w:unhideWhenUsed="1" w:qFormat="1"/>
@@ -4767,6 +4918,7 @@
     <w:lsdException w:name="HTML Sample" w:semiHidden="1" w:unhideWhenUsed="1"/>
     <w:lsdException w:name="HTML Typewriter" w:semiHidden="1" w:unhideWhenUsed="1"/>
     <w:lsdException w:name="HTML Variable" w:semiHidden="1" w:unhideWhenUsed="1"/>
+    <w:lsdException w:name="Normal Table" w:semiHidden="1" w:unhideWhenUsed="1"/>
     <w:lsdException w:name="annotation subject" w:semiHidden="1" w:unhideWhenUsed="1"/>
     <w:lsdException w:name="No List" w:semiHidden="1" w:unhideWhenUsed="1"/>
     <w:lsdException w:name="Outline List 1" w:semiHidden="1" w:unhideWhenUsed="1"/>
@@ -4810,8 +4962,10 @@
     <w:lsdException w:name="Table Elegant" w:semiHidden="1" w:unhideWhenUsed="1"/>
     <w:lsdException w:name="Table Professional" w:semiHidden="1" w:unhideWhenUsed="1"/>
     <w:lsdException w:name="Table Subtle 1" w:semiHidden="1" w:unhideWhenUsed="1"/>
+    <w:lsdException w:name="Table Subtle 2" w:semiHidden="1" w:unhideWhenUsed="1"/>
     <w:lsdException w:name="Table Web 1" w:semiHidden="1" w:unhideWhenUsed="1"/>
     <w:lsdException w:name="Table Web 2" w:semiHidden="1" w:unhideWhenUsed="1"/>
+    <w:lsdException w:name="Table Web 3" w:semiHidden="1" w:unhideWhenUsed="1"/>
     <w:lsdException w:name="Balloon Text" w:semiHidden="1" w:unhideWhenUsed="1"/>
     <w:lsdException w:name="Table Grid" w:uiPriority="39"/>
     <w:lsdException w:name="Table Theme" w:semiHidden="1" w:unhideWhenUsed="1"/>
@@ -5030,10 +5184,6 @@
     <w:lsdException w:name="List Table 5 Dark Accent 6" w:uiPriority="50"/>
     <w:lsdException w:name="List Table 6 Colorful Accent 6" w:uiPriority="51"/>
     <w:lsdException w:name="List Table 7 Colorful Accent 6" w:uiPriority="52"/>
-    <w:lsdException w:name="Mention" w:semiHidden="1" w:unhideWhenUsed="1"/>
-    <w:lsdException w:name="Smart Hyperlink" w:semiHidden="1" w:unhideWhenUsed="1"/>
-    <w:lsdException w:name="Hashtag" w:semiHidden="1" w:unhideWhenUsed="1"/>
-    <w:lsdException w:name="Unresolved Mention" w:semiHidden="1" w:unhideWhenUsed="1"/>
   </w:latentStyles>
   <w:style w:type="paragraph" w:default="1" w:styleId="Normal">
     <w:name w:val="Normal"/>
@@ -5042,11 +5192,11 @@
       <w:lang w:val="es-CO"/>
     </w:rPr>
   </w:style>
-  <w:style w:type="paragraph" w:styleId="Heading1">
+  <w:style w:type="paragraph" w:styleId="Ttulo1">
     <w:name w:val="heading 1"/>
     <w:basedOn w:val="Normal"/>
     <w:next w:val="Normal"/>
-    <w:link w:val="Heading1Char"/>
+    <w:link w:val="Ttulo1Car"/>
     <w:uiPriority w:val="9"/>
     <w:qFormat/>
     <w:rsid w:val="00AE25E4"/>
@@ -5063,11 +5213,11 @@
       <w:szCs w:val="32"/>
     </w:rPr>
   </w:style>
-  <w:style w:type="paragraph" w:styleId="Heading2">
+  <w:style w:type="paragraph" w:styleId="Ttulo2">
     <w:name w:val="heading 2"/>
     <w:basedOn w:val="Normal"/>
     <w:next w:val="Normal"/>
-    <w:link w:val="Heading2Char"/>
+    <w:link w:val="Ttulo2Car"/>
     <w:uiPriority w:val="9"/>
     <w:unhideWhenUsed/>
     <w:qFormat/>
@@ -5086,13 +5236,13 @@
       <w:szCs w:val="26"/>
     </w:rPr>
   </w:style>
-  <w:style w:type="character" w:default="1" w:styleId="DefaultParagraphFont">
+  <w:style w:type="character" w:default="1" w:styleId="Fuentedeprrafopredeter">
     <w:name w:val="Default Paragraph Font"/>
     <w:uiPriority w:val="1"/>
     <w:semiHidden/>
     <w:unhideWhenUsed/>
   </w:style>
-  <w:style w:type="table" w:default="1" w:styleId="TableNormal">
+  <w:style w:type="table" w:default="1" w:styleId="Tablanormal">
     <w:name w:val="Normal Table"/>
     <w:uiPriority w:val="99"/>
     <w:semiHidden/>
@@ -5107,13 +5257,13 @@
       </w:tblCellMar>
     </w:tblPr>
   </w:style>
-  <w:style w:type="numbering" w:default="1" w:styleId="NoList">
+  <w:style w:type="numbering" w:default="1" w:styleId="Sinlista">
     <w:name w:val="No List"/>
     <w:uiPriority w:val="99"/>
     <w:semiHidden/>
     <w:unhideWhenUsed/>
   </w:style>
-  <w:style w:type="paragraph" w:styleId="ListParagraph">
+  <w:style w:type="paragraph" w:styleId="Prrafodelista">
     <w:name w:val="List Paragraph"/>
     <w:basedOn w:val="Normal"/>
     <w:uiPriority w:val="34"/>
@@ -5124,10 +5274,10 @@
       <w:contextualSpacing/>
     </w:pPr>
   </w:style>
-  <w:style w:type="paragraph" w:styleId="Header">
+  <w:style w:type="paragraph" w:styleId="Encabezado">
     <w:name w:val="header"/>
     <w:basedOn w:val="Normal"/>
-    <w:link w:val="HeaderChar"/>
+    <w:link w:val="EncabezadoCar"/>
     <w:uiPriority w:val="99"/>
     <w:unhideWhenUsed/>
     <w:rsid w:val="00D656E9"/>
@@ -5139,20 +5289,20 @@
       <w:spacing w:after="0" w:line="240" w:lineRule="auto"/>
     </w:pPr>
   </w:style>
-  <w:style w:type="character" w:customStyle="1" w:styleId="HeaderChar">
-    <w:name w:val="Header Char"/>
-    <w:basedOn w:val="DefaultParagraphFont"/>
-    <w:link w:val="Header"/>
+  <w:style w:type="character" w:customStyle="1" w:styleId="EncabezadoCar">
+    <w:name w:val="Encabezado Car"/>
+    <w:basedOn w:val="Fuentedeprrafopredeter"/>
+    <w:link w:val="Encabezado"/>
     <w:uiPriority w:val="99"/>
     <w:rsid w:val="00D656E9"/>
     <w:rPr>
       <w:lang w:val="es-CO"/>
     </w:rPr>
   </w:style>
-  <w:style w:type="paragraph" w:styleId="Footer">
+  <w:style w:type="paragraph" w:styleId="Piedepgina">
     <w:name w:val="footer"/>
     <w:basedOn w:val="Normal"/>
-    <w:link w:val="FooterChar"/>
+    <w:link w:val="PiedepginaCar"/>
     <w:uiPriority w:val="99"/>
     <w:unhideWhenUsed/>
     <w:rsid w:val="00D656E9"/>
@@ -5164,21 +5314,21 @@
       <w:spacing w:after="0" w:line="240" w:lineRule="auto"/>
     </w:pPr>
   </w:style>
-  <w:style w:type="character" w:customStyle="1" w:styleId="FooterChar">
-    <w:name w:val="Footer Char"/>
-    <w:basedOn w:val="DefaultParagraphFont"/>
-    <w:link w:val="Footer"/>
+  <w:style w:type="character" w:customStyle="1" w:styleId="PiedepginaCar">
+    <w:name w:val="Pie de página Car"/>
+    <w:basedOn w:val="Fuentedeprrafopredeter"/>
+    <w:link w:val="Piedepgina"/>
     <w:uiPriority w:val="99"/>
     <w:rsid w:val="00D656E9"/>
     <w:rPr>
       <w:lang w:val="es-CO"/>
     </w:rPr>
   </w:style>
-  <w:style w:type="paragraph" w:styleId="Title">
+  <w:style w:type="paragraph" w:styleId="Puesto">
     <w:name w:val="Title"/>
     <w:basedOn w:val="Normal"/>
     <w:next w:val="Normal"/>
-    <w:link w:val="TitleChar"/>
+    <w:link w:val="PuestoCar"/>
     <w:uiPriority w:val="10"/>
     <w:qFormat/>
     <w:rsid w:val="00651E53"/>
@@ -5194,10 +5344,10 @@
       <w:szCs w:val="56"/>
     </w:rPr>
   </w:style>
-  <w:style w:type="character" w:customStyle="1" w:styleId="TitleChar">
-    <w:name w:val="Title Char"/>
-    <w:basedOn w:val="DefaultParagraphFont"/>
-    <w:link w:val="Title"/>
+  <w:style w:type="character" w:customStyle="1" w:styleId="PuestoCar">
+    <w:name w:val="Puesto Car"/>
+    <w:basedOn w:val="Fuentedeprrafopredeter"/>
+    <w:link w:val="Puesto"/>
     <w:uiPriority w:val="10"/>
     <w:rsid w:val="00651E53"/>
     <w:rPr>
@@ -5209,10 +5359,10 @@
       <w:lang w:val="es-CO"/>
     </w:rPr>
   </w:style>
-  <w:style w:type="character" w:customStyle="1" w:styleId="Heading1Char">
-    <w:name w:val="Heading 1 Char"/>
-    <w:basedOn w:val="DefaultParagraphFont"/>
-    <w:link w:val="Heading1"/>
+  <w:style w:type="character" w:customStyle="1" w:styleId="Ttulo1Car">
+    <w:name w:val="Título 1 Car"/>
+    <w:basedOn w:val="Fuentedeprrafopredeter"/>
+    <w:link w:val="Ttulo1"/>
     <w:uiPriority w:val="9"/>
     <w:rsid w:val="00AE25E4"/>
     <w:rPr>
@@ -5223,10 +5373,10 @@
       <w:lang w:val="es-CO"/>
     </w:rPr>
   </w:style>
-  <w:style w:type="character" w:customStyle="1" w:styleId="Heading2Char">
-    <w:name w:val="Heading 2 Char"/>
-    <w:basedOn w:val="DefaultParagraphFont"/>
-    <w:link w:val="Heading2"/>
+  <w:style w:type="character" w:customStyle="1" w:styleId="Ttulo2Car">
+    <w:name w:val="Título 2 Car"/>
+    <w:basedOn w:val="Fuentedeprrafopredeter"/>
+    <w:link w:val="Ttulo2"/>
     <w:uiPriority w:val="9"/>
     <w:rsid w:val="00AE25E4"/>
     <w:rPr>
@@ -5237,9 +5387,9 @@
       <w:lang w:val="es-CO"/>
     </w:rPr>
   </w:style>
-  <w:style w:type="paragraph" w:styleId="TOCHeading">
+  <w:style w:type="paragraph" w:styleId="TtulodeTDC">
     <w:name w:val="TOC Heading"/>
-    <w:basedOn w:val="Heading1"/>
+    <w:basedOn w:val="Ttulo1"/>
     <w:next w:val="Normal"/>
     <w:uiPriority w:val="39"/>
     <w:unhideWhenUsed/>
@@ -5256,7 +5406,7 @@
       <w:lang w:val="en-US"/>
     </w:rPr>
   </w:style>
-  <w:style w:type="paragraph" w:styleId="TOC1">
+  <w:style w:type="paragraph" w:styleId="TDC1">
     <w:name w:val="toc 1"/>
     <w:basedOn w:val="Normal"/>
     <w:next w:val="Normal"/>
@@ -5276,7 +5426,7 @@
       <w:szCs w:val="20"/>
     </w:rPr>
   </w:style>
-  <w:style w:type="paragraph" w:styleId="TOC2">
+  <w:style w:type="paragraph" w:styleId="TDC2">
     <w:name w:val="toc 2"/>
     <w:basedOn w:val="Normal"/>
     <w:next w:val="Normal"/>
@@ -5295,9 +5445,9 @@
       <w:szCs w:val="20"/>
     </w:rPr>
   </w:style>
-  <w:style w:type="character" w:styleId="Hyperlink">
+  <w:style w:type="character" w:styleId="Hipervnculo">
     <w:name w:val="Hyperlink"/>
-    <w:basedOn w:val="DefaultParagraphFont"/>
+    <w:basedOn w:val="Fuentedeprrafopredeter"/>
     <w:uiPriority w:val="99"/>
     <w:unhideWhenUsed/>
     <w:rsid w:val="0009510F"/>
@@ -5306,7 +5456,7 @@
       <w:u w:val="single"/>
     </w:rPr>
   </w:style>
-  <w:style w:type="paragraph" w:styleId="TOC3">
+  <w:style w:type="paragraph" w:styleId="TDC3">
     <w:name w:val="toc 3"/>
     <w:basedOn w:val="Normal"/>
     <w:next w:val="Normal"/>
@@ -5326,7 +5476,7 @@
       <w:szCs w:val="20"/>
     </w:rPr>
   </w:style>
-  <w:style w:type="paragraph" w:styleId="TOC4">
+  <w:style w:type="paragraph" w:styleId="TDC4">
     <w:name w:val="toc 4"/>
     <w:basedOn w:val="Normal"/>
     <w:next w:val="Normal"/>
@@ -5344,7 +5494,7 @@
       <w:szCs w:val="18"/>
     </w:rPr>
   </w:style>
-  <w:style w:type="paragraph" w:styleId="TOC5">
+  <w:style w:type="paragraph" w:styleId="TDC5">
     <w:name w:val="toc 5"/>
     <w:basedOn w:val="Normal"/>
     <w:next w:val="Normal"/>
@@ -5362,7 +5512,7 @@
       <w:szCs w:val="18"/>
     </w:rPr>
   </w:style>
-  <w:style w:type="paragraph" w:styleId="TOC6">
+  <w:style w:type="paragraph" w:styleId="TDC6">
     <w:name w:val="toc 6"/>
     <w:basedOn w:val="Normal"/>
     <w:next w:val="Normal"/>
@@ -5380,7 +5530,7 @@
       <w:szCs w:val="18"/>
     </w:rPr>
   </w:style>
-  <w:style w:type="paragraph" w:styleId="TOC7">
+  <w:style w:type="paragraph" w:styleId="TDC7">
     <w:name w:val="toc 7"/>
     <w:basedOn w:val="Normal"/>
     <w:next w:val="Normal"/>
@@ -5398,7 +5548,7 @@
       <w:szCs w:val="18"/>
     </w:rPr>
   </w:style>
-  <w:style w:type="paragraph" w:styleId="TOC8">
+  <w:style w:type="paragraph" w:styleId="TDC8">
     <w:name w:val="toc 8"/>
     <w:basedOn w:val="Normal"/>
     <w:next w:val="Normal"/>
@@ -5416,7 +5566,7 @@
       <w:szCs w:val="18"/>
     </w:rPr>
   </w:style>
-  <w:style w:type="paragraph" w:styleId="TOC9">
+  <w:style w:type="paragraph" w:styleId="TDC9">
     <w:name w:val="toc 9"/>
     <w:basedOn w:val="Normal"/>
     <w:next w:val="Normal"/>
@@ -5434,13 +5584,25 @@
       <w:szCs w:val="18"/>
     </w:rPr>
   </w:style>
-  <w:style w:type="paragraph" w:styleId="Bibliography">
+  <w:style w:type="paragraph" w:styleId="Bibliografa">
     <w:name w:val="Bibliography"/>
     <w:basedOn w:val="Normal"/>
     <w:next w:val="Normal"/>
     <w:uiPriority w:val="37"/>
     <w:unhideWhenUsed/>
     <w:rsid w:val="002239FA"/>
+  </w:style>
+  <w:style w:type="character" w:styleId="Hipervnculovisitado">
+    <w:name w:val="FollowedHyperlink"/>
+    <w:basedOn w:val="Fuentedeprrafopredeter"/>
+    <w:uiPriority w:val="99"/>
+    <w:semiHidden/>
+    <w:unhideWhenUsed/>
+    <w:rsid w:val="00130ADB"/>
+    <w:rPr>
+      <w:color w:val="954F72" w:themeColor="followedHyperlink"/>
+      <w:u w:val="single"/>
+    </w:rPr>
   </w:style>
 </w:styles>
 </file>
@@ -5769,15 +5931,6 @@
     <b:RefOrder>3</b:RefOrder>
   </b:Source>
   <b:Source>
-    <b:Tag>Sis</b:Tag>
-    <b:SourceType>InternetSite</b:SourceType>
-    <b:Guid>{0DC64B31-C7FF-4576-BE21-CC807C8D79D3}</b:Guid>
-    <b:Title>Sistema de coordenadas</b:Title>
-    <b:InternetSiteTitle>Wikipedia </b:InternetSiteTitle>
-    <b:URL>https://es.wikipedia.org/wiki/Sistema_de_coordenadas</b:URL>
-    <b:RefOrder>4</b:RefOrder>
-  </b:Source>
-  <b:Source>
     <b:Tag>GTA19</b:Tag>
     <b:SourceType>InternetSite</b:SourceType>
     <b:Guid>{DF4FA059-15FC-44C8-9162-1C65B90B000F}</b:Guid>
@@ -5785,13 +5938,29 @@
     <b:InternetSiteTitle>Grupo de Tratamiento Avanzado de Señal</b:InternetSiteTitle>
     <b:Year>2019</b:Year>
     <b:URL>https://gtas.unican.es/</b:URL>
+    <b:RefOrder>6</b:RefOrder>
+  </b:Source>
+  <b:Source>
+    <b:Tag>SistemaCoordenadas</b:Tag>
+    <b:SourceType>InternetSite</b:SourceType>
+    <b:Guid>{CC9566A4-8949-4871-BDC3-1D56D5D263F8}</b:Guid>
+    <b:Title>Wikipedia</b:Title>
+    <b:URL>Sistema de coordenadas. (s.f.). Obtenido de Wikipedia : https://es.wikipedia.org/wiki/Sistema_de_coordenadas</b:URL>
+    <b:RefOrder>4</b:RefOrder>
+  </b:Source>
+  <b:Source>
+    <b:Tag>NumeroPrimo</b:Tag>
+    <b:SourceType>InternetSite</b:SourceType>
+    <b:Guid>{1FED6DFF-9D63-4053-8FA6-DF6E6CE7FE38}</b:Guid>
+    <b:Title>Wikipedia</b:Title>
+    <b:URL>https://es.wikipedia.org/wiki/N%C3%BAmero_primo</b:URL>
     <b:RefOrder>5</b:RefOrder>
   </b:Source>
 </b:Sources>
 </file>
 
 <file path=customXml/itemProps1.xml><?xml version="1.0" encoding="utf-8"?>
-<ds:datastoreItem xmlns:ds="http://schemas.openxmlformats.org/officeDocument/2006/customXml" ds:itemID="{7ED61AE8-9132-492D-A92C-77AEB9228911}">
+<ds:datastoreItem xmlns:ds="http://schemas.openxmlformats.org/officeDocument/2006/customXml" ds:itemID="{86C08270-FC1F-4483-B0F2-FE2775251CA2}">
   <ds:schemaRefs>
     <ds:schemaRef ds:uri="http://schemas.openxmlformats.org/officeDocument/2006/bibliography"/>
   </ds:schemaRefs>

</xml_diff>

<commit_message>
Agrego al metodo de la ingeniería coneptos y detalles
</commit_message>
<xml_diff>
--- a/Engineering Method/Método de ingeniería.docx
+++ b/Engineering Method/Método de ingeniería.docx
@@ -1,10 +1,11 @@
 
 <file path=word/document.xml><?xml version="1.0" encoding="utf-8"?>
-<w:document xmlns:wpc="http://schemas.microsoft.com/office/word/2010/wordprocessingCanvas" xmlns:cx="http://schemas.microsoft.com/office/drawing/2014/chartex" xmlns:cx1="http://schemas.microsoft.com/office/drawing/2015/9/8/chartex" xmlns:cx2="http://schemas.microsoft.com/office/drawing/2015/10/21/chartex" xmlns:cx3="http://schemas.microsoft.com/office/drawing/2016/5/9/chartex" xmlns:cx4="http://schemas.microsoft.com/office/drawing/2016/5/10/chartex" xmlns:cx5="http://schemas.microsoft.com/office/drawing/2016/5/11/chartex" xmlns:cx6="http://schemas.microsoft.com/office/drawing/2016/5/12/chartex" xmlns:cx7="http://schemas.microsoft.com/office/drawing/2016/5/13/chartex" xmlns:cx8="http://schemas.microsoft.com/office/drawing/2016/5/14/chartex" xmlns:mc="http://schemas.openxmlformats.org/markup-compatibility/2006" xmlns:aink="http://schemas.microsoft.com/office/drawing/2016/ink" xmlns:am3d="http://schemas.microsoft.com/office/drawing/2017/model3d" xmlns:o="urn:schemas-microsoft-com:office:office" xmlns:r="http://schemas.openxmlformats.org/officeDocument/2006/relationships" xmlns:m="http://schemas.openxmlformats.org/officeDocument/2006/math" xmlns:v="urn:schemas-microsoft-com:vml" xmlns:wp14="http://schemas.microsoft.com/office/word/2010/wordprocessingDrawing" xmlns:wp="http://schemas.openxmlformats.org/drawingml/2006/wordprocessingDrawing" xmlns:w10="urn:schemas-microsoft-com:office:word" xmlns:w="http://schemas.openxmlformats.org/wordprocessingml/2006/main" xmlns:w14="http://schemas.microsoft.com/office/word/2010/wordml" xmlns:w15="http://schemas.microsoft.com/office/word/2012/wordml" xmlns:w16cid="http://schemas.microsoft.com/office/word/2016/wordml/cid" xmlns:w16se="http://schemas.microsoft.com/office/word/2015/wordml/symex" xmlns:wpg="http://schemas.microsoft.com/office/word/2010/wordprocessingGroup" xmlns:wpi="http://schemas.microsoft.com/office/word/2010/wordprocessingInk" xmlns:wne="http://schemas.microsoft.com/office/word/2006/wordml" xmlns:wps="http://schemas.microsoft.com/office/word/2010/wordprocessingShape" mc:Ignorable="w14 w15 w16se w16cid wp14">
+<w:document xmlns:wpc="http://schemas.microsoft.com/office/word/2010/wordprocessingCanvas" xmlns:mc="http://schemas.openxmlformats.org/markup-compatibility/2006" xmlns:o="urn:schemas-microsoft-com:office:office" xmlns:r="http://schemas.openxmlformats.org/officeDocument/2006/relationships" xmlns:m="http://schemas.openxmlformats.org/officeDocument/2006/math" xmlns:v="urn:schemas-microsoft-com:vml" xmlns:wp14="http://schemas.microsoft.com/office/word/2010/wordprocessingDrawing" xmlns:wp="http://schemas.openxmlformats.org/drawingml/2006/wordprocessingDrawing" xmlns:w10="urn:schemas-microsoft-com:office:word" xmlns:w="http://schemas.openxmlformats.org/wordprocessingml/2006/main" xmlns:w14="http://schemas.microsoft.com/office/word/2010/wordml" xmlns:w15="http://schemas.microsoft.com/office/word/2012/wordml" xmlns:wpg="http://schemas.microsoft.com/office/word/2010/wordprocessingGroup" xmlns:wpi="http://schemas.microsoft.com/office/word/2010/wordprocessingInk" xmlns:wne="http://schemas.microsoft.com/office/word/2006/wordml" xmlns:wps="http://schemas.microsoft.com/office/word/2010/wordprocessingShape" mc:Ignorable="w14 w15 wp14">
   <w:body>
     <w:p>
       <w:pPr>
-        <w:pStyle w:val="Title"/>
+        <w:pStyle w:val="Puesto"/>
+        <w:ind w:firstLine="720"/>
         <w:jc w:val="center"/>
         <w:rPr>
           <w:b/>
@@ -50,10 +51,12 @@
     <w:sdt>
       <w:sdtPr>
         <w:rPr>
-          <w:rFonts w:ascii="Arial" w:hAnsi="Arial" w:cs="Arial"/>
+          <w:rFonts w:ascii="Arial" w:eastAsiaTheme="minorHAnsi" w:hAnsi="Arial" w:cs="Arial"/>
           <w:b/>
           <w:color w:val="808080" w:themeColor="background1" w:themeShade="80"/>
           <w:sz w:val="44"/>
+          <w:szCs w:val="22"/>
+          <w:lang w:val="es-CO"/>
         </w:rPr>
         <w:id w:val="-1622060127"/>
         <w:docPartObj>
@@ -63,19 +66,17 @@
       </w:sdtPr>
       <w:sdtEndPr>
         <w:rPr>
-          <w:rFonts w:asciiTheme="minorHAnsi" w:eastAsiaTheme="minorHAnsi" w:hAnsiTheme="minorHAnsi" w:cstheme="minorBidi"/>
+          <w:rFonts w:asciiTheme="minorHAnsi" w:hAnsiTheme="minorHAnsi" w:cstheme="minorBidi"/>
           <w:bCs/>
           <w:noProof/>
           <w:color w:val="auto"/>
           <w:sz w:val="22"/>
-          <w:szCs w:val="22"/>
-          <w:lang w:val="es-CO"/>
         </w:rPr>
       </w:sdtEndPr>
       <w:sdtContent>
         <w:p>
           <w:pPr>
-            <w:pStyle w:val="TOCHeading"/>
+            <w:pStyle w:val="TtulodeTDC"/>
             <w:rPr>
               <w:rFonts w:ascii="Arial" w:hAnsi="Arial" w:cs="Arial"/>
               <w:b/>
@@ -97,7 +98,7 @@
         </w:p>
         <w:p>
           <w:pPr>
-            <w:pStyle w:val="TOC1"/>
+            <w:pStyle w:val="TDC1"/>
             <w:tabs>
               <w:tab w:val="right" w:leader="underscore" w:pos="9350"/>
             </w:tabs>
@@ -145,7 +146,7 @@
           <w:hyperlink w:anchor="_Toc17128923" w:history="1">
             <w:r>
               <w:rPr>
-                <w:rStyle w:val="Hyperlink"/>
+                <w:rStyle w:val="Hipervnculo"/>
                 <w:noProof/>
               </w:rPr>
               <w:t>Identificación del problema</w:t>
@@ -202,7 +203,7 @@
         </w:p>
         <w:p>
           <w:pPr>
-            <w:pStyle w:val="TOC2"/>
+            <w:pStyle w:val="TDC2"/>
             <w:tabs>
               <w:tab w:val="right" w:leader="underscore" w:pos="9350"/>
             </w:tabs>
@@ -218,7 +219,7 @@
           <w:hyperlink w:anchor="_Toc17128924" w:history="1">
             <w:r>
               <w:rPr>
-                <w:rStyle w:val="Hyperlink"/>
+                <w:rStyle w:val="Hipervnculo"/>
                 <w:noProof/>
               </w:rPr>
               <w:t>Contextualización</w:t>
@@ -275,7 +276,7 @@
         </w:p>
         <w:p>
           <w:pPr>
-            <w:pStyle w:val="TOC2"/>
+            <w:pStyle w:val="TDC2"/>
             <w:tabs>
               <w:tab w:val="right" w:leader="underscore" w:pos="9350"/>
             </w:tabs>
@@ -291,7 +292,7 @@
           <w:hyperlink w:anchor="_Toc17128925" w:history="1">
             <w:r>
               <w:rPr>
-                <w:rStyle w:val="Hyperlink"/>
+                <w:rStyle w:val="Hipervnculo"/>
                 <w:noProof/>
               </w:rPr>
               <w:t>Problema</w:t>
@@ -348,7 +349,7 @@
         </w:p>
         <w:p>
           <w:pPr>
-            <w:pStyle w:val="TOC2"/>
+            <w:pStyle w:val="TDC2"/>
             <w:tabs>
               <w:tab w:val="right" w:leader="underscore" w:pos="9350"/>
             </w:tabs>
@@ -364,7 +365,7 @@
           <w:hyperlink w:anchor="_Toc17128926" w:history="1">
             <w:r>
               <w:rPr>
-                <w:rStyle w:val="Hyperlink"/>
+                <w:rStyle w:val="Hipervnculo"/>
                 <w:noProof/>
               </w:rPr>
               <w:t>Necesidades</w:t>
@@ -421,7 +422,7 @@
         </w:p>
         <w:p>
           <w:pPr>
-            <w:pStyle w:val="TOC1"/>
+            <w:pStyle w:val="TDC1"/>
             <w:tabs>
               <w:tab w:val="right" w:leader="underscore" w:pos="9350"/>
             </w:tabs>
@@ -439,7 +440,7 @@
           <w:hyperlink w:anchor="_Toc17128927" w:history="1">
             <w:r>
               <w:rPr>
-                <w:rStyle w:val="Hyperlink"/>
+                <w:rStyle w:val="Hipervnculo"/>
                 <w:noProof/>
               </w:rPr>
               <w:t>Recopilación de información</w:t>
@@ -496,7 +497,7 @@
         </w:p>
         <w:p>
           <w:pPr>
-            <w:pStyle w:val="TOC1"/>
+            <w:pStyle w:val="TDC1"/>
             <w:tabs>
               <w:tab w:val="right" w:leader="underscore" w:pos="9350"/>
             </w:tabs>
@@ -514,7 +515,7 @@
           <w:hyperlink w:anchor="_Toc17128928" w:history="1">
             <w:r>
               <w:rPr>
-                <w:rStyle w:val="Hyperlink"/>
+                <w:rStyle w:val="Hipervnculo"/>
                 <w:noProof/>
               </w:rPr>
               <w:t>Búsqueda de soluciones creativas</w:t>
@@ -571,7 +572,7 @@
         </w:p>
         <w:p>
           <w:pPr>
-            <w:pStyle w:val="TOC2"/>
+            <w:pStyle w:val="TDC2"/>
             <w:tabs>
               <w:tab w:val="right" w:leader="underscore" w:pos="9350"/>
             </w:tabs>
@@ -587,7 +588,7 @@
           <w:hyperlink w:anchor="_Toc17128929" w:history="1">
             <w:r>
               <w:rPr>
-                <w:rStyle w:val="Hyperlink"/>
+                <w:rStyle w:val="Hipervnculo"/>
                 <w:noProof/>
               </w:rPr>
               <w:t>Lluvia de ideas</w:t>
@@ -644,7 +645,7 @@
         </w:p>
         <w:p>
           <w:pPr>
-            <w:pStyle w:val="TOC1"/>
+            <w:pStyle w:val="TDC1"/>
             <w:tabs>
               <w:tab w:val="right" w:leader="underscore" w:pos="9350"/>
             </w:tabs>
@@ -662,7 +663,7 @@
           <w:hyperlink w:anchor="_Toc17128930" w:history="1">
             <w:r>
               <w:rPr>
-                <w:rStyle w:val="Hyperlink"/>
+                <w:rStyle w:val="Hipervnculo"/>
                 <w:noProof/>
               </w:rPr>
               <w:t>Transición de las Ideas a los Diseños Preliminares</w:t>
@@ -719,7 +720,7 @@
         </w:p>
         <w:p>
           <w:pPr>
-            <w:pStyle w:val="TOC2"/>
+            <w:pStyle w:val="TDC2"/>
             <w:tabs>
               <w:tab w:val="right" w:leader="underscore" w:pos="9350"/>
             </w:tabs>
@@ -735,7 +736,7 @@
           <w:hyperlink w:anchor="_Toc17128931" w:history="1">
             <w:r>
               <w:rPr>
-                <w:rStyle w:val="Hyperlink"/>
+                <w:rStyle w:val="Hipervnculo"/>
                 <w:noProof/>
               </w:rPr>
               <w:t>Alternativas rechazadas</w:t>
@@ -792,7 +793,7 @@
         </w:p>
         <w:p>
           <w:pPr>
-            <w:pStyle w:val="TOC2"/>
+            <w:pStyle w:val="TDC2"/>
             <w:tabs>
               <w:tab w:val="right" w:leader="underscore" w:pos="9350"/>
             </w:tabs>
@@ -808,7 +809,7 @@
           <w:hyperlink w:anchor="_Toc17128932" w:history="1">
             <w:r>
               <w:rPr>
-                <w:rStyle w:val="Hyperlink"/>
+                <w:rStyle w:val="Hipervnculo"/>
                 <w:noProof/>
               </w:rPr>
               <w:t>Alternativas aceptadas</w:t>
@@ -865,7 +866,7 @@
         </w:p>
         <w:p>
           <w:pPr>
-            <w:pStyle w:val="TOC1"/>
+            <w:pStyle w:val="TDC1"/>
             <w:tabs>
               <w:tab w:val="right" w:leader="underscore" w:pos="9350"/>
             </w:tabs>
@@ -883,7 +884,7 @@
           <w:hyperlink w:anchor="_Toc17128933" w:history="1">
             <w:r>
               <w:rPr>
-                <w:rStyle w:val="Hyperlink"/>
+                <w:rStyle w:val="Hipervnculo"/>
                 <w:noProof/>
               </w:rPr>
               <w:t>Evaluación y Selección de la Mejor Solución</w:t>
@@ -940,7 +941,7 @@
         </w:p>
         <w:p>
           <w:pPr>
-            <w:pStyle w:val="TOC1"/>
+            <w:pStyle w:val="TDC1"/>
             <w:tabs>
               <w:tab w:val="right" w:leader="underscore" w:pos="9350"/>
             </w:tabs>
@@ -958,7 +959,7 @@
           <w:hyperlink w:anchor="_Toc17128934" w:history="1">
             <w:r>
               <w:rPr>
-                <w:rStyle w:val="Hyperlink"/>
+                <w:rStyle w:val="Hipervnculo"/>
                 <w:noProof/>
               </w:rPr>
               <w:t>Preparación de Informes y Especificaciones</w:t>
@@ -1015,7 +1016,7 @@
         </w:p>
         <w:p>
           <w:pPr>
-            <w:pStyle w:val="TOC1"/>
+            <w:pStyle w:val="TDC1"/>
             <w:tabs>
               <w:tab w:val="right" w:leader="underscore" w:pos="9350"/>
             </w:tabs>
@@ -1033,7 +1034,7 @@
           <w:hyperlink w:anchor="_Toc17128935" w:history="1">
             <w:r>
               <w:rPr>
-                <w:rStyle w:val="Hyperlink"/>
+                <w:rStyle w:val="Hipervnculo"/>
                 <w:noProof/>
               </w:rPr>
               <w:t>Implementación del Diseño</w:t>
@@ -1090,7 +1091,7 @@
         </w:p>
         <w:p>
           <w:pPr>
-            <w:pStyle w:val="TOC1"/>
+            <w:pStyle w:val="TDC1"/>
             <w:tabs>
               <w:tab w:val="right" w:leader="underscore" w:pos="9350"/>
             </w:tabs>
@@ -1108,7 +1109,7 @@
           <w:hyperlink w:anchor="_Toc17128936" w:history="1">
             <w:r>
               <w:rPr>
-                <w:rStyle w:val="Hyperlink"/>
+                <w:rStyle w:val="Hipervnculo"/>
                 <w:noProof/>
               </w:rPr>
               <w:t>Bibliografía</w:t>
@@ -1190,7 +1191,7 @@
     </w:p>
     <w:p>
       <w:pPr>
-        <w:pStyle w:val="Heading1"/>
+        <w:pStyle w:val="Ttulo1"/>
         <w:rPr>
           <w:b w:val="0"/>
         </w:rPr>
@@ -1203,7 +1204,7 @@
     </w:p>
     <w:p>
       <w:pPr>
-        <w:pStyle w:val="Heading2"/>
+        <w:pStyle w:val="Ttulo2"/>
       </w:pPr>
       <w:bookmarkStart w:id="1" w:name="_Toc17128924"/>
       <w:r>
@@ -1255,7 +1256,7 @@
     </w:p>
     <w:p>
       <w:pPr>
-        <w:pStyle w:val="Heading2"/>
+        <w:pStyle w:val="Ttulo2"/>
       </w:pPr>
       <w:bookmarkStart w:id="2" w:name="_Toc17128925"/>
       <w:r>
@@ -1307,7 +1308,7 @@
     </w:p>
     <w:p>
       <w:pPr>
-        <w:pStyle w:val="Heading2"/>
+        <w:pStyle w:val="Ttulo2"/>
       </w:pPr>
       <w:bookmarkStart w:id="3" w:name="_Toc17128926"/>
       <w:r>
@@ -1317,7 +1318,7 @@
     </w:p>
     <w:p>
       <w:pPr>
-        <w:pStyle w:val="ListParagraph"/>
+        <w:pStyle w:val="Prrafodelista"/>
         <w:numPr>
           <w:ilvl w:val="0"/>
           <w:numId w:val="4"/>
@@ -1340,7 +1341,7 @@
     </w:p>
     <w:p>
       <w:pPr>
-        <w:pStyle w:val="ListParagraph"/>
+        <w:pStyle w:val="Prrafodelista"/>
         <w:numPr>
           <w:ilvl w:val="0"/>
           <w:numId w:val="4"/>
@@ -1363,7 +1364,7 @@
     </w:p>
     <w:p>
       <w:pPr>
-        <w:pStyle w:val="ListParagraph"/>
+        <w:pStyle w:val="Prrafodelista"/>
         <w:numPr>
           <w:ilvl w:val="0"/>
           <w:numId w:val="4"/>
@@ -1387,7 +1388,7 @@
     </w:p>
     <w:p>
       <w:pPr>
-        <w:pStyle w:val="ListParagraph"/>
+        <w:pStyle w:val="Prrafodelista"/>
         <w:numPr>
           <w:ilvl w:val="0"/>
           <w:numId w:val="4"/>
@@ -1410,7 +1411,7 @@
     </w:p>
     <w:p>
       <w:pPr>
-        <w:pStyle w:val="ListParagraph"/>
+        <w:pStyle w:val="Prrafodelista"/>
         <w:ind w:left="2160"/>
         <w:jc w:val="both"/>
         <w:rPr>
@@ -1422,7 +1423,7 @@
     </w:p>
     <w:p>
       <w:pPr>
-        <w:pStyle w:val="Heading1"/>
+        <w:pStyle w:val="Ttulo1"/>
       </w:pPr>
       <w:bookmarkStart w:id="4" w:name="_Toc17128927"/>
       <w:r>
@@ -1501,7 +1502,7 @@
     </w:p>
     <w:p>
       <w:pPr>
-        <w:pStyle w:val="ListParagraph"/>
+        <w:pStyle w:val="Prrafodelista"/>
         <w:numPr>
           <w:ilvl w:val="0"/>
           <w:numId w:val="7"/>
@@ -1648,7 +1649,7 @@
     </w:p>
     <w:p>
       <w:pPr>
-        <w:pStyle w:val="ListParagraph"/>
+        <w:pStyle w:val="Prrafodelista"/>
         <w:numPr>
           <w:ilvl w:val="0"/>
           <w:numId w:val="7"/>
@@ -1737,7 +1738,7 @@
     </w:p>
     <w:p>
       <w:pPr>
-        <w:pStyle w:val="ListParagraph"/>
+        <w:pStyle w:val="Prrafodelista"/>
         <w:numPr>
           <w:ilvl w:val="0"/>
           <w:numId w:val="7"/>
@@ -1815,7 +1816,12 @@
       </w:r>
       <w:sdt>
         <w:sdtPr>
-          <w:id w:val="553279658"/>
+          <w:rPr>
+            <w:rFonts w:ascii="Arial" w:hAnsi="Arial" w:cs="Arial"/>
+            <w:sz w:val="24"/>
+            <w:szCs w:val="24"/>
+          </w:rPr>
+          <w:id w:val="1556818907"/>
           <w:citation/>
         </w:sdtPr>
         <w:sdtContent>
@@ -1833,7 +1839,7 @@
               <w:sz w:val="24"/>
               <w:szCs w:val="24"/>
             </w:rPr>
-            <w:instrText xml:space="preserve"> CITATION Sis \l 9226 </w:instrText>
+            <w:instrText xml:space="preserve"> CITATION SistemaCoordenadas \l 9226 </w:instrText>
           </w:r>
           <w:r>
             <w:rPr>
@@ -1850,7 +1856,7 @@
               <w:sz w:val="24"/>
               <w:szCs w:val="24"/>
             </w:rPr>
-            <w:t>(Sistema de coordenadas, s.f.)</w:t>
+            <w:t>(Wikipedia, s.f.)</w:t>
           </w:r>
           <w:r>
             <w:rPr>
@@ -1865,7 +1871,116 @@
     </w:p>
     <w:p>
       <w:pPr>
-        <w:pStyle w:val="ListParagraph"/>
+        <w:pStyle w:val="Prrafodelista"/>
+        <w:numPr>
+          <w:ilvl w:val="0"/>
+          <w:numId w:val="7"/>
+        </w:numPr>
+        <w:jc w:val="both"/>
+        <w:rPr>
+          <w:rFonts w:ascii="Arial" w:hAnsi="Arial" w:cs="Arial"/>
+          <w:sz w:val="24"/>
+          <w:szCs w:val="24"/>
+        </w:rPr>
+      </w:pPr>
+      <w:r>
+        <w:rPr>
+          <w:rFonts w:ascii="Arial" w:hAnsi="Arial" w:cs="Arial"/>
+          <w:sz w:val="24"/>
+          <w:szCs w:val="24"/>
+        </w:rPr>
+        <w:t xml:space="preserve">En matemáticas, un </w:t>
+      </w:r>
+      <w:r>
+        <w:rPr>
+          <w:rFonts w:ascii="Arial" w:hAnsi="Arial" w:cs="Arial"/>
+          <w:sz w:val="24"/>
+          <w:szCs w:val="24"/>
+        </w:rPr>
+        <w:t>“</w:t>
+      </w:r>
+      <w:r>
+        <w:rPr>
+          <w:rFonts w:ascii="Arial" w:hAnsi="Arial" w:cs="Arial"/>
+          <w:sz w:val="24"/>
+          <w:szCs w:val="24"/>
+        </w:rPr>
+        <w:t>número primo es un número natural mayor que 1 que tiene únicamente dos divisores distintos: él mismo y el 1</w:t>
+      </w:r>
+      <w:r>
+        <w:rPr>
+          <w:rFonts w:ascii="Arial" w:hAnsi="Arial" w:cs="Arial"/>
+          <w:sz w:val="24"/>
+          <w:szCs w:val="24"/>
+        </w:rPr>
+        <w:t>”. A partir de este concepto, se podrá analizar las matrices de batalla para encontrar en que posiciones se encuentra una nave enemiga, la cual estará en aquellas casillas que contengan un número primo.</w:t>
+      </w:r>
+      <w:r>
+        <w:rPr>
+          <w:rFonts w:ascii="Arial" w:hAnsi="Arial" w:cs="Arial"/>
+          <w:sz w:val="24"/>
+          <w:szCs w:val="24"/>
+        </w:rPr>
+        <w:t xml:space="preserve"> </w:t>
+      </w:r>
+      <w:sdt>
+        <w:sdtPr>
+          <w:rPr>
+            <w:rFonts w:ascii="Arial" w:hAnsi="Arial" w:cs="Arial"/>
+            <w:sz w:val="24"/>
+            <w:szCs w:val="24"/>
+          </w:rPr>
+          <w:id w:val="215785473"/>
+          <w:citation/>
+        </w:sdtPr>
+        <w:sdtContent>
+          <w:r>
+            <w:rPr>
+              <w:rFonts w:ascii="Arial" w:hAnsi="Arial" w:cs="Arial"/>
+              <w:sz w:val="24"/>
+              <w:szCs w:val="24"/>
+            </w:rPr>
+            <w:fldChar w:fldCharType="begin"/>
+          </w:r>
+          <w:r>
+            <w:rPr>
+              <w:rFonts w:ascii="Arial" w:hAnsi="Arial" w:cs="Arial"/>
+              <w:sz w:val="24"/>
+              <w:szCs w:val="24"/>
+            </w:rPr>
+            <w:instrText xml:space="preserve"> CITATION NumeroPrimo \l 9226 </w:instrText>
+          </w:r>
+          <w:r>
+            <w:rPr>
+              <w:rFonts w:ascii="Arial" w:hAnsi="Arial" w:cs="Arial"/>
+              <w:sz w:val="24"/>
+              <w:szCs w:val="24"/>
+            </w:rPr>
+            <w:fldChar w:fldCharType="separate"/>
+          </w:r>
+          <w:r>
+            <w:rPr>
+              <w:rFonts w:ascii="Arial" w:hAnsi="Arial" w:cs="Arial"/>
+              <w:noProof/>
+              <w:sz w:val="24"/>
+              <w:szCs w:val="24"/>
+            </w:rPr>
+            <w:t>(Wikipedia, s.f.)</w:t>
+          </w:r>
+          <w:r>
+            <w:rPr>
+              <w:rFonts w:ascii="Arial" w:hAnsi="Arial" w:cs="Arial"/>
+              <w:sz w:val="24"/>
+              <w:szCs w:val="24"/>
+            </w:rPr>
+            <w:fldChar w:fldCharType="end"/>
+          </w:r>
+        </w:sdtContent>
+      </w:sdt>
+    </w:p>
+    <w:p>
+      <w:pPr>
+        <w:pStyle w:val="Prrafodelista"/>
         <w:numPr>
           <w:ilvl w:val="0"/>
           <w:numId w:val="7"/>
@@ -1983,6 +2098,7 @@
           <w:id w:val="1764945736"/>
           <w:citation/>
         </w:sdtPr>
+        <w:sdtEndPr/>
         <w:sdtContent>
           <w:r>
             <w:rPr>
@@ -2025,7 +2141,7 @@
     </w:p>
     <w:p>
       <w:pPr>
-        <w:pStyle w:val="Heading1"/>
+        <w:pStyle w:val="Ttulo1"/>
       </w:pPr>
       <w:bookmarkStart w:id="5" w:name="_Toc17128928"/>
       <w:r>
@@ -2038,7 +2154,7 @@
     </w:p>
     <w:p>
       <w:pPr>
-        <w:pStyle w:val="Heading2"/>
+        <w:pStyle w:val="Ttulo2"/>
       </w:pPr>
       <w:bookmarkStart w:id="6" w:name="_Toc17128929"/>
       <w:r>
@@ -2114,7 +2230,7 @@
     </w:p>
     <w:p>
       <w:pPr>
-        <w:pStyle w:val="ListParagraph"/>
+        <w:pStyle w:val="Prrafodelista"/>
         <w:numPr>
           <w:ilvl w:val="0"/>
           <w:numId w:val="8"/>
@@ -2132,6 +2248,7 @@
           <w:sz w:val="24"/>
           <w:szCs w:val="24"/>
         </w:rPr>
+        <w:lastRenderedPageBreak/>
         <w:t>Se plante</w:t>
       </w:r>
       <w:r>
@@ -2185,7 +2302,7 @@
     </w:p>
     <w:p>
       <w:pPr>
-        <w:pStyle w:val="ListParagraph"/>
+        <w:pStyle w:val="Prrafodelista"/>
         <w:numPr>
           <w:ilvl w:val="0"/>
           <w:numId w:val="8"/>
@@ -2203,7 +2320,6 @@
           <w:sz w:val="24"/>
           <w:szCs w:val="24"/>
         </w:rPr>
-        <w:lastRenderedPageBreak/>
         <w:t>Se propone el uso de dos métodos que se encarguen del problema por aparte para luego juntarlos y dar una solución. El primer método, recibirá las matrices a multiplicar y comprobará si es posible o no multiplicarlas aplicando la propiedad matemática de la multiplicación de matrices mencionada anteriormente. El segundo, efectuara la operación matemática multiplicando cada fila por cada columna respectivamente.</w:t>
       </w:r>
       <w:r>
@@ -2217,7 +2333,7 @@
     </w:p>
     <w:p>
       <w:pPr>
-        <w:pStyle w:val="ListParagraph"/>
+        <w:pStyle w:val="Prrafodelista"/>
         <w:numPr>
           <w:ilvl w:val="0"/>
           <w:numId w:val="8"/>
@@ -2235,12 +2351,44 @@
           <w:sz w:val="24"/>
           <w:szCs w:val="24"/>
         </w:rPr>
-        <w:t xml:space="preserve">Para resolver la multiplicación se matrices se proponen los siguientes algoritmos o métodos: </w:t>
-      </w:r>
-    </w:p>
-    <w:p>
-      <w:pPr>
-        <w:pStyle w:val="ListParagraph"/>
+        <w:t xml:space="preserve">Para resolver la multiplicación </w:t>
+      </w:r>
+      <w:r>
+        <w:rPr>
+          <w:rFonts w:ascii="Arial" w:hAnsi="Arial" w:cs="Arial"/>
+          <w:sz w:val="24"/>
+          <w:szCs w:val="24"/>
+        </w:rPr>
+        <w:t>d</w:t>
+      </w:r>
+      <w:r>
+        <w:rPr>
+          <w:rFonts w:ascii="Arial" w:hAnsi="Arial" w:cs="Arial"/>
+          <w:sz w:val="24"/>
+          <w:szCs w:val="24"/>
+        </w:rPr>
+        <w:t>e matrices se proponen los siguientes algor</w:t>
+      </w:r>
+      <w:r>
+        <w:rPr>
+          <w:rFonts w:ascii="Arial" w:hAnsi="Arial" w:cs="Arial"/>
+          <w:sz w:val="24"/>
+          <w:szCs w:val="24"/>
+        </w:rPr>
+        <w:t>i</w:t>
+      </w:r>
+      <w:r>
+        <w:rPr>
+          <w:rFonts w:ascii="Arial" w:hAnsi="Arial" w:cs="Arial"/>
+          <w:sz w:val="24"/>
+          <w:szCs w:val="24"/>
+        </w:rPr>
+        <w:t xml:space="preserve">tmos o métodos: </w:t>
+      </w:r>
+    </w:p>
+    <w:p>
+      <w:pPr>
+        <w:pStyle w:val="Prrafodelista"/>
         <w:numPr>
           <w:ilvl w:val="1"/>
           <w:numId w:val="8"/>
@@ -2263,7 +2411,7 @@
     </w:p>
     <w:p>
       <w:pPr>
-        <w:pStyle w:val="ListParagraph"/>
+        <w:pStyle w:val="Prrafodelista"/>
         <w:numPr>
           <w:ilvl w:val="1"/>
           <w:numId w:val="8"/>
@@ -2286,7 +2434,7 @@
     </w:p>
     <w:p>
       <w:pPr>
-        <w:pStyle w:val="ListParagraph"/>
+        <w:pStyle w:val="Prrafodelista"/>
         <w:numPr>
           <w:ilvl w:val="1"/>
           <w:numId w:val="8"/>
@@ -2309,7 +2457,7 @@
     </w:p>
     <w:p>
       <w:pPr>
-        <w:pStyle w:val="ListParagraph"/>
+        <w:pStyle w:val="Prrafodelista"/>
         <w:numPr>
           <w:ilvl w:val="1"/>
           <w:numId w:val="8"/>
@@ -2348,7 +2496,7 @@
     </w:p>
     <w:p>
       <w:pPr>
-        <w:pStyle w:val="ListParagraph"/>
+        <w:pStyle w:val="Prrafodelista"/>
         <w:ind w:left="1080"/>
         <w:jc w:val="both"/>
         <w:rPr>
@@ -2375,6 +2523,7 @@
           <w:id w:val="718860400"/>
           <w:citation/>
         </w:sdtPr>
+        <w:sdtEndPr/>
         <w:sdtContent>
           <w:r>
             <w:rPr>
@@ -2430,7 +2579,7 @@
     </w:p>
     <w:p>
       <w:pPr>
-        <w:pStyle w:val="ListParagraph"/>
+        <w:pStyle w:val="Prrafodelista"/>
         <w:numPr>
           <w:ilvl w:val="0"/>
           <w:numId w:val="8"/>
@@ -2453,7 +2602,7 @@
     </w:p>
     <w:p>
       <w:pPr>
-        <w:pStyle w:val="ListParagraph"/>
+        <w:pStyle w:val="Prrafodelista"/>
         <w:numPr>
           <w:ilvl w:val="0"/>
           <w:numId w:val="8"/>
@@ -2492,7 +2641,7 @@
     </w:p>
     <w:p>
       <w:pPr>
-        <w:pStyle w:val="ListParagraph"/>
+        <w:pStyle w:val="Prrafodelista"/>
         <w:numPr>
           <w:ilvl w:val="1"/>
           <w:numId w:val="8"/>
@@ -2553,7 +2702,7 @@
     </w:p>
     <w:p>
       <w:pPr>
-        <w:pStyle w:val="ListParagraph"/>
+        <w:pStyle w:val="Prrafodelista"/>
         <w:numPr>
           <w:ilvl w:val="1"/>
           <w:numId w:val="8"/>
@@ -2587,7 +2736,7 @@
     </w:p>
     <w:p>
       <w:pPr>
-        <w:pStyle w:val="ListParagraph"/>
+        <w:pStyle w:val="Prrafodelista"/>
         <w:numPr>
           <w:ilvl w:val="0"/>
           <w:numId w:val="8"/>
@@ -2626,7 +2775,7 @@
     </w:p>
     <w:p>
       <w:pPr>
-        <w:pStyle w:val="ListParagraph"/>
+        <w:pStyle w:val="Prrafodelista"/>
         <w:numPr>
           <w:ilvl w:val="1"/>
           <w:numId w:val="8"/>
@@ -2649,7 +2798,7 @@
     </w:p>
     <w:p>
       <w:pPr>
-        <w:pStyle w:val="ListParagraph"/>
+        <w:pStyle w:val="Prrafodelista"/>
         <w:numPr>
           <w:ilvl w:val="1"/>
           <w:numId w:val="8"/>
@@ -2667,12 +2816,13 @@
           <w:sz w:val="24"/>
           <w:szCs w:val="24"/>
         </w:rPr>
+        <w:lastRenderedPageBreak/>
         <w:t xml:space="preserve">Tener un rango de números enteros ordenados para luego desordenarlos y poder utilizarlos de manera aleatoria. </w:t>
       </w:r>
     </w:p>
     <w:p>
       <w:pPr>
-        <w:pStyle w:val="ListParagraph"/>
+        <w:pStyle w:val="Prrafodelista"/>
         <w:numPr>
           <w:ilvl w:val="0"/>
           <w:numId w:val="8"/>
@@ -2703,7 +2853,7 @@
     </w:p>
     <w:p>
       <w:pPr>
-        <w:pStyle w:val="ListParagraph"/>
+        <w:pStyle w:val="Prrafodelista"/>
         <w:numPr>
           <w:ilvl w:val="0"/>
           <w:numId w:val="8"/>
@@ -2721,7 +2871,6 @@
           <w:sz w:val="24"/>
           <w:szCs w:val="24"/>
         </w:rPr>
-        <w:lastRenderedPageBreak/>
         <w:t>Para reducir la cantidad d</w:t>
       </w:r>
       <w:r>
@@ -2777,7 +2926,7 @@
     </w:p>
     <w:p>
       <w:pPr>
-        <w:pStyle w:val="Heading1"/>
+        <w:pStyle w:val="Ttulo1"/>
       </w:pPr>
       <w:bookmarkStart w:id="7" w:name="_Toc17128930"/>
       <w:r>
@@ -2787,7 +2936,7 @@
     </w:p>
     <w:p>
       <w:pPr>
-        <w:pStyle w:val="Heading2"/>
+        <w:pStyle w:val="Ttulo2"/>
       </w:pPr>
       <w:bookmarkStart w:id="8" w:name="_Toc17128931"/>
       <w:r>
@@ -2898,7 +3047,17 @@
           <w:sz w:val="24"/>
           <w:szCs w:val="24"/>
         </w:rPr>
-        <w:t>no requiere del mismo tipo de seguridad que requeriría una contraseña o cosas de ese calibre. Por lo anterior, decidimos que no hacía falta usar dicha clase.</w:t>
+        <w:t>no requiere del mismo tipo de seguridad que requeriría una contraseña o cosas de ese calibre. Por lo anterior, decidimos que no hacía falta us</w:t>
+      </w:r>
+      <w:bookmarkStart w:id="9" w:name="_GoBack"/>
+      <w:bookmarkEnd w:id="9"/>
+      <w:r>
+        <w:rPr>
+          <w:rFonts w:ascii="Arial" w:hAnsi="Arial" w:cs="Arial"/>
+          <w:sz w:val="24"/>
+          <w:szCs w:val="24"/>
+        </w:rPr>
+        <w:t>ar dicha clase.</w:t>
       </w:r>
     </w:p>
     <w:p>
@@ -2939,20 +3098,20 @@
     </w:p>
     <w:p>
       <w:pPr>
-        <w:pStyle w:val="Heading2"/>
-      </w:pPr>
-      <w:bookmarkStart w:id="9" w:name="_Toc17128932"/>
+        <w:pStyle w:val="Ttulo2"/>
+      </w:pPr>
+      <w:bookmarkStart w:id="10" w:name="_Toc17128932"/>
       <w:r>
         <w:t>Alternativas</w:t>
       </w:r>
       <w:r>
         <w:t xml:space="preserve"> aceptadas</w:t>
       </w:r>
-      <w:bookmarkEnd w:id="9"/>
-    </w:p>
-    <w:p>
-      <w:pPr>
-        <w:pStyle w:val="ListParagraph"/>
+      <w:bookmarkEnd w:id="10"/>
+    </w:p>
+    <w:p>
+      <w:pPr>
+        <w:pStyle w:val="Prrafodelista"/>
         <w:numPr>
           <w:ilvl w:val="0"/>
           <w:numId w:val="6"/>
@@ -2975,7 +3134,7 @@
     </w:p>
     <w:p>
       <w:pPr>
-        <w:pStyle w:val="ListParagraph"/>
+        <w:pStyle w:val="Prrafodelista"/>
         <w:jc w:val="both"/>
         <w:rPr>
           <w:rFonts w:ascii="Arial" w:hAnsi="Arial" w:cs="Arial"/>
@@ -2986,7 +3145,7 @@
     </w:p>
     <w:p>
       <w:pPr>
-        <w:pStyle w:val="ListParagraph"/>
+        <w:pStyle w:val="Prrafodelista"/>
         <w:numPr>
           <w:ilvl w:val="0"/>
           <w:numId w:val="6"/>
@@ -3059,7 +3218,7 @@
     </w:p>
     <w:p>
       <w:pPr>
-        <w:pStyle w:val="ListParagraph"/>
+        <w:pStyle w:val="Prrafodelista"/>
         <w:numPr>
           <w:ilvl w:val="0"/>
           <w:numId w:val="6"/>
@@ -3077,16 +3236,7 @@
           <w:sz w:val="24"/>
           <w:szCs w:val="24"/>
         </w:rPr>
-        <w:t xml:space="preserve">Para la dar solución a la operación matemática que implica multiplicar dos matrices, se aceptan los métodos de multiplicación componente por componente y combinación filas / columnas; el primer caso es ventajoso ya que es el método </w:t>
-      </w:r>
-      <w:r>
-        <w:rPr>
-          <w:rFonts w:ascii="Arial" w:hAnsi="Arial" w:cs="Arial"/>
-          <w:sz w:val="24"/>
-          <w:szCs w:val="24"/>
-        </w:rPr>
-        <w:lastRenderedPageBreak/>
-        <w:t xml:space="preserve">tradicional para multiplicar matrices, es de fácil </w:t>
+        <w:t xml:space="preserve">Para la dar solución a la operación matemática que implica multiplicar dos matrices, se aceptan los métodos de multiplicación componente por componente y combinación filas / columnas; el primer caso es ventajoso ya que es el método tradicional para multiplicar matrices, es de fácil </w:t>
       </w:r>
       <w:r>
         <w:rPr>
@@ -3115,7 +3265,7 @@
     </w:p>
     <w:p>
       <w:pPr>
-        <w:pStyle w:val="ListParagraph"/>
+        <w:pStyle w:val="Prrafodelista"/>
         <w:jc w:val="both"/>
         <w:rPr>
           <w:rFonts w:ascii="Arial" w:hAnsi="Arial" w:cs="Arial"/>
@@ -3142,7 +3292,7 @@
     </w:p>
     <w:p>
       <w:pPr>
-        <w:pStyle w:val="ListParagraph"/>
+        <w:pStyle w:val="Prrafodelista"/>
         <w:numPr>
           <w:ilvl w:val="0"/>
           <w:numId w:val="6"/>
@@ -3230,7 +3380,7 @@
     </w:p>
     <w:p>
       <w:pPr>
-        <w:pStyle w:val="ListParagraph"/>
+        <w:pStyle w:val="Prrafodelista"/>
         <w:numPr>
           <w:ilvl w:val="0"/>
           <w:numId w:val="6"/>
@@ -3253,90 +3403,70 @@
     </w:p>
     <w:p>
       <w:pPr>
-        <w:pStyle w:val="Heading1"/>
-      </w:pPr>
-      <w:bookmarkStart w:id="10" w:name="_Toc17128933"/>
+        <w:pStyle w:val="Ttulo1"/>
+      </w:pPr>
+      <w:bookmarkStart w:id="11" w:name="_Toc17128933"/>
       <w:r>
         <w:t>Evaluación y Selección de la Mejor Solución</w:t>
       </w:r>
-      <w:bookmarkEnd w:id="10"/>
-    </w:p>
-    <w:p>
-      <w:pPr>
-        <w:jc w:val="both"/>
-        <w:rPr>
-          <w:rFonts w:ascii="Arial" w:hAnsi="Arial" w:cs="Arial"/>
-          <w:sz w:val="24"/>
-          <w:szCs w:val="24"/>
-        </w:rPr>
-      </w:pPr>
-    </w:p>
-    <w:p>
-      <w:pPr>
-        <w:pStyle w:val="Heading1"/>
-      </w:pPr>
-      <w:bookmarkStart w:id="11" w:name="_Toc17128934"/>
+      <w:bookmarkEnd w:id="11"/>
+    </w:p>
+    <w:p>
+      <w:pPr>
+        <w:pStyle w:val="Ttulo1"/>
+      </w:pPr>
+      <w:bookmarkStart w:id="12" w:name="_Toc17128934"/>
       <w:r>
         <w:t>Preparación de Informes y Especificaciones</w:t>
       </w:r>
-      <w:bookmarkEnd w:id="11"/>
-    </w:p>
-    <w:p>
-      <w:pPr>
-        <w:jc w:val="both"/>
-        <w:rPr>
-          <w:rFonts w:ascii="Arial" w:hAnsi="Arial" w:cs="Arial"/>
-          <w:sz w:val="24"/>
-          <w:szCs w:val="24"/>
-        </w:rPr>
-      </w:pPr>
-    </w:p>
-    <w:p>
-      <w:pPr>
-        <w:pStyle w:val="Heading1"/>
-      </w:pPr>
-      <w:bookmarkStart w:id="12" w:name="_Toc17128935"/>
+      <w:bookmarkEnd w:id="12"/>
+    </w:p>
+    <w:p>
+      <w:pPr>
+        <w:pStyle w:val="Ttulo1"/>
+      </w:pPr>
+      <w:bookmarkStart w:id="13" w:name="_Toc17128935"/>
       <w:r>
         <w:t>Implementación del Diseño</w:t>
       </w:r>
-      <w:bookmarkEnd w:id="12"/>
-    </w:p>
-    <w:bookmarkStart w:id="13" w:name="_Toc17128936" w:displacedByCustomXml="next"/>
+      <w:bookmarkEnd w:id="13"/>
+    </w:p>
+    <w:bookmarkStart w:id="14" w:name="_Toc17128936" w:displacedByCustomXml="next"/>
     <w:sdt>
       <w:sdtPr>
+        <w:rPr>
+          <w:rFonts w:asciiTheme="minorHAnsi" w:eastAsiaTheme="minorHAnsi" w:hAnsiTheme="minorHAnsi" w:cstheme="minorBidi"/>
+          <w:b w:val="0"/>
+          <w:sz w:val="22"/>
+          <w:szCs w:val="22"/>
+        </w:rPr>
         <w:id w:val="-1378469146"/>
         <w:docPartObj>
           <w:docPartGallery w:val="Bibliographies"/>
           <w:docPartUnique/>
         </w:docPartObj>
       </w:sdtPr>
-      <w:sdtEndPr>
-        <w:rPr>
-          <w:rFonts w:asciiTheme="minorHAnsi" w:eastAsiaTheme="minorHAnsi" w:hAnsiTheme="minorHAnsi" w:cstheme="minorBidi"/>
-          <w:b w:val="0"/>
-          <w:sz w:val="22"/>
-          <w:szCs w:val="22"/>
-        </w:rPr>
-      </w:sdtEndPr>
+      <w:sdtEndPr/>
       <w:sdtContent>
         <w:p>
           <w:pPr>
-            <w:pStyle w:val="Heading1"/>
+            <w:pStyle w:val="Ttulo1"/>
           </w:pPr>
           <w:r>
             <w:t>Bibliografía</w:t>
           </w:r>
-          <w:bookmarkEnd w:id="13"/>
+          <w:bookmarkEnd w:id="14"/>
         </w:p>
         <w:sdt>
           <w:sdtPr>
             <w:id w:val="111145805"/>
             <w:bibliography/>
           </w:sdtPr>
+          <w:sdtEndPr/>
           <w:sdtContent>
             <w:p>
               <w:pPr>
-                <w:pStyle w:val="Bibliography"/>
+                <w:pStyle w:val="Bibliografa"/>
                 <w:ind w:left="720" w:hanging="720"/>
                 <w:rPr>
                   <w:noProof/>
@@ -3362,7 +3492,7 @@
             </w:p>
             <w:p>
               <w:pPr>
-                <w:pStyle w:val="Bibliography"/>
+                <w:pStyle w:val="Bibliografa"/>
                 <w:ind w:left="720" w:hanging="720"/>
                 <w:rPr>
                   <w:noProof/>
@@ -3377,7 +3507,7 @@
             </w:p>
             <w:p>
               <w:pPr>
-                <w:pStyle w:val="Bibliography"/>
+                <w:pStyle w:val="Bibliografa"/>
                 <w:ind w:left="720" w:hanging="720"/>
                 <w:rPr>
                   <w:noProof/>
@@ -3400,7 +3530,7 @@
             </w:p>
             <w:p>
               <w:pPr>
-                <w:pStyle w:val="Bibliography"/>
+                <w:pStyle w:val="Bibliografa"/>
                 <w:ind w:left="720" w:hanging="720"/>
                 <w:rPr>
                   <w:noProof/>
@@ -3423,7 +3553,7 @@
             </w:p>
             <w:p>
               <w:pPr>
-                <w:pStyle w:val="Bibliography"/>
+                <w:pStyle w:val="Bibliografa"/>
                 <w:ind w:left="720" w:hanging="720"/>
                 <w:rPr>
                   <w:noProof/>
@@ -3435,17 +3565,38 @@
                   <w:iCs/>
                   <w:noProof/>
                 </w:rPr>
-                <w:t>Sistema de coordenadas</w:t>
+                <w:t>Wikipedia</w:t>
               </w:r>
               <w:r>
                 <w:rPr>
                   <w:noProof/>
                 </w:rPr>
-                <w:t>. (s.f.). Obtenido de Wikipedia : https://es.wikipedia.org/wiki/Sistema_de_coordenadas</w:t>
+                <w:t>. (s.f.). Obtenido de https://es.wikipedia.org/wiki/N%C3%BAmero_primo</w:t>
               </w:r>
             </w:p>
-            <w:bookmarkStart w:id="14" w:name="_GoBack"/>
-            <w:bookmarkEnd w:id="14"/>
+            <w:p>
+              <w:pPr>
+                <w:pStyle w:val="Bibliografa"/>
+                <w:ind w:left="720" w:hanging="720"/>
+                <w:rPr>
+                  <w:noProof/>
+                </w:rPr>
+              </w:pPr>
+              <w:r>
+                <w:rPr>
+                  <w:i/>
+                  <w:iCs/>
+                  <w:noProof/>
+                </w:rPr>
+                <w:t>Wikipedia</w:t>
+              </w:r>
+              <w:r>
+                <w:rPr>
+                  <w:noProof/>
+                </w:rPr>
+                <w:t>. (s.f.). Obtenido de Sistema de coordenadas. (s.f.). Obtenido de Wikipedia : https://es.wikipedia.org/wiki/Sistema_de_coordenadas</w:t>
+              </w:r>
+            </w:p>
             <w:p>
               <w:r>
                 <w:rPr>
@@ -3474,7 +3625,7 @@
 </file>
 
 <file path=word/endnotes.xml><?xml version="1.0" encoding="utf-8"?>
-<w:endnotes xmlns:wpc="http://schemas.microsoft.com/office/word/2010/wordprocessingCanvas" xmlns:cx="http://schemas.microsoft.com/office/drawing/2014/chartex" xmlns:cx1="http://schemas.microsoft.com/office/drawing/2015/9/8/chartex" xmlns:cx2="http://schemas.microsoft.com/office/drawing/2015/10/21/chartex" xmlns:cx3="http://schemas.microsoft.com/office/drawing/2016/5/9/chartex" xmlns:cx4="http://schemas.microsoft.com/office/drawing/2016/5/10/chartex" xmlns:cx5="http://schemas.microsoft.com/office/drawing/2016/5/11/chartex" xmlns:cx6="http://schemas.microsoft.com/office/drawing/2016/5/12/chartex" xmlns:cx7="http://schemas.microsoft.com/office/drawing/2016/5/13/chartex" xmlns:cx8="http://schemas.microsoft.com/office/drawing/2016/5/14/chartex" xmlns:mc="http://schemas.openxmlformats.org/markup-compatibility/2006" xmlns:aink="http://schemas.microsoft.com/office/drawing/2016/ink" xmlns:am3d="http://schemas.microsoft.com/office/drawing/2017/model3d" xmlns:o="urn:schemas-microsoft-com:office:office" xmlns:r="http://schemas.openxmlformats.org/officeDocument/2006/relationships" xmlns:m="http://schemas.openxmlformats.org/officeDocument/2006/math" xmlns:v="urn:schemas-microsoft-com:vml" xmlns:wp14="http://schemas.microsoft.com/office/word/2010/wordprocessingDrawing" xmlns:wp="http://schemas.openxmlformats.org/drawingml/2006/wordprocessingDrawing" xmlns:w10="urn:schemas-microsoft-com:office:word" xmlns:w="http://schemas.openxmlformats.org/wordprocessingml/2006/main" xmlns:w14="http://schemas.microsoft.com/office/word/2010/wordml" xmlns:w15="http://schemas.microsoft.com/office/word/2012/wordml" xmlns:w16cid="http://schemas.microsoft.com/office/word/2016/wordml/cid" xmlns:w16se="http://schemas.microsoft.com/office/word/2015/wordml/symex" xmlns:wpg="http://schemas.microsoft.com/office/word/2010/wordprocessingGroup" xmlns:wpi="http://schemas.microsoft.com/office/word/2010/wordprocessingInk" xmlns:wne="http://schemas.microsoft.com/office/word/2006/wordml" xmlns:wps="http://schemas.microsoft.com/office/word/2010/wordprocessingShape" mc:Ignorable="w14 w15 w16se w16cid wp14">
+<w:endnotes xmlns:wpc="http://schemas.microsoft.com/office/word/2010/wordprocessingCanvas" xmlns:mc="http://schemas.openxmlformats.org/markup-compatibility/2006" xmlns:o="urn:schemas-microsoft-com:office:office" xmlns:r="http://schemas.openxmlformats.org/officeDocument/2006/relationships" xmlns:m="http://schemas.openxmlformats.org/officeDocument/2006/math" xmlns:v="urn:schemas-microsoft-com:vml" xmlns:wp14="http://schemas.microsoft.com/office/word/2010/wordprocessingDrawing" xmlns:wp="http://schemas.openxmlformats.org/drawingml/2006/wordprocessingDrawing" xmlns:w10="urn:schemas-microsoft-com:office:word" xmlns:w="http://schemas.openxmlformats.org/wordprocessingml/2006/main" xmlns:w14="http://schemas.microsoft.com/office/word/2010/wordml" xmlns:w15="http://schemas.microsoft.com/office/word/2012/wordml" xmlns:wpg="http://schemas.microsoft.com/office/word/2010/wordprocessingGroup" xmlns:wpi="http://schemas.microsoft.com/office/word/2010/wordprocessingInk" xmlns:wne="http://schemas.microsoft.com/office/word/2006/wordml" xmlns:wps="http://schemas.microsoft.com/office/word/2010/wordprocessingShape" mc:Ignorable="w14 w15 wp14">
   <w:endnote w:type="separator" w:id="-1">
     <w:p>
       <w:pPr>
@@ -3499,7 +3650,7 @@
 </file>
 
 <file path=word/footer1.xml><?xml version="1.0" encoding="utf-8"?>
-<w:ftr xmlns:wpc="http://schemas.microsoft.com/office/word/2010/wordprocessingCanvas" xmlns:cx="http://schemas.microsoft.com/office/drawing/2014/chartex" xmlns:cx1="http://schemas.microsoft.com/office/drawing/2015/9/8/chartex" xmlns:cx2="http://schemas.microsoft.com/office/drawing/2015/10/21/chartex" xmlns:cx3="http://schemas.microsoft.com/office/drawing/2016/5/9/chartex" xmlns:cx4="http://schemas.microsoft.com/office/drawing/2016/5/10/chartex" xmlns:cx5="http://schemas.microsoft.com/office/drawing/2016/5/11/chartex" xmlns:cx6="http://schemas.microsoft.com/office/drawing/2016/5/12/chartex" xmlns:cx7="http://schemas.microsoft.com/office/drawing/2016/5/13/chartex" xmlns:cx8="http://schemas.microsoft.com/office/drawing/2016/5/14/chartex" xmlns:mc="http://schemas.openxmlformats.org/markup-compatibility/2006" xmlns:aink="http://schemas.microsoft.com/office/drawing/2016/ink" xmlns:am3d="http://schemas.microsoft.com/office/drawing/2017/model3d" xmlns:o="urn:schemas-microsoft-com:office:office" xmlns:r="http://schemas.openxmlformats.org/officeDocument/2006/relationships" xmlns:m="http://schemas.openxmlformats.org/officeDocument/2006/math" xmlns:v="urn:schemas-microsoft-com:vml" xmlns:wp14="http://schemas.microsoft.com/office/word/2010/wordprocessingDrawing" xmlns:wp="http://schemas.openxmlformats.org/drawingml/2006/wordprocessingDrawing" xmlns:w10="urn:schemas-microsoft-com:office:word" xmlns:w="http://schemas.openxmlformats.org/wordprocessingml/2006/main" xmlns:w14="http://schemas.microsoft.com/office/word/2010/wordml" xmlns:w15="http://schemas.microsoft.com/office/word/2012/wordml" xmlns:w16cid="http://schemas.microsoft.com/office/word/2016/wordml/cid" xmlns:w16se="http://schemas.microsoft.com/office/word/2015/wordml/symex" xmlns:wpg="http://schemas.microsoft.com/office/word/2010/wordprocessingGroup" xmlns:wpi="http://schemas.microsoft.com/office/word/2010/wordprocessingInk" xmlns:wne="http://schemas.microsoft.com/office/word/2006/wordml" xmlns:wps="http://schemas.microsoft.com/office/word/2010/wordprocessingShape" mc:Ignorable="w14 w15 w16se w16cid wp14">
+<w:ftr xmlns:wpc="http://schemas.microsoft.com/office/word/2010/wordprocessingCanvas" xmlns:mc="http://schemas.openxmlformats.org/markup-compatibility/2006" xmlns:o="urn:schemas-microsoft-com:office:office" xmlns:r="http://schemas.openxmlformats.org/officeDocument/2006/relationships" xmlns:m="http://schemas.openxmlformats.org/officeDocument/2006/math" xmlns:v="urn:schemas-microsoft-com:vml" xmlns:wp14="http://schemas.microsoft.com/office/word/2010/wordprocessingDrawing" xmlns:wp="http://schemas.openxmlformats.org/drawingml/2006/wordprocessingDrawing" xmlns:w10="urn:schemas-microsoft-com:office:word" xmlns:w="http://schemas.openxmlformats.org/wordprocessingml/2006/main" xmlns:w14="http://schemas.microsoft.com/office/word/2010/wordml" xmlns:w15="http://schemas.microsoft.com/office/word/2012/wordml" xmlns:wpg="http://schemas.microsoft.com/office/word/2010/wordprocessingGroup" xmlns:wpi="http://schemas.microsoft.com/office/word/2010/wordprocessingInk" xmlns:wne="http://schemas.microsoft.com/office/word/2006/wordml" xmlns:wps="http://schemas.microsoft.com/office/word/2010/wordprocessingShape" mc:Ignorable="w14 w15 wp14">
   <w:sdt>
     <w:sdtPr>
       <w:id w:val="653881552"/>
@@ -3517,7 +3668,7 @@
     <w:sdtContent>
       <w:p>
         <w:pPr>
-          <w:pStyle w:val="Footer"/>
+          <w:pStyle w:val="Piedepgina"/>
           <w:pBdr>
             <w:top w:val="single" w:sz="4" w:space="1" w:color="D9D9D9" w:themeColor="background1" w:themeShade="D9"/>
           </w:pBdr>
@@ -3536,7 +3687,7 @@
           <w:rPr>
             <w:noProof/>
           </w:rPr>
-          <w:t>5</w:t>
+          <w:t>6</w:t>
         </w:r>
         <w:r>
           <w:rPr>
@@ -3559,14 +3710,14 @@
   </w:sdt>
   <w:p>
     <w:pPr>
-      <w:pStyle w:val="Footer"/>
+      <w:pStyle w:val="Piedepgina"/>
     </w:pPr>
   </w:p>
 </w:ftr>
 </file>
 
 <file path=word/footnotes.xml><?xml version="1.0" encoding="utf-8"?>
-<w:footnotes xmlns:wpc="http://schemas.microsoft.com/office/word/2010/wordprocessingCanvas" xmlns:cx="http://schemas.microsoft.com/office/drawing/2014/chartex" xmlns:cx1="http://schemas.microsoft.com/office/drawing/2015/9/8/chartex" xmlns:cx2="http://schemas.microsoft.com/office/drawing/2015/10/21/chartex" xmlns:cx3="http://schemas.microsoft.com/office/drawing/2016/5/9/chartex" xmlns:cx4="http://schemas.microsoft.com/office/drawing/2016/5/10/chartex" xmlns:cx5="http://schemas.microsoft.com/office/drawing/2016/5/11/chartex" xmlns:cx6="http://schemas.microsoft.com/office/drawing/2016/5/12/chartex" xmlns:cx7="http://schemas.microsoft.com/office/drawing/2016/5/13/chartex" xmlns:cx8="http://schemas.microsoft.com/office/drawing/2016/5/14/chartex" xmlns:mc="http://schemas.openxmlformats.org/markup-compatibility/2006" xmlns:aink="http://schemas.microsoft.com/office/drawing/2016/ink" xmlns:am3d="http://schemas.microsoft.com/office/drawing/2017/model3d" xmlns:o="urn:schemas-microsoft-com:office:office" xmlns:r="http://schemas.openxmlformats.org/officeDocument/2006/relationships" xmlns:m="http://schemas.openxmlformats.org/officeDocument/2006/math" xmlns:v="urn:schemas-microsoft-com:vml" xmlns:wp14="http://schemas.microsoft.com/office/word/2010/wordprocessingDrawing" xmlns:wp="http://schemas.openxmlformats.org/drawingml/2006/wordprocessingDrawing" xmlns:w10="urn:schemas-microsoft-com:office:word" xmlns:w="http://schemas.openxmlformats.org/wordprocessingml/2006/main" xmlns:w14="http://schemas.microsoft.com/office/word/2010/wordml" xmlns:w15="http://schemas.microsoft.com/office/word/2012/wordml" xmlns:w16cid="http://schemas.microsoft.com/office/word/2016/wordml/cid" xmlns:w16se="http://schemas.microsoft.com/office/word/2015/wordml/symex" xmlns:wpg="http://schemas.microsoft.com/office/word/2010/wordprocessingGroup" xmlns:wpi="http://schemas.microsoft.com/office/word/2010/wordprocessingInk" xmlns:wne="http://schemas.microsoft.com/office/word/2006/wordml" xmlns:wps="http://schemas.microsoft.com/office/word/2010/wordprocessingShape" mc:Ignorable="w14 w15 w16se w16cid wp14">
+<w:footnotes xmlns:wpc="http://schemas.microsoft.com/office/word/2010/wordprocessingCanvas" xmlns:mc="http://schemas.openxmlformats.org/markup-compatibility/2006" xmlns:o="urn:schemas-microsoft-com:office:office" xmlns:r="http://schemas.openxmlformats.org/officeDocument/2006/relationships" xmlns:m="http://schemas.openxmlformats.org/officeDocument/2006/math" xmlns:v="urn:schemas-microsoft-com:vml" xmlns:wp14="http://schemas.microsoft.com/office/word/2010/wordprocessingDrawing" xmlns:wp="http://schemas.openxmlformats.org/drawingml/2006/wordprocessingDrawing" xmlns:w10="urn:schemas-microsoft-com:office:word" xmlns:w="http://schemas.openxmlformats.org/wordprocessingml/2006/main" xmlns:w14="http://schemas.microsoft.com/office/word/2010/wordml" xmlns:w15="http://schemas.microsoft.com/office/word/2012/wordml" xmlns:wpg="http://schemas.microsoft.com/office/word/2010/wordprocessingGroup" xmlns:wpi="http://schemas.microsoft.com/office/word/2010/wordprocessingInk" xmlns:wne="http://schemas.microsoft.com/office/word/2006/wordml" xmlns:wps="http://schemas.microsoft.com/office/word/2010/wordprocessingShape" mc:Ignorable="w14 w15 wp14">
   <w:footnote w:type="separator" w:id="-1">
     <w:p>
       <w:pPr>
@@ -3591,10 +3742,10 @@
 </file>
 
 <file path=word/header1.xml><?xml version="1.0" encoding="utf-8"?>
-<w:hdr xmlns:wpc="http://schemas.microsoft.com/office/word/2010/wordprocessingCanvas" xmlns:cx="http://schemas.microsoft.com/office/drawing/2014/chartex" xmlns:cx1="http://schemas.microsoft.com/office/drawing/2015/9/8/chartex" xmlns:cx2="http://schemas.microsoft.com/office/drawing/2015/10/21/chartex" xmlns:cx3="http://schemas.microsoft.com/office/drawing/2016/5/9/chartex" xmlns:cx4="http://schemas.microsoft.com/office/drawing/2016/5/10/chartex" xmlns:cx5="http://schemas.microsoft.com/office/drawing/2016/5/11/chartex" xmlns:cx6="http://schemas.microsoft.com/office/drawing/2016/5/12/chartex" xmlns:cx7="http://schemas.microsoft.com/office/drawing/2016/5/13/chartex" xmlns:cx8="http://schemas.microsoft.com/office/drawing/2016/5/14/chartex" xmlns:mc="http://schemas.openxmlformats.org/markup-compatibility/2006" xmlns:aink="http://schemas.microsoft.com/office/drawing/2016/ink" xmlns:am3d="http://schemas.microsoft.com/office/drawing/2017/model3d" xmlns:o="urn:schemas-microsoft-com:office:office" xmlns:r="http://schemas.openxmlformats.org/officeDocument/2006/relationships" xmlns:m="http://schemas.openxmlformats.org/officeDocument/2006/math" xmlns:v="urn:schemas-microsoft-com:vml" xmlns:wp14="http://schemas.microsoft.com/office/word/2010/wordprocessingDrawing" xmlns:wp="http://schemas.openxmlformats.org/drawingml/2006/wordprocessingDrawing" xmlns:w10="urn:schemas-microsoft-com:office:word" xmlns:w="http://schemas.openxmlformats.org/wordprocessingml/2006/main" xmlns:w14="http://schemas.microsoft.com/office/word/2010/wordml" xmlns:w15="http://schemas.microsoft.com/office/word/2012/wordml" xmlns:w16cid="http://schemas.microsoft.com/office/word/2016/wordml/cid" xmlns:w16se="http://schemas.microsoft.com/office/word/2015/wordml/symex" xmlns:wpg="http://schemas.microsoft.com/office/word/2010/wordprocessingGroup" xmlns:wpi="http://schemas.microsoft.com/office/word/2010/wordprocessingInk" xmlns:wne="http://schemas.microsoft.com/office/word/2006/wordml" xmlns:wps="http://schemas.microsoft.com/office/word/2010/wordprocessingShape" mc:Ignorable="w14 w15 w16se w16cid wp14">
+<w:hdr xmlns:wpc="http://schemas.microsoft.com/office/word/2010/wordprocessingCanvas" xmlns:mc="http://schemas.openxmlformats.org/markup-compatibility/2006" xmlns:o="urn:schemas-microsoft-com:office:office" xmlns:r="http://schemas.openxmlformats.org/officeDocument/2006/relationships" xmlns:m="http://schemas.openxmlformats.org/officeDocument/2006/math" xmlns:v="urn:schemas-microsoft-com:vml" xmlns:wp14="http://schemas.microsoft.com/office/word/2010/wordprocessingDrawing" xmlns:wp="http://schemas.openxmlformats.org/drawingml/2006/wordprocessingDrawing" xmlns:w10="urn:schemas-microsoft-com:office:word" xmlns:w="http://schemas.openxmlformats.org/wordprocessingml/2006/main" xmlns:w14="http://schemas.microsoft.com/office/word/2010/wordml" xmlns:w15="http://schemas.microsoft.com/office/word/2012/wordml" xmlns:wpg="http://schemas.microsoft.com/office/word/2010/wordprocessingGroup" xmlns:wpi="http://schemas.microsoft.com/office/word/2010/wordprocessingInk" xmlns:wne="http://schemas.microsoft.com/office/word/2006/wordml" xmlns:wps="http://schemas.microsoft.com/office/word/2010/wordprocessingShape" mc:Ignorable="w14 w15 wp14">
   <w:p>
     <w:pPr>
-      <w:pStyle w:val="Header"/>
+      <w:pStyle w:val="Encabezado"/>
       <w:jc w:val="center"/>
     </w:pPr>
     <w:r>
@@ -3605,7 +3756,7 @@
 </file>
 
 <file path=word/numbering.xml><?xml version="1.0" encoding="utf-8"?>
-<w:numbering xmlns:wpc="http://schemas.microsoft.com/office/word/2010/wordprocessingCanvas" xmlns:cx="http://schemas.microsoft.com/office/drawing/2014/chartex" xmlns:cx1="http://schemas.microsoft.com/office/drawing/2015/9/8/chartex" xmlns:cx2="http://schemas.microsoft.com/office/drawing/2015/10/21/chartex" xmlns:cx3="http://schemas.microsoft.com/office/drawing/2016/5/9/chartex" xmlns:cx4="http://schemas.microsoft.com/office/drawing/2016/5/10/chartex" xmlns:cx5="http://schemas.microsoft.com/office/drawing/2016/5/11/chartex" xmlns:cx6="http://schemas.microsoft.com/office/drawing/2016/5/12/chartex" xmlns:cx7="http://schemas.microsoft.com/office/drawing/2016/5/13/chartex" xmlns:cx8="http://schemas.microsoft.com/office/drawing/2016/5/14/chartex" xmlns:mc="http://schemas.openxmlformats.org/markup-compatibility/2006" xmlns:aink="http://schemas.microsoft.com/office/drawing/2016/ink" xmlns:am3d="http://schemas.microsoft.com/office/drawing/2017/model3d" xmlns:o="urn:schemas-microsoft-com:office:office" xmlns:r="http://schemas.openxmlformats.org/officeDocument/2006/relationships" xmlns:m="http://schemas.openxmlformats.org/officeDocument/2006/math" xmlns:v="urn:schemas-microsoft-com:vml" xmlns:wp14="http://schemas.microsoft.com/office/word/2010/wordprocessingDrawing" xmlns:wp="http://schemas.openxmlformats.org/drawingml/2006/wordprocessingDrawing" xmlns:w10="urn:schemas-microsoft-com:office:word" xmlns:w="http://schemas.openxmlformats.org/wordprocessingml/2006/main" xmlns:w14="http://schemas.microsoft.com/office/word/2010/wordml" xmlns:w15="http://schemas.microsoft.com/office/word/2012/wordml" xmlns:w16cid="http://schemas.microsoft.com/office/word/2016/wordml/cid" xmlns:w16se="http://schemas.microsoft.com/office/word/2015/wordml/symex" xmlns:wpg="http://schemas.microsoft.com/office/word/2010/wordprocessingGroup" xmlns:wpi="http://schemas.microsoft.com/office/word/2010/wordprocessingInk" xmlns:wne="http://schemas.microsoft.com/office/word/2006/wordml" xmlns:wps="http://schemas.microsoft.com/office/word/2010/wordprocessingShape" mc:Ignorable="w14 w15 w16se w16cid wp14">
+<w:numbering xmlns:wpc="http://schemas.microsoft.com/office/word/2010/wordprocessingCanvas" xmlns:mc="http://schemas.openxmlformats.org/markup-compatibility/2006" xmlns:o="urn:schemas-microsoft-com:office:office" xmlns:r="http://schemas.openxmlformats.org/officeDocument/2006/relationships" xmlns:m="http://schemas.openxmlformats.org/officeDocument/2006/math" xmlns:v="urn:schemas-microsoft-com:vml" xmlns:wp14="http://schemas.microsoft.com/office/word/2010/wordprocessingDrawing" xmlns:wp="http://schemas.openxmlformats.org/drawingml/2006/wordprocessingDrawing" xmlns:w10="urn:schemas-microsoft-com:office:word" xmlns:w="http://schemas.openxmlformats.org/wordprocessingml/2006/main" xmlns:w14="http://schemas.microsoft.com/office/word/2010/wordml" xmlns:w15="http://schemas.microsoft.com/office/word/2012/wordml" xmlns:wpg="http://schemas.microsoft.com/office/word/2010/wordprocessingGroup" xmlns:wpi="http://schemas.microsoft.com/office/word/2010/wordprocessingInk" xmlns:wne="http://schemas.microsoft.com/office/word/2006/wordml" xmlns:wps="http://schemas.microsoft.com/office/word/2010/wordprocessingShape" mc:Ignorable="w14 w15 wp14">
   <w:abstractNum w:abstractNumId="0" w15:restartNumberingAfterBreak="0">
     <w:nsid w:val="01AF4C53"/>
     <w:multiLevelType w:val="hybridMultilevel"/>
@@ -4645,7 +4796,7 @@
 </file>
 
 <file path=word/styles.xml><?xml version="1.0" encoding="utf-8"?>
-<w:styles xmlns:mc="http://schemas.openxmlformats.org/markup-compatibility/2006" xmlns:r="http://schemas.openxmlformats.org/officeDocument/2006/relationships" xmlns:w="http://schemas.openxmlformats.org/wordprocessingml/2006/main" xmlns:w14="http://schemas.microsoft.com/office/word/2010/wordml" xmlns:w15="http://schemas.microsoft.com/office/word/2012/wordml" xmlns:w16cid="http://schemas.microsoft.com/office/word/2016/wordml/cid" xmlns:w16se="http://schemas.microsoft.com/office/word/2015/wordml/symex" mc:Ignorable="w14 w15 w16se w16cid">
+<w:styles xmlns:mc="http://schemas.openxmlformats.org/markup-compatibility/2006" xmlns:r="http://schemas.openxmlformats.org/officeDocument/2006/relationships" xmlns:w="http://schemas.openxmlformats.org/wordprocessingml/2006/main" xmlns:w14="http://schemas.microsoft.com/office/word/2010/wordml" xmlns:w15="http://schemas.microsoft.com/office/word/2012/wordml" mc:Ignorable="w14 w15">
   <w:docDefaults>
     <w:rPrDefault>
       <w:rPr>
@@ -4661,7 +4812,7 @@
       </w:pPr>
     </w:pPrDefault>
   </w:docDefaults>
-  <w:latentStyles w:defLockedState="0" w:defUIPriority="99" w:defSemiHidden="0" w:defUnhideWhenUsed="0" w:defQFormat="0" w:count="375">
+  <w:latentStyles w:defLockedState="0" w:defUIPriority="99" w:defSemiHidden="0" w:defUnhideWhenUsed="0" w:defQFormat="0" w:count="371">
     <w:lsdException w:name="Normal" w:uiPriority="0" w:qFormat="1"/>
     <w:lsdException w:name="heading 1" w:uiPriority="9" w:qFormat="1"/>
     <w:lsdException w:name="heading 2" w:semiHidden="1" w:uiPriority="9" w:unhideWhenUsed="1" w:qFormat="1"/>
@@ -4767,6 +4918,7 @@
     <w:lsdException w:name="HTML Sample" w:semiHidden="1" w:unhideWhenUsed="1"/>
     <w:lsdException w:name="HTML Typewriter" w:semiHidden="1" w:unhideWhenUsed="1"/>
     <w:lsdException w:name="HTML Variable" w:semiHidden="1" w:unhideWhenUsed="1"/>
+    <w:lsdException w:name="Normal Table" w:semiHidden="1" w:unhideWhenUsed="1"/>
     <w:lsdException w:name="annotation subject" w:semiHidden="1" w:unhideWhenUsed="1"/>
     <w:lsdException w:name="No List" w:semiHidden="1" w:unhideWhenUsed="1"/>
     <w:lsdException w:name="Outline List 1" w:semiHidden="1" w:unhideWhenUsed="1"/>
@@ -4810,8 +4962,10 @@
     <w:lsdException w:name="Table Elegant" w:semiHidden="1" w:unhideWhenUsed="1"/>
     <w:lsdException w:name="Table Professional" w:semiHidden="1" w:unhideWhenUsed="1"/>
     <w:lsdException w:name="Table Subtle 1" w:semiHidden="1" w:unhideWhenUsed="1"/>
+    <w:lsdException w:name="Table Subtle 2" w:semiHidden="1" w:unhideWhenUsed="1"/>
     <w:lsdException w:name="Table Web 1" w:semiHidden="1" w:unhideWhenUsed="1"/>
     <w:lsdException w:name="Table Web 2" w:semiHidden="1" w:unhideWhenUsed="1"/>
+    <w:lsdException w:name="Table Web 3" w:semiHidden="1" w:unhideWhenUsed="1"/>
     <w:lsdException w:name="Balloon Text" w:semiHidden="1" w:unhideWhenUsed="1"/>
     <w:lsdException w:name="Table Grid" w:uiPriority="39"/>
     <w:lsdException w:name="Table Theme" w:semiHidden="1" w:unhideWhenUsed="1"/>
@@ -5030,10 +5184,6 @@
     <w:lsdException w:name="List Table 5 Dark Accent 6" w:uiPriority="50"/>
     <w:lsdException w:name="List Table 6 Colorful Accent 6" w:uiPriority="51"/>
     <w:lsdException w:name="List Table 7 Colorful Accent 6" w:uiPriority="52"/>
-    <w:lsdException w:name="Mention" w:semiHidden="1" w:unhideWhenUsed="1"/>
-    <w:lsdException w:name="Smart Hyperlink" w:semiHidden="1" w:unhideWhenUsed="1"/>
-    <w:lsdException w:name="Hashtag" w:semiHidden="1" w:unhideWhenUsed="1"/>
-    <w:lsdException w:name="Unresolved Mention" w:semiHidden="1" w:unhideWhenUsed="1"/>
   </w:latentStyles>
   <w:style w:type="paragraph" w:default="1" w:styleId="Normal">
     <w:name w:val="Normal"/>
@@ -5042,11 +5192,11 @@
       <w:lang w:val="es-CO"/>
     </w:rPr>
   </w:style>
-  <w:style w:type="paragraph" w:styleId="Heading1">
+  <w:style w:type="paragraph" w:styleId="Ttulo1">
     <w:name w:val="heading 1"/>
     <w:basedOn w:val="Normal"/>
     <w:next w:val="Normal"/>
-    <w:link w:val="Heading1Char"/>
+    <w:link w:val="Ttulo1Car"/>
     <w:uiPriority w:val="9"/>
     <w:qFormat/>
     <w:rsid w:val="00AE25E4"/>
@@ -5063,11 +5213,11 @@
       <w:szCs w:val="32"/>
     </w:rPr>
   </w:style>
-  <w:style w:type="paragraph" w:styleId="Heading2">
+  <w:style w:type="paragraph" w:styleId="Ttulo2">
     <w:name w:val="heading 2"/>
     <w:basedOn w:val="Normal"/>
     <w:next w:val="Normal"/>
-    <w:link w:val="Heading2Char"/>
+    <w:link w:val="Ttulo2Car"/>
     <w:uiPriority w:val="9"/>
     <w:unhideWhenUsed/>
     <w:qFormat/>
@@ -5086,13 +5236,13 @@
       <w:szCs w:val="26"/>
     </w:rPr>
   </w:style>
-  <w:style w:type="character" w:default="1" w:styleId="DefaultParagraphFont">
+  <w:style w:type="character" w:default="1" w:styleId="Fuentedeprrafopredeter">
     <w:name w:val="Default Paragraph Font"/>
     <w:uiPriority w:val="1"/>
     <w:semiHidden/>
     <w:unhideWhenUsed/>
   </w:style>
-  <w:style w:type="table" w:default="1" w:styleId="TableNormal">
+  <w:style w:type="table" w:default="1" w:styleId="Tablanormal">
     <w:name w:val="Normal Table"/>
     <w:uiPriority w:val="99"/>
     <w:semiHidden/>
@@ -5107,13 +5257,13 @@
       </w:tblCellMar>
     </w:tblPr>
   </w:style>
-  <w:style w:type="numbering" w:default="1" w:styleId="NoList">
+  <w:style w:type="numbering" w:default="1" w:styleId="Sinlista">
     <w:name w:val="No List"/>
     <w:uiPriority w:val="99"/>
     <w:semiHidden/>
     <w:unhideWhenUsed/>
   </w:style>
-  <w:style w:type="paragraph" w:styleId="ListParagraph">
+  <w:style w:type="paragraph" w:styleId="Prrafodelista">
     <w:name w:val="List Paragraph"/>
     <w:basedOn w:val="Normal"/>
     <w:uiPriority w:val="34"/>
@@ -5124,10 +5274,10 @@
       <w:contextualSpacing/>
     </w:pPr>
   </w:style>
-  <w:style w:type="paragraph" w:styleId="Header">
+  <w:style w:type="paragraph" w:styleId="Encabezado">
     <w:name w:val="header"/>
     <w:basedOn w:val="Normal"/>
-    <w:link w:val="HeaderChar"/>
+    <w:link w:val="EncabezadoCar"/>
     <w:uiPriority w:val="99"/>
     <w:unhideWhenUsed/>
     <w:rsid w:val="00D656E9"/>
@@ -5139,20 +5289,20 @@
       <w:spacing w:after="0" w:line="240" w:lineRule="auto"/>
     </w:pPr>
   </w:style>
-  <w:style w:type="character" w:customStyle="1" w:styleId="HeaderChar">
-    <w:name w:val="Header Char"/>
-    <w:basedOn w:val="DefaultParagraphFont"/>
-    <w:link w:val="Header"/>
+  <w:style w:type="character" w:customStyle="1" w:styleId="EncabezadoCar">
+    <w:name w:val="Encabezado Car"/>
+    <w:basedOn w:val="Fuentedeprrafopredeter"/>
+    <w:link w:val="Encabezado"/>
     <w:uiPriority w:val="99"/>
     <w:rsid w:val="00D656E9"/>
     <w:rPr>
       <w:lang w:val="es-CO"/>
     </w:rPr>
   </w:style>
-  <w:style w:type="paragraph" w:styleId="Footer">
+  <w:style w:type="paragraph" w:styleId="Piedepgina">
     <w:name w:val="footer"/>
     <w:basedOn w:val="Normal"/>
-    <w:link w:val="FooterChar"/>
+    <w:link w:val="PiedepginaCar"/>
     <w:uiPriority w:val="99"/>
     <w:unhideWhenUsed/>
     <w:rsid w:val="00D656E9"/>
@@ -5164,21 +5314,21 @@
       <w:spacing w:after="0" w:line="240" w:lineRule="auto"/>
     </w:pPr>
   </w:style>
-  <w:style w:type="character" w:customStyle="1" w:styleId="FooterChar">
-    <w:name w:val="Footer Char"/>
-    <w:basedOn w:val="DefaultParagraphFont"/>
-    <w:link w:val="Footer"/>
+  <w:style w:type="character" w:customStyle="1" w:styleId="PiedepginaCar">
+    <w:name w:val="Pie de página Car"/>
+    <w:basedOn w:val="Fuentedeprrafopredeter"/>
+    <w:link w:val="Piedepgina"/>
     <w:uiPriority w:val="99"/>
     <w:rsid w:val="00D656E9"/>
     <w:rPr>
       <w:lang w:val="es-CO"/>
     </w:rPr>
   </w:style>
-  <w:style w:type="paragraph" w:styleId="Title">
+  <w:style w:type="paragraph" w:styleId="Puesto">
     <w:name w:val="Title"/>
     <w:basedOn w:val="Normal"/>
     <w:next w:val="Normal"/>
-    <w:link w:val="TitleChar"/>
+    <w:link w:val="PuestoCar"/>
     <w:uiPriority w:val="10"/>
     <w:qFormat/>
     <w:rsid w:val="00651E53"/>
@@ -5194,10 +5344,10 @@
       <w:szCs w:val="56"/>
     </w:rPr>
   </w:style>
-  <w:style w:type="character" w:customStyle="1" w:styleId="TitleChar">
-    <w:name w:val="Title Char"/>
-    <w:basedOn w:val="DefaultParagraphFont"/>
-    <w:link w:val="Title"/>
+  <w:style w:type="character" w:customStyle="1" w:styleId="PuestoCar">
+    <w:name w:val="Puesto Car"/>
+    <w:basedOn w:val="Fuentedeprrafopredeter"/>
+    <w:link w:val="Puesto"/>
     <w:uiPriority w:val="10"/>
     <w:rsid w:val="00651E53"/>
     <w:rPr>
@@ -5209,10 +5359,10 @@
       <w:lang w:val="es-CO"/>
     </w:rPr>
   </w:style>
-  <w:style w:type="character" w:customStyle="1" w:styleId="Heading1Char">
-    <w:name w:val="Heading 1 Char"/>
-    <w:basedOn w:val="DefaultParagraphFont"/>
-    <w:link w:val="Heading1"/>
+  <w:style w:type="character" w:customStyle="1" w:styleId="Ttulo1Car">
+    <w:name w:val="Título 1 Car"/>
+    <w:basedOn w:val="Fuentedeprrafopredeter"/>
+    <w:link w:val="Ttulo1"/>
     <w:uiPriority w:val="9"/>
     <w:rsid w:val="00AE25E4"/>
     <w:rPr>
@@ -5223,10 +5373,10 @@
       <w:lang w:val="es-CO"/>
     </w:rPr>
   </w:style>
-  <w:style w:type="character" w:customStyle="1" w:styleId="Heading2Char">
-    <w:name w:val="Heading 2 Char"/>
-    <w:basedOn w:val="DefaultParagraphFont"/>
-    <w:link w:val="Heading2"/>
+  <w:style w:type="character" w:customStyle="1" w:styleId="Ttulo2Car">
+    <w:name w:val="Título 2 Car"/>
+    <w:basedOn w:val="Fuentedeprrafopredeter"/>
+    <w:link w:val="Ttulo2"/>
     <w:uiPriority w:val="9"/>
     <w:rsid w:val="00AE25E4"/>
     <w:rPr>
@@ -5237,9 +5387,9 @@
       <w:lang w:val="es-CO"/>
     </w:rPr>
   </w:style>
-  <w:style w:type="paragraph" w:styleId="TOCHeading">
+  <w:style w:type="paragraph" w:styleId="TtulodeTDC">
     <w:name w:val="TOC Heading"/>
-    <w:basedOn w:val="Heading1"/>
+    <w:basedOn w:val="Ttulo1"/>
     <w:next w:val="Normal"/>
     <w:uiPriority w:val="39"/>
     <w:unhideWhenUsed/>
@@ -5256,7 +5406,7 @@
       <w:lang w:val="en-US"/>
     </w:rPr>
   </w:style>
-  <w:style w:type="paragraph" w:styleId="TOC1">
+  <w:style w:type="paragraph" w:styleId="TDC1">
     <w:name w:val="toc 1"/>
     <w:basedOn w:val="Normal"/>
     <w:next w:val="Normal"/>
@@ -5276,7 +5426,7 @@
       <w:szCs w:val="20"/>
     </w:rPr>
   </w:style>
-  <w:style w:type="paragraph" w:styleId="TOC2">
+  <w:style w:type="paragraph" w:styleId="TDC2">
     <w:name w:val="toc 2"/>
     <w:basedOn w:val="Normal"/>
     <w:next w:val="Normal"/>
@@ -5295,9 +5445,9 @@
       <w:szCs w:val="20"/>
     </w:rPr>
   </w:style>
-  <w:style w:type="character" w:styleId="Hyperlink">
+  <w:style w:type="character" w:styleId="Hipervnculo">
     <w:name w:val="Hyperlink"/>
-    <w:basedOn w:val="DefaultParagraphFont"/>
+    <w:basedOn w:val="Fuentedeprrafopredeter"/>
     <w:uiPriority w:val="99"/>
     <w:unhideWhenUsed/>
     <w:rsid w:val="0009510F"/>
@@ -5306,7 +5456,7 @@
       <w:u w:val="single"/>
     </w:rPr>
   </w:style>
-  <w:style w:type="paragraph" w:styleId="TOC3">
+  <w:style w:type="paragraph" w:styleId="TDC3">
     <w:name w:val="toc 3"/>
     <w:basedOn w:val="Normal"/>
     <w:next w:val="Normal"/>
@@ -5326,7 +5476,7 @@
       <w:szCs w:val="20"/>
     </w:rPr>
   </w:style>
-  <w:style w:type="paragraph" w:styleId="TOC4">
+  <w:style w:type="paragraph" w:styleId="TDC4">
     <w:name w:val="toc 4"/>
     <w:basedOn w:val="Normal"/>
     <w:next w:val="Normal"/>
@@ -5344,7 +5494,7 @@
       <w:szCs w:val="18"/>
     </w:rPr>
   </w:style>
-  <w:style w:type="paragraph" w:styleId="TOC5">
+  <w:style w:type="paragraph" w:styleId="TDC5">
     <w:name w:val="toc 5"/>
     <w:basedOn w:val="Normal"/>
     <w:next w:val="Normal"/>
@@ -5362,7 +5512,7 @@
       <w:szCs w:val="18"/>
     </w:rPr>
   </w:style>
-  <w:style w:type="paragraph" w:styleId="TOC6">
+  <w:style w:type="paragraph" w:styleId="TDC6">
     <w:name w:val="toc 6"/>
     <w:basedOn w:val="Normal"/>
     <w:next w:val="Normal"/>
@@ -5380,7 +5530,7 @@
       <w:szCs w:val="18"/>
     </w:rPr>
   </w:style>
-  <w:style w:type="paragraph" w:styleId="TOC7">
+  <w:style w:type="paragraph" w:styleId="TDC7">
     <w:name w:val="toc 7"/>
     <w:basedOn w:val="Normal"/>
     <w:next w:val="Normal"/>
@@ -5398,7 +5548,7 @@
       <w:szCs w:val="18"/>
     </w:rPr>
   </w:style>
-  <w:style w:type="paragraph" w:styleId="TOC8">
+  <w:style w:type="paragraph" w:styleId="TDC8">
     <w:name w:val="toc 8"/>
     <w:basedOn w:val="Normal"/>
     <w:next w:val="Normal"/>
@@ -5416,7 +5566,7 @@
       <w:szCs w:val="18"/>
     </w:rPr>
   </w:style>
-  <w:style w:type="paragraph" w:styleId="TOC9">
+  <w:style w:type="paragraph" w:styleId="TDC9">
     <w:name w:val="toc 9"/>
     <w:basedOn w:val="Normal"/>
     <w:next w:val="Normal"/>
@@ -5434,13 +5584,25 @@
       <w:szCs w:val="18"/>
     </w:rPr>
   </w:style>
-  <w:style w:type="paragraph" w:styleId="Bibliography">
+  <w:style w:type="paragraph" w:styleId="Bibliografa">
     <w:name w:val="Bibliography"/>
     <w:basedOn w:val="Normal"/>
     <w:next w:val="Normal"/>
     <w:uiPriority w:val="37"/>
     <w:unhideWhenUsed/>
     <w:rsid w:val="002239FA"/>
+  </w:style>
+  <w:style w:type="character" w:styleId="Hipervnculovisitado">
+    <w:name w:val="FollowedHyperlink"/>
+    <w:basedOn w:val="Fuentedeprrafopredeter"/>
+    <w:uiPriority w:val="99"/>
+    <w:semiHidden/>
+    <w:unhideWhenUsed/>
+    <w:rsid w:val="00130ADB"/>
+    <w:rPr>
+      <w:color w:val="954F72" w:themeColor="followedHyperlink"/>
+      <w:u w:val="single"/>
+    </w:rPr>
   </w:style>
 </w:styles>
 </file>
@@ -5769,15 +5931,6 @@
     <b:RefOrder>3</b:RefOrder>
   </b:Source>
   <b:Source>
-    <b:Tag>Sis</b:Tag>
-    <b:SourceType>InternetSite</b:SourceType>
-    <b:Guid>{0DC64B31-C7FF-4576-BE21-CC807C8D79D3}</b:Guid>
-    <b:Title>Sistema de coordenadas</b:Title>
-    <b:InternetSiteTitle>Wikipedia </b:InternetSiteTitle>
-    <b:URL>https://es.wikipedia.org/wiki/Sistema_de_coordenadas</b:URL>
-    <b:RefOrder>4</b:RefOrder>
-  </b:Source>
-  <b:Source>
     <b:Tag>GTA19</b:Tag>
     <b:SourceType>InternetSite</b:SourceType>
     <b:Guid>{DF4FA059-15FC-44C8-9162-1C65B90B000F}</b:Guid>
@@ -5785,13 +5938,29 @@
     <b:InternetSiteTitle>Grupo de Tratamiento Avanzado de Señal</b:InternetSiteTitle>
     <b:Year>2019</b:Year>
     <b:URL>https://gtas.unican.es/</b:URL>
+    <b:RefOrder>6</b:RefOrder>
+  </b:Source>
+  <b:Source>
+    <b:Tag>SistemaCoordenadas</b:Tag>
+    <b:SourceType>InternetSite</b:SourceType>
+    <b:Guid>{CC9566A4-8949-4871-BDC3-1D56D5D263F8}</b:Guid>
+    <b:Title>Wikipedia</b:Title>
+    <b:URL>Sistema de coordenadas. (s.f.). Obtenido de Wikipedia : https://es.wikipedia.org/wiki/Sistema_de_coordenadas</b:URL>
+    <b:RefOrder>4</b:RefOrder>
+  </b:Source>
+  <b:Source>
+    <b:Tag>NumeroPrimo</b:Tag>
+    <b:SourceType>InternetSite</b:SourceType>
+    <b:Guid>{1FED6DFF-9D63-4053-8FA6-DF6E6CE7FE38}</b:Guid>
+    <b:Title>Wikipedia</b:Title>
+    <b:URL>https://es.wikipedia.org/wiki/N%C3%BAmero_primo</b:URL>
     <b:RefOrder>5</b:RefOrder>
   </b:Source>
 </b:Sources>
 </file>
 
 <file path=customXml/itemProps1.xml><?xml version="1.0" encoding="utf-8"?>
-<ds:datastoreItem xmlns:ds="http://schemas.openxmlformats.org/officeDocument/2006/customXml" ds:itemID="{7ED61AE8-9132-492D-A92C-77AEB9228911}">
+<ds:datastoreItem xmlns:ds="http://schemas.openxmlformats.org/officeDocument/2006/customXml" ds:itemID="{86C08270-FC1F-4483-B0F2-FE2775251CA2}">
   <ds:schemaRefs>
     <ds:schemaRef ds:uri="http://schemas.openxmlformats.org/officeDocument/2006/bibliography"/>
   </ds:schemaRefs>

</xml_diff>

<commit_message>
Se agrega la Fase V de evaluacion y seleccion de solucion
</commit_message>
<xml_diff>
--- a/Engineering Method/Método de ingeniería.docx
+++ b/Engineering Method/Método de ingeniería.docx
@@ -1824,6 +1824,7 @@
           <w:id w:val="1556818907"/>
           <w:citation/>
         </w:sdtPr>
+        <w:sdtEndPr/>
         <w:sdtContent>
           <w:r>
             <w:rPr>
@@ -1933,6 +1934,7 @@
           <w:id w:val="215785473"/>
           <w:citation/>
         </w:sdtPr>
+        <w:sdtEndPr/>
         <w:sdtContent>
           <w:r>
             <w:rPr>
@@ -2661,7 +2663,6 @@
         </w:rPr>
         <w:t xml:space="preserve">La clase </w:t>
       </w:r>
-      <w:proofErr w:type="spellStart"/>
       <w:r>
         <w:rPr>
           <w:rFonts w:ascii="Arial" w:hAnsi="Arial" w:cs="Arial"/>
@@ -2698,7 +2699,6 @@
         </w:rPr>
         <w:t>m</w:t>
       </w:r>
-      <w:proofErr w:type="spellEnd"/>
     </w:p>
     <w:p>
       <w:pPr>
@@ -2722,7 +2722,6 @@
         </w:rPr>
         <w:t xml:space="preserve">La clase </w:t>
       </w:r>
-      <w:proofErr w:type="spellStart"/>
       <w:r>
         <w:rPr>
           <w:rFonts w:ascii="Arial" w:hAnsi="Arial" w:cs="Arial"/>
@@ -2732,7 +2731,6 @@
         </w:rPr>
         <w:t>java.security.SecureRandom</w:t>
       </w:r>
-      <w:proofErr w:type="spellEnd"/>
     </w:p>
     <w:p>
       <w:pPr>
@@ -3013,7 +3011,6 @@
         </w:rPr>
         <w:t xml:space="preserve">Por otra parte, descartamos también la idea de utilizar </w:t>
       </w:r>
-      <w:proofErr w:type="spellStart"/>
       <w:r>
         <w:rPr>
           <w:rFonts w:ascii="Arial" w:hAnsi="Arial" w:cs="Arial"/>
@@ -3023,7 +3020,6 @@
         </w:rPr>
         <w:t>java.security.SecureRandom</w:t>
       </w:r>
-      <w:proofErr w:type="spellEnd"/>
       <w:r>
         <w:rPr>
           <w:rFonts w:ascii="Arial" w:hAnsi="Arial" w:cs="Arial"/>
@@ -3047,67 +3043,57 @@
           <w:sz w:val="24"/>
           <w:szCs w:val="24"/>
         </w:rPr>
-        <w:t>no requiere del mismo tipo de seguridad que requeriría una contraseña o cosas de ese calibre. Por lo anterior, decidimos que no hacía falta us</w:t>
-      </w:r>
-      <w:bookmarkStart w:id="9" w:name="_GoBack"/>
+        <w:t>no requiere del mismo tipo de seguridad que requeriría una contraseña o cosas de ese calibre. Por lo anterior, decidimos que no hacía falta usar dicha clase.</w:t>
+      </w:r>
+    </w:p>
+    <w:p>
+      <w:pPr>
+        <w:jc w:val="both"/>
+        <w:rPr>
+          <w:rFonts w:ascii="Arial" w:hAnsi="Arial" w:cs="Arial"/>
+          <w:sz w:val="24"/>
+          <w:szCs w:val="24"/>
+        </w:rPr>
+      </w:pPr>
+      <w:r>
+        <w:rPr>
+          <w:rFonts w:ascii="Arial" w:hAnsi="Arial" w:cs="Arial"/>
+          <w:sz w:val="24"/>
+          <w:szCs w:val="24"/>
+        </w:rPr>
+        <w:t xml:space="preserve">Para resolver la operación de multiplicación de matrices, </w:t>
+      </w:r>
+      <w:r>
+        <w:rPr>
+          <w:rFonts w:ascii="Arial" w:hAnsi="Arial" w:cs="Arial"/>
+          <w:sz w:val="24"/>
+          <w:szCs w:val="24"/>
+        </w:rPr>
+        <w:t xml:space="preserve">se descarta el método de multiplicación por cajas dado a la complejidad de la solución tanto en su entendimiento como codificación. </w:t>
+      </w:r>
+    </w:p>
+    <w:p>
+      <w:pPr>
+        <w:jc w:val="both"/>
+        <w:rPr>
+          <w:rFonts w:ascii="Arial" w:hAnsi="Arial" w:cs="Arial"/>
+          <w:sz w:val="24"/>
+          <w:szCs w:val="24"/>
+        </w:rPr>
+      </w:pPr>
+    </w:p>
+    <w:p>
+      <w:pPr>
+        <w:pStyle w:val="Ttulo2"/>
+      </w:pPr>
+      <w:bookmarkStart w:id="9" w:name="_Toc17128932"/>
+      <w:r>
+        <w:t>Alternativas</w:t>
+      </w:r>
+      <w:r>
+        <w:t xml:space="preserve"> aceptadas</w:t>
+      </w:r>
       <w:bookmarkEnd w:id="9"/>
-      <w:r>
-        <w:rPr>
-          <w:rFonts w:ascii="Arial" w:hAnsi="Arial" w:cs="Arial"/>
-          <w:sz w:val="24"/>
-          <w:szCs w:val="24"/>
-        </w:rPr>
-        <w:t>ar dicha clase.</w:t>
-      </w:r>
-    </w:p>
-    <w:p>
-      <w:pPr>
-        <w:jc w:val="both"/>
-        <w:rPr>
-          <w:rFonts w:ascii="Arial" w:hAnsi="Arial" w:cs="Arial"/>
-          <w:sz w:val="24"/>
-          <w:szCs w:val="24"/>
-        </w:rPr>
-      </w:pPr>
-      <w:r>
-        <w:rPr>
-          <w:rFonts w:ascii="Arial" w:hAnsi="Arial" w:cs="Arial"/>
-          <w:sz w:val="24"/>
-          <w:szCs w:val="24"/>
-        </w:rPr>
-        <w:t xml:space="preserve">Para resolver la operación de multiplicación de matrices, </w:t>
-      </w:r>
-      <w:r>
-        <w:rPr>
-          <w:rFonts w:ascii="Arial" w:hAnsi="Arial" w:cs="Arial"/>
-          <w:sz w:val="24"/>
-          <w:szCs w:val="24"/>
-        </w:rPr>
-        <w:t xml:space="preserve">se descarta el método de multiplicación por cajas dado a la complejidad de la solución tanto en su entendimiento como codificación. </w:t>
-      </w:r>
-    </w:p>
-    <w:p>
-      <w:pPr>
-        <w:jc w:val="both"/>
-        <w:rPr>
-          <w:rFonts w:ascii="Arial" w:hAnsi="Arial" w:cs="Arial"/>
-          <w:sz w:val="24"/>
-          <w:szCs w:val="24"/>
-        </w:rPr>
-      </w:pPr>
-    </w:p>
-    <w:p>
-      <w:pPr>
-        <w:pStyle w:val="Ttulo2"/>
-      </w:pPr>
-      <w:bookmarkStart w:id="10" w:name="_Toc17128932"/>
-      <w:r>
-        <w:t>Alternativas</w:t>
-      </w:r>
-      <w:r>
-        <w:t xml:space="preserve"> aceptadas</w:t>
-      </w:r>
-      <w:bookmarkEnd w:id="10"/>
     </w:p>
     <w:p>
       <w:pPr>
@@ -3312,7 +3298,6 @@
         </w:rPr>
         <w:t xml:space="preserve">Encontramos que para lograr obtener nuestros números aleatorios sería correcto usar la clase </w:t>
       </w:r>
-      <w:proofErr w:type="spellStart"/>
       <w:r>
         <w:rPr>
           <w:rFonts w:ascii="Arial" w:hAnsi="Arial" w:cs="Arial"/>
@@ -3349,7 +3334,6 @@
         </w:rPr>
         <w:t>m</w:t>
       </w:r>
-      <w:proofErr w:type="spellEnd"/>
       <w:r>
         <w:rPr>
           <w:rFonts w:ascii="Arial" w:hAnsi="Arial" w:cs="Arial"/>
@@ -3405,21 +3389,1366 @@
       <w:pPr>
         <w:pStyle w:val="Ttulo1"/>
       </w:pPr>
-      <w:bookmarkStart w:id="11" w:name="_Toc17128933"/>
+      <w:bookmarkStart w:id="10" w:name="_Toc17128933"/>
       <w:r>
         <w:t>Evaluación y Selección de la Mejor Solución</w:t>
       </w:r>
+      <w:bookmarkEnd w:id="10"/>
+    </w:p>
+    <w:p>
+      <w:pPr>
+        <w:jc w:val="both"/>
+        <w:rPr>
+          <w:rFonts w:ascii="Arial" w:hAnsi="Arial" w:cs="Arial"/>
+          <w:sz w:val="24"/>
+          <w:szCs w:val="24"/>
+        </w:rPr>
+      </w:pPr>
+      <w:r>
+        <w:rPr>
+          <w:rFonts w:ascii="Arial" w:hAnsi="Arial" w:cs="Arial"/>
+          <w:sz w:val="24"/>
+          <w:szCs w:val="24"/>
+        </w:rPr>
+        <w:t>Para evaluar las alternativas de solución debemos plantear una rúbrica con cierto</w:t>
+      </w:r>
+      <w:r>
+        <w:rPr>
+          <w:rFonts w:ascii="Arial" w:hAnsi="Arial" w:cs="Arial"/>
+          <w:sz w:val="24"/>
+          <w:szCs w:val="24"/>
+        </w:rPr>
+        <w:t>s</w:t>
+      </w:r>
+      <w:r>
+        <w:rPr>
+          <w:rFonts w:ascii="Arial" w:hAnsi="Arial" w:cs="Arial"/>
+          <w:sz w:val="24"/>
+          <w:szCs w:val="24"/>
+        </w:rPr>
+        <w:t xml:space="preserve"> criterios que nos permitirán escoger adecuadamente la alternativa que cumpla en mejor manera las necesidades del problema</w:t>
+      </w:r>
+      <w:r>
+        <w:rPr>
+          <w:rFonts w:ascii="Arial" w:hAnsi="Arial" w:cs="Arial"/>
+          <w:sz w:val="24"/>
+          <w:szCs w:val="24"/>
+        </w:rPr>
+        <w:t>.</w:t>
+      </w:r>
+      <w:r>
+        <w:rPr>
+          <w:rFonts w:ascii="Arial" w:hAnsi="Arial" w:cs="Arial"/>
+          <w:sz w:val="24"/>
+          <w:szCs w:val="24"/>
+        </w:rPr>
+        <w:t xml:space="preserve"> Los criterios escogidos son numerados a continuación, junto con un valor numérico para indicar el peso para los valores posibles de cada criterio.</w:t>
+      </w:r>
+    </w:p>
+    <w:p>
+      <w:pPr>
+        <w:jc w:val="both"/>
+        <w:rPr>
+          <w:rFonts w:ascii="Arial" w:hAnsi="Arial" w:cs="Arial"/>
+          <w:b/>
+          <w:sz w:val="24"/>
+          <w:szCs w:val="24"/>
+        </w:rPr>
+      </w:pPr>
+      <w:r>
+        <w:rPr>
+          <w:rFonts w:ascii="Arial" w:hAnsi="Arial" w:cs="Arial"/>
+          <w:sz w:val="24"/>
+          <w:szCs w:val="24"/>
+        </w:rPr>
+        <w:tab/>
+      </w:r>
+      <w:r>
+        <w:rPr>
+          <w:rFonts w:ascii="Arial" w:hAnsi="Arial" w:cs="Arial"/>
+          <w:b/>
+          <w:sz w:val="24"/>
+          <w:szCs w:val="24"/>
+        </w:rPr>
+        <w:t>Criterios</w:t>
+      </w:r>
+    </w:p>
+    <w:p>
+      <w:pPr>
+        <w:pStyle w:val="Prrafodelista"/>
+        <w:numPr>
+          <w:ilvl w:val="0"/>
+          <w:numId w:val="12"/>
+        </w:numPr>
+        <w:jc w:val="both"/>
+        <w:rPr>
+          <w:rFonts w:ascii="Arial" w:hAnsi="Arial" w:cs="Arial"/>
+          <w:sz w:val="24"/>
+          <w:szCs w:val="24"/>
+        </w:rPr>
+      </w:pPr>
+      <w:r>
+        <w:rPr>
+          <w:rFonts w:ascii="Arial" w:hAnsi="Arial" w:cs="Arial"/>
+          <w:sz w:val="24"/>
+          <w:szCs w:val="24"/>
+        </w:rPr>
+        <w:t xml:space="preserve">Criterio A. Eficiencia. </w:t>
+      </w:r>
+      <w:r>
+        <w:rPr>
+          <w:rFonts w:ascii="Arial" w:hAnsi="Arial" w:cs="Arial"/>
+          <w:sz w:val="24"/>
+          <w:szCs w:val="24"/>
+        </w:rPr>
+        <w:t>Se prefiere una solución con mejor eficiencia que las otras consideradas. La</w:t>
+      </w:r>
+      <w:r>
+        <w:rPr>
+          <w:rFonts w:ascii="Arial" w:hAnsi="Arial" w:cs="Arial"/>
+          <w:sz w:val="24"/>
+          <w:szCs w:val="24"/>
+        </w:rPr>
+        <w:t xml:space="preserve"> </w:t>
+      </w:r>
+      <w:r>
+        <w:rPr>
+          <w:rFonts w:ascii="Arial" w:hAnsi="Arial" w:cs="Arial"/>
+          <w:sz w:val="24"/>
+          <w:szCs w:val="24"/>
+        </w:rPr>
+        <w:t>eficiencia puede ser:</w:t>
+      </w:r>
+    </w:p>
+    <w:p>
+      <w:pPr>
+        <w:pStyle w:val="Prrafodelista"/>
+        <w:rPr>
+          <w:rFonts w:ascii="Arial" w:hAnsi="Arial" w:cs="Arial"/>
+          <w:sz w:val="24"/>
+          <w:szCs w:val="24"/>
+        </w:rPr>
+      </w:pPr>
+      <w:r>
+        <w:rPr>
+          <w:rFonts w:ascii="Arial" w:hAnsi="Arial" w:cs="Arial"/>
+          <w:sz w:val="24"/>
+          <w:szCs w:val="24"/>
+        </w:rPr>
+        <w:t>­ [4] Constante</w:t>
+      </w:r>
+    </w:p>
+    <w:p>
+      <w:pPr>
+        <w:pStyle w:val="Prrafodelista"/>
+        <w:rPr>
+          <w:rFonts w:ascii="Arial" w:hAnsi="Arial" w:cs="Arial"/>
+          <w:sz w:val="24"/>
+          <w:szCs w:val="24"/>
+        </w:rPr>
+      </w:pPr>
+      <w:r>
+        <w:rPr>
+          <w:rFonts w:ascii="Arial" w:hAnsi="Arial" w:cs="Arial"/>
+          <w:sz w:val="24"/>
+          <w:szCs w:val="24"/>
+        </w:rPr>
+        <w:t xml:space="preserve">­ [3] </w:t>
+      </w:r>
+      <w:r>
+        <w:rPr>
+          <w:rFonts w:ascii="Arial" w:hAnsi="Arial" w:cs="Arial"/>
+          <w:sz w:val="24"/>
+          <w:szCs w:val="24"/>
+        </w:rPr>
+        <w:t>Logarítmica</w:t>
+      </w:r>
+    </w:p>
+    <w:p>
+      <w:pPr>
+        <w:pStyle w:val="Prrafodelista"/>
+        <w:rPr>
+          <w:rFonts w:ascii="Arial" w:hAnsi="Arial" w:cs="Arial"/>
+          <w:sz w:val="24"/>
+          <w:szCs w:val="24"/>
+        </w:rPr>
+      </w:pPr>
+      <w:r>
+        <w:rPr>
+          <w:rFonts w:ascii="Arial" w:hAnsi="Arial" w:cs="Arial"/>
+          <w:sz w:val="24"/>
+          <w:szCs w:val="24"/>
+        </w:rPr>
+        <w:t>­ [2]</w:t>
+      </w:r>
+      <w:r>
+        <w:rPr>
+          <w:rFonts w:ascii="Arial" w:hAnsi="Arial" w:cs="Arial"/>
+          <w:sz w:val="24"/>
+          <w:szCs w:val="24"/>
+        </w:rPr>
+        <w:t xml:space="preserve"> </w:t>
+      </w:r>
+      <w:r>
+        <w:rPr>
+          <w:rFonts w:ascii="Arial" w:hAnsi="Arial" w:cs="Arial"/>
+          <w:sz w:val="24"/>
+          <w:szCs w:val="24"/>
+        </w:rPr>
+        <w:t>Lineal</w:t>
+      </w:r>
+    </w:p>
+    <w:p>
+      <w:pPr>
+        <w:pStyle w:val="Prrafodelista"/>
+        <w:rPr>
+          <w:rFonts w:ascii="Arial" w:hAnsi="Arial" w:cs="Arial"/>
+          <w:sz w:val="24"/>
+          <w:szCs w:val="24"/>
+        </w:rPr>
+      </w:pPr>
+      <w:r>
+        <w:rPr>
+          <w:rFonts w:ascii="Arial" w:hAnsi="Arial" w:cs="Arial"/>
+          <w:sz w:val="24"/>
+          <w:szCs w:val="24"/>
+        </w:rPr>
+        <w:t xml:space="preserve">­ [1] </w:t>
+      </w:r>
+      <w:r>
+        <w:rPr>
+          <w:rFonts w:ascii="Arial" w:hAnsi="Arial" w:cs="Arial"/>
+          <w:sz w:val="24"/>
+          <w:szCs w:val="24"/>
+        </w:rPr>
+        <w:t>Potencia</w:t>
+      </w:r>
+    </w:p>
+    <w:p>
+      <w:pPr>
+        <w:pStyle w:val="Prrafodelista"/>
+        <w:numPr>
+          <w:ilvl w:val="0"/>
+          <w:numId w:val="12"/>
+        </w:numPr>
+        <w:rPr>
+          <w:rFonts w:ascii="Arial" w:hAnsi="Arial" w:cs="Arial"/>
+          <w:sz w:val="24"/>
+          <w:szCs w:val="24"/>
+        </w:rPr>
+      </w:pPr>
+      <w:r>
+        <w:rPr>
+          <w:rFonts w:ascii="Arial" w:hAnsi="Arial" w:cs="Arial"/>
+          <w:sz w:val="24"/>
+          <w:szCs w:val="24"/>
+        </w:rPr>
+        <w:t>Criterio B. Facilidad en implementación algorítmica</w:t>
+      </w:r>
+    </w:p>
+    <w:p>
+      <w:pPr>
+        <w:pStyle w:val="Prrafodelista"/>
+        <w:rPr>
+          <w:rFonts w:ascii="Arial" w:hAnsi="Arial" w:cs="Arial"/>
+          <w:sz w:val="24"/>
+          <w:szCs w:val="24"/>
+        </w:rPr>
+      </w:pPr>
+      <w:r>
+        <w:rPr>
+          <w:rFonts w:ascii="Arial" w:hAnsi="Arial" w:cs="Arial"/>
+          <w:sz w:val="24"/>
+          <w:szCs w:val="24"/>
+        </w:rPr>
+        <w:t>­ [3] Fácil</w:t>
+      </w:r>
+    </w:p>
+    <w:p>
+      <w:pPr>
+        <w:pStyle w:val="Prrafodelista"/>
+        <w:rPr>
+          <w:rFonts w:ascii="Arial" w:hAnsi="Arial" w:cs="Arial"/>
+          <w:sz w:val="24"/>
+          <w:szCs w:val="24"/>
+        </w:rPr>
+      </w:pPr>
+      <w:r>
+        <w:rPr>
+          <w:rFonts w:ascii="Arial" w:hAnsi="Arial" w:cs="Arial"/>
+          <w:sz w:val="24"/>
+          <w:szCs w:val="24"/>
+        </w:rPr>
+        <w:t>­ [2</w:t>
+      </w:r>
+      <w:r>
+        <w:rPr>
+          <w:rFonts w:ascii="Arial" w:hAnsi="Arial" w:cs="Arial"/>
+          <w:sz w:val="24"/>
+          <w:szCs w:val="24"/>
+        </w:rPr>
+        <w:t xml:space="preserve">] </w:t>
+      </w:r>
+      <w:r>
+        <w:rPr>
+          <w:rFonts w:ascii="Arial" w:hAnsi="Arial" w:cs="Arial"/>
+          <w:sz w:val="24"/>
+          <w:szCs w:val="24"/>
+        </w:rPr>
+        <w:t>Promedio</w:t>
+      </w:r>
+    </w:p>
+    <w:p>
+      <w:pPr>
+        <w:pStyle w:val="Prrafodelista"/>
+        <w:rPr>
+          <w:rFonts w:ascii="Arial" w:hAnsi="Arial" w:cs="Arial"/>
+          <w:sz w:val="24"/>
+          <w:szCs w:val="24"/>
+        </w:rPr>
+      </w:pPr>
+      <w:r>
+        <w:rPr>
+          <w:rFonts w:ascii="Arial" w:hAnsi="Arial" w:cs="Arial"/>
+          <w:sz w:val="24"/>
+          <w:szCs w:val="24"/>
+        </w:rPr>
+        <w:t xml:space="preserve">­ [1] </w:t>
+      </w:r>
+      <w:r>
+        <w:rPr>
+          <w:rFonts w:ascii="Arial" w:hAnsi="Arial" w:cs="Arial"/>
+          <w:sz w:val="24"/>
+          <w:szCs w:val="24"/>
+        </w:rPr>
+        <w:t>Difícil</w:t>
+      </w:r>
+    </w:p>
+    <w:p>
+      <w:pPr>
+        <w:pStyle w:val="Prrafodelista"/>
+        <w:numPr>
+          <w:ilvl w:val="0"/>
+          <w:numId w:val="12"/>
+        </w:numPr>
+        <w:rPr>
+          <w:rFonts w:ascii="Arial" w:hAnsi="Arial" w:cs="Arial"/>
+          <w:sz w:val="24"/>
+          <w:szCs w:val="24"/>
+        </w:rPr>
+      </w:pPr>
+      <w:r>
+        <w:rPr>
+          <w:rFonts w:ascii="Arial" w:hAnsi="Arial" w:cs="Arial"/>
+          <w:sz w:val="24"/>
+          <w:szCs w:val="24"/>
+        </w:rPr>
+        <w:t xml:space="preserve">Criterio </w:t>
+      </w:r>
+      <w:r>
+        <w:rPr>
+          <w:rFonts w:ascii="Arial" w:hAnsi="Arial" w:cs="Arial"/>
+          <w:sz w:val="24"/>
+          <w:szCs w:val="24"/>
+        </w:rPr>
+        <w:t>C</w:t>
+      </w:r>
+      <w:r>
+        <w:rPr>
+          <w:rFonts w:ascii="Arial" w:hAnsi="Arial" w:cs="Arial"/>
+          <w:sz w:val="24"/>
+          <w:szCs w:val="24"/>
+        </w:rPr>
+        <w:t xml:space="preserve">. </w:t>
+      </w:r>
+      <w:r>
+        <w:rPr>
+          <w:rFonts w:ascii="Arial" w:hAnsi="Arial" w:cs="Arial"/>
+          <w:sz w:val="24"/>
+          <w:szCs w:val="24"/>
+        </w:rPr>
+        <w:t xml:space="preserve">Complejidad </w:t>
+      </w:r>
+      <w:r>
+        <w:rPr>
+          <w:rFonts w:ascii="Arial" w:hAnsi="Arial" w:cs="Arial"/>
+          <w:sz w:val="24"/>
+          <w:szCs w:val="24"/>
+        </w:rPr>
+        <w:t>espacial</w:t>
+      </w:r>
+    </w:p>
+    <w:p>
+      <w:pPr>
+        <w:pStyle w:val="Prrafodelista"/>
+        <w:rPr>
+          <w:rFonts w:ascii="Arial" w:hAnsi="Arial" w:cs="Arial"/>
+          <w:sz w:val="24"/>
+          <w:szCs w:val="24"/>
+        </w:rPr>
+      </w:pPr>
+      <w:r>
+        <w:rPr>
+          <w:rFonts w:ascii="Arial" w:hAnsi="Arial" w:cs="Arial"/>
+          <w:sz w:val="24"/>
+          <w:szCs w:val="24"/>
+        </w:rPr>
+        <w:t>­ [</w:t>
+      </w:r>
+      <w:r>
+        <w:rPr>
+          <w:rFonts w:ascii="Arial" w:hAnsi="Arial" w:cs="Arial"/>
+          <w:sz w:val="24"/>
+          <w:szCs w:val="24"/>
+        </w:rPr>
+        <w:t>2</w:t>
+      </w:r>
+      <w:r>
+        <w:rPr>
+          <w:rFonts w:ascii="Arial" w:hAnsi="Arial" w:cs="Arial"/>
+          <w:sz w:val="24"/>
+          <w:szCs w:val="24"/>
+        </w:rPr>
+        <w:t>]</w:t>
+      </w:r>
+      <w:r>
+        <w:rPr>
+          <w:rFonts w:ascii="Arial" w:hAnsi="Arial" w:cs="Arial"/>
+          <w:sz w:val="24"/>
+          <w:szCs w:val="24"/>
+        </w:rPr>
+        <w:t xml:space="preserve"> </w:t>
+      </w:r>
+      <w:r>
+        <w:rPr>
+          <w:rFonts w:ascii="Arial" w:hAnsi="Arial" w:cs="Arial"/>
+          <w:color w:val="222222"/>
+          <w:shd w:val="clear" w:color="auto" w:fill="FFFFFF"/>
+        </w:rPr>
+        <w:t>θ</w:t>
+      </w:r>
+      <w:r>
+        <w:rPr>
+          <w:rFonts w:ascii="Arial" w:hAnsi="Arial" w:cs="Arial"/>
+          <w:sz w:val="24"/>
+          <w:szCs w:val="24"/>
+        </w:rPr>
+        <w:t xml:space="preserve"> </w:t>
+      </w:r>
+      <w:r>
+        <w:rPr>
+          <w:rFonts w:ascii="Arial" w:hAnsi="Arial" w:cs="Arial"/>
+          <w:sz w:val="24"/>
+          <w:szCs w:val="24"/>
+        </w:rPr>
+        <w:t>(1)</w:t>
+      </w:r>
+    </w:p>
+    <w:p>
+      <w:pPr>
+        <w:pStyle w:val="Prrafodelista"/>
+        <w:rPr>
+          <w:rFonts w:ascii="Arial" w:hAnsi="Arial" w:cs="Arial"/>
+          <w:sz w:val="24"/>
+          <w:szCs w:val="24"/>
+        </w:rPr>
+      </w:pPr>
+      <w:r>
+        <w:rPr>
+          <w:rFonts w:ascii="Arial" w:hAnsi="Arial" w:cs="Arial"/>
+          <w:sz w:val="24"/>
+          <w:szCs w:val="24"/>
+        </w:rPr>
+        <w:t>­ [1</w:t>
+      </w:r>
+      <w:r>
+        <w:rPr>
+          <w:rFonts w:ascii="Arial" w:hAnsi="Arial" w:cs="Arial"/>
+          <w:sz w:val="24"/>
+          <w:szCs w:val="24"/>
+        </w:rPr>
+        <w:t>]</w:t>
+      </w:r>
+      <w:r>
+        <w:rPr>
+          <w:rFonts w:ascii="Arial" w:hAnsi="Arial" w:cs="Arial"/>
+          <w:color w:val="222222"/>
+          <w:shd w:val="clear" w:color="auto" w:fill="FFFFFF"/>
+        </w:rPr>
+        <w:t xml:space="preserve"> </w:t>
+      </w:r>
+      <w:r>
+        <w:rPr>
+          <w:rFonts w:ascii="Arial" w:hAnsi="Arial" w:cs="Arial"/>
+          <w:color w:val="222222"/>
+          <w:shd w:val="clear" w:color="auto" w:fill="FFFFFF"/>
+        </w:rPr>
+        <w:t>θ</w:t>
+      </w:r>
+      <w:r>
+        <w:rPr>
+          <w:rFonts w:ascii="Arial" w:hAnsi="Arial" w:cs="Arial"/>
+          <w:color w:val="222222"/>
+          <w:shd w:val="clear" w:color="auto" w:fill="FFFFFF"/>
+        </w:rPr>
+        <w:t xml:space="preserve"> (n)</w:t>
+      </w:r>
+    </w:p>
+    <w:p>
+      <w:pPr>
+        <w:pStyle w:val="Prrafodelista"/>
+        <w:numPr>
+          <w:ilvl w:val="0"/>
+          <w:numId w:val="12"/>
+        </w:numPr>
+        <w:rPr>
+          <w:rFonts w:ascii="Arial" w:hAnsi="Arial" w:cs="Arial"/>
+          <w:sz w:val="24"/>
+          <w:szCs w:val="24"/>
+        </w:rPr>
+      </w:pPr>
+      <w:r>
+        <w:rPr>
+          <w:rFonts w:ascii="Arial" w:hAnsi="Arial" w:cs="Arial"/>
+          <w:sz w:val="24"/>
+          <w:szCs w:val="24"/>
+        </w:rPr>
+        <w:lastRenderedPageBreak/>
+        <w:t xml:space="preserve">Criterio </w:t>
+      </w:r>
+      <w:r>
+        <w:rPr>
+          <w:rFonts w:ascii="Arial" w:hAnsi="Arial" w:cs="Arial"/>
+          <w:sz w:val="24"/>
+          <w:szCs w:val="24"/>
+        </w:rPr>
+        <w:t>D</w:t>
+      </w:r>
+      <w:r>
+        <w:rPr>
+          <w:rFonts w:ascii="Arial" w:hAnsi="Arial" w:cs="Arial"/>
+          <w:sz w:val="24"/>
+          <w:szCs w:val="24"/>
+        </w:rPr>
+        <w:t>. Precisión de la solución. La alternativa entrega una solución:</w:t>
+      </w:r>
+    </w:p>
+    <w:p>
+      <w:pPr>
+        <w:pStyle w:val="Prrafodelista"/>
+        <w:rPr>
+          <w:rFonts w:ascii="Arial" w:hAnsi="Arial" w:cs="Arial"/>
+          <w:sz w:val="24"/>
+          <w:szCs w:val="24"/>
+        </w:rPr>
+      </w:pPr>
+      <w:r>
+        <w:rPr>
+          <w:rFonts w:ascii="Arial" w:hAnsi="Arial" w:cs="Arial"/>
+          <w:sz w:val="24"/>
+          <w:szCs w:val="24"/>
+        </w:rPr>
+        <w:t>­ [2] Exacta (se prefiere una solución exacta)</w:t>
+      </w:r>
+    </w:p>
+    <w:p>
+      <w:pPr>
+        <w:pStyle w:val="Prrafodelista"/>
+        <w:rPr>
+          <w:rFonts w:ascii="Arial" w:hAnsi="Arial" w:cs="Arial"/>
+          <w:sz w:val="24"/>
+          <w:szCs w:val="24"/>
+        </w:rPr>
+      </w:pPr>
+      <w:r>
+        <w:rPr>
+          <w:rFonts w:ascii="Arial" w:hAnsi="Arial" w:cs="Arial"/>
+          <w:sz w:val="24"/>
+          <w:szCs w:val="24"/>
+        </w:rPr>
+        <w:t>­ [1] Aproximada</w:t>
+      </w:r>
+    </w:p>
+    <w:p>
+      <w:pPr>
+        <w:pStyle w:val="Prrafodelista"/>
+        <w:rPr>
+          <w:rFonts w:ascii="Arial" w:hAnsi="Arial" w:cs="Arial"/>
+          <w:sz w:val="24"/>
+          <w:szCs w:val="24"/>
+        </w:rPr>
+      </w:pPr>
+    </w:p>
+    <w:p>
+      <w:pPr>
+        <w:pStyle w:val="Prrafodelista"/>
+        <w:rPr>
+          <w:rFonts w:ascii="Arial" w:hAnsi="Arial" w:cs="Arial"/>
+          <w:b/>
+          <w:sz w:val="24"/>
+          <w:szCs w:val="24"/>
+        </w:rPr>
+      </w:pPr>
+      <w:r>
+        <w:rPr>
+          <w:rFonts w:ascii="Arial" w:hAnsi="Arial" w:cs="Arial"/>
+          <w:b/>
+          <w:sz w:val="24"/>
+          <w:szCs w:val="24"/>
+        </w:rPr>
+        <w:t>Evaluación</w:t>
+      </w:r>
+    </w:p>
+    <w:tbl>
+      <w:tblPr>
+        <w:tblStyle w:val="Tablaconcuadrcula"/>
+        <w:tblW w:w="11199" w:type="dxa"/>
+        <w:tblInd w:w="-856" w:type="dxa"/>
+        <w:tblLayout w:type="fixed"/>
+        <w:tblLook w:val="04A0" w:firstRow="1" w:lastRow="0" w:firstColumn="1" w:lastColumn="0" w:noHBand="0" w:noVBand="1"/>
+      </w:tblPr>
+      <w:tblGrid>
+        <w:gridCol w:w="3403"/>
+        <w:gridCol w:w="1559"/>
+        <w:gridCol w:w="1843"/>
+        <w:gridCol w:w="1843"/>
+        <w:gridCol w:w="1559"/>
+        <w:gridCol w:w="992"/>
+      </w:tblGrid>
+      <w:tr>
+        <w:tc>
+          <w:tcPr>
+            <w:tcW w:w="3403" w:type="dxa"/>
+          </w:tcPr>
+          <w:p>
+            <w:pPr>
+              <w:pStyle w:val="Prrafodelista"/>
+              <w:ind w:left="0"/>
+              <w:rPr>
+                <w:rFonts w:ascii="Arial" w:hAnsi="Arial" w:cs="Arial"/>
+                <w:b/>
+                <w:sz w:val="24"/>
+                <w:szCs w:val="24"/>
+              </w:rPr>
+            </w:pPr>
+          </w:p>
+        </w:tc>
+        <w:tc>
+          <w:tcPr>
+            <w:tcW w:w="1559" w:type="dxa"/>
+          </w:tcPr>
+          <w:p>
+            <w:pPr>
+              <w:pStyle w:val="Prrafodelista"/>
+              <w:ind w:left="0"/>
+              <w:jc w:val="center"/>
+              <w:rPr>
+                <w:rFonts w:ascii="Arial" w:hAnsi="Arial" w:cs="Arial"/>
+                <w:b/>
+                <w:sz w:val="24"/>
+                <w:szCs w:val="24"/>
+              </w:rPr>
+            </w:pPr>
+            <w:r>
+              <w:rPr>
+                <w:rFonts w:ascii="Arial" w:hAnsi="Arial" w:cs="Arial"/>
+                <w:b/>
+                <w:sz w:val="24"/>
+                <w:szCs w:val="24"/>
+              </w:rPr>
+              <w:t>Criterio A</w:t>
+            </w:r>
+          </w:p>
+        </w:tc>
+        <w:tc>
+          <w:tcPr>
+            <w:tcW w:w="1843" w:type="dxa"/>
+          </w:tcPr>
+          <w:p>
+            <w:pPr>
+              <w:pStyle w:val="Prrafodelista"/>
+              <w:ind w:left="0"/>
+              <w:jc w:val="center"/>
+              <w:rPr>
+                <w:rFonts w:ascii="Arial" w:hAnsi="Arial" w:cs="Arial"/>
+                <w:b/>
+                <w:sz w:val="24"/>
+                <w:szCs w:val="24"/>
+              </w:rPr>
+            </w:pPr>
+            <w:r>
+              <w:rPr>
+                <w:rFonts w:ascii="Arial" w:hAnsi="Arial" w:cs="Arial"/>
+                <w:b/>
+                <w:sz w:val="24"/>
+                <w:szCs w:val="24"/>
+              </w:rPr>
+              <w:t>Criterio B</w:t>
+            </w:r>
+          </w:p>
+        </w:tc>
+        <w:tc>
+          <w:tcPr>
+            <w:tcW w:w="1843" w:type="dxa"/>
+          </w:tcPr>
+          <w:p>
+            <w:pPr>
+              <w:pStyle w:val="Prrafodelista"/>
+              <w:ind w:left="0"/>
+              <w:jc w:val="center"/>
+              <w:rPr>
+                <w:rFonts w:ascii="Arial" w:hAnsi="Arial" w:cs="Arial"/>
+                <w:b/>
+                <w:sz w:val="24"/>
+                <w:szCs w:val="24"/>
+              </w:rPr>
+            </w:pPr>
+            <w:r>
+              <w:rPr>
+                <w:rFonts w:ascii="Arial" w:hAnsi="Arial" w:cs="Arial"/>
+                <w:b/>
+                <w:sz w:val="24"/>
+                <w:szCs w:val="24"/>
+              </w:rPr>
+              <w:t>Criterio C</w:t>
+            </w:r>
+          </w:p>
+        </w:tc>
+        <w:tc>
+          <w:tcPr>
+            <w:tcW w:w="1559" w:type="dxa"/>
+          </w:tcPr>
+          <w:p>
+            <w:pPr>
+              <w:pStyle w:val="Prrafodelista"/>
+              <w:ind w:left="0"/>
+              <w:jc w:val="center"/>
+              <w:rPr>
+                <w:rFonts w:ascii="Arial" w:hAnsi="Arial" w:cs="Arial"/>
+                <w:b/>
+                <w:sz w:val="24"/>
+                <w:szCs w:val="24"/>
+              </w:rPr>
+            </w:pPr>
+            <w:r>
+              <w:rPr>
+                <w:rFonts w:ascii="Arial" w:hAnsi="Arial" w:cs="Arial"/>
+                <w:b/>
+                <w:sz w:val="24"/>
+                <w:szCs w:val="24"/>
+              </w:rPr>
+              <w:t>Criterio D</w:t>
+            </w:r>
+          </w:p>
+        </w:tc>
+        <w:tc>
+          <w:tcPr>
+            <w:tcW w:w="992" w:type="dxa"/>
+          </w:tcPr>
+          <w:p>
+            <w:pPr>
+              <w:pStyle w:val="Prrafodelista"/>
+              <w:ind w:left="0"/>
+              <w:jc w:val="center"/>
+              <w:rPr>
+                <w:rFonts w:ascii="Arial" w:hAnsi="Arial" w:cs="Arial"/>
+                <w:b/>
+                <w:sz w:val="24"/>
+                <w:szCs w:val="24"/>
+              </w:rPr>
+            </w:pPr>
+            <w:r>
+              <w:rPr>
+                <w:rFonts w:ascii="Arial" w:hAnsi="Arial" w:cs="Arial"/>
+                <w:b/>
+                <w:sz w:val="24"/>
+                <w:szCs w:val="24"/>
+              </w:rPr>
+              <w:t>Total</w:t>
+            </w:r>
+          </w:p>
+        </w:tc>
+      </w:tr>
+      <w:tr>
+        <w:tc>
+          <w:tcPr>
+            <w:tcW w:w="3403" w:type="dxa"/>
+          </w:tcPr>
+          <w:p>
+            <w:pPr>
+              <w:pStyle w:val="Prrafodelista"/>
+              <w:ind w:left="0"/>
+              <w:rPr>
+                <w:rFonts w:ascii="Arial" w:hAnsi="Arial" w:cs="Arial"/>
+                <w:sz w:val="24"/>
+                <w:szCs w:val="24"/>
+              </w:rPr>
+            </w:pPr>
+            <w:r>
+              <w:rPr>
+                <w:rFonts w:ascii="Arial" w:hAnsi="Arial" w:cs="Arial"/>
+                <w:sz w:val="24"/>
+                <w:szCs w:val="24"/>
+              </w:rPr>
+              <w:t>Alternativa 1. Multiplicaci</w:t>
+            </w:r>
+            <w:r>
+              <w:rPr>
+                <w:rFonts w:ascii="Arial" w:hAnsi="Arial" w:cs="Arial"/>
+                <w:sz w:val="24"/>
+                <w:szCs w:val="24"/>
+              </w:rPr>
+              <w:t xml:space="preserve">ón </w:t>
+            </w:r>
+            <w:r>
+              <w:rPr>
+                <w:rFonts w:ascii="Arial" w:hAnsi="Arial" w:cs="Arial"/>
+                <w:sz w:val="24"/>
+                <w:szCs w:val="24"/>
+              </w:rPr>
+              <w:t>componente por componente</w:t>
+            </w:r>
+          </w:p>
+        </w:tc>
+        <w:tc>
+          <w:tcPr>
+            <w:tcW w:w="1559" w:type="dxa"/>
+          </w:tcPr>
+          <w:p>
+            <w:pPr>
+              <w:pStyle w:val="Prrafodelista"/>
+              <w:ind w:left="0"/>
+              <w:jc w:val="center"/>
+              <w:rPr>
+                <w:rFonts w:ascii="Arial" w:hAnsi="Arial" w:cs="Arial"/>
+                <w:sz w:val="24"/>
+                <w:szCs w:val="24"/>
+              </w:rPr>
+            </w:pPr>
+            <w:r>
+              <w:rPr>
+                <w:rFonts w:ascii="Arial" w:hAnsi="Arial" w:cs="Arial"/>
+                <w:sz w:val="24"/>
+                <w:szCs w:val="24"/>
+              </w:rPr>
+              <w:t>Potencia</w:t>
+            </w:r>
+          </w:p>
+          <w:p>
+            <w:pPr>
+              <w:pStyle w:val="Prrafodelista"/>
+              <w:ind w:left="0"/>
+              <w:jc w:val="center"/>
+              <w:rPr>
+                <w:rFonts w:ascii="Arial" w:hAnsi="Arial" w:cs="Arial"/>
+                <w:sz w:val="24"/>
+                <w:szCs w:val="24"/>
+              </w:rPr>
+            </w:pPr>
+            <w:r>
+              <w:rPr>
+                <w:rFonts w:ascii="Arial" w:hAnsi="Arial" w:cs="Arial"/>
+                <w:sz w:val="24"/>
+                <w:szCs w:val="24"/>
+              </w:rPr>
+              <w:t>1</w:t>
+            </w:r>
+          </w:p>
+        </w:tc>
+        <w:tc>
+          <w:tcPr>
+            <w:tcW w:w="1843" w:type="dxa"/>
+          </w:tcPr>
+          <w:p>
+            <w:pPr>
+              <w:pStyle w:val="Prrafodelista"/>
+              <w:ind w:left="0"/>
+              <w:jc w:val="center"/>
+              <w:rPr>
+                <w:rFonts w:ascii="Arial" w:hAnsi="Arial" w:cs="Arial"/>
+                <w:sz w:val="24"/>
+                <w:szCs w:val="24"/>
+              </w:rPr>
+            </w:pPr>
+            <w:r>
+              <w:rPr>
+                <w:rFonts w:ascii="Arial" w:hAnsi="Arial" w:cs="Arial"/>
+                <w:sz w:val="24"/>
+                <w:szCs w:val="24"/>
+              </w:rPr>
+              <w:t>Promedio</w:t>
+            </w:r>
+          </w:p>
+          <w:p>
+            <w:pPr>
+              <w:pStyle w:val="Prrafodelista"/>
+              <w:ind w:left="0"/>
+              <w:jc w:val="center"/>
+              <w:rPr>
+                <w:rFonts w:ascii="Arial" w:hAnsi="Arial" w:cs="Arial"/>
+                <w:sz w:val="24"/>
+                <w:szCs w:val="24"/>
+              </w:rPr>
+            </w:pPr>
+            <w:r>
+              <w:rPr>
+                <w:rFonts w:ascii="Arial" w:hAnsi="Arial" w:cs="Arial"/>
+                <w:sz w:val="24"/>
+                <w:szCs w:val="24"/>
+              </w:rPr>
+              <w:t>2</w:t>
+            </w:r>
+          </w:p>
+        </w:tc>
+        <w:tc>
+          <w:tcPr>
+            <w:tcW w:w="1843" w:type="dxa"/>
+          </w:tcPr>
+          <w:p>
+            <w:pPr>
+              <w:pStyle w:val="Prrafodelista"/>
+              <w:ind w:left="0"/>
+              <w:jc w:val="center"/>
+              <w:rPr>
+                <w:rFonts w:ascii="Arial" w:hAnsi="Arial" w:cs="Arial"/>
+                <w:sz w:val="24"/>
+                <w:szCs w:val="24"/>
+              </w:rPr>
+            </w:pPr>
+            <w:r>
+              <w:rPr>
+                <w:rFonts w:ascii="Arial" w:hAnsi="Arial" w:cs="Arial"/>
+                <w:color w:val="222222"/>
+                <w:shd w:val="clear" w:color="auto" w:fill="FFFFFF"/>
+              </w:rPr>
+              <w:t>θ</w:t>
+            </w:r>
+            <w:r>
+              <w:rPr>
+                <w:rFonts w:ascii="Arial" w:hAnsi="Arial" w:cs="Arial"/>
+                <w:sz w:val="24"/>
+                <w:szCs w:val="24"/>
+              </w:rPr>
+              <w:t xml:space="preserve"> (1)</w:t>
+            </w:r>
+          </w:p>
+          <w:p>
+            <w:pPr>
+              <w:pStyle w:val="Prrafodelista"/>
+              <w:ind w:left="0"/>
+              <w:jc w:val="center"/>
+              <w:rPr>
+                <w:rFonts w:ascii="Arial" w:hAnsi="Arial" w:cs="Arial"/>
+                <w:sz w:val="24"/>
+                <w:szCs w:val="24"/>
+              </w:rPr>
+            </w:pPr>
+            <w:r>
+              <w:rPr>
+                <w:rFonts w:ascii="Arial" w:hAnsi="Arial" w:cs="Arial"/>
+                <w:sz w:val="24"/>
+                <w:szCs w:val="24"/>
+              </w:rPr>
+              <w:t>2</w:t>
+            </w:r>
+          </w:p>
+        </w:tc>
+        <w:tc>
+          <w:tcPr>
+            <w:tcW w:w="1559" w:type="dxa"/>
+          </w:tcPr>
+          <w:p>
+            <w:pPr>
+              <w:pStyle w:val="Prrafodelista"/>
+              <w:ind w:left="0"/>
+              <w:jc w:val="center"/>
+              <w:rPr>
+                <w:rFonts w:ascii="Arial" w:hAnsi="Arial" w:cs="Arial"/>
+                <w:sz w:val="24"/>
+                <w:szCs w:val="24"/>
+              </w:rPr>
+            </w:pPr>
+            <w:r>
+              <w:rPr>
+                <w:rFonts w:ascii="Arial" w:hAnsi="Arial" w:cs="Arial"/>
+                <w:sz w:val="24"/>
+                <w:szCs w:val="24"/>
+              </w:rPr>
+              <w:t>Exacta</w:t>
+            </w:r>
+          </w:p>
+          <w:p>
+            <w:pPr>
+              <w:pStyle w:val="Prrafodelista"/>
+              <w:ind w:left="0"/>
+              <w:jc w:val="center"/>
+              <w:rPr>
+                <w:rFonts w:ascii="Arial" w:hAnsi="Arial" w:cs="Arial"/>
+                <w:sz w:val="24"/>
+                <w:szCs w:val="24"/>
+              </w:rPr>
+            </w:pPr>
+            <w:r>
+              <w:rPr>
+                <w:rFonts w:ascii="Arial" w:hAnsi="Arial" w:cs="Arial"/>
+                <w:sz w:val="24"/>
+                <w:szCs w:val="24"/>
+              </w:rPr>
+              <w:t>2</w:t>
+            </w:r>
+          </w:p>
+        </w:tc>
+        <w:tc>
+          <w:tcPr>
+            <w:tcW w:w="992" w:type="dxa"/>
+          </w:tcPr>
+          <w:p>
+            <w:pPr>
+              <w:pStyle w:val="Prrafodelista"/>
+              <w:ind w:left="0"/>
+              <w:jc w:val="center"/>
+              <w:rPr>
+                <w:rFonts w:ascii="Arial" w:hAnsi="Arial" w:cs="Arial"/>
+                <w:b/>
+                <w:sz w:val="24"/>
+                <w:szCs w:val="24"/>
+              </w:rPr>
+            </w:pPr>
+            <w:r>
+              <w:rPr>
+                <w:rFonts w:ascii="Arial" w:hAnsi="Arial" w:cs="Arial"/>
+                <w:b/>
+                <w:sz w:val="24"/>
+                <w:szCs w:val="24"/>
+              </w:rPr>
+              <w:t>7</w:t>
+            </w:r>
+          </w:p>
+        </w:tc>
+      </w:tr>
+      <w:tr>
+        <w:tc>
+          <w:tcPr>
+            <w:tcW w:w="3403" w:type="dxa"/>
+          </w:tcPr>
+          <w:p>
+            <w:pPr>
+              <w:pStyle w:val="Prrafodelista"/>
+              <w:ind w:left="0"/>
+              <w:rPr>
+                <w:rFonts w:ascii="Arial" w:hAnsi="Arial" w:cs="Arial"/>
+                <w:b/>
+                <w:sz w:val="24"/>
+                <w:szCs w:val="24"/>
+              </w:rPr>
+            </w:pPr>
+            <w:r>
+              <w:rPr>
+                <w:rFonts w:ascii="Arial" w:hAnsi="Arial" w:cs="Arial"/>
+                <w:sz w:val="24"/>
+                <w:szCs w:val="24"/>
+              </w:rPr>
+              <w:t>Alternativa 2</w:t>
+            </w:r>
+            <w:r>
+              <w:rPr>
+                <w:rFonts w:ascii="Arial" w:hAnsi="Arial" w:cs="Arial"/>
+                <w:sz w:val="24"/>
+                <w:szCs w:val="24"/>
+              </w:rPr>
+              <w:t>. Multiplicaci</w:t>
+            </w:r>
+            <w:r>
+              <w:rPr>
+                <w:rFonts w:ascii="Arial" w:hAnsi="Arial" w:cs="Arial"/>
+                <w:sz w:val="24"/>
+                <w:szCs w:val="24"/>
+              </w:rPr>
+              <w:t>ón fila/columna</w:t>
+            </w:r>
+          </w:p>
+        </w:tc>
+        <w:tc>
+          <w:tcPr>
+            <w:tcW w:w="1559" w:type="dxa"/>
+          </w:tcPr>
+          <w:p>
+            <w:pPr>
+              <w:pStyle w:val="Prrafodelista"/>
+              <w:ind w:left="0"/>
+              <w:jc w:val="center"/>
+              <w:rPr>
+                <w:rFonts w:ascii="Arial" w:hAnsi="Arial" w:cs="Arial"/>
+                <w:sz w:val="24"/>
+                <w:szCs w:val="24"/>
+              </w:rPr>
+            </w:pPr>
+            <w:r>
+              <w:rPr>
+                <w:rFonts w:ascii="Arial" w:hAnsi="Arial" w:cs="Arial"/>
+                <w:sz w:val="24"/>
+                <w:szCs w:val="24"/>
+              </w:rPr>
+              <w:t>Potencia</w:t>
+            </w:r>
+          </w:p>
+          <w:p>
+            <w:pPr>
+              <w:pStyle w:val="Prrafodelista"/>
+              <w:ind w:left="0"/>
+              <w:jc w:val="center"/>
+              <w:rPr>
+                <w:rFonts w:ascii="Arial" w:hAnsi="Arial" w:cs="Arial"/>
+                <w:sz w:val="24"/>
+                <w:szCs w:val="24"/>
+              </w:rPr>
+            </w:pPr>
+            <w:r>
+              <w:rPr>
+                <w:rFonts w:ascii="Arial" w:hAnsi="Arial" w:cs="Arial"/>
+                <w:sz w:val="24"/>
+                <w:szCs w:val="24"/>
+              </w:rPr>
+              <w:t>1</w:t>
+            </w:r>
+          </w:p>
+        </w:tc>
+        <w:tc>
+          <w:tcPr>
+            <w:tcW w:w="1843" w:type="dxa"/>
+          </w:tcPr>
+          <w:p>
+            <w:pPr>
+              <w:pStyle w:val="Prrafodelista"/>
+              <w:ind w:left="0"/>
+              <w:jc w:val="center"/>
+              <w:rPr>
+                <w:rFonts w:ascii="Arial" w:hAnsi="Arial" w:cs="Arial"/>
+                <w:sz w:val="24"/>
+                <w:szCs w:val="24"/>
+              </w:rPr>
+            </w:pPr>
+            <w:r>
+              <w:rPr>
+                <w:rFonts w:ascii="Arial" w:hAnsi="Arial" w:cs="Arial"/>
+                <w:sz w:val="24"/>
+                <w:szCs w:val="24"/>
+              </w:rPr>
+              <w:t>Fácil</w:t>
+            </w:r>
+          </w:p>
+          <w:p>
+            <w:pPr>
+              <w:pStyle w:val="Prrafodelista"/>
+              <w:ind w:left="0"/>
+              <w:jc w:val="center"/>
+              <w:rPr>
+                <w:rFonts w:ascii="Arial" w:hAnsi="Arial" w:cs="Arial"/>
+                <w:sz w:val="24"/>
+                <w:szCs w:val="24"/>
+              </w:rPr>
+            </w:pPr>
+            <w:r>
+              <w:rPr>
+                <w:rFonts w:ascii="Arial" w:hAnsi="Arial" w:cs="Arial"/>
+                <w:sz w:val="24"/>
+                <w:szCs w:val="24"/>
+              </w:rPr>
+              <w:t>3</w:t>
+            </w:r>
+          </w:p>
+        </w:tc>
+        <w:tc>
+          <w:tcPr>
+            <w:tcW w:w="1843" w:type="dxa"/>
+          </w:tcPr>
+          <w:p>
+            <w:pPr>
+              <w:pStyle w:val="Prrafodelista"/>
+              <w:ind w:left="0"/>
+              <w:jc w:val="center"/>
+              <w:rPr>
+                <w:rFonts w:ascii="Arial" w:hAnsi="Arial" w:cs="Arial"/>
+                <w:sz w:val="24"/>
+                <w:szCs w:val="24"/>
+              </w:rPr>
+            </w:pPr>
+            <w:r>
+              <w:rPr>
+                <w:rFonts w:ascii="Arial" w:hAnsi="Arial" w:cs="Arial"/>
+                <w:color w:val="222222"/>
+                <w:shd w:val="clear" w:color="auto" w:fill="FFFFFF"/>
+              </w:rPr>
+              <w:t>θ</w:t>
+            </w:r>
+            <w:r>
+              <w:rPr>
+                <w:rFonts w:ascii="Arial" w:hAnsi="Arial" w:cs="Arial"/>
+                <w:sz w:val="24"/>
+                <w:szCs w:val="24"/>
+              </w:rPr>
+              <w:t xml:space="preserve"> </w:t>
+            </w:r>
+            <w:r>
+              <w:rPr>
+                <w:rFonts w:ascii="Arial" w:hAnsi="Arial" w:cs="Arial"/>
+                <w:sz w:val="24"/>
+                <w:szCs w:val="24"/>
+              </w:rPr>
+              <w:t>(n</w:t>
+            </w:r>
+            <w:r>
+              <w:rPr>
+                <w:rFonts w:ascii="Arial" w:hAnsi="Arial" w:cs="Arial"/>
+                <w:sz w:val="24"/>
+                <w:szCs w:val="24"/>
+              </w:rPr>
+              <w:t>)</w:t>
+            </w:r>
+          </w:p>
+          <w:p>
+            <w:pPr>
+              <w:pStyle w:val="Prrafodelista"/>
+              <w:ind w:left="0"/>
+              <w:jc w:val="center"/>
+              <w:rPr>
+                <w:rFonts w:ascii="Arial" w:hAnsi="Arial" w:cs="Arial"/>
+                <w:b/>
+                <w:sz w:val="24"/>
+                <w:szCs w:val="24"/>
+              </w:rPr>
+            </w:pPr>
+            <w:r>
+              <w:rPr>
+                <w:rFonts w:ascii="Arial" w:hAnsi="Arial" w:cs="Arial"/>
+                <w:sz w:val="24"/>
+                <w:szCs w:val="24"/>
+              </w:rPr>
+              <w:t>1</w:t>
+            </w:r>
+          </w:p>
+        </w:tc>
+        <w:tc>
+          <w:tcPr>
+            <w:tcW w:w="1559" w:type="dxa"/>
+          </w:tcPr>
+          <w:p>
+            <w:pPr>
+              <w:pStyle w:val="Prrafodelista"/>
+              <w:ind w:left="0"/>
+              <w:jc w:val="center"/>
+              <w:rPr>
+                <w:rFonts w:ascii="Arial" w:hAnsi="Arial" w:cs="Arial"/>
+                <w:sz w:val="24"/>
+                <w:szCs w:val="24"/>
+              </w:rPr>
+            </w:pPr>
+            <w:r>
+              <w:rPr>
+                <w:rFonts w:ascii="Arial" w:hAnsi="Arial" w:cs="Arial"/>
+                <w:sz w:val="24"/>
+                <w:szCs w:val="24"/>
+              </w:rPr>
+              <w:t>Exacta</w:t>
+            </w:r>
+          </w:p>
+          <w:p>
+            <w:pPr>
+              <w:pStyle w:val="Prrafodelista"/>
+              <w:ind w:left="0"/>
+              <w:jc w:val="center"/>
+              <w:rPr>
+                <w:rFonts w:ascii="Arial" w:hAnsi="Arial" w:cs="Arial"/>
+                <w:b/>
+                <w:sz w:val="24"/>
+                <w:szCs w:val="24"/>
+              </w:rPr>
+            </w:pPr>
+            <w:r>
+              <w:rPr>
+                <w:rFonts w:ascii="Arial" w:hAnsi="Arial" w:cs="Arial"/>
+                <w:sz w:val="24"/>
+                <w:szCs w:val="24"/>
+              </w:rPr>
+              <w:t>2</w:t>
+            </w:r>
+          </w:p>
+        </w:tc>
+        <w:tc>
+          <w:tcPr>
+            <w:tcW w:w="992" w:type="dxa"/>
+          </w:tcPr>
+          <w:p>
+            <w:pPr>
+              <w:pStyle w:val="Prrafodelista"/>
+              <w:ind w:left="0"/>
+              <w:jc w:val="center"/>
+              <w:rPr>
+                <w:rFonts w:ascii="Arial" w:hAnsi="Arial" w:cs="Arial"/>
+                <w:b/>
+                <w:sz w:val="24"/>
+                <w:szCs w:val="24"/>
+              </w:rPr>
+            </w:pPr>
+            <w:r>
+              <w:rPr>
+                <w:rFonts w:ascii="Arial" w:hAnsi="Arial" w:cs="Arial"/>
+                <w:b/>
+                <w:sz w:val="24"/>
+                <w:szCs w:val="24"/>
+              </w:rPr>
+              <w:t>7</w:t>
+            </w:r>
+          </w:p>
+        </w:tc>
+      </w:tr>
+    </w:tbl>
+    <w:p>
+      <w:pPr>
+        <w:pStyle w:val="Ttulo1"/>
+        <w:ind w:firstLine="720"/>
+        <w:rPr>
+          <w:sz w:val="24"/>
+        </w:rPr>
+      </w:pPr>
+      <w:bookmarkStart w:id="11" w:name="_Toc17128934"/>
+      <w:r>
+        <w:rPr>
+          <w:sz w:val="24"/>
+        </w:rPr>
+        <w:t>Selección</w:t>
+      </w:r>
+    </w:p>
+    <w:p>
+      <w:r>
+        <w:tab/>
+        <w:t xml:space="preserve">A partir de los criterios establecidos y con la evaluación anterior de cada una de las alternativas descubrimos que ambas alternativas son buenas. Ambas obtuvieron la misma puntuación final, desempeñándose de maneras distintas </w:t>
+      </w:r>
+      <w:r>
+        <w:t xml:space="preserve">en distintos criterios. Esto será tomado en cuenta, para ver en qué criterios hay que usar cual alternativa, teniendo en cuenta los puntos débiles y fuertes de cada una. Además, para cumplir con los requisitos del programa, se agregará una tercera alternativa que luego será </w:t>
+      </w:r>
+      <w:r>
+        <w:t>evaluada de la misma manera</w:t>
+      </w:r>
+      <w:bookmarkStart w:id="12" w:name="_GoBack"/>
+      <w:bookmarkEnd w:id="12"/>
+      <w:r>
+        <w:t>.</w:t>
+      </w:r>
+    </w:p>
+    <w:p>
+      <w:pPr>
+        <w:pStyle w:val="Ttulo1"/>
+      </w:pPr>
+    </w:p>
+    <w:p>
+      <w:pPr>
+        <w:pStyle w:val="Ttulo1"/>
+      </w:pPr>
+      <w:r>
+        <w:t>Preparación de Informes y Especificaciones</w:t>
+      </w:r>
       <w:bookmarkEnd w:id="11"/>
-    </w:p>
-    <w:p>
-      <w:pPr>
-        <w:pStyle w:val="Ttulo1"/>
-      </w:pPr>
-      <w:bookmarkStart w:id="12" w:name="_Toc17128934"/>
-      <w:r>
-        <w:t>Preparación de Informes y Especificaciones</w:t>
-      </w:r>
-      <w:bookmarkEnd w:id="12"/>
     </w:p>
     <w:p>
       <w:pPr>
@@ -4242,6 +5571,92 @@
     </w:lvl>
   </w:abstractNum>
   <w:abstractNum w:abstractNumId="5" w15:restartNumberingAfterBreak="0">
+    <w:nsid w:val="3C1D7230"/>
+    <w:multiLevelType w:val="hybridMultilevel"/>
+    <w:tmpl w:val="E9E82FA6"/>
+    <w:lvl w:ilvl="0" w:tplc="240A0011">
+      <w:start w:val="1"/>
+      <w:numFmt w:val="decimal"/>
+      <w:lvlText w:val="%1)"/>
+      <w:lvlJc w:val="left"/>
+      <w:pPr>
+        <w:ind w:left="720" w:hanging="360"/>
+      </w:pPr>
+    </w:lvl>
+    <w:lvl w:ilvl="1" w:tplc="240A0019">
+      <w:start w:val="1"/>
+      <w:numFmt w:val="lowerLetter"/>
+      <w:lvlText w:val="%2."/>
+      <w:lvlJc w:val="left"/>
+      <w:pPr>
+        <w:ind w:left="1440" w:hanging="360"/>
+      </w:pPr>
+    </w:lvl>
+    <w:lvl w:ilvl="2" w:tplc="240A001B" w:tentative="1">
+      <w:start w:val="1"/>
+      <w:numFmt w:val="lowerRoman"/>
+      <w:lvlText w:val="%3."/>
+      <w:lvlJc w:val="right"/>
+      <w:pPr>
+        <w:ind w:left="2160" w:hanging="180"/>
+      </w:pPr>
+    </w:lvl>
+    <w:lvl w:ilvl="3" w:tplc="240A000F" w:tentative="1">
+      <w:start w:val="1"/>
+      <w:numFmt w:val="decimal"/>
+      <w:lvlText w:val="%4."/>
+      <w:lvlJc w:val="left"/>
+      <w:pPr>
+        <w:ind w:left="2880" w:hanging="360"/>
+      </w:pPr>
+    </w:lvl>
+    <w:lvl w:ilvl="4" w:tplc="240A0019" w:tentative="1">
+      <w:start w:val="1"/>
+      <w:numFmt w:val="lowerLetter"/>
+      <w:lvlText w:val="%5."/>
+      <w:lvlJc w:val="left"/>
+      <w:pPr>
+        <w:ind w:left="3600" w:hanging="360"/>
+      </w:pPr>
+    </w:lvl>
+    <w:lvl w:ilvl="5" w:tplc="240A001B" w:tentative="1">
+      <w:start w:val="1"/>
+      <w:numFmt w:val="lowerRoman"/>
+      <w:lvlText w:val="%6."/>
+      <w:lvlJc w:val="right"/>
+      <w:pPr>
+        <w:ind w:left="4320" w:hanging="180"/>
+      </w:pPr>
+    </w:lvl>
+    <w:lvl w:ilvl="6" w:tplc="240A000F" w:tentative="1">
+      <w:start w:val="1"/>
+      <w:numFmt w:val="decimal"/>
+      <w:lvlText w:val="%7."/>
+      <w:lvlJc w:val="left"/>
+      <w:pPr>
+        <w:ind w:left="5040" w:hanging="360"/>
+      </w:pPr>
+    </w:lvl>
+    <w:lvl w:ilvl="7" w:tplc="240A0019" w:tentative="1">
+      <w:start w:val="1"/>
+      <w:numFmt w:val="lowerLetter"/>
+      <w:lvlText w:val="%8."/>
+      <w:lvlJc w:val="left"/>
+      <w:pPr>
+        <w:ind w:left="5760" w:hanging="360"/>
+      </w:pPr>
+    </w:lvl>
+    <w:lvl w:ilvl="8" w:tplc="240A001B" w:tentative="1">
+      <w:start w:val="1"/>
+      <w:numFmt w:val="lowerRoman"/>
+      <w:lvlText w:val="%9."/>
+      <w:lvlJc w:val="right"/>
+      <w:pPr>
+        <w:ind w:left="6480" w:hanging="180"/>
+      </w:pPr>
+    </w:lvl>
+  </w:abstractNum>
+  <w:abstractNum w:abstractNumId="6" w15:restartNumberingAfterBreak="0">
     <w:nsid w:val="4693441A"/>
     <w:multiLevelType w:val="hybridMultilevel"/>
     <w:tmpl w:val="5F84D290"/>
@@ -4334,7 +5749,7 @@
       </w:pPr>
     </w:lvl>
   </w:abstractNum>
-  <w:abstractNum w:abstractNumId="6" w15:restartNumberingAfterBreak="0">
+  <w:abstractNum w:abstractNumId="7" w15:restartNumberingAfterBreak="0">
     <w:nsid w:val="472E03B7"/>
     <w:multiLevelType w:val="hybridMultilevel"/>
     <w:tmpl w:val="4FDE61C4"/>
@@ -4447,7 +5862,7 @@
       </w:rPr>
     </w:lvl>
   </w:abstractNum>
-  <w:abstractNum w:abstractNumId="7" w15:restartNumberingAfterBreak="0">
+  <w:abstractNum w:abstractNumId="8" w15:restartNumberingAfterBreak="0">
     <w:nsid w:val="475F5A5F"/>
     <w:multiLevelType w:val="hybridMultilevel"/>
     <w:tmpl w:val="821CFE06"/>
@@ -4560,7 +5975,7 @@
       </w:rPr>
     </w:lvl>
   </w:abstractNum>
-  <w:abstractNum w:abstractNumId="8" w15:restartNumberingAfterBreak="0">
+  <w:abstractNum w:abstractNumId="9" w15:restartNumberingAfterBreak="0">
     <w:nsid w:val="5440623F"/>
     <w:multiLevelType w:val="hybridMultilevel"/>
     <w:tmpl w:val="9724D4FA"/>
@@ -4649,7 +6064,7 @@
       </w:pPr>
     </w:lvl>
   </w:abstractNum>
-  <w:abstractNum w:abstractNumId="9" w15:restartNumberingAfterBreak="0">
+  <w:abstractNum w:abstractNumId="10" w15:restartNumberingAfterBreak="0">
     <w:nsid w:val="6D8B3F35"/>
     <w:multiLevelType w:val="hybridMultilevel"/>
     <w:tmpl w:val="38FEFA42"/>
@@ -4762,8 +6177,94 @@
       </w:rPr>
     </w:lvl>
   </w:abstractNum>
+  <w:abstractNum w:abstractNumId="11" w15:restartNumberingAfterBreak="0">
+    <w:nsid w:val="75FD4999"/>
+    <w:multiLevelType w:val="hybridMultilevel"/>
+    <w:tmpl w:val="6AB4FBB0"/>
+    <w:lvl w:ilvl="0" w:tplc="240A0011">
+      <w:start w:val="1"/>
+      <w:numFmt w:val="decimal"/>
+      <w:lvlText w:val="%1)"/>
+      <w:lvlJc w:val="left"/>
+      <w:pPr>
+        <w:ind w:left="1449" w:hanging="360"/>
+      </w:pPr>
+    </w:lvl>
+    <w:lvl w:ilvl="1" w:tplc="240A0019" w:tentative="1">
+      <w:start w:val="1"/>
+      <w:numFmt w:val="lowerLetter"/>
+      <w:lvlText w:val="%2."/>
+      <w:lvlJc w:val="left"/>
+      <w:pPr>
+        <w:ind w:left="2169" w:hanging="360"/>
+      </w:pPr>
+    </w:lvl>
+    <w:lvl w:ilvl="2" w:tplc="240A001B" w:tentative="1">
+      <w:start w:val="1"/>
+      <w:numFmt w:val="lowerRoman"/>
+      <w:lvlText w:val="%3."/>
+      <w:lvlJc w:val="right"/>
+      <w:pPr>
+        <w:ind w:left="2889" w:hanging="180"/>
+      </w:pPr>
+    </w:lvl>
+    <w:lvl w:ilvl="3" w:tplc="240A000F" w:tentative="1">
+      <w:start w:val="1"/>
+      <w:numFmt w:val="decimal"/>
+      <w:lvlText w:val="%4."/>
+      <w:lvlJc w:val="left"/>
+      <w:pPr>
+        <w:ind w:left="3609" w:hanging="360"/>
+      </w:pPr>
+    </w:lvl>
+    <w:lvl w:ilvl="4" w:tplc="240A0019" w:tentative="1">
+      <w:start w:val="1"/>
+      <w:numFmt w:val="lowerLetter"/>
+      <w:lvlText w:val="%5."/>
+      <w:lvlJc w:val="left"/>
+      <w:pPr>
+        <w:ind w:left="4329" w:hanging="360"/>
+      </w:pPr>
+    </w:lvl>
+    <w:lvl w:ilvl="5" w:tplc="240A001B" w:tentative="1">
+      <w:start w:val="1"/>
+      <w:numFmt w:val="lowerRoman"/>
+      <w:lvlText w:val="%6."/>
+      <w:lvlJc w:val="right"/>
+      <w:pPr>
+        <w:ind w:left="5049" w:hanging="180"/>
+      </w:pPr>
+    </w:lvl>
+    <w:lvl w:ilvl="6" w:tplc="240A000F" w:tentative="1">
+      <w:start w:val="1"/>
+      <w:numFmt w:val="decimal"/>
+      <w:lvlText w:val="%7."/>
+      <w:lvlJc w:val="left"/>
+      <w:pPr>
+        <w:ind w:left="5769" w:hanging="360"/>
+      </w:pPr>
+    </w:lvl>
+    <w:lvl w:ilvl="7" w:tplc="240A0019" w:tentative="1">
+      <w:start w:val="1"/>
+      <w:numFmt w:val="lowerLetter"/>
+      <w:lvlText w:val="%8."/>
+      <w:lvlJc w:val="left"/>
+      <w:pPr>
+        <w:ind w:left="6489" w:hanging="360"/>
+      </w:pPr>
+    </w:lvl>
+    <w:lvl w:ilvl="8" w:tplc="240A001B" w:tentative="1">
+      <w:start w:val="1"/>
+      <w:numFmt w:val="lowerRoman"/>
+      <w:lvlText w:val="%9."/>
+      <w:lvlJc w:val="right"/>
+      <w:pPr>
+        <w:ind w:left="7209" w:hanging="180"/>
+      </w:pPr>
+    </w:lvl>
+  </w:abstractNum>
   <w:num w:numId="1">
-    <w:abstractNumId w:val="5"/>
+    <w:abstractNumId w:val="6"/>
   </w:num>
   <w:num w:numId="2">
     <w:abstractNumId w:val="0"/>
@@ -4772,16 +6273,16 @@
     <w:abstractNumId w:val="4"/>
   </w:num>
   <w:num w:numId="4">
+    <w:abstractNumId w:val="9"/>
+  </w:num>
+  <w:num w:numId="5">
+    <w:abstractNumId w:val="10"/>
+  </w:num>
+  <w:num w:numId="6">
     <w:abstractNumId w:val="8"/>
   </w:num>
-  <w:num w:numId="5">
-    <w:abstractNumId w:val="9"/>
-  </w:num>
-  <w:num w:numId="6">
+  <w:num w:numId="7">
     <w:abstractNumId w:val="7"/>
-  </w:num>
-  <w:num w:numId="7">
-    <w:abstractNumId w:val="6"/>
   </w:num>
   <w:num w:numId="8">
     <w:abstractNumId w:val="1"/>
@@ -4791,6 +6292,12 @@
   </w:num>
   <w:num w:numId="10">
     <w:abstractNumId w:val="3"/>
+  </w:num>
+  <w:num w:numId="11">
+    <w:abstractNumId w:val="11"/>
+  </w:num>
+  <w:num w:numId="12">
+    <w:abstractNumId w:val="5"/>
   </w:num>
 </w:numbering>
 </file>
@@ -5604,6 +7111,25 @@
       <w:u w:val="single"/>
     </w:rPr>
   </w:style>
+  <w:style w:type="table" w:styleId="Tablaconcuadrcula">
+    <w:name w:val="Table Grid"/>
+    <w:basedOn w:val="Tablanormal"/>
+    <w:uiPriority w:val="39"/>
+    <w:rsid w:val="0048615A"/>
+    <w:pPr>
+      <w:spacing w:after="0" w:line="240" w:lineRule="auto"/>
+    </w:pPr>
+    <w:tblPr>
+      <w:tblBorders>
+        <w:top w:val="single" w:sz="4" w:space="0" w:color="auto"/>
+        <w:left w:val="single" w:sz="4" w:space="0" w:color="auto"/>
+        <w:bottom w:val="single" w:sz="4" w:space="0" w:color="auto"/>
+        <w:right w:val="single" w:sz="4" w:space="0" w:color="auto"/>
+        <w:insideH w:val="single" w:sz="4" w:space="0" w:color="auto"/>
+        <w:insideV w:val="single" w:sz="4" w:space="0" w:color="auto"/>
+      </w:tblBorders>
+    </w:tblPr>
+  </w:style>
 </w:styles>
 </file>
 
@@ -5960,7 +7486,7 @@
 </file>
 
 <file path=customXml/itemProps1.xml><?xml version="1.0" encoding="utf-8"?>
-<ds:datastoreItem xmlns:ds="http://schemas.openxmlformats.org/officeDocument/2006/customXml" ds:itemID="{86C08270-FC1F-4483-B0F2-FE2775251CA2}">
+<ds:datastoreItem xmlns:ds="http://schemas.openxmlformats.org/officeDocument/2006/customXml" ds:itemID="{87B45ED7-6065-49BE-998E-89566A0732CE}">
   <ds:schemaRefs>
     <ds:schemaRef ds:uri="http://schemas.openxmlformats.org/officeDocument/2006/bibliography"/>
   </ds:schemaRefs>

</xml_diff>

<commit_message>
I added the finished document in the corresponding format (PDF)
</commit_message>
<xml_diff>
--- a/Engineering Method/Método de ingeniería.docx
+++ b/Engineering Method/Método de ingeniería.docx
@@ -1,10 +1,10 @@
 
 <file path=word/document.xml><?xml version="1.0" encoding="utf-8"?>
-<w:document xmlns:wpc="http://schemas.microsoft.com/office/word/2010/wordprocessingCanvas" xmlns:mc="http://schemas.openxmlformats.org/markup-compatibility/2006" xmlns:o="urn:schemas-microsoft-com:office:office" xmlns:r="http://schemas.openxmlformats.org/officeDocument/2006/relationships" xmlns:m="http://schemas.openxmlformats.org/officeDocument/2006/math" xmlns:v="urn:schemas-microsoft-com:vml" xmlns:wp14="http://schemas.microsoft.com/office/word/2010/wordprocessingDrawing" xmlns:wp="http://schemas.openxmlformats.org/drawingml/2006/wordprocessingDrawing" xmlns:w10="urn:schemas-microsoft-com:office:word" xmlns:w="http://schemas.openxmlformats.org/wordprocessingml/2006/main" xmlns:w14="http://schemas.microsoft.com/office/word/2010/wordml" xmlns:w15="http://schemas.microsoft.com/office/word/2012/wordml" xmlns:wpg="http://schemas.microsoft.com/office/word/2010/wordprocessingGroup" xmlns:wpi="http://schemas.microsoft.com/office/word/2010/wordprocessingInk" xmlns:wne="http://schemas.microsoft.com/office/word/2006/wordml" xmlns:wps="http://schemas.microsoft.com/office/word/2010/wordprocessingShape" mc:Ignorable="w14 w15 wp14">
+<w:document xmlns:wpc="http://schemas.microsoft.com/office/word/2010/wordprocessingCanvas" xmlns:cx="http://schemas.microsoft.com/office/drawing/2014/chartex" xmlns:cx1="http://schemas.microsoft.com/office/drawing/2015/9/8/chartex" xmlns:cx2="http://schemas.microsoft.com/office/drawing/2015/10/21/chartex" xmlns:cx3="http://schemas.microsoft.com/office/drawing/2016/5/9/chartex" xmlns:cx4="http://schemas.microsoft.com/office/drawing/2016/5/10/chartex" xmlns:cx5="http://schemas.microsoft.com/office/drawing/2016/5/11/chartex" xmlns:cx6="http://schemas.microsoft.com/office/drawing/2016/5/12/chartex" xmlns:cx7="http://schemas.microsoft.com/office/drawing/2016/5/13/chartex" xmlns:cx8="http://schemas.microsoft.com/office/drawing/2016/5/14/chartex" xmlns:mc="http://schemas.openxmlformats.org/markup-compatibility/2006" xmlns:aink="http://schemas.microsoft.com/office/drawing/2016/ink" xmlns:am3d="http://schemas.microsoft.com/office/drawing/2017/model3d" xmlns:o="urn:schemas-microsoft-com:office:office" xmlns:r="http://schemas.openxmlformats.org/officeDocument/2006/relationships" xmlns:m="http://schemas.openxmlformats.org/officeDocument/2006/math" xmlns:v="urn:schemas-microsoft-com:vml" xmlns:wp14="http://schemas.microsoft.com/office/word/2010/wordprocessingDrawing" xmlns:wp="http://schemas.openxmlformats.org/drawingml/2006/wordprocessingDrawing" xmlns:w10="urn:schemas-microsoft-com:office:word" xmlns:w="http://schemas.openxmlformats.org/wordprocessingml/2006/main" xmlns:w14="http://schemas.microsoft.com/office/word/2010/wordml" xmlns:w15="http://schemas.microsoft.com/office/word/2012/wordml" xmlns:w16cid="http://schemas.microsoft.com/office/word/2016/wordml/cid" xmlns:w16se="http://schemas.microsoft.com/office/word/2015/wordml/symex" xmlns:wpg="http://schemas.microsoft.com/office/word/2010/wordprocessingGroup" xmlns:wpi="http://schemas.microsoft.com/office/word/2010/wordprocessingInk" xmlns:wne="http://schemas.microsoft.com/office/word/2006/wordml" xmlns:wps="http://schemas.microsoft.com/office/word/2010/wordprocessingShape" mc:Ignorable="w14 w15 w16se w16cid wp14">
   <w:body>
     <w:p>
       <w:pPr>
-        <w:pStyle w:val="Puesto"/>
+        <w:pStyle w:val="Title"/>
         <w:ind w:firstLine="720"/>
         <w:jc w:val="center"/>
         <w:rPr>
@@ -76,7 +76,7 @@
       <w:sdtContent>
         <w:p>
           <w:pPr>
-            <w:pStyle w:val="TtulodeTDC"/>
+            <w:pStyle w:val="TOCHeading"/>
             <w:rPr>
               <w:rFonts w:ascii="Arial" w:hAnsi="Arial" w:cs="Arial"/>
               <w:b/>
@@ -98,7 +98,7 @@
         </w:p>
         <w:p>
           <w:pPr>
-            <w:pStyle w:val="TDC1"/>
+            <w:pStyle w:val="TOC1"/>
             <w:tabs>
               <w:tab w:val="right" w:leader="underscore" w:pos="9350"/>
             </w:tabs>
@@ -143,10 +143,10 @@
             </w:rPr>
             <w:fldChar w:fldCharType="separate"/>
           </w:r>
-          <w:hyperlink w:anchor="_Toc17128923" w:history="1">
-            <w:r>
-              <w:rPr>
-                <w:rStyle w:val="Hipervnculo"/>
+          <w:hyperlink w:anchor="_Toc17236109" w:history="1">
+            <w:r>
+              <w:rPr>
+                <w:rStyle w:val="Hyperlink"/>
                 <w:noProof/>
               </w:rPr>
               <w:t>Identificación del problema</w:t>
@@ -170,7 +170,7 @@
                 <w:noProof/>
                 <w:webHidden/>
               </w:rPr>
-              <w:instrText xml:space="preserve"> PAGEREF _Toc17128923 \h </w:instrText>
+              <w:instrText xml:space="preserve"> PAGEREF _Toc17236109 \h </w:instrText>
             </w:r>
             <w:r>
               <w:rPr>
@@ -203,7 +203,7 @@
         </w:p>
         <w:p>
           <w:pPr>
-            <w:pStyle w:val="TDC2"/>
+            <w:pStyle w:val="TOC2"/>
             <w:tabs>
               <w:tab w:val="right" w:leader="underscore" w:pos="9350"/>
             </w:tabs>
@@ -216,10 +216,10 @@
               <w:lang w:val="en-US"/>
             </w:rPr>
           </w:pPr>
-          <w:hyperlink w:anchor="_Toc17128924" w:history="1">
-            <w:r>
-              <w:rPr>
-                <w:rStyle w:val="Hipervnculo"/>
+          <w:hyperlink w:anchor="_Toc17236110" w:history="1">
+            <w:r>
+              <w:rPr>
+                <w:rStyle w:val="Hyperlink"/>
                 <w:noProof/>
               </w:rPr>
               <w:t>Contextualización</w:t>
@@ -243,7 +243,7 @@
                 <w:noProof/>
                 <w:webHidden/>
               </w:rPr>
-              <w:instrText xml:space="preserve"> PAGEREF _Toc17128924 \h </w:instrText>
+              <w:instrText xml:space="preserve"> PAGEREF _Toc17236110 \h </w:instrText>
             </w:r>
             <w:r>
               <w:rPr>
@@ -276,7 +276,7 @@
         </w:p>
         <w:p>
           <w:pPr>
-            <w:pStyle w:val="TDC2"/>
+            <w:pStyle w:val="TOC2"/>
             <w:tabs>
               <w:tab w:val="right" w:leader="underscore" w:pos="9350"/>
             </w:tabs>
@@ -289,10 +289,10 @@
               <w:lang w:val="en-US"/>
             </w:rPr>
           </w:pPr>
-          <w:hyperlink w:anchor="_Toc17128925" w:history="1">
-            <w:r>
-              <w:rPr>
-                <w:rStyle w:val="Hipervnculo"/>
+          <w:hyperlink w:anchor="_Toc17236111" w:history="1">
+            <w:r>
+              <w:rPr>
+                <w:rStyle w:val="Hyperlink"/>
                 <w:noProof/>
               </w:rPr>
               <w:t>Problema</w:t>
@@ -316,7 +316,7 @@
                 <w:noProof/>
                 <w:webHidden/>
               </w:rPr>
-              <w:instrText xml:space="preserve"> PAGEREF _Toc17128925 \h </w:instrText>
+              <w:instrText xml:space="preserve"> PAGEREF _Toc17236111 \h </w:instrText>
             </w:r>
             <w:r>
               <w:rPr>
@@ -349,7 +349,7 @@
         </w:p>
         <w:p>
           <w:pPr>
-            <w:pStyle w:val="TDC2"/>
+            <w:pStyle w:val="TOC2"/>
             <w:tabs>
               <w:tab w:val="right" w:leader="underscore" w:pos="9350"/>
             </w:tabs>
@@ -362,10 +362,10 @@
               <w:lang w:val="en-US"/>
             </w:rPr>
           </w:pPr>
-          <w:hyperlink w:anchor="_Toc17128926" w:history="1">
-            <w:r>
-              <w:rPr>
-                <w:rStyle w:val="Hipervnculo"/>
+          <w:hyperlink w:anchor="_Toc17236112" w:history="1">
+            <w:r>
+              <w:rPr>
+                <w:rStyle w:val="Hyperlink"/>
                 <w:noProof/>
               </w:rPr>
               <w:t>Necesidades</w:t>
@@ -389,7 +389,7 @@
                 <w:noProof/>
                 <w:webHidden/>
               </w:rPr>
-              <w:instrText xml:space="preserve"> PAGEREF _Toc17128926 \h </w:instrText>
+              <w:instrText xml:space="preserve"> PAGEREF _Toc17236112 \h </w:instrText>
             </w:r>
             <w:r>
               <w:rPr>
@@ -409,7 +409,7 @@
                 <w:noProof/>
                 <w:webHidden/>
               </w:rPr>
-              <w:t>1</w:t>
+              <w:t>2</w:t>
             </w:r>
             <w:r>
               <w:rPr>
@@ -422,7 +422,7 @@
         </w:p>
         <w:p>
           <w:pPr>
-            <w:pStyle w:val="TDC1"/>
+            <w:pStyle w:val="TOC1"/>
             <w:tabs>
               <w:tab w:val="right" w:leader="underscore" w:pos="9350"/>
             </w:tabs>
@@ -437,10 +437,10 @@
               <w:lang w:val="en-US"/>
             </w:rPr>
           </w:pPr>
-          <w:hyperlink w:anchor="_Toc17128927" w:history="1">
-            <w:r>
-              <w:rPr>
-                <w:rStyle w:val="Hipervnculo"/>
+          <w:hyperlink w:anchor="_Toc17236113" w:history="1">
+            <w:r>
+              <w:rPr>
+                <w:rStyle w:val="Hyperlink"/>
                 <w:noProof/>
               </w:rPr>
               <w:t>Recopilación de información</w:t>
@@ -464,7 +464,7 @@
                 <w:noProof/>
                 <w:webHidden/>
               </w:rPr>
-              <w:instrText xml:space="preserve"> PAGEREF _Toc17128927 \h </w:instrText>
+              <w:instrText xml:space="preserve"> PAGEREF _Toc17236113 \h </w:instrText>
             </w:r>
             <w:r>
               <w:rPr>
@@ -497,7 +497,7 @@
         </w:p>
         <w:p>
           <w:pPr>
-            <w:pStyle w:val="TDC1"/>
+            <w:pStyle w:val="TOC1"/>
             <w:tabs>
               <w:tab w:val="right" w:leader="underscore" w:pos="9350"/>
             </w:tabs>
@@ -512,10 +512,10 @@
               <w:lang w:val="en-US"/>
             </w:rPr>
           </w:pPr>
-          <w:hyperlink w:anchor="_Toc17128928" w:history="1">
-            <w:r>
-              <w:rPr>
-                <w:rStyle w:val="Hipervnculo"/>
+          <w:hyperlink w:anchor="_Toc17236114" w:history="1">
+            <w:r>
+              <w:rPr>
+                <w:rStyle w:val="Hyperlink"/>
                 <w:noProof/>
               </w:rPr>
               <w:t>Búsqueda de soluciones creativas</w:t>
@@ -539,7 +539,7 @@
                 <w:noProof/>
                 <w:webHidden/>
               </w:rPr>
-              <w:instrText xml:space="preserve"> PAGEREF _Toc17128928 \h </w:instrText>
+              <w:instrText xml:space="preserve"> PAGEREF _Toc17236114 \h </w:instrText>
             </w:r>
             <w:r>
               <w:rPr>
@@ -559,7 +559,7 @@
                 <w:noProof/>
                 <w:webHidden/>
               </w:rPr>
-              <w:t>2</w:t>
+              <w:t>3</w:t>
             </w:r>
             <w:r>
               <w:rPr>
@@ -572,7 +572,7 @@
         </w:p>
         <w:p>
           <w:pPr>
-            <w:pStyle w:val="TDC2"/>
+            <w:pStyle w:val="TOC2"/>
             <w:tabs>
               <w:tab w:val="right" w:leader="underscore" w:pos="9350"/>
             </w:tabs>
@@ -585,10 +585,10 @@
               <w:lang w:val="en-US"/>
             </w:rPr>
           </w:pPr>
-          <w:hyperlink w:anchor="_Toc17128929" w:history="1">
-            <w:r>
-              <w:rPr>
-                <w:rStyle w:val="Hipervnculo"/>
+          <w:hyperlink w:anchor="_Toc17236115" w:history="1">
+            <w:r>
+              <w:rPr>
+                <w:rStyle w:val="Hyperlink"/>
                 <w:noProof/>
               </w:rPr>
               <w:t>Lluvia de ideas</w:t>
@@ -612,7 +612,7 @@
                 <w:noProof/>
                 <w:webHidden/>
               </w:rPr>
-              <w:instrText xml:space="preserve"> PAGEREF _Toc17128929 \h </w:instrText>
+              <w:instrText xml:space="preserve"> PAGEREF _Toc17236115 \h </w:instrText>
             </w:r>
             <w:r>
               <w:rPr>
@@ -632,7 +632,7 @@
                 <w:noProof/>
                 <w:webHidden/>
               </w:rPr>
-              <w:t>2</w:t>
+              <w:t>3</w:t>
             </w:r>
             <w:r>
               <w:rPr>
@@ -645,7 +645,7 @@
         </w:p>
         <w:p>
           <w:pPr>
-            <w:pStyle w:val="TDC1"/>
+            <w:pStyle w:val="TOC1"/>
             <w:tabs>
               <w:tab w:val="right" w:leader="underscore" w:pos="9350"/>
             </w:tabs>
@@ -660,10 +660,10 @@
               <w:lang w:val="en-US"/>
             </w:rPr>
           </w:pPr>
-          <w:hyperlink w:anchor="_Toc17128930" w:history="1">
-            <w:r>
-              <w:rPr>
-                <w:rStyle w:val="Hipervnculo"/>
+          <w:hyperlink w:anchor="_Toc17236116" w:history="1">
+            <w:r>
+              <w:rPr>
+                <w:rStyle w:val="Hyperlink"/>
                 <w:noProof/>
               </w:rPr>
               <w:t>Transición de las Ideas a los Diseños Preliminares</w:t>
@@ -687,7 +687,7 @@
                 <w:noProof/>
                 <w:webHidden/>
               </w:rPr>
-              <w:instrText xml:space="preserve"> PAGEREF _Toc17128930 \h </w:instrText>
+              <w:instrText xml:space="preserve"> PAGEREF _Toc17236116 \h </w:instrText>
             </w:r>
             <w:r>
               <w:rPr>
@@ -720,7 +720,7 @@
         </w:p>
         <w:p>
           <w:pPr>
-            <w:pStyle w:val="TDC2"/>
+            <w:pStyle w:val="TOC2"/>
             <w:tabs>
               <w:tab w:val="right" w:leader="underscore" w:pos="9350"/>
             </w:tabs>
@@ -733,10 +733,10 @@
               <w:lang w:val="en-US"/>
             </w:rPr>
           </w:pPr>
-          <w:hyperlink w:anchor="_Toc17128931" w:history="1">
-            <w:r>
-              <w:rPr>
-                <w:rStyle w:val="Hipervnculo"/>
+          <w:hyperlink w:anchor="_Toc17236117" w:history="1">
+            <w:r>
+              <w:rPr>
+                <w:rStyle w:val="Hyperlink"/>
                 <w:noProof/>
               </w:rPr>
               <w:t>Alternativas rechazadas</w:t>
@@ -760,7 +760,7 @@
                 <w:noProof/>
                 <w:webHidden/>
               </w:rPr>
-              <w:instrText xml:space="preserve"> PAGEREF _Toc17128931 \h </w:instrText>
+              <w:instrText xml:space="preserve"> PAGEREF _Toc17236117 \h </w:instrText>
             </w:r>
             <w:r>
               <w:rPr>
@@ -793,7 +793,7 @@
         </w:p>
         <w:p>
           <w:pPr>
-            <w:pStyle w:val="TDC2"/>
+            <w:pStyle w:val="TOC2"/>
             <w:tabs>
               <w:tab w:val="right" w:leader="underscore" w:pos="9350"/>
             </w:tabs>
@@ -806,10 +806,10 @@
               <w:lang w:val="en-US"/>
             </w:rPr>
           </w:pPr>
-          <w:hyperlink w:anchor="_Toc17128932" w:history="1">
-            <w:r>
-              <w:rPr>
-                <w:rStyle w:val="Hipervnculo"/>
+          <w:hyperlink w:anchor="_Toc17236118" w:history="1">
+            <w:r>
+              <w:rPr>
+                <w:rStyle w:val="Hyperlink"/>
                 <w:noProof/>
               </w:rPr>
               <w:t>Alternativas aceptadas</w:t>
@@ -833,7 +833,7 @@
                 <w:noProof/>
                 <w:webHidden/>
               </w:rPr>
-              <w:instrText xml:space="preserve"> PAGEREF _Toc17128932 \h </w:instrText>
+              <w:instrText xml:space="preserve"> PAGEREF _Toc17236118 \h </w:instrText>
             </w:r>
             <w:r>
               <w:rPr>
@@ -866,7 +866,7 @@
         </w:p>
         <w:p>
           <w:pPr>
-            <w:pStyle w:val="TDC1"/>
+            <w:pStyle w:val="TOC1"/>
             <w:tabs>
               <w:tab w:val="right" w:leader="underscore" w:pos="9350"/>
             </w:tabs>
@@ -881,10 +881,10 @@
               <w:lang w:val="en-US"/>
             </w:rPr>
           </w:pPr>
-          <w:hyperlink w:anchor="_Toc17128933" w:history="1">
-            <w:r>
-              <w:rPr>
-                <w:rStyle w:val="Hipervnculo"/>
+          <w:hyperlink w:anchor="_Toc17236119" w:history="1">
+            <w:r>
+              <w:rPr>
+                <w:rStyle w:val="Hyperlink"/>
                 <w:noProof/>
               </w:rPr>
               <w:t>Evaluación y Selección de la Mejor Solución</w:t>
@@ -908,7 +908,7 @@
                 <w:noProof/>
                 <w:webHidden/>
               </w:rPr>
-              <w:instrText xml:space="preserve"> PAGEREF _Toc17128933 \h </w:instrText>
+              <w:instrText xml:space="preserve"> PAGEREF _Toc17236119 \h </w:instrText>
             </w:r>
             <w:r>
               <w:rPr>
@@ -941,7 +941,226 @@
         </w:p>
         <w:p>
           <w:pPr>
-            <w:pStyle w:val="TDC1"/>
+            <w:pStyle w:val="TOC2"/>
+            <w:tabs>
+              <w:tab w:val="right" w:leader="underscore" w:pos="9350"/>
+            </w:tabs>
+            <w:rPr>
+              <w:rFonts w:eastAsiaTheme="minorEastAsia" w:cstheme="minorBidi"/>
+              <w:smallCaps w:val="0"/>
+              <w:noProof/>
+              <w:sz w:val="22"/>
+              <w:szCs w:val="22"/>
+              <w:lang w:val="en-US"/>
+            </w:rPr>
+          </w:pPr>
+          <w:hyperlink w:anchor="_Toc17236120" w:history="1">
+            <w:r>
+              <w:rPr>
+                <w:rStyle w:val="Hyperlink"/>
+                <w:noProof/>
+              </w:rPr>
+              <w:t>Criterios</w:t>
+            </w:r>
+            <w:r>
+              <w:rPr>
+                <w:noProof/>
+                <w:webHidden/>
+              </w:rPr>
+              <w:tab/>
+            </w:r>
+            <w:r>
+              <w:rPr>
+                <w:noProof/>
+                <w:webHidden/>
+              </w:rPr>
+              <w:fldChar w:fldCharType="begin"/>
+            </w:r>
+            <w:r>
+              <w:rPr>
+                <w:noProof/>
+                <w:webHidden/>
+              </w:rPr>
+              <w:instrText xml:space="preserve"> PAGEREF _Toc17236120 \h </w:instrText>
+            </w:r>
+            <w:r>
+              <w:rPr>
+                <w:noProof/>
+                <w:webHidden/>
+              </w:rPr>
+            </w:r>
+            <w:r>
+              <w:rPr>
+                <w:noProof/>
+                <w:webHidden/>
+              </w:rPr>
+              <w:fldChar w:fldCharType="separate"/>
+            </w:r>
+            <w:r>
+              <w:rPr>
+                <w:noProof/>
+                <w:webHidden/>
+              </w:rPr>
+              <w:t>5</w:t>
+            </w:r>
+            <w:r>
+              <w:rPr>
+                <w:noProof/>
+                <w:webHidden/>
+              </w:rPr>
+              <w:fldChar w:fldCharType="end"/>
+            </w:r>
+          </w:hyperlink>
+        </w:p>
+        <w:p>
+          <w:pPr>
+            <w:pStyle w:val="TOC2"/>
+            <w:tabs>
+              <w:tab w:val="right" w:leader="underscore" w:pos="9350"/>
+            </w:tabs>
+            <w:rPr>
+              <w:rFonts w:eastAsiaTheme="minorEastAsia" w:cstheme="minorBidi"/>
+              <w:smallCaps w:val="0"/>
+              <w:noProof/>
+              <w:sz w:val="22"/>
+              <w:szCs w:val="22"/>
+              <w:lang w:val="en-US"/>
+            </w:rPr>
+          </w:pPr>
+          <w:hyperlink w:anchor="_Toc17236121" w:history="1">
+            <w:r>
+              <w:rPr>
+                <w:rStyle w:val="Hyperlink"/>
+                <w:noProof/>
+              </w:rPr>
+              <w:t>Evaluación</w:t>
+            </w:r>
+            <w:r>
+              <w:rPr>
+                <w:noProof/>
+                <w:webHidden/>
+              </w:rPr>
+              <w:tab/>
+            </w:r>
+            <w:r>
+              <w:rPr>
+                <w:noProof/>
+                <w:webHidden/>
+              </w:rPr>
+              <w:fldChar w:fldCharType="begin"/>
+            </w:r>
+            <w:r>
+              <w:rPr>
+                <w:noProof/>
+                <w:webHidden/>
+              </w:rPr>
+              <w:instrText xml:space="preserve"> PAGEREF _Toc17236121 \h </w:instrText>
+            </w:r>
+            <w:r>
+              <w:rPr>
+                <w:noProof/>
+                <w:webHidden/>
+              </w:rPr>
+            </w:r>
+            <w:r>
+              <w:rPr>
+                <w:noProof/>
+                <w:webHidden/>
+              </w:rPr>
+              <w:fldChar w:fldCharType="separate"/>
+            </w:r>
+            <w:r>
+              <w:rPr>
+                <w:noProof/>
+                <w:webHidden/>
+              </w:rPr>
+              <w:t>6</w:t>
+            </w:r>
+            <w:r>
+              <w:rPr>
+                <w:noProof/>
+                <w:webHidden/>
+              </w:rPr>
+              <w:fldChar w:fldCharType="end"/>
+            </w:r>
+          </w:hyperlink>
+        </w:p>
+        <w:p>
+          <w:pPr>
+            <w:pStyle w:val="TOC2"/>
+            <w:tabs>
+              <w:tab w:val="right" w:leader="underscore" w:pos="9350"/>
+            </w:tabs>
+            <w:rPr>
+              <w:rFonts w:eastAsiaTheme="minorEastAsia" w:cstheme="minorBidi"/>
+              <w:smallCaps w:val="0"/>
+              <w:noProof/>
+              <w:sz w:val="22"/>
+              <w:szCs w:val="22"/>
+              <w:lang w:val="en-US"/>
+            </w:rPr>
+          </w:pPr>
+          <w:hyperlink w:anchor="_Toc17236122" w:history="1">
+            <w:r>
+              <w:rPr>
+                <w:rStyle w:val="Hyperlink"/>
+                <w:noProof/>
+              </w:rPr>
+              <w:t>Selección</w:t>
+            </w:r>
+            <w:r>
+              <w:rPr>
+                <w:noProof/>
+                <w:webHidden/>
+              </w:rPr>
+              <w:tab/>
+            </w:r>
+            <w:r>
+              <w:rPr>
+                <w:noProof/>
+                <w:webHidden/>
+              </w:rPr>
+              <w:fldChar w:fldCharType="begin"/>
+            </w:r>
+            <w:r>
+              <w:rPr>
+                <w:noProof/>
+                <w:webHidden/>
+              </w:rPr>
+              <w:instrText xml:space="preserve"> PAGEREF _Toc17236122 \h </w:instrText>
+            </w:r>
+            <w:r>
+              <w:rPr>
+                <w:noProof/>
+                <w:webHidden/>
+              </w:rPr>
+            </w:r>
+            <w:r>
+              <w:rPr>
+                <w:noProof/>
+                <w:webHidden/>
+              </w:rPr>
+              <w:fldChar w:fldCharType="separate"/>
+            </w:r>
+            <w:r>
+              <w:rPr>
+                <w:noProof/>
+                <w:webHidden/>
+              </w:rPr>
+              <w:t>6</w:t>
+            </w:r>
+            <w:r>
+              <w:rPr>
+                <w:noProof/>
+                <w:webHidden/>
+              </w:rPr>
+              <w:fldChar w:fldCharType="end"/>
+            </w:r>
+          </w:hyperlink>
+        </w:p>
+        <w:p>
+          <w:pPr>
+            <w:pStyle w:val="TOC1"/>
             <w:tabs>
               <w:tab w:val="right" w:leader="underscore" w:pos="9350"/>
             </w:tabs>
@@ -956,10 +1175,10 @@
               <w:lang w:val="en-US"/>
             </w:rPr>
           </w:pPr>
-          <w:hyperlink w:anchor="_Toc17128934" w:history="1">
-            <w:r>
-              <w:rPr>
-                <w:rStyle w:val="Hipervnculo"/>
+          <w:hyperlink w:anchor="_Toc17236123" w:history="1">
+            <w:r>
+              <w:rPr>
+                <w:rStyle w:val="Hyperlink"/>
                 <w:noProof/>
               </w:rPr>
               <w:t>Preparación de Informes y Especificaciones</w:t>
@@ -983,7 +1202,7 @@
                 <w:noProof/>
                 <w:webHidden/>
               </w:rPr>
-              <w:instrText xml:space="preserve"> PAGEREF _Toc17128934 \h </w:instrText>
+              <w:instrText xml:space="preserve"> PAGEREF _Toc17236123 \h </w:instrText>
             </w:r>
             <w:r>
               <w:rPr>
@@ -1003,7 +1222,7 @@
                 <w:noProof/>
                 <w:webHidden/>
               </w:rPr>
-              <w:t>5</w:t>
+              <w:t>6</w:t>
             </w:r>
             <w:r>
               <w:rPr>
@@ -1016,7 +1235,7 @@
         </w:p>
         <w:p>
           <w:pPr>
-            <w:pStyle w:val="TDC1"/>
+            <w:pStyle w:val="TOC1"/>
             <w:tabs>
               <w:tab w:val="right" w:leader="underscore" w:pos="9350"/>
             </w:tabs>
@@ -1031,10 +1250,10 @@
               <w:lang w:val="en-US"/>
             </w:rPr>
           </w:pPr>
-          <w:hyperlink w:anchor="_Toc17128935" w:history="1">
-            <w:r>
-              <w:rPr>
-                <w:rStyle w:val="Hipervnculo"/>
+          <w:hyperlink w:anchor="_Toc17236124" w:history="1">
+            <w:r>
+              <w:rPr>
+                <w:rStyle w:val="Hyperlink"/>
                 <w:noProof/>
               </w:rPr>
               <w:t>Implementación del Diseño</w:t>
@@ -1058,7 +1277,7 @@
                 <w:noProof/>
                 <w:webHidden/>
               </w:rPr>
-              <w:instrText xml:space="preserve"> PAGEREF _Toc17128935 \h </w:instrText>
+              <w:instrText xml:space="preserve"> PAGEREF _Toc17236124 \h </w:instrText>
             </w:r>
             <w:r>
               <w:rPr>
@@ -1078,7 +1297,7 @@
                 <w:noProof/>
                 <w:webHidden/>
               </w:rPr>
-              <w:t>5</w:t>
+              <w:t>6</w:t>
             </w:r>
             <w:r>
               <w:rPr>
@@ -1091,7 +1310,7 @@
         </w:p>
         <w:p>
           <w:pPr>
-            <w:pStyle w:val="TDC1"/>
+            <w:pStyle w:val="TOC1"/>
             <w:tabs>
               <w:tab w:val="right" w:leader="underscore" w:pos="9350"/>
             </w:tabs>
@@ -1106,10 +1325,10 @@
               <w:lang w:val="en-US"/>
             </w:rPr>
           </w:pPr>
-          <w:hyperlink w:anchor="_Toc17128936" w:history="1">
-            <w:r>
-              <w:rPr>
-                <w:rStyle w:val="Hipervnculo"/>
+          <w:hyperlink w:anchor="_Toc17236125" w:history="1">
+            <w:r>
+              <w:rPr>
+                <w:rStyle w:val="Hyperlink"/>
                 <w:noProof/>
               </w:rPr>
               <w:t>Bibliografía</w:t>
@@ -1133,7 +1352,7 @@
                 <w:noProof/>
                 <w:webHidden/>
               </w:rPr>
-              <w:instrText xml:space="preserve"> PAGEREF _Toc17128936 \h </w:instrText>
+              <w:instrText xml:space="preserve"> PAGEREF _Toc17236125 \h </w:instrText>
             </w:r>
             <w:r>
               <w:rPr>
@@ -1153,7 +1372,7 @@
                 <w:noProof/>
                 <w:webHidden/>
               </w:rPr>
-              <w:t>5</w:t>
+              <w:t>6</w:t>
             </w:r>
             <w:r>
               <w:rPr>
@@ -1191,22 +1410,83 @@
     </w:p>
     <w:p>
       <w:pPr>
-        <w:pStyle w:val="Ttulo1"/>
+        <w:jc w:val="center"/>
+        <w:rPr>
+          <w:rFonts w:ascii="Arial" w:hAnsi="Arial" w:cs="Arial"/>
+          <w:sz w:val="24"/>
+          <w:szCs w:val="24"/>
+        </w:rPr>
+      </w:pPr>
+    </w:p>
+    <w:p>
+      <w:pPr>
+        <w:jc w:val="center"/>
+        <w:rPr>
+          <w:rFonts w:ascii="Arial" w:hAnsi="Arial" w:cs="Arial"/>
+          <w:sz w:val="24"/>
+          <w:szCs w:val="24"/>
+        </w:rPr>
+      </w:pPr>
+    </w:p>
+    <w:p>
+      <w:pPr>
+        <w:jc w:val="center"/>
+        <w:rPr>
+          <w:rFonts w:ascii="Arial" w:hAnsi="Arial" w:cs="Arial"/>
+          <w:sz w:val="24"/>
+          <w:szCs w:val="24"/>
+        </w:rPr>
+      </w:pPr>
+    </w:p>
+    <w:p>
+      <w:pPr>
+        <w:jc w:val="center"/>
+        <w:rPr>
+          <w:rFonts w:ascii="Arial" w:hAnsi="Arial" w:cs="Arial"/>
+          <w:sz w:val="24"/>
+          <w:szCs w:val="24"/>
+        </w:rPr>
+      </w:pPr>
+    </w:p>
+    <w:p>
+      <w:pPr>
+        <w:jc w:val="center"/>
+        <w:rPr>
+          <w:rFonts w:ascii="Arial" w:hAnsi="Arial" w:cs="Arial"/>
+          <w:sz w:val="24"/>
+          <w:szCs w:val="24"/>
+        </w:rPr>
+      </w:pPr>
+    </w:p>
+    <w:p>
+      <w:pPr>
+        <w:jc w:val="center"/>
+        <w:rPr>
+          <w:rFonts w:ascii="Arial" w:hAnsi="Arial" w:cs="Arial"/>
+          <w:sz w:val="24"/>
+          <w:szCs w:val="24"/>
+        </w:rPr>
+      </w:pPr>
+    </w:p>
+    <w:p>
+      <w:pPr>
+        <w:pStyle w:val="Heading1"/>
         <w:rPr>
           <w:b w:val="0"/>
         </w:rPr>
       </w:pPr>
-      <w:bookmarkStart w:id="0" w:name="_Toc17128923"/>
-      <w:r>
+      <w:bookmarkStart w:id="0" w:name="_Toc17236109"/>
+      <w:r>
+        <w:lastRenderedPageBreak/>
         <w:t>Identificación del problema</w:t>
       </w:r>
       <w:bookmarkEnd w:id="0"/>
     </w:p>
     <w:p>
       <w:pPr>
-        <w:pStyle w:val="Ttulo2"/>
-      </w:pPr>
-      <w:bookmarkStart w:id="1" w:name="_Toc17128924"/>
+        <w:pStyle w:val="Heading2"/>
+      </w:pPr>
+      <w:bookmarkStart w:id="1" w:name="_Toc17236110"/>
       <w:r>
         <w:t>Contextualización</w:t>
       </w:r>
@@ -1256,9 +1536,9 @@
     </w:p>
     <w:p>
       <w:pPr>
-        <w:pStyle w:val="Ttulo2"/>
-      </w:pPr>
-      <w:bookmarkStart w:id="2" w:name="_Toc17128925"/>
+        <w:pStyle w:val="Heading2"/>
+      </w:pPr>
+      <w:bookmarkStart w:id="2" w:name="_Toc17236111"/>
       <w:r>
         <w:t>Problema</w:t>
       </w:r>
@@ -1308,9 +1588,9 @@
     </w:p>
     <w:p>
       <w:pPr>
-        <w:pStyle w:val="Ttulo2"/>
-      </w:pPr>
-      <w:bookmarkStart w:id="3" w:name="_Toc17128926"/>
+        <w:pStyle w:val="Heading2"/>
+      </w:pPr>
+      <w:bookmarkStart w:id="3" w:name="_Toc17236112"/>
       <w:r>
         <w:t>Necesidades</w:t>
       </w:r>
@@ -1318,7 +1598,7 @@
     </w:p>
     <w:p>
       <w:pPr>
-        <w:pStyle w:val="Prrafodelista"/>
+        <w:pStyle w:val="ListParagraph"/>
         <w:numPr>
           <w:ilvl w:val="0"/>
           <w:numId w:val="4"/>
@@ -1341,7 +1621,7 @@
     </w:p>
     <w:p>
       <w:pPr>
-        <w:pStyle w:val="Prrafodelista"/>
+        <w:pStyle w:val="ListParagraph"/>
         <w:numPr>
           <w:ilvl w:val="0"/>
           <w:numId w:val="4"/>
@@ -1364,7 +1644,7 @@
     </w:p>
     <w:p>
       <w:pPr>
-        <w:pStyle w:val="Prrafodelista"/>
+        <w:pStyle w:val="ListParagraph"/>
         <w:numPr>
           <w:ilvl w:val="0"/>
           <w:numId w:val="4"/>
@@ -1382,13 +1662,12 @@
           <w:sz w:val="24"/>
           <w:szCs w:val="24"/>
         </w:rPr>
-        <w:lastRenderedPageBreak/>
         <w:t xml:space="preserve">Se requiere que sea permitido crear una secuencia de matrices para multiplicarse. </w:t>
       </w:r>
     </w:p>
     <w:p>
       <w:pPr>
-        <w:pStyle w:val="Prrafodelista"/>
+        <w:pStyle w:val="ListParagraph"/>
         <w:numPr>
           <w:ilvl w:val="0"/>
           <w:numId w:val="4"/>
@@ -1411,7 +1690,7 @@
     </w:p>
     <w:p>
       <w:pPr>
-        <w:pStyle w:val="Prrafodelista"/>
+        <w:pStyle w:val="ListParagraph"/>
         <w:ind w:left="2160"/>
         <w:jc w:val="both"/>
         <w:rPr>
@@ -1423,9 +1702,9 @@
     </w:p>
     <w:p>
       <w:pPr>
-        <w:pStyle w:val="Ttulo1"/>
-      </w:pPr>
-      <w:bookmarkStart w:id="4" w:name="_Toc17128927"/>
+        <w:pStyle w:val="Heading1"/>
+      </w:pPr>
+      <w:bookmarkStart w:id="4" w:name="_Toc17236113"/>
       <w:r>
         <w:t>Recopilación</w:t>
       </w:r>
@@ -1502,7 +1781,7 @@
     </w:p>
     <w:p>
       <w:pPr>
-        <w:pStyle w:val="Prrafodelista"/>
+        <w:pStyle w:val="ListParagraph"/>
         <w:numPr>
           <w:ilvl w:val="0"/>
           <w:numId w:val="7"/>
@@ -1649,7 +1928,7 @@
     </w:p>
     <w:p>
       <w:pPr>
-        <w:pStyle w:val="Prrafodelista"/>
+        <w:pStyle w:val="ListParagraph"/>
         <w:numPr>
           <w:ilvl w:val="0"/>
           <w:numId w:val="7"/>
@@ -1738,7 +2017,7 @@
     </w:p>
     <w:p>
       <w:pPr>
-        <w:pStyle w:val="Prrafodelista"/>
+        <w:pStyle w:val="ListParagraph"/>
         <w:numPr>
           <w:ilvl w:val="0"/>
           <w:numId w:val="7"/>
@@ -1872,7 +2151,7 @@
     </w:p>
     <w:p>
       <w:pPr>
-        <w:pStyle w:val="Prrafodelista"/>
+        <w:pStyle w:val="ListParagraph"/>
         <w:numPr>
           <w:ilvl w:val="0"/>
           <w:numId w:val="7"/>
@@ -1914,7 +2193,16 @@
           <w:sz w:val="24"/>
           <w:szCs w:val="24"/>
         </w:rPr>
-        <w:t>”. A partir de este concepto, se podrá analizar las matrices de batalla para encontrar en que posiciones se encuentra una nave enemiga, la cual estará en aquellas casillas que contengan un número primo.</w:t>
+        <w:t xml:space="preserve">”. A partir de este concepto, se </w:t>
+      </w:r>
+      <w:r>
+        <w:rPr>
+          <w:rFonts w:ascii="Arial" w:hAnsi="Arial" w:cs="Arial"/>
+          <w:sz w:val="24"/>
+          <w:szCs w:val="24"/>
+        </w:rPr>
+        <w:lastRenderedPageBreak/>
+        <w:t>podrá analizar las matrices de batalla para encontrar en que posiciones se encuentra una nave enemiga, la cual estará en aquellas casillas que contengan un número primo.</w:t>
       </w:r>
       <w:r>
         <w:rPr>
@@ -1982,7 +2270,7 @@
     </w:p>
     <w:p>
       <w:pPr>
-        <w:pStyle w:val="Prrafodelista"/>
+        <w:pStyle w:val="ListParagraph"/>
         <w:numPr>
           <w:ilvl w:val="0"/>
           <w:numId w:val="7"/>
@@ -2143,9 +2431,9 @@
     </w:p>
     <w:p>
       <w:pPr>
-        <w:pStyle w:val="Ttulo1"/>
-      </w:pPr>
-      <w:bookmarkStart w:id="5" w:name="_Toc17128928"/>
+        <w:pStyle w:val="Heading1"/>
+      </w:pPr>
+      <w:bookmarkStart w:id="5" w:name="_Toc17236114"/>
       <w:r>
         <w:t>Búsqueda de soluciones creativas</w:t>
       </w:r>
@@ -2156,9 +2444,9 @@
     </w:p>
     <w:p>
       <w:pPr>
-        <w:pStyle w:val="Ttulo2"/>
-      </w:pPr>
-      <w:bookmarkStart w:id="6" w:name="_Toc17128929"/>
+        <w:pStyle w:val="Heading2"/>
+      </w:pPr>
+      <w:bookmarkStart w:id="6" w:name="_Toc17236115"/>
       <w:r>
         <w:t>Lluvia de ideas</w:t>
       </w:r>
@@ -2232,7 +2520,7 @@
     </w:p>
     <w:p>
       <w:pPr>
-        <w:pStyle w:val="Prrafodelista"/>
+        <w:pStyle w:val="ListParagraph"/>
         <w:numPr>
           <w:ilvl w:val="0"/>
           <w:numId w:val="8"/>
@@ -2250,7 +2538,6 @@
           <w:sz w:val="24"/>
           <w:szCs w:val="24"/>
         </w:rPr>
-        <w:lastRenderedPageBreak/>
         <w:t>Se plante</w:t>
       </w:r>
       <w:r>
@@ -2304,7 +2591,7 @@
     </w:p>
     <w:p>
       <w:pPr>
-        <w:pStyle w:val="Prrafodelista"/>
+        <w:pStyle w:val="ListParagraph"/>
         <w:numPr>
           <w:ilvl w:val="0"/>
           <w:numId w:val="8"/>
@@ -2335,7 +2622,7 @@
     </w:p>
     <w:p>
       <w:pPr>
-        <w:pStyle w:val="Prrafodelista"/>
+        <w:pStyle w:val="ListParagraph"/>
         <w:numPr>
           <w:ilvl w:val="0"/>
           <w:numId w:val="8"/>
@@ -2390,7 +2677,7 @@
     </w:p>
     <w:p>
       <w:pPr>
-        <w:pStyle w:val="Prrafodelista"/>
+        <w:pStyle w:val="ListParagraph"/>
         <w:numPr>
           <w:ilvl w:val="1"/>
           <w:numId w:val="8"/>
@@ -2413,7 +2700,7 @@
     </w:p>
     <w:p>
       <w:pPr>
-        <w:pStyle w:val="Prrafodelista"/>
+        <w:pStyle w:val="ListParagraph"/>
         <w:numPr>
           <w:ilvl w:val="1"/>
           <w:numId w:val="8"/>
@@ -2436,7 +2723,7 @@
     </w:p>
     <w:p>
       <w:pPr>
-        <w:pStyle w:val="Prrafodelista"/>
+        <w:pStyle w:val="ListParagraph"/>
         <w:numPr>
           <w:ilvl w:val="1"/>
           <w:numId w:val="8"/>
@@ -2459,7 +2746,7 @@
     </w:p>
     <w:p>
       <w:pPr>
-        <w:pStyle w:val="Prrafodelista"/>
+        <w:pStyle w:val="ListParagraph"/>
         <w:numPr>
           <w:ilvl w:val="1"/>
           <w:numId w:val="8"/>
@@ -2477,7 +2764,25 @@
           <w:sz w:val="24"/>
           <w:szCs w:val="24"/>
         </w:rPr>
-        <w:t xml:space="preserve">Por cajas: Este método descompone la matriz principal en una retícula de submatrices más pequeñas. Si queremos calcular C = AB,  de lo que nos tenemos que asegurar es de que la división de las n columnas de A coincida con la división de las n </w:t>
+        <w:t xml:space="preserve">Por cajas: Este método descompone la matriz principal en una retícula de </w:t>
+      </w:r>
+      <w:proofErr w:type="spellStart"/>
+      <w:r>
+        <w:rPr>
+          <w:rFonts w:ascii="Arial" w:hAnsi="Arial" w:cs="Arial"/>
+          <w:sz w:val="24"/>
+          <w:szCs w:val="24"/>
+        </w:rPr>
+        <w:t>submatrices</w:t>
+      </w:r>
+      <w:proofErr w:type="spellEnd"/>
+      <w:r>
+        <w:rPr>
+          <w:rFonts w:ascii="Arial" w:hAnsi="Arial" w:cs="Arial"/>
+          <w:sz w:val="24"/>
+          <w:szCs w:val="24"/>
+        </w:rPr>
+        <w:t xml:space="preserve"> más pequeñas. Si queremos calcular C = AB,  de lo que nos tenemos que asegurar es de que la división de las n columnas de A coincida con la división de las n </w:t>
       </w:r>
       <w:r>
         <w:rPr>
@@ -2498,7 +2803,7 @@
     </w:p>
     <w:p>
       <w:pPr>
-        <w:pStyle w:val="Prrafodelista"/>
+        <w:pStyle w:val="ListParagraph"/>
         <w:ind w:left="1080"/>
         <w:jc w:val="both"/>
         <w:rPr>
@@ -2513,6 +2818,7 @@
           <w:sz w:val="24"/>
           <w:szCs w:val="24"/>
         </w:rPr>
+        <w:lastRenderedPageBreak/>
         <w:t xml:space="preserve">Las anteriores alternativas fueron sacadas de un documento encontrado en </w:t>
       </w:r>
       <w:sdt>
@@ -2581,7 +2887,7 @@
     </w:p>
     <w:p>
       <w:pPr>
-        <w:pStyle w:val="Prrafodelista"/>
+        <w:pStyle w:val="ListParagraph"/>
         <w:numPr>
           <w:ilvl w:val="0"/>
           <w:numId w:val="8"/>
@@ -2604,7 +2910,7 @@
     </w:p>
     <w:p>
       <w:pPr>
-        <w:pStyle w:val="Prrafodelista"/>
+        <w:pStyle w:val="ListParagraph"/>
         <w:numPr>
           <w:ilvl w:val="0"/>
           <w:numId w:val="8"/>
@@ -2643,7 +2949,7 @@
     </w:p>
     <w:p>
       <w:pPr>
-        <w:pStyle w:val="Prrafodelista"/>
+        <w:pStyle w:val="ListParagraph"/>
         <w:numPr>
           <w:ilvl w:val="1"/>
           <w:numId w:val="8"/>
@@ -2663,6 +2969,7 @@
         </w:rPr>
         <w:t xml:space="preserve">La clase </w:t>
       </w:r>
+      <w:proofErr w:type="spellStart"/>
       <w:r>
         <w:rPr>
           <w:rFonts w:ascii="Arial" w:hAnsi="Arial" w:cs="Arial"/>
@@ -2699,10 +3006,11 @@
         </w:rPr>
         <w:t>m</w:t>
       </w:r>
-    </w:p>
-    <w:p>
-      <w:pPr>
-        <w:pStyle w:val="Prrafodelista"/>
+      <w:proofErr w:type="spellEnd"/>
+    </w:p>
+    <w:p>
+      <w:pPr>
+        <w:pStyle w:val="ListParagraph"/>
         <w:numPr>
           <w:ilvl w:val="1"/>
           <w:numId w:val="8"/>
@@ -2722,6 +3030,7 @@
         </w:rPr>
         <w:t xml:space="preserve">La clase </w:t>
       </w:r>
+      <w:proofErr w:type="spellStart"/>
       <w:r>
         <w:rPr>
           <w:rFonts w:ascii="Arial" w:hAnsi="Arial" w:cs="Arial"/>
@@ -2731,10 +3040,11 @@
         </w:rPr>
         <w:t>java.security.SecureRandom</w:t>
       </w:r>
-    </w:p>
-    <w:p>
-      <w:pPr>
-        <w:pStyle w:val="Prrafodelista"/>
+      <w:proofErr w:type="spellEnd"/>
+    </w:p>
+    <w:p>
+      <w:pPr>
+        <w:pStyle w:val="ListParagraph"/>
         <w:numPr>
           <w:ilvl w:val="0"/>
           <w:numId w:val="8"/>
@@ -2773,7 +3083,7 @@
     </w:p>
     <w:p>
       <w:pPr>
-        <w:pStyle w:val="Prrafodelista"/>
+        <w:pStyle w:val="ListParagraph"/>
         <w:numPr>
           <w:ilvl w:val="1"/>
           <w:numId w:val="8"/>
@@ -2796,7 +3106,7 @@
     </w:p>
     <w:p>
       <w:pPr>
-        <w:pStyle w:val="Prrafodelista"/>
+        <w:pStyle w:val="ListParagraph"/>
         <w:numPr>
           <w:ilvl w:val="1"/>
           <w:numId w:val="8"/>
@@ -2814,13 +3124,12 @@
           <w:sz w:val="24"/>
           <w:szCs w:val="24"/>
         </w:rPr>
-        <w:lastRenderedPageBreak/>
         <w:t xml:space="preserve">Tener un rango de números enteros ordenados para luego desordenarlos y poder utilizarlos de manera aleatoria. </w:t>
       </w:r>
     </w:p>
     <w:p>
       <w:pPr>
-        <w:pStyle w:val="Prrafodelista"/>
+        <w:pStyle w:val="ListParagraph"/>
         <w:numPr>
           <w:ilvl w:val="0"/>
           <w:numId w:val="8"/>
@@ -2846,12 +3155,30 @@
           <w:sz w:val="24"/>
           <w:szCs w:val="24"/>
         </w:rPr>
-        <w:t xml:space="preserve">ara evitar que el programa se detenga, se plantea el uso de excepciones propias tales como MatricesNoMultiplicablesException, sumadas con las excepciones propias de las bibliotecas usadas de java. </w:t>
-      </w:r>
-    </w:p>
-    <w:p>
-      <w:pPr>
-        <w:pStyle w:val="Prrafodelista"/>
+        <w:t xml:space="preserve">ara evitar que el programa se detenga, se plantea el uso de excepciones propias tales como </w:t>
+      </w:r>
+      <w:proofErr w:type="spellStart"/>
+      <w:r>
+        <w:rPr>
+          <w:rFonts w:ascii="Arial" w:hAnsi="Arial" w:cs="Arial"/>
+          <w:sz w:val="24"/>
+          <w:szCs w:val="24"/>
+        </w:rPr>
+        <w:t>MatricesNoMultiplicablesException</w:t>
+      </w:r>
+      <w:proofErr w:type="spellEnd"/>
+      <w:r>
+        <w:rPr>
+          <w:rFonts w:ascii="Arial" w:hAnsi="Arial" w:cs="Arial"/>
+          <w:sz w:val="24"/>
+          <w:szCs w:val="24"/>
+        </w:rPr>
+        <w:t xml:space="preserve">, sumadas con las excepciones propias de las bibliotecas usadas de java. </w:t>
+      </w:r>
+    </w:p>
+    <w:p>
+      <w:pPr>
+        <w:pStyle w:val="ListParagraph"/>
         <w:numPr>
           <w:ilvl w:val="0"/>
           <w:numId w:val="8"/>
@@ -2924,9 +3251,9 @@
     </w:p>
     <w:p>
       <w:pPr>
-        <w:pStyle w:val="Ttulo1"/>
-      </w:pPr>
-      <w:bookmarkStart w:id="7" w:name="_Toc17128930"/>
+        <w:pStyle w:val="Heading1"/>
+      </w:pPr>
+      <w:bookmarkStart w:id="7" w:name="_Toc17236116"/>
       <w:r>
         <w:t>Transición de las Ideas a los Diseños Preliminares</w:t>
       </w:r>
@@ -2934,9 +3261,9 @@
     </w:p>
     <w:p>
       <w:pPr>
-        <w:pStyle w:val="Ttulo2"/>
-      </w:pPr>
-      <w:bookmarkStart w:id="8" w:name="_Toc17128931"/>
+        <w:pStyle w:val="Heading2"/>
+      </w:pPr>
+      <w:bookmarkStart w:id="8" w:name="_Toc17236117"/>
       <w:r>
         <w:t>Alternativas rechazadas</w:t>
       </w:r>
@@ -3011,6 +3338,7 @@
         </w:rPr>
         <w:t xml:space="preserve">Por otra parte, descartamos también la idea de utilizar </w:t>
       </w:r>
+      <w:proofErr w:type="spellStart"/>
       <w:r>
         <w:rPr>
           <w:rFonts w:ascii="Arial" w:hAnsi="Arial" w:cs="Arial"/>
@@ -3020,6 +3348,7 @@
         </w:rPr>
         <w:t>java.security.SecureRandom</w:t>
       </w:r>
+      <w:proofErr w:type="spellEnd"/>
       <w:r>
         <w:rPr>
           <w:rFonts w:ascii="Arial" w:hAnsi="Arial" w:cs="Arial"/>
@@ -3061,6 +3390,7 @@
           <w:sz w:val="24"/>
           <w:szCs w:val="24"/>
         </w:rPr>
+        <w:lastRenderedPageBreak/>
         <w:t xml:space="preserve">Para resolver la operación de multiplicación de matrices, </w:t>
       </w:r>
       <w:r>
@@ -3084,9 +3414,9 @@
     </w:p>
     <w:p>
       <w:pPr>
-        <w:pStyle w:val="Ttulo2"/>
-      </w:pPr>
-      <w:bookmarkStart w:id="9" w:name="_Toc17128932"/>
+        <w:pStyle w:val="Heading2"/>
+      </w:pPr>
+      <w:bookmarkStart w:id="9" w:name="_Toc17236118"/>
       <w:r>
         <w:t>Alternativas</w:t>
       </w:r>
@@ -3097,7 +3427,7 @@
     </w:p>
     <w:p>
       <w:pPr>
-        <w:pStyle w:val="Prrafodelista"/>
+        <w:pStyle w:val="ListParagraph"/>
         <w:numPr>
           <w:ilvl w:val="0"/>
           <w:numId w:val="6"/>
@@ -3115,12 +3445,30 @@
           <w:sz w:val="24"/>
           <w:szCs w:val="24"/>
         </w:rPr>
-        <w:t xml:space="preserve">El uso de una interfaz gráfica intuitiva donde se puedan visualizar las 3 matrices a multiplicar resulta conveniente por la facilidad que brinda al usuario para visualizar y entender el resultado, sin embargo, es importante resaltar que matrices muy grandes la visualización de las matrices se torna un poco engorrosa dado que es necesario utilizar dos scrolls dado a la limitaciones de espacio. </w:t>
-      </w:r>
-    </w:p>
-    <w:p>
-      <w:pPr>
-        <w:pStyle w:val="Prrafodelista"/>
+        <w:t xml:space="preserve">El uso de una interfaz gráfica intuitiva donde se puedan visualizar las 3 matrices a multiplicar resulta conveniente por la facilidad que brinda al usuario para visualizar y entender el resultado, sin embargo, es importante resaltar que matrices muy grandes la visualización de las matrices se torna un poco engorrosa dado que es necesario utilizar dos </w:t>
+      </w:r>
+      <w:proofErr w:type="spellStart"/>
+      <w:r>
+        <w:rPr>
+          <w:rFonts w:ascii="Arial" w:hAnsi="Arial" w:cs="Arial"/>
+          <w:sz w:val="24"/>
+          <w:szCs w:val="24"/>
+        </w:rPr>
+        <w:t>scrolls</w:t>
+      </w:r>
+      <w:proofErr w:type="spellEnd"/>
+      <w:r>
+        <w:rPr>
+          <w:rFonts w:ascii="Arial" w:hAnsi="Arial" w:cs="Arial"/>
+          <w:sz w:val="24"/>
+          <w:szCs w:val="24"/>
+        </w:rPr>
+        <w:t xml:space="preserve"> dado a la limitaciones de espacio. </w:t>
+      </w:r>
+    </w:p>
+    <w:p>
+      <w:pPr>
+        <w:pStyle w:val="ListParagraph"/>
         <w:jc w:val="both"/>
         <w:rPr>
           <w:rFonts w:ascii="Arial" w:hAnsi="Arial" w:cs="Arial"/>
@@ -3131,7 +3479,7 @@
     </w:p>
     <w:p>
       <w:pPr>
-        <w:pStyle w:val="Prrafodelista"/>
+        <w:pStyle w:val="ListParagraph"/>
         <w:numPr>
           <w:ilvl w:val="0"/>
           <w:numId w:val="6"/>
@@ -3204,7 +3552,7 @@
     </w:p>
     <w:p>
       <w:pPr>
-        <w:pStyle w:val="Prrafodelista"/>
+        <w:pStyle w:val="ListParagraph"/>
         <w:numPr>
           <w:ilvl w:val="0"/>
           <w:numId w:val="6"/>
@@ -3251,7 +3599,7 @@
     </w:p>
     <w:p>
       <w:pPr>
-        <w:pStyle w:val="Prrafodelista"/>
+        <w:pStyle w:val="ListParagraph"/>
         <w:jc w:val="both"/>
         <w:rPr>
           <w:rFonts w:ascii="Arial" w:hAnsi="Arial" w:cs="Arial"/>
@@ -3278,7 +3626,7 @@
     </w:p>
     <w:p>
       <w:pPr>
-        <w:pStyle w:val="Prrafodelista"/>
+        <w:pStyle w:val="ListParagraph"/>
         <w:numPr>
           <w:ilvl w:val="0"/>
           <w:numId w:val="6"/>
@@ -3298,6 +3646,7 @@
         </w:rPr>
         <w:t xml:space="preserve">Encontramos que para lograr obtener nuestros números aleatorios sería correcto usar la clase </w:t>
       </w:r>
+      <w:proofErr w:type="spellStart"/>
       <w:r>
         <w:rPr>
           <w:rFonts w:ascii="Arial" w:hAnsi="Arial" w:cs="Arial"/>
@@ -3334,6 +3683,7 @@
         </w:rPr>
         <w:t>m</w:t>
       </w:r>
+      <w:proofErr w:type="spellEnd"/>
       <w:r>
         <w:rPr>
           <w:rFonts w:ascii="Arial" w:hAnsi="Arial" w:cs="Arial"/>
@@ -3364,7 +3714,7 @@
     </w:p>
     <w:p>
       <w:pPr>
-        <w:pStyle w:val="Prrafodelista"/>
+        <w:pStyle w:val="ListParagraph"/>
         <w:numPr>
           <w:ilvl w:val="0"/>
           <w:numId w:val="6"/>
@@ -3387,9 +3737,9 @@
     </w:p>
     <w:p>
       <w:pPr>
-        <w:pStyle w:val="Ttulo1"/>
-      </w:pPr>
-      <w:bookmarkStart w:id="10" w:name="_Toc17128933"/>
+        <w:pStyle w:val="Heading1"/>
+      </w:pPr>
+      <w:bookmarkStart w:id="10" w:name="_Toc17236119"/>
       <w:r>
         <w:t>Evaluación y Selección de la Mejor Solución</w:t>
       </w:r>
@@ -3442,40 +3792,34 @@
           <w:sz w:val="24"/>
           <w:szCs w:val="24"/>
         </w:rPr>
-        <w:t xml:space="preserve"> Los criterios escogidos son numerados a continuación, junto con un valor numérico para indicar el peso para los valores posibles de cada criterio.</w:t>
-      </w:r>
-    </w:p>
-    <w:p>
-      <w:pPr>
-        <w:jc w:val="both"/>
-        <w:rPr>
-          <w:rFonts w:ascii="Arial" w:hAnsi="Arial" w:cs="Arial"/>
-          <w:b/>
-          <w:sz w:val="24"/>
-          <w:szCs w:val="24"/>
-        </w:rPr>
-      </w:pPr>
-      <w:r>
-        <w:rPr>
-          <w:rFonts w:ascii="Arial" w:hAnsi="Arial" w:cs="Arial"/>
-          <w:sz w:val="24"/>
-          <w:szCs w:val="24"/>
-        </w:rPr>
+        <w:t xml:space="preserve"> Los criterios escogidos son numerados a </w:t>
+      </w:r>
+      <w:r>
+        <w:rPr>
+          <w:rFonts w:ascii="Arial" w:hAnsi="Arial" w:cs="Arial"/>
+          <w:sz w:val="24"/>
+          <w:szCs w:val="24"/>
+        </w:rPr>
+        <w:lastRenderedPageBreak/>
+        <w:t>continuación, junto con un valor numérico para indicar el peso para los valores posibles de cada criterio.</w:t>
+      </w:r>
+    </w:p>
+    <w:p>
+      <w:pPr>
+        <w:pStyle w:val="Heading2"/>
+      </w:pPr>
+      <w:r>
         <w:tab/>
       </w:r>
-      <w:r>
-        <w:rPr>
-          <w:rFonts w:ascii="Arial" w:hAnsi="Arial" w:cs="Arial"/>
-          <w:b/>
-          <w:sz w:val="24"/>
-          <w:szCs w:val="24"/>
-        </w:rPr>
+      <w:bookmarkStart w:id="11" w:name="_Toc17236120"/>
+      <w:r>
         <w:t>Criterios</w:t>
       </w:r>
-    </w:p>
-    <w:p>
-      <w:pPr>
-        <w:pStyle w:val="Prrafodelista"/>
+      <w:bookmarkEnd w:id="11"/>
+    </w:p>
+    <w:p>
+      <w:pPr>
+        <w:pStyle w:val="ListParagraph"/>
         <w:numPr>
           <w:ilvl w:val="0"/>
           <w:numId w:val="12"/>
@@ -3522,7 +3866,7 @@
     </w:p>
     <w:p>
       <w:pPr>
-        <w:pStyle w:val="Prrafodelista"/>
+        <w:pStyle w:val="ListParagraph"/>
         <w:rPr>
           <w:rFonts w:ascii="Arial" w:hAnsi="Arial" w:cs="Arial"/>
           <w:sz w:val="24"/>
@@ -3540,7 +3884,7 @@
     </w:p>
     <w:p>
       <w:pPr>
-        <w:pStyle w:val="Prrafodelista"/>
+        <w:pStyle w:val="ListParagraph"/>
         <w:rPr>
           <w:rFonts w:ascii="Arial" w:hAnsi="Arial" w:cs="Arial"/>
           <w:sz w:val="24"/>
@@ -3566,7 +3910,7 @@
     </w:p>
     <w:p>
       <w:pPr>
-        <w:pStyle w:val="Prrafodelista"/>
+        <w:pStyle w:val="ListParagraph"/>
         <w:rPr>
           <w:rFonts w:ascii="Arial" w:hAnsi="Arial" w:cs="Arial"/>
           <w:sz w:val="24"/>
@@ -3600,7 +3944,7 @@
     </w:p>
     <w:p>
       <w:pPr>
-        <w:pStyle w:val="Prrafodelista"/>
+        <w:pStyle w:val="ListParagraph"/>
         <w:rPr>
           <w:rFonts w:ascii="Arial" w:hAnsi="Arial" w:cs="Arial"/>
           <w:sz w:val="24"/>
@@ -3626,7 +3970,7 @@
     </w:p>
     <w:p>
       <w:pPr>
-        <w:pStyle w:val="Prrafodelista"/>
+        <w:pStyle w:val="ListParagraph"/>
         <w:numPr>
           <w:ilvl w:val="0"/>
           <w:numId w:val="12"/>
@@ -3648,7 +3992,7 @@
     </w:p>
     <w:p>
       <w:pPr>
-        <w:pStyle w:val="Prrafodelista"/>
+        <w:pStyle w:val="ListParagraph"/>
         <w:rPr>
           <w:rFonts w:ascii="Arial" w:hAnsi="Arial" w:cs="Arial"/>
           <w:sz w:val="24"/>
@@ -3666,7 +4010,7 @@
     </w:p>
     <w:p>
       <w:pPr>
-        <w:pStyle w:val="Prrafodelista"/>
+        <w:pStyle w:val="ListParagraph"/>
         <w:rPr>
           <w:rFonts w:ascii="Arial" w:hAnsi="Arial" w:cs="Arial"/>
           <w:sz w:val="24"/>
@@ -3700,7 +4044,7 @@
     </w:p>
     <w:p>
       <w:pPr>
-        <w:pStyle w:val="Prrafodelista"/>
+        <w:pStyle w:val="ListParagraph"/>
         <w:rPr>
           <w:rFonts w:ascii="Arial" w:hAnsi="Arial" w:cs="Arial"/>
           <w:sz w:val="24"/>
@@ -3726,7 +4070,7 @@
     </w:p>
     <w:p>
       <w:pPr>
-        <w:pStyle w:val="Prrafodelista"/>
+        <w:pStyle w:val="ListParagraph"/>
         <w:numPr>
           <w:ilvl w:val="0"/>
           <w:numId w:val="12"/>
@@ -3743,31 +4087,7 @@
           <w:sz w:val="24"/>
           <w:szCs w:val="24"/>
         </w:rPr>
-        <w:t xml:space="preserve">Criterio </w:t>
-      </w:r>
-      <w:r>
-        <w:rPr>
-          <w:rFonts w:ascii="Arial" w:hAnsi="Arial" w:cs="Arial"/>
-          <w:sz w:val="24"/>
-          <w:szCs w:val="24"/>
-        </w:rPr>
-        <w:t>C</w:t>
-      </w:r>
-      <w:r>
-        <w:rPr>
-          <w:rFonts w:ascii="Arial" w:hAnsi="Arial" w:cs="Arial"/>
-          <w:sz w:val="24"/>
-          <w:szCs w:val="24"/>
-        </w:rPr>
-        <w:t xml:space="preserve">. </w:t>
-      </w:r>
-      <w:r>
-        <w:rPr>
-          <w:rFonts w:ascii="Arial" w:hAnsi="Arial" w:cs="Arial"/>
-          <w:sz w:val="24"/>
-          <w:szCs w:val="24"/>
-        </w:rPr>
-        <w:t xml:space="preserve">Complejidad </w:t>
+        <w:t xml:space="preserve">Criterio C. Complejidad </w:t>
       </w:r>
       <w:r>
         <w:rPr>
@@ -3780,7 +4100,7 @@
     </w:p>
     <w:p>
       <w:pPr>
-        <w:pStyle w:val="Prrafodelista"/>
+        <w:pStyle w:val="ListParagraph"/>
         <w:rPr>
           <w:rFonts w:ascii="Arial" w:hAnsi="Arial" w:cs="Arial"/>
           <w:sz w:val="24"/>
@@ -3846,7 +4166,7 @@
     </w:p>
     <w:p>
       <w:pPr>
-        <w:pStyle w:val="Prrafodelista"/>
+        <w:pStyle w:val="ListParagraph"/>
         <w:rPr>
           <w:rFonts w:ascii="Arial" w:hAnsi="Arial" w:cs="Arial"/>
           <w:sz w:val="24"/>
@@ -3883,20 +4203,12 @@
           <w:color w:val="222222"/>
           <w:shd w:val="clear" w:color="auto" w:fill="FFFFFF"/>
         </w:rPr>
-        <w:t>θ</w:t>
-      </w:r>
-      <w:r>
-        <w:rPr>
-          <w:rFonts w:ascii="Arial" w:hAnsi="Arial" w:cs="Arial"/>
-          <w:color w:val="222222"/>
-          <w:shd w:val="clear" w:color="auto" w:fill="FFFFFF"/>
-        </w:rPr>
-        <w:t xml:space="preserve"> (n)</w:t>
-      </w:r>
-    </w:p>
-    <w:p>
-      <w:pPr>
-        <w:pStyle w:val="Prrafodelista"/>
+        <w:t>θ (n)</w:t>
+      </w:r>
+    </w:p>
+    <w:p>
+      <w:pPr>
+        <w:pStyle w:val="ListParagraph"/>
         <w:numPr>
           <w:ilvl w:val="0"/>
           <w:numId w:val="12"/>
@@ -3913,29 +4225,12 @@
           <w:sz w:val="24"/>
           <w:szCs w:val="24"/>
         </w:rPr>
-        <w:lastRenderedPageBreak/>
-        <w:t xml:space="preserve">Criterio </w:t>
-      </w:r>
-      <w:r>
-        <w:rPr>
-          <w:rFonts w:ascii="Arial" w:hAnsi="Arial" w:cs="Arial"/>
-          <w:sz w:val="24"/>
-          <w:szCs w:val="24"/>
-        </w:rPr>
-        <w:t>D</w:t>
-      </w:r>
-      <w:r>
-        <w:rPr>
-          <w:rFonts w:ascii="Arial" w:hAnsi="Arial" w:cs="Arial"/>
-          <w:sz w:val="24"/>
-          <w:szCs w:val="24"/>
-        </w:rPr>
-        <w:t>. Precisión de la solución. La alternativa entrega una solución:</w:t>
-      </w:r>
-    </w:p>
-    <w:p>
-      <w:pPr>
-        <w:pStyle w:val="Prrafodelista"/>
+        <w:t>Criterio D. Precisión de la solución. La alternativa entrega una solución:</w:t>
+      </w:r>
+    </w:p>
+    <w:p>
+      <w:pPr>
+        <w:pStyle w:val="ListParagraph"/>
         <w:rPr>
           <w:rFonts w:ascii="Arial" w:hAnsi="Arial" w:cs="Arial"/>
           <w:sz w:val="24"/>
@@ -3953,7 +4248,7 @@
     </w:p>
     <w:p>
       <w:pPr>
-        <w:pStyle w:val="Prrafodelista"/>
+        <w:pStyle w:val="ListParagraph"/>
         <w:rPr>
           <w:rFonts w:ascii="Arial" w:hAnsi="Arial" w:cs="Arial"/>
           <w:sz w:val="24"/>
@@ -3971,37 +4266,27 @@
     </w:p>
     <w:p>
       <w:pPr>
-        <w:pStyle w:val="Prrafodelista"/>
-        <w:rPr>
-          <w:rFonts w:ascii="Arial" w:hAnsi="Arial" w:cs="Arial"/>
-          <w:sz w:val="24"/>
-          <w:szCs w:val="24"/>
-        </w:rPr>
-      </w:pPr>
-    </w:p>
-    <w:p>
-      <w:pPr>
-        <w:pStyle w:val="Prrafodelista"/>
-        <w:rPr>
-          <w:rFonts w:ascii="Arial" w:hAnsi="Arial" w:cs="Arial"/>
-          <w:b/>
-          <w:sz w:val="24"/>
-          <w:szCs w:val="24"/>
-        </w:rPr>
-      </w:pPr>
-      <w:r>
-        <w:rPr>
-          <w:rFonts w:ascii="Arial" w:hAnsi="Arial" w:cs="Arial"/>
-          <w:b/>
-          <w:sz w:val="24"/>
-          <w:szCs w:val="24"/>
-        </w:rPr>
+        <w:pStyle w:val="ListParagraph"/>
+        <w:rPr>
+          <w:rFonts w:ascii="Arial" w:hAnsi="Arial" w:cs="Arial"/>
+          <w:sz w:val="24"/>
+          <w:szCs w:val="24"/>
+        </w:rPr>
+      </w:pPr>
+    </w:p>
+    <w:p>
+      <w:pPr>
+        <w:pStyle w:val="Heading2"/>
+      </w:pPr>
+      <w:bookmarkStart w:id="12" w:name="_Toc17236121"/>
+      <w:r>
         <w:t>Evaluación</w:t>
       </w:r>
+      <w:bookmarkEnd w:id="12"/>
     </w:p>
     <w:tbl>
       <w:tblPr>
-        <w:tblStyle w:val="Tablaconcuadrcula"/>
+        <w:tblStyle w:val="TableGrid"/>
         <w:tblW w:w="11199" w:type="dxa"/>
         <w:tblInd w:w="-856" w:type="dxa"/>
         <w:tblLayout w:type="fixed"/>
@@ -4022,7 +4307,7 @@
           </w:tcPr>
           <w:p>
             <w:pPr>
-              <w:pStyle w:val="Prrafodelista"/>
+              <w:pStyle w:val="ListParagraph"/>
               <w:ind w:left="0"/>
               <w:rPr>
                 <w:rFonts w:ascii="Arial" w:hAnsi="Arial" w:cs="Arial"/>
@@ -4039,7 +4324,7 @@
           </w:tcPr>
           <w:p>
             <w:pPr>
-              <w:pStyle w:val="Prrafodelista"/>
+              <w:pStyle w:val="ListParagraph"/>
               <w:ind w:left="0"/>
               <w:jc w:val="center"/>
               <w:rPr>
@@ -4066,7 +4351,7 @@
           </w:tcPr>
           <w:p>
             <w:pPr>
-              <w:pStyle w:val="Prrafodelista"/>
+              <w:pStyle w:val="ListParagraph"/>
               <w:ind w:left="0"/>
               <w:jc w:val="center"/>
               <w:rPr>
@@ -4093,7 +4378,7 @@
           </w:tcPr>
           <w:p>
             <w:pPr>
-              <w:pStyle w:val="Prrafodelista"/>
+              <w:pStyle w:val="ListParagraph"/>
               <w:ind w:left="0"/>
               <w:jc w:val="center"/>
               <w:rPr>
@@ -4120,7 +4405,7 @@
           </w:tcPr>
           <w:p>
             <w:pPr>
-              <w:pStyle w:val="Prrafodelista"/>
+              <w:pStyle w:val="ListParagraph"/>
               <w:ind w:left="0"/>
               <w:jc w:val="center"/>
               <w:rPr>
@@ -4147,7 +4432,7 @@
           </w:tcPr>
           <w:p>
             <w:pPr>
-              <w:pStyle w:val="Prrafodelista"/>
+              <w:pStyle w:val="ListParagraph"/>
               <w:ind w:left="0"/>
               <w:jc w:val="center"/>
               <w:rPr>
@@ -4176,7 +4461,7 @@
           </w:tcPr>
           <w:p>
             <w:pPr>
-              <w:pStyle w:val="Prrafodelista"/>
+              <w:pStyle w:val="ListParagraph"/>
               <w:ind w:left="0"/>
               <w:rPr>
                 <w:rFonts w:ascii="Arial" w:hAnsi="Arial" w:cs="Arial"/>
@@ -4216,7 +4501,7 @@
           </w:tcPr>
           <w:p>
             <w:pPr>
-              <w:pStyle w:val="Prrafodelista"/>
+              <w:pStyle w:val="ListParagraph"/>
               <w:ind w:left="0"/>
               <w:jc w:val="center"/>
               <w:rPr>
@@ -4236,7 +4521,7 @@
           </w:p>
           <w:p>
             <w:pPr>
-              <w:pStyle w:val="Prrafodelista"/>
+              <w:pStyle w:val="ListParagraph"/>
               <w:ind w:left="0"/>
               <w:jc w:val="center"/>
               <w:rPr>
@@ -4261,7 +4546,7 @@
           </w:tcPr>
           <w:p>
             <w:pPr>
-              <w:pStyle w:val="Prrafodelista"/>
+              <w:pStyle w:val="ListParagraph"/>
               <w:ind w:left="0"/>
               <w:jc w:val="center"/>
               <w:rPr>
@@ -4281,7 +4566,7 @@
           </w:p>
           <w:p>
             <w:pPr>
-              <w:pStyle w:val="Prrafodelista"/>
+              <w:pStyle w:val="ListParagraph"/>
               <w:ind w:left="0"/>
               <w:jc w:val="center"/>
               <w:rPr>
@@ -4306,7 +4591,7 @@
           </w:tcPr>
           <w:p>
             <w:pPr>
-              <w:pStyle w:val="Prrafodelista"/>
+              <w:pStyle w:val="ListParagraph"/>
               <w:ind w:left="0"/>
               <w:jc w:val="center"/>
               <w:rPr>
@@ -4334,7 +4619,7 @@
           </w:p>
           <w:p>
             <w:pPr>
-              <w:pStyle w:val="Prrafodelista"/>
+              <w:pStyle w:val="ListParagraph"/>
               <w:ind w:left="0"/>
               <w:jc w:val="center"/>
               <w:rPr>
@@ -4359,7 +4644,7 @@
           </w:tcPr>
           <w:p>
             <w:pPr>
-              <w:pStyle w:val="Prrafodelista"/>
+              <w:pStyle w:val="ListParagraph"/>
               <w:ind w:left="0"/>
               <w:jc w:val="center"/>
               <w:rPr>
@@ -4379,7 +4664,7 @@
           </w:p>
           <w:p>
             <w:pPr>
-              <w:pStyle w:val="Prrafodelista"/>
+              <w:pStyle w:val="ListParagraph"/>
               <w:ind w:left="0"/>
               <w:jc w:val="center"/>
               <w:rPr>
@@ -4404,7 +4689,7 @@
           </w:tcPr>
           <w:p>
             <w:pPr>
-              <w:pStyle w:val="Prrafodelista"/>
+              <w:pStyle w:val="ListParagraph"/>
               <w:ind w:left="0"/>
               <w:jc w:val="center"/>
               <w:rPr>
@@ -4433,7 +4718,7 @@
           </w:tcPr>
           <w:p>
             <w:pPr>
-              <w:pStyle w:val="Prrafodelista"/>
+              <w:pStyle w:val="ListParagraph"/>
               <w:ind w:left="0"/>
               <w:rPr>
                 <w:rFonts w:ascii="Arial" w:hAnsi="Arial" w:cs="Arial"/>
@@ -4448,23 +4733,7 @@
                 <w:sz w:val="24"/>
                 <w:szCs w:val="24"/>
               </w:rPr>
-              <w:t>Alternativa 2</w:t>
-            </w:r>
-            <w:r>
-              <w:rPr>
-                <w:rFonts w:ascii="Arial" w:hAnsi="Arial" w:cs="Arial"/>
-                <w:sz w:val="24"/>
-                <w:szCs w:val="24"/>
-              </w:rPr>
-              <w:t>. Multiplicaci</w:t>
-            </w:r>
-            <w:r>
-              <w:rPr>
-                <w:rFonts w:ascii="Arial" w:hAnsi="Arial" w:cs="Arial"/>
-                <w:sz w:val="24"/>
-                <w:szCs w:val="24"/>
-              </w:rPr>
-              <w:t>ón fila/columna</w:t>
+              <w:t>Alternativa 2. Multiplicación fila/columna</w:t>
             </w:r>
           </w:p>
         </w:tc>
@@ -4474,7 +4743,7 @@
           </w:tcPr>
           <w:p>
             <w:pPr>
-              <w:pStyle w:val="Prrafodelista"/>
+              <w:pStyle w:val="ListParagraph"/>
               <w:ind w:left="0"/>
               <w:jc w:val="center"/>
               <w:rPr>
@@ -4494,7 +4763,7 @@
           </w:p>
           <w:p>
             <w:pPr>
-              <w:pStyle w:val="Prrafodelista"/>
+              <w:pStyle w:val="ListParagraph"/>
               <w:ind w:left="0"/>
               <w:jc w:val="center"/>
               <w:rPr>
@@ -4519,7 +4788,7 @@
           </w:tcPr>
           <w:p>
             <w:pPr>
-              <w:pStyle w:val="Prrafodelista"/>
+              <w:pStyle w:val="ListParagraph"/>
               <w:ind w:left="0"/>
               <w:jc w:val="center"/>
               <w:rPr>
@@ -4539,7 +4808,7 @@
           </w:p>
           <w:p>
             <w:pPr>
-              <w:pStyle w:val="Prrafodelista"/>
+              <w:pStyle w:val="ListParagraph"/>
               <w:ind w:left="0"/>
               <w:jc w:val="center"/>
               <w:rPr>
@@ -4564,7 +4833,7 @@
           </w:tcPr>
           <w:p>
             <w:pPr>
-              <w:pStyle w:val="Prrafodelista"/>
+              <w:pStyle w:val="ListParagraph"/>
               <w:ind w:left="0"/>
               <w:jc w:val="center"/>
               <w:rPr>
@@ -4587,28 +4856,12 @@
                 <w:sz w:val="24"/>
                 <w:szCs w:val="24"/>
               </w:rPr>
-              <w:t xml:space="preserve"> </w:t>
-            </w:r>
-            <w:r>
-              <w:rPr>
-                <w:rFonts w:ascii="Arial" w:hAnsi="Arial" w:cs="Arial"/>
-                <w:sz w:val="24"/>
-                <w:szCs w:val="24"/>
-              </w:rPr>
-              <w:t>(n</w:t>
-            </w:r>
-            <w:r>
-              <w:rPr>
-                <w:rFonts w:ascii="Arial" w:hAnsi="Arial" w:cs="Arial"/>
-                <w:sz w:val="24"/>
-                <w:szCs w:val="24"/>
-              </w:rPr>
-              <w:t>)</w:t>
+              <w:t xml:space="preserve"> (n)</w:t>
             </w:r>
           </w:p>
           <w:p>
             <w:pPr>
-              <w:pStyle w:val="Prrafodelista"/>
+              <w:pStyle w:val="ListParagraph"/>
               <w:ind w:left="0"/>
               <w:jc w:val="center"/>
               <w:rPr>
@@ -4634,7 +4887,7 @@
           </w:tcPr>
           <w:p>
             <w:pPr>
-              <w:pStyle w:val="Prrafodelista"/>
+              <w:pStyle w:val="ListParagraph"/>
               <w:ind w:left="0"/>
               <w:jc w:val="center"/>
               <w:rPr>
@@ -4654,7 +4907,7 @@
           </w:p>
           <w:p>
             <w:pPr>
-              <w:pStyle w:val="Prrafodelista"/>
+              <w:pStyle w:val="ListParagraph"/>
               <w:ind w:left="0"/>
               <w:jc w:val="center"/>
               <w:rPr>
@@ -4680,7 +4933,7 @@
           </w:tcPr>
           <w:p>
             <w:pPr>
-              <w:pStyle w:val="Prrafodelista"/>
+              <w:pStyle w:val="ListParagraph"/>
               <w:ind w:left="0"/>
               <w:jc w:val="center"/>
               <w:rPr>
@@ -4705,62 +4958,107 @@
     </w:tbl>
     <w:p>
       <w:pPr>
-        <w:pStyle w:val="Ttulo1"/>
-        <w:ind w:firstLine="720"/>
-        <w:rPr>
-          <w:sz w:val="24"/>
-        </w:rPr>
-      </w:pPr>
-      <w:bookmarkStart w:id="11" w:name="_Toc17128934"/>
-      <w:r>
-        <w:rPr>
-          <w:sz w:val="24"/>
-        </w:rPr>
-        <w:t>Selección</w:t>
-      </w:r>
-    </w:p>
-    <w:p>
-      <w:r>
-        <w:tab/>
+        <w:pStyle w:val="Heading2"/>
+      </w:pPr>
+      <w:bookmarkStart w:id="13" w:name="_Toc17236122"/>
+      <w:r>
+        <w:t>S</w:t>
+      </w:r>
+      <w:bookmarkStart w:id="14" w:name="_GoBack"/>
+      <w:bookmarkEnd w:id="14"/>
+      <w:r>
+        <w:t>elección</w:t>
+      </w:r>
+      <w:bookmarkEnd w:id="13"/>
+    </w:p>
+    <w:p>
+      <w:pPr>
+        <w:jc w:val="both"/>
+        <w:rPr>
+          <w:rFonts w:ascii="Arial" w:hAnsi="Arial" w:cs="Arial"/>
+          <w:sz w:val="24"/>
+        </w:rPr>
+      </w:pPr>
+      <w:r>
+        <w:rPr>
+          <w:rFonts w:ascii="Arial" w:hAnsi="Arial" w:cs="Arial"/>
+          <w:sz w:val="24"/>
+        </w:rPr>
         <w:t xml:space="preserve">A partir de los criterios establecidos y con la evaluación anterior de cada una de las alternativas descubrimos que ambas alternativas son buenas. Ambas obtuvieron la misma puntuación final, desempeñándose de maneras distintas </w:t>
       </w:r>
       <w:r>
+        <w:rPr>
+          <w:rFonts w:ascii="Arial" w:hAnsi="Arial" w:cs="Arial"/>
+          <w:sz w:val="24"/>
+        </w:rPr>
         <w:t xml:space="preserve">en distintos criterios. Esto será tomado en cuenta, para ver en qué criterios hay que usar cual alternativa, teniendo en cuenta los puntos débiles y fuertes de cada una. Además, para cumplir con los requisitos del programa, se agregará una tercera alternativa que luego será </w:t>
       </w:r>
       <w:r>
+        <w:rPr>
+          <w:rFonts w:ascii="Arial" w:hAnsi="Arial" w:cs="Arial"/>
+          <w:sz w:val="24"/>
+        </w:rPr>
         <w:t>evaluada de la misma manera</w:t>
       </w:r>
-      <w:bookmarkStart w:id="12" w:name="_GoBack"/>
-      <w:bookmarkEnd w:id="12"/>
-      <w:r>
+      <w:r>
+        <w:rPr>
+          <w:rFonts w:ascii="Arial" w:hAnsi="Arial" w:cs="Arial"/>
+          <w:sz w:val="24"/>
+        </w:rPr>
         <w:t>.</w:t>
       </w:r>
     </w:p>
     <w:p>
       <w:pPr>
-        <w:pStyle w:val="Ttulo1"/>
-      </w:pPr>
-    </w:p>
-    <w:p>
-      <w:pPr>
-        <w:pStyle w:val="Ttulo1"/>
-      </w:pPr>
+        <w:pStyle w:val="Heading1"/>
+      </w:pPr>
+      <w:bookmarkStart w:id="15" w:name="_Toc17236123"/>
       <w:r>
         <w:t>Preparación de Informes y Especificaciones</w:t>
       </w:r>
-      <w:bookmarkEnd w:id="11"/>
-    </w:p>
-    <w:p>
-      <w:pPr>
-        <w:pStyle w:val="Ttulo1"/>
-      </w:pPr>
-      <w:bookmarkStart w:id="13" w:name="_Toc17128935"/>
+      <w:bookmarkEnd w:id="15"/>
+    </w:p>
+    <w:p>
+      <w:pPr>
+        <w:rPr>
+          <w:rFonts w:ascii="Arial" w:hAnsi="Arial" w:cs="Arial"/>
+          <w:sz w:val="24"/>
+        </w:rPr>
+      </w:pPr>
+      <w:r>
+        <w:rPr>
+          <w:rFonts w:ascii="Arial" w:hAnsi="Arial" w:cs="Arial"/>
+          <w:sz w:val="24"/>
+        </w:rPr>
+        <w:t>Etapa en desarrollo.</w:t>
+      </w:r>
+    </w:p>
+    <w:p>
+      <w:pPr>
+        <w:pStyle w:val="Heading1"/>
+      </w:pPr>
+      <w:bookmarkStart w:id="16" w:name="_Toc17236124"/>
       <w:r>
         <w:t>Implementación del Diseño</w:t>
       </w:r>
-      <w:bookmarkEnd w:id="13"/>
-    </w:p>
-    <w:bookmarkStart w:id="14" w:name="_Toc17128936" w:displacedByCustomXml="next"/>
+      <w:bookmarkEnd w:id="16"/>
+    </w:p>
+    <w:p>
+      <w:pPr>
+        <w:rPr>
+          <w:rFonts w:ascii="Arial" w:hAnsi="Arial" w:cs="Arial"/>
+          <w:sz w:val="24"/>
+        </w:rPr>
+      </w:pPr>
+      <w:r>
+        <w:rPr>
+          <w:rFonts w:ascii="Arial" w:hAnsi="Arial" w:cs="Arial"/>
+          <w:sz w:val="24"/>
+        </w:rPr>
+        <w:t>Etapa por desarrollar.</w:t>
+      </w:r>
+    </w:p>
+    <w:bookmarkStart w:id="17" w:name="_Toc17236125" w:displacedByCustomXml="next"/>
     <w:sdt>
       <w:sdtPr>
         <w:rPr>
@@ -4779,12 +5077,12 @@
       <w:sdtContent>
         <w:p>
           <w:pPr>
-            <w:pStyle w:val="Ttulo1"/>
+            <w:pStyle w:val="Heading1"/>
           </w:pPr>
           <w:r>
             <w:t>Bibliografía</w:t>
           </w:r>
-          <w:bookmarkEnd w:id="14"/>
+          <w:bookmarkEnd w:id="17"/>
         </w:p>
         <w:sdt>
           <w:sdtPr>
@@ -4795,7 +5093,7 @@
           <w:sdtContent>
             <w:p>
               <w:pPr>
-                <w:pStyle w:val="Bibliografa"/>
+                <w:pStyle w:val="Bibliography"/>
                 <w:ind w:left="720" w:hanging="720"/>
                 <w:rPr>
                   <w:noProof/>
@@ -4821,7 +5119,7 @@
             </w:p>
             <w:p>
               <w:pPr>
-                <w:pStyle w:val="Bibliografa"/>
+                <w:pStyle w:val="Bibliography"/>
                 <w:ind w:left="720" w:hanging="720"/>
                 <w:rPr>
                   <w:noProof/>
@@ -4836,7 +5134,7 @@
             </w:p>
             <w:p>
               <w:pPr>
-                <w:pStyle w:val="Bibliografa"/>
+                <w:pStyle w:val="Bibliography"/>
                 <w:ind w:left="720" w:hanging="720"/>
                 <w:rPr>
                   <w:noProof/>
@@ -4859,7 +5157,7 @@
             </w:p>
             <w:p>
               <w:pPr>
-                <w:pStyle w:val="Bibliografa"/>
+                <w:pStyle w:val="Bibliography"/>
                 <w:ind w:left="720" w:hanging="720"/>
                 <w:rPr>
                   <w:noProof/>
@@ -4882,7 +5180,30 @@
             </w:p>
             <w:p>
               <w:pPr>
-                <w:pStyle w:val="Bibliografa"/>
+                <w:pStyle w:val="Bibliography"/>
+                <w:ind w:left="720" w:hanging="720"/>
+                <w:rPr>
+                  <w:noProof/>
+                </w:rPr>
+              </w:pPr>
+              <w:r>
+                <w:rPr>
+                  <w:i/>
+                  <w:iCs/>
+                  <w:noProof/>
+                </w:rPr>
+                <w:t>Wikipedia</w:t>
+              </w:r>
+              <w:r>
+                <w:rPr>
+                  <w:noProof/>
+                </w:rPr>
+                <w:t>. (s.f.). Obtenido de Sistema de coordenadas. (s.f.). Obtenido de Wikipedia : https://es.wikipedia.org/wiki/Sistema_de_coordenadas</w:t>
+              </w:r>
+            </w:p>
+            <w:p>
+              <w:pPr>
+                <w:pStyle w:val="Bibliography"/>
                 <w:ind w:left="720" w:hanging="720"/>
                 <w:rPr>
                   <w:noProof/>
@@ -4901,29 +5222,6 @@
                   <w:noProof/>
                 </w:rPr>
                 <w:t>. (s.f.). Obtenido de https://es.wikipedia.org/wiki/N%C3%BAmero_primo</w:t>
-              </w:r>
-            </w:p>
-            <w:p>
-              <w:pPr>
-                <w:pStyle w:val="Bibliografa"/>
-                <w:ind w:left="720" w:hanging="720"/>
-                <w:rPr>
-                  <w:noProof/>
-                </w:rPr>
-              </w:pPr>
-              <w:r>
-                <w:rPr>
-                  <w:i/>
-                  <w:iCs/>
-                  <w:noProof/>
-                </w:rPr>
-                <w:t>Wikipedia</w:t>
-              </w:r>
-              <w:r>
-                <w:rPr>
-                  <w:noProof/>
-                </w:rPr>
-                <w:t>. (s.f.). Obtenido de Sistema de coordenadas. (s.f.). Obtenido de Wikipedia : https://es.wikipedia.org/wiki/Sistema_de_coordenadas</w:t>
               </w:r>
             </w:p>
             <w:p>
@@ -4954,7 +5252,7 @@
 </file>
 
 <file path=word/endnotes.xml><?xml version="1.0" encoding="utf-8"?>
-<w:endnotes xmlns:wpc="http://schemas.microsoft.com/office/word/2010/wordprocessingCanvas" xmlns:mc="http://schemas.openxmlformats.org/markup-compatibility/2006" xmlns:o="urn:schemas-microsoft-com:office:office" xmlns:r="http://schemas.openxmlformats.org/officeDocument/2006/relationships" xmlns:m="http://schemas.openxmlformats.org/officeDocument/2006/math" xmlns:v="urn:schemas-microsoft-com:vml" xmlns:wp14="http://schemas.microsoft.com/office/word/2010/wordprocessingDrawing" xmlns:wp="http://schemas.openxmlformats.org/drawingml/2006/wordprocessingDrawing" xmlns:w10="urn:schemas-microsoft-com:office:word" xmlns:w="http://schemas.openxmlformats.org/wordprocessingml/2006/main" xmlns:w14="http://schemas.microsoft.com/office/word/2010/wordml" xmlns:w15="http://schemas.microsoft.com/office/word/2012/wordml" xmlns:wpg="http://schemas.microsoft.com/office/word/2010/wordprocessingGroup" xmlns:wpi="http://schemas.microsoft.com/office/word/2010/wordprocessingInk" xmlns:wne="http://schemas.microsoft.com/office/word/2006/wordml" xmlns:wps="http://schemas.microsoft.com/office/word/2010/wordprocessingShape" mc:Ignorable="w14 w15 wp14">
+<w:endnotes xmlns:wpc="http://schemas.microsoft.com/office/word/2010/wordprocessingCanvas" xmlns:cx="http://schemas.microsoft.com/office/drawing/2014/chartex" xmlns:cx1="http://schemas.microsoft.com/office/drawing/2015/9/8/chartex" xmlns:cx2="http://schemas.microsoft.com/office/drawing/2015/10/21/chartex" xmlns:cx3="http://schemas.microsoft.com/office/drawing/2016/5/9/chartex" xmlns:cx4="http://schemas.microsoft.com/office/drawing/2016/5/10/chartex" xmlns:cx5="http://schemas.microsoft.com/office/drawing/2016/5/11/chartex" xmlns:cx6="http://schemas.microsoft.com/office/drawing/2016/5/12/chartex" xmlns:cx7="http://schemas.microsoft.com/office/drawing/2016/5/13/chartex" xmlns:cx8="http://schemas.microsoft.com/office/drawing/2016/5/14/chartex" xmlns:mc="http://schemas.openxmlformats.org/markup-compatibility/2006" xmlns:aink="http://schemas.microsoft.com/office/drawing/2016/ink" xmlns:am3d="http://schemas.microsoft.com/office/drawing/2017/model3d" xmlns:o="urn:schemas-microsoft-com:office:office" xmlns:r="http://schemas.openxmlformats.org/officeDocument/2006/relationships" xmlns:m="http://schemas.openxmlformats.org/officeDocument/2006/math" xmlns:v="urn:schemas-microsoft-com:vml" xmlns:wp14="http://schemas.microsoft.com/office/word/2010/wordprocessingDrawing" xmlns:wp="http://schemas.openxmlformats.org/drawingml/2006/wordprocessingDrawing" xmlns:w10="urn:schemas-microsoft-com:office:word" xmlns:w="http://schemas.openxmlformats.org/wordprocessingml/2006/main" xmlns:w14="http://schemas.microsoft.com/office/word/2010/wordml" xmlns:w15="http://schemas.microsoft.com/office/word/2012/wordml" xmlns:w16cid="http://schemas.microsoft.com/office/word/2016/wordml/cid" xmlns:w16se="http://schemas.microsoft.com/office/word/2015/wordml/symex" xmlns:wpg="http://schemas.microsoft.com/office/word/2010/wordprocessingGroup" xmlns:wpi="http://schemas.microsoft.com/office/word/2010/wordprocessingInk" xmlns:wne="http://schemas.microsoft.com/office/word/2006/wordml" xmlns:wps="http://schemas.microsoft.com/office/word/2010/wordprocessingShape" mc:Ignorable="w14 w15 w16se w16cid wp14">
   <w:endnote w:type="separator" w:id="-1">
     <w:p>
       <w:pPr>
@@ -4979,7 +5277,7 @@
 </file>
 
 <file path=word/footer1.xml><?xml version="1.0" encoding="utf-8"?>
-<w:ftr xmlns:wpc="http://schemas.microsoft.com/office/word/2010/wordprocessingCanvas" xmlns:mc="http://schemas.openxmlformats.org/markup-compatibility/2006" xmlns:o="urn:schemas-microsoft-com:office:office" xmlns:r="http://schemas.openxmlformats.org/officeDocument/2006/relationships" xmlns:m="http://schemas.openxmlformats.org/officeDocument/2006/math" xmlns:v="urn:schemas-microsoft-com:vml" xmlns:wp14="http://schemas.microsoft.com/office/word/2010/wordprocessingDrawing" xmlns:wp="http://schemas.openxmlformats.org/drawingml/2006/wordprocessingDrawing" xmlns:w10="urn:schemas-microsoft-com:office:word" xmlns:w="http://schemas.openxmlformats.org/wordprocessingml/2006/main" xmlns:w14="http://schemas.microsoft.com/office/word/2010/wordml" xmlns:w15="http://schemas.microsoft.com/office/word/2012/wordml" xmlns:wpg="http://schemas.microsoft.com/office/word/2010/wordprocessingGroup" xmlns:wpi="http://schemas.microsoft.com/office/word/2010/wordprocessingInk" xmlns:wne="http://schemas.microsoft.com/office/word/2006/wordml" xmlns:wps="http://schemas.microsoft.com/office/word/2010/wordprocessingShape" mc:Ignorable="w14 w15 wp14">
+<w:ftr xmlns:wpc="http://schemas.microsoft.com/office/word/2010/wordprocessingCanvas" xmlns:cx="http://schemas.microsoft.com/office/drawing/2014/chartex" xmlns:cx1="http://schemas.microsoft.com/office/drawing/2015/9/8/chartex" xmlns:cx2="http://schemas.microsoft.com/office/drawing/2015/10/21/chartex" xmlns:cx3="http://schemas.microsoft.com/office/drawing/2016/5/9/chartex" xmlns:cx4="http://schemas.microsoft.com/office/drawing/2016/5/10/chartex" xmlns:cx5="http://schemas.microsoft.com/office/drawing/2016/5/11/chartex" xmlns:cx6="http://schemas.microsoft.com/office/drawing/2016/5/12/chartex" xmlns:cx7="http://schemas.microsoft.com/office/drawing/2016/5/13/chartex" xmlns:cx8="http://schemas.microsoft.com/office/drawing/2016/5/14/chartex" xmlns:mc="http://schemas.openxmlformats.org/markup-compatibility/2006" xmlns:aink="http://schemas.microsoft.com/office/drawing/2016/ink" xmlns:am3d="http://schemas.microsoft.com/office/drawing/2017/model3d" xmlns:o="urn:schemas-microsoft-com:office:office" xmlns:r="http://schemas.openxmlformats.org/officeDocument/2006/relationships" xmlns:m="http://schemas.openxmlformats.org/officeDocument/2006/math" xmlns:v="urn:schemas-microsoft-com:vml" xmlns:wp14="http://schemas.microsoft.com/office/word/2010/wordprocessingDrawing" xmlns:wp="http://schemas.openxmlformats.org/drawingml/2006/wordprocessingDrawing" xmlns:w10="urn:schemas-microsoft-com:office:word" xmlns:w="http://schemas.openxmlformats.org/wordprocessingml/2006/main" xmlns:w14="http://schemas.microsoft.com/office/word/2010/wordml" xmlns:w15="http://schemas.microsoft.com/office/word/2012/wordml" xmlns:w16cid="http://schemas.microsoft.com/office/word/2016/wordml/cid" xmlns:w16se="http://schemas.microsoft.com/office/word/2015/wordml/symex" xmlns:wpg="http://schemas.microsoft.com/office/word/2010/wordprocessingGroup" xmlns:wpi="http://schemas.microsoft.com/office/word/2010/wordprocessingInk" xmlns:wne="http://schemas.microsoft.com/office/word/2006/wordml" xmlns:wps="http://schemas.microsoft.com/office/word/2010/wordprocessingShape" mc:Ignorable="w14 w15 w16se w16cid wp14">
   <w:sdt>
     <w:sdtPr>
       <w:id w:val="653881552"/>
@@ -4997,7 +5295,7 @@
     <w:sdtContent>
       <w:p>
         <w:pPr>
-          <w:pStyle w:val="Piedepgina"/>
+          <w:pStyle w:val="Footer"/>
           <w:pBdr>
             <w:top w:val="single" w:sz="4" w:space="1" w:color="D9D9D9" w:themeColor="background1" w:themeShade="D9"/>
           </w:pBdr>
@@ -5039,14 +5337,14 @@
   </w:sdt>
   <w:p>
     <w:pPr>
-      <w:pStyle w:val="Piedepgina"/>
+      <w:pStyle w:val="Footer"/>
     </w:pPr>
   </w:p>
 </w:ftr>
 </file>
 
 <file path=word/footnotes.xml><?xml version="1.0" encoding="utf-8"?>
-<w:footnotes xmlns:wpc="http://schemas.microsoft.com/office/word/2010/wordprocessingCanvas" xmlns:mc="http://schemas.openxmlformats.org/markup-compatibility/2006" xmlns:o="urn:schemas-microsoft-com:office:office" xmlns:r="http://schemas.openxmlformats.org/officeDocument/2006/relationships" xmlns:m="http://schemas.openxmlformats.org/officeDocument/2006/math" xmlns:v="urn:schemas-microsoft-com:vml" xmlns:wp14="http://schemas.microsoft.com/office/word/2010/wordprocessingDrawing" xmlns:wp="http://schemas.openxmlformats.org/drawingml/2006/wordprocessingDrawing" xmlns:w10="urn:schemas-microsoft-com:office:word" xmlns:w="http://schemas.openxmlformats.org/wordprocessingml/2006/main" xmlns:w14="http://schemas.microsoft.com/office/word/2010/wordml" xmlns:w15="http://schemas.microsoft.com/office/word/2012/wordml" xmlns:wpg="http://schemas.microsoft.com/office/word/2010/wordprocessingGroup" xmlns:wpi="http://schemas.microsoft.com/office/word/2010/wordprocessingInk" xmlns:wne="http://schemas.microsoft.com/office/word/2006/wordml" xmlns:wps="http://schemas.microsoft.com/office/word/2010/wordprocessingShape" mc:Ignorable="w14 w15 wp14">
+<w:footnotes xmlns:wpc="http://schemas.microsoft.com/office/word/2010/wordprocessingCanvas" xmlns:cx="http://schemas.microsoft.com/office/drawing/2014/chartex" xmlns:cx1="http://schemas.microsoft.com/office/drawing/2015/9/8/chartex" xmlns:cx2="http://schemas.microsoft.com/office/drawing/2015/10/21/chartex" xmlns:cx3="http://schemas.microsoft.com/office/drawing/2016/5/9/chartex" xmlns:cx4="http://schemas.microsoft.com/office/drawing/2016/5/10/chartex" xmlns:cx5="http://schemas.microsoft.com/office/drawing/2016/5/11/chartex" xmlns:cx6="http://schemas.microsoft.com/office/drawing/2016/5/12/chartex" xmlns:cx7="http://schemas.microsoft.com/office/drawing/2016/5/13/chartex" xmlns:cx8="http://schemas.microsoft.com/office/drawing/2016/5/14/chartex" xmlns:mc="http://schemas.openxmlformats.org/markup-compatibility/2006" xmlns:aink="http://schemas.microsoft.com/office/drawing/2016/ink" xmlns:am3d="http://schemas.microsoft.com/office/drawing/2017/model3d" xmlns:o="urn:schemas-microsoft-com:office:office" xmlns:r="http://schemas.openxmlformats.org/officeDocument/2006/relationships" xmlns:m="http://schemas.openxmlformats.org/officeDocument/2006/math" xmlns:v="urn:schemas-microsoft-com:vml" xmlns:wp14="http://schemas.microsoft.com/office/word/2010/wordprocessingDrawing" xmlns:wp="http://schemas.openxmlformats.org/drawingml/2006/wordprocessingDrawing" xmlns:w10="urn:schemas-microsoft-com:office:word" xmlns:w="http://schemas.openxmlformats.org/wordprocessingml/2006/main" xmlns:w14="http://schemas.microsoft.com/office/word/2010/wordml" xmlns:w15="http://schemas.microsoft.com/office/word/2012/wordml" xmlns:w16cid="http://schemas.microsoft.com/office/word/2016/wordml/cid" xmlns:w16se="http://schemas.microsoft.com/office/word/2015/wordml/symex" xmlns:wpg="http://schemas.microsoft.com/office/word/2010/wordprocessingGroup" xmlns:wpi="http://schemas.microsoft.com/office/word/2010/wordprocessingInk" xmlns:wne="http://schemas.microsoft.com/office/word/2006/wordml" xmlns:wps="http://schemas.microsoft.com/office/word/2010/wordprocessingShape" mc:Ignorable="w14 w15 w16se w16cid wp14">
   <w:footnote w:type="separator" w:id="-1">
     <w:p>
       <w:pPr>
@@ -5071,10 +5369,10 @@
 </file>
 
 <file path=word/header1.xml><?xml version="1.0" encoding="utf-8"?>
-<w:hdr xmlns:wpc="http://schemas.microsoft.com/office/word/2010/wordprocessingCanvas" xmlns:mc="http://schemas.openxmlformats.org/markup-compatibility/2006" xmlns:o="urn:schemas-microsoft-com:office:office" xmlns:r="http://schemas.openxmlformats.org/officeDocument/2006/relationships" xmlns:m="http://schemas.openxmlformats.org/officeDocument/2006/math" xmlns:v="urn:schemas-microsoft-com:vml" xmlns:wp14="http://schemas.microsoft.com/office/word/2010/wordprocessingDrawing" xmlns:wp="http://schemas.openxmlformats.org/drawingml/2006/wordprocessingDrawing" xmlns:w10="urn:schemas-microsoft-com:office:word" xmlns:w="http://schemas.openxmlformats.org/wordprocessingml/2006/main" xmlns:w14="http://schemas.microsoft.com/office/word/2010/wordml" xmlns:w15="http://schemas.microsoft.com/office/word/2012/wordml" xmlns:wpg="http://schemas.microsoft.com/office/word/2010/wordprocessingGroup" xmlns:wpi="http://schemas.microsoft.com/office/word/2010/wordprocessingInk" xmlns:wne="http://schemas.microsoft.com/office/word/2006/wordml" xmlns:wps="http://schemas.microsoft.com/office/word/2010/wordprocessingShape" mc:Ignorable="w14 w15 wp14">
+<w:hdr xmlns:wpc="http://schemas.microsoft.com/office/word/2010/wordprocessingCanvas" xmlns:cx="http://schemas.microsoft.com/office/drawing/2014/chartex" xmlns:cx1="http://schemas.microsoft.com/office/drawing/2015/9/8/chartex" xmlns:cx2="http://schemas.microsoft.com/office/drawing/2015/10/21/chartex" xmlns:cx3="http://schemas.microsoft.com/office/drawing/2016/5/9/chartex" xmlns:cx4="http://schemas.microsoft.com/office/drawing/2016/5/10/chartex" xmlns:cx5="http://schemas.microsoft.com/office/drawing/2016/5/11/chartex" xmlns:cx6="http://schemas.microsoft.com/office/drawing/2016/5/12/chartex" xmlns:cx7="http://schemas.microsoft.com/office/drawing/2016/5/13/chartex" xmlns:cx8="http://schemas.microsoft.com/office/drawing/2016/5/14/chartex" xmlns:mc="http://schemas.openxmlformats.org/markup-compatibility/2006" xmlns:aink="http://schemas.microsoft.com/office/drawing/2016/ink" xmlns:am3d="http://schemas.microsoft.com/office/drawing/2017/model3d" xmlns:o="urn:schemas-microsoft-com:office:office" xmlns:r="http://schemas.openxmlformats.org/officeDocument/2006/relationships" xmlns:m="http://schemas.openxmlformats.org/officeDocument/2006/math" xmlns:v="urn:schemas-microsoft-com:vml" xmlns:wp14="http://schemas.microsoft.com/office/word/2010/wordprocessingDrawing" xmlns:wp="http://schemas.openxmlformats.org/drawingml/2006/wordprocessingDrawing" xmlns:w10="urn:schemas-microsoft-com:office:word" xmlns:w="http://schemas.openxmlformats.org/wordprocessingml/2006/main" xmlns:w14="http://schemas.microsoft.com/office/word/2010/wordml" xmlns:w15="http://schemas.microsoft.com/office/word/2012/wordml" xmlns:w16cid="http://schemas.microsoft.com/office/word/2016/wordml/cid" xmlns:w16se="http://schemas.microsoft.com/office/word/2015/wordml/symex" xmlns:wpg="http://schemas.microsoft.com/office/word/2010/wordprocessingGroup" xmlns:wpi="http://schemas.microsoft.com/office/word/2010/wordprocessingInk" xmlns:wne="http://schemas.microsoft.com/office/word/2006/wordml" xmlns:wps="http://schemas.microsoft.com/office/word/2010/wordprocessingShape" mc:Ignorable="w14 w15 w16se w16cid wp14">
   <w:p>
     <w:pPr>
-      <w:pStyle w:val="Encabezado"/>
+      <w:pStyle w:val="Header"/>
       <w:jc w:val="center"/>
     </w:pPr>
     <w:r>
@@ -5085,7 +5383,7 @@
 </file>
 
 <file path=word/numbering.xml><?xml version="1.0" encoding="utf-8"?>
-<w:numbering xmlns:wpc="http://schemas.microsoft.com/office/word/2010/wordprocessingCanvas" xmlns:mc="http://schemas.openxmlformats.org/markup-compatibility/2006" xmlns:o="urn:schemas-microsoft-com:office:office" xmlns:r="http://schemas.openxmlformats.org/officeDocument/2006/relationships" xmlns:m="http://schemas.openxmlformats.org/officeDocument/2006/math" xmlns:v="urn:schemas-microsoft-com:vml" xmlns:wp14="http://schemas.microsoft.com/office/word/2010/wordprocessingDrawing" xmlns:wp="http://schemas.openxmlformats.org/drawingml/2006/wordprocessingDrawing" xmlns:w10="urn:schemas-microsoft-com:office:word" xmlns:w="http://schemas.openxmlformats.org/wordprocessingml/2006/main" xmlns:w14="http://schemas.microsoft.com/office/word/2010/wordml" xmlns:w15="http://schemas.microsoft.com/office/word/2012/wordml" xmlns:wpg="http://schemas.microsoft.com/office/word/2010/wordprocessingGroup" xmlns:wpi="http://schemas.microsoft.com/office/word/2010/wordprocessingInk" xmlns:wne="http://schemas.microsoft.com/office/word/2006/wordml" xmlns:wps="http://schemas.microsoft.com/office/word/2010/wordprocessingShape" mc:Ignorable="w14 w15 wp14">
+<w:numbering xmlns:wpc="http://schemas.microsoft.com/office/word/2010/wordprocessingCanvas" xmlns:cx="http://schemas.microsoft.com/office/drawing/2014/chartex" xmlns:cx1="http://schemas.microsoft.com/office/drawing/2015/9/8/chartex" xmlns:cx2="http://schemas.microsoft.com/office/drawing/2015/10/21/chartex" xmlns:cx3="http://schemas.microsoft.com/office/drawing/2016/5/9/chartex" xmlns:cx4="http://schemas.microsoft.com/office/drawing/2016/5/10/chartex" xmlns:cx5="http://schemas.microsoft.com/office/drawing/2016/5/11/chartex" xmlns:cx6="http://schemas.microsoft.com/office/drawing/2016/5/12/chartex" xmlns:cx7="http://schemas.microsoft.com/office/drawing/2016/5/13/chartex" xmlns:cx8="http://schemas.microsoft.com/office/drawing/2016/5/14/chartex" xmlns:mc="http://schemas.openxmlformats.org/markup-compatibility/2006" xmlns:aink="http://schemas.microsoft.com/office/drawing/2016/ink" xmlns:am3d="http://schemas.microsoft.com/office/drawing/2017/model3d" xmlns:o="urn:schemas-microsoft-com:office:office" xmlns:r="http://schemas.openxmlformats.org/officeDocument/2006/relationships" xmlns:m="http://schemas.openxmlformats.org/officeDocument/2006/math" xmlns:v="urn:schemas-microsoft-com:vml" xmlns:wp14="http://schemas.microsoft.com/office/word/2010/wordprocessingDrawing" xmlns:wp="http://schemas.openxmlformats.org/drawingml/2006/wordprocessingDrawing" xmlns:w10="urn:schemas-microsoft-com:office:word" xmlns:w="http://schemas.openxmlformats.org/wordprocessingml/2006/main" xmlns:w14="http://schemas.microsoft.com/office/word/2010/wordml" xmlns:w15="http://schemas.microsoft.com/office/word/2012/wordml" xmlns:w16cid="http://schemas.microsoft.com/office/word/2016/wordml/cid" xmlns:w16se="http://schemas.microsoft.com/office/word/2015/wordml/symex" xmlns:wpg="http://schemas.microsoft.com/office/word/2010/wordprocessingGroup" xmlns:wpi="http://schemas.microsoft.com/office/word/2010/wordprocessingInk" xmlns:wne="http://schemas.microsoft.com/office/word/2006/wordml" xmlns:wps="http://schemas.microsoft.com/office/word/2010/wordprocessingShape" mc:Ignorable="w14 w15 w16se w16cid wp14">
   <w:abstractNum w:abstractNumId="0" w15:restartNumberingAfterBreak="0">
     <w:nsid w:val="01AF4C53"/>
     <w:multiLevelType w:val="hybridMultilevel"/>
@@ -6303,7 +6601,7 @@
 </file>
 
 <file path=word/styles.xml><?xml version="1.0" encoding="utf-8"?>
-<w:styles xmlns:mc="http://schemas.openxmlformats.org/markup-compatibility/2006" xmlns:r="http://schemas.openxmlformats.org/officeDocument/2006/relationships" xmlns:w="http://schemas.openxmlformats.org/wordprocessingml/2006/main" xmlns:w14="http://schemas.microsoft.com/office/word/2010/wordml" xmlns:w15="http://schemas.microsoft.com/office/word/2012/wordml" mc:Ignorable="w14 w15">
+<w:styles xmlns:mc="http://schemas.openxmlformats.org/markup-compatibility/2006" xmlns:r="http://schemas.openxmlformats.org/officeDocument/2006/relationships" xmlns:w="http://schemas.openxmlformats.org/wordprocessingml/2006/main" xmlns:w14="http://schemas.microsoft.com/office/word/2010/wordml" xmlns:w15="http://schemas.microsoft.com/office/word/2012/wordml" xmlns:w16cid="http://schemas.microsoft.com/office/word/2016/wordml/cid" xmlns:w16se="http://schemas.microsoft.com/office/word/2015/wordml/symex" mc:Ignorable="w14 w15 w16se w16cid">
   <w:docDefaults>
     <w:rPrDefault>
       <w:rPr>
@@ -6319,7 +6617,7 @@
       </w:pPr>
     </w:pPrDefault>
   </w:docDefaults>
-  <w:latentStyles w:defLockedState="0" w:defUIPriority="99" w:defSemiHidden="0" w:defUnhideWhenUsed="0" w:defQFormat="0" w:count="371">
+  <w:latentStyles w:defLockedState="0" w:defUIPriority="99" w:defSemiHidden="0" w:defUnhideWhenUsed="0" w:defQFormat="0" w:count="375">
     <w:lsdException w:name="Normal" w:uiPriority="0" w:qFormat="1"/>
     <w:lsdException w:name="heading 1" w:uiPriority="9" w:qFormat="1"/>
     <w:lsdException w:name="heading 2" w:semiHidden="1" w:uiPriority="9" w:unhideWhenUsed="1" w:qFormat="1"/>
@@ -6425,7 +6723,6 @@
     <w:lsdException w:name="HTML Sample" w:semiHidden="1" w:unhideWhenUsed="1"/>
     <w:lsdException w:name="HTML Typewriter" w:semiHidden="1" w:unhideWhenUsed="1"/>
     <w:lsdException w:name="HTML Variable" w:semiHidden="1" w:unhideWhenUsed="1"/>
-    <w:lsdException w:name="Normal Table" w:semiHidden="1" w:unhideWhenUsed="1"/>
     <w:lsdException w:name="annotation subject" w:semiHidden="1" w:unhideWhenUsed="1"/>
     <w:lsdException w:name="No List" w:semiHidden="1" w:unhideWhenUsed="1"/>
     <w:lsdException w:name="Outline List 1" w:semiHidden="1" w:unhideWhenUsed="1"/>
@@ -6469,10 +6766,8 @@
     <w:lsdException w:name="Table Elegant" w:semiHidden="1" w:unhideWhenUsed="1"/>
     <w:lsdException w:name="Table Professional" w:semiHidden="1" w:unhideWhenUsed="1"/>
     <w:lsdException w:name="Table Subtle 1" w:semiHidden="1" w:unhideWhenUsed="1"/>
-    <w:lsdException w:name="Table Subtle 2" w:semiHidden="1" w:unhideWhenUsed="1"/>
     <w:lsdException w:name="Table Web 1" w:semiHidden="1" w:unhideWhenUsed="1"/>
     <w:lsdException w:name="Table Web 2" w:semiHidden="1" w:unhideWhenUsed="1"/>
-    <w:lsdException w:name="Table Web 3" w:semiHidden="1" w:unhideWhenUsed="1"/>
     <w:lsdException w:name="Balloon Text" w:semiHidden="1" w:unhideWhenUsed="1"/>
     <w:lsdException w:name="Table Grid" w:uiPriority="39"/>
     <w:lsdException w:name="Table Theme" w:semiHidden="1" w:unhideWhenUsed="1"/>
@@ -6691,6 +6986,10 @@
     <w:lsdException w:name="List Table 5 Dark Accent 6" w:uiPriority="50"/>
     <w:lsdException w:name="List Table 6 Colorful Accent 6" w:uiPriority="51"/>
     <w:lsdException w:name="List Table 7 Colorful Accent 6" w:uiPriority="52"/>
+    <w:lsdException w:name="Mention" w:semiHidden="1" w:unhideWhenUsed="1"/>
+    <w:lsdException w:name="Smart Hyperlink" w:semiHidden="1" w:unhideWhenUsed="1"/>
+    <w:lsdException w:name="Hashtag" w:semiHidden="1" w:unhideWhenUsed="1"/>
+    <w:lsdException w:name="Unresolved Mention" w:semiHidden="1" w:unhideWhenUsed="1"/>
   </w:latentStyles>
   <w:style w:type="paragraph" w:default="1" w:styleId="Normal">
     <w:name w:val="Normal"/>
@@ -6699,11 +6998,11 @@
       <w:lang w:val="es-CO"/>
     </w:rPr>
   </w:style>
-  <w:style w:type="paragraph" w:styleId="Ttulo1">
+  <w:style w:type="paragraph" w:styleId="Heading1">
     <w:name w:val="heading 1"/>
     <w:basedOn w:val="Normal"/>
     <w:next w:val="Normal"/>
-    <w:link w:val="Ttulo1Car"/>
+    <w:link w:val="Heading1Char"/>
     <w:uiPriority w:val="9"/>
     <w:qFormat/>
     <w:rsid w:val="00AE25E4"/>
@@ -6720,11 +7019,11 @@
       <w:szCs w:val="32"/>
     </w:rPr>
   </w:style>
-  <w:style w:type="paragraph" w:styleId="Ttulo2">
+  <w:style w:type="paragraph" w:styleId="Heading2">
     <w:name w:val="heading 2"/>
     <w:basedOn w:val="Normal"/>
     <w:next w:val="Normal"/>
-    <w:link w:val="Ttulo2Car"/>
+    <w:link w:val="Heading2Char"/>
     <w:uiPriority w:val="9"/>
     <w:unhideWhenUsed/>
     <w:qFormat/>
@@ -6743,13 +7042,13 @@
       <w:szCs w:val="26"/>
     </w:rPr>
   </w:style>
-  <w:style w:type="character" w:default="1" w:styleId="Fuentedeprrafopredeter">
+  <w:style w:type="character" w:default="1" w:styleId="DefaultParagraphFont">
     <w:name w:val="Default Paragraph Font"/>
     <w:uiPriority w:val="1"/>
     <w:semiHidden/>
     <w:unhideWhenUsed/>
   </w:style>
-  <w:style w:type="table" w:default="1" w:styleId="Tablanormal">
+  <w:style w:type="table" w:default="1" w:styleId="TableNormal">
     <w:name w:val="Normal Table"/>
     <w:uiPriority w:val="99"/>
     <w:semiHidden/>
@@ -6764,13 +7063,13 @@
       </w:tblCellMar>
     </w:tblPr>
   </w:style>
-  <w:style w:type="numbering" w:default="1" w:styleId="Sinlista">
+  <w:style w:type="numbering" w:default="1" w:styleId="NoList">
     <w:name w:val="No List"/>
     <w:uiPriority w:val="99"/>
     <w:semiHidden/>
     <w:unhideWhenUsed/>
   </w:style>
-  <w:style w:type="paragraph" w:styleId="Prrafodelista">
+  <w:style w:type="paragraph" w:styleId="ListParagraph">
     <w:name w:val="List Paragraph"/>
     <w:basedOn w:val="Normal"/>
     <w:uiPriority w:val="34"/>
@@ -6781,10 +7080,10 @@
       <w:contextualSpacing/>
     </w:pPr>
   </w:style>
-  <w:style w:type="paragraph" w:styleId="Encabezado">
+  <w:style w:type="paragraph" w:styleId="Header">
     <w:name w:val="header"/>
     <w:basedOn w:val="Normal"/>
-    <w:link w:val="EncabezadoCar"/>
+    <w:link w:val="HeaderChar"/>
     <w:uiPriority w:val="99"/>
     <w:unhideWhenUsed/>
     <w:rsid w:val="00D656E9"/>
@@ -6796,20 +7095,20 @@
       <w:spacing w:after="0" w:line="240" w:lineRule="auto"/>
     </w:pPr>
   </w:style>
-  <w:style w:type="character" w:customStyle="1" w:styleId="EncabezadoCar">
-    <w:name w:val="Encabezado Car"/>
-    <w:basedOn w:val="Fuentedeprrafopredeter"/>
-    <w:link w:val="Encabezado"/>
+  <w:style w:type="character" w:customStyle="1" w:styleId="HeaderChar">
+    <w:name w:val="Header Char"/>
+    <w:basedOn w:val="DefaultParagraphFont"/>
+    <w:link w:val="Header"/>
     <w:uiPriority w:val="99"/>
     <w:rsid w:val="00D656E9"/>
     <w:rPr>
       <w:lang w:val="es-CO"/>
     </w:rPr>
   </w:style>
-  <w:style w:type="paragraph" w:styleId="Piedepgina">
+  <w:style w:type="paragraph" w:styleId="Footer">
     <w:name w:val="footer"/>
     <w:basedOn w:val="Normal"/>
-    <w:link w:val="PiedepginaCar"/>
+    <w:link w:val="FooterChar"/>
     <w:uiPriority w:val="99"/>
     <w:unhideWhenUsed/>
     <w:rsid w:val="00D656E9"/>
@@ -6821,21 +7120,21 @@
       <w:spacing w:after="0" w:line="240" w:lineRule="auto"/>
     </w:pPr>
   </w:style>
-  <w:style w:type="character" w:customStyle="1" w:styleId="PiedepginaCar">
-    <w:name w:val="Pie de página Car"/>
-    <w:basedOn w:val="Fuentedeprrafopredeter"/>
-    <w:link w:val="Piedepgina"/>
+  <w:style w:type="character" w:customStyle="1" w:styleId="FooterChar">
+    <w:name w:val="Footer Char"/>
+    <w:basedOn w:val="DefaultParagraphFont"/>
+    <w:link w:val="Footer"/>
     <w:uiPriority w:val="99"/>
     <w:rsid w:val="00D656E9"/>
     <w:rPr>
       <w:lang w:val="es-CO"/>
     </w:rPr>
   </w:style>
-  <w:style w:type="paragraph" w:styleId="Puesto">
+  <w:style w:type="paragraph" w:styleId="Title">
     <w:name w:val="Title"/>
     <w:basedOn w:val="Normal"/>
     <w:next w:val="Normal"/>
-    <w:link w:val="PuestoCar"/>
+    <w:link w:val="TitleChar"/>
     <w:uiPriority w:val="10"/>
     <w:qFormat/>
     <w:rsid w:val="00651E53"/>
@@ -6851,10 +7150,10 @@
       <w:szCs w:val="56"/>
     </w:rPr>
   </w:style>
-  <w:style w:type="character" w:customStyle="1" w:styleId="PuestoCar">
-    <w:name w:val="Puesto Car"/>
-    <w:basedOn w:val="Fuentedeprrafopredeter"/>
-    <w:link w:val="Puesto"/>
+  <w:style w:type="character" w:customStyle="1" w:styleId="TitleChar">
+    <w:name w:val="Title Char"/>
+    <w:basedOn w:val="DefaultParagraphFont"/>
+    <w:link w:val="Title"/>
     <w:uiPriority w:val="10"/>
     <w:rsid w:val="00651E53"/>
     <w:rPr>
@@ -6866,10 +7165,10 @@
       <w:lang w:val="es-CO"/>
     </w:rPr>
   </w:style>
-  <w:style w:type="character" w:customStyle="1" w:styleId="Ttulo1Car">
-    <w:name w:val="Título 1 Car"/>
-    <w:basedOn w:val="Fuentedeprrafopredeter"/>
-    <w:link w:val="Ttulo1"/>
+  <w:style w:type="character" w:customStyle="1" w:styleId="Heading1Char">
+    <w:name w:val="Heading 1 Char"/>
+    <w:basedOn w:val="DefaultParagraphFont"/>
+    <w:link w:val="Heading1"/>
     <w:uiPriority w:val="9"/>
     <w:rsid w:val="00AE25E4"/>
     <w:rPr>
@@ -6880,10 +7179,10 @@
       <w:lang w:val="es-CO"/>
     </w:rPr>
   </w:style>
-  <w:style w:type="character" w:customStyle="1" w:styleId="Ttulo2Car">
-    <w:name w:val="Título 2 Car"/>
-    <w:basedOn w:val="Fuentedeprrafopredeter"/>
-    <w:link w:val="Ttulo2"/>
+  <w:style w:type="character" w:customStyle="1" w:styleId="Heading2Char">
+    <w:name w:val="Heading 2 Char"/>
+    <w:basedOn w:val="DefaultParagraphFont"/>
+    <w:link w:val="Heading2"/>
     <w:uiPriority w:val="9"/>
     <w:rsid w:val="00AE25E4"/>
     <w:rPr>
@@ -6894,9 +7193,9 @@
       <w:lang w:val="es-CO"/>
     </w:rPr>
   </w:style>
-  <w:style w:type="paragraph" w:styleId="TtulodeTDC">
+  <w:style w:type="paragraph" w:styleId="TOCHeading">
     <w:name w:val="TOC Heading"/>
-    <w:basedOn w:val="Ttulo1"/>
+    <w:basedOn w:val="Heading1"/>
     <w:next w:val="Normal"/>
     <w:uiPriority w:val="39"/>
     <w:unhideWhenUsed/>
@@ -6913,7 +7212,7 @@
       <w:lang w:val="en-US"/>
     </w:rPr>
   </w:style>
-  <w:style w:type="paragraph" w:styleId="TDC1">
+  <w:style w:type="paragraph" w:styleId="TOC1">
     <w:name w:val="toc 1"/>
     <w:basedOn w:val="Normal"/>
     <w:next w:val="Normal"/>
@@ -6933,7 +7232,7 @@
       <w:szCs w:val="20"/>
     </w:rPr>
   </w:style>
-  <w:style w:type="paragraph" w:styleId="TDC2">
+  <w:style w:type="paragraph" w:styleId="TOC2">
     <w:name w:val="toc 2"/>
     <w:basedOn w:val="Normal"/>
     <w:next w:val="Normal"/>
@@ -6952,9 +7251,9 @@
       <w:szCs w:val="20"/>
     </w:rPr>
   </w:style>
-  <w:style w:type="character" w:styleId="Hipervnculo">
+  <w:style w:type="character" w:styleId="Hyperlink">
     <w:name w:val="Hyperlink"/>
-    <w:basedOn w:val="Fuentedeprrafopredeter"/>
+    <w:basedOn w:val="DefaultParagraphFont"/>
     <w:uiPriority w:val="99"/>
     <w:unhideWhenUsed/>
     <w:rsid w:val="0009510F"/>
@@ -6963,7 +7262,7 @@
       <w:u w:val="single"/>
     </w:rPr>
   </w:style>
-  <w:style w:type="paragraph" w:styleId="TDC3">
+  <w:style w:type="paragraph" w:styleId="TOC3">
     <w:name w:val="toc 3"/>
     <w:basedOn w:val="Normal"/>
     <w:next w:val="Normal"/>
@@ -6983,7 +7282,7 @@
       <w:szCs w:val="20"/>
     </w:rPr>
   </w:style>
-  <w:style w:type="paragraph" w:styleId="TDC4">
+  <w:style w:type="paragraph" w:styleId="TOC4">
     <w:name w:val="toc 4"/>
     <w:basedOn w:val="Normal"/>
     <w:next w:val="Normal"/>
@@ -7001,7 +7300,7 @@
       <w:szCs w:val="18"/>
     </w:rPr>
   </w:style>
-  <w:style w:type="paragraph" w:styleId="TDC5">
+  <w:style w:type="paragraph" w:styleId="TOC5">
     <w:name w:val="toc 5"/>
     <w:basedOn w:val="Normal"/>
     <w:next w:val="Normal"/>
@@ -7019,7 +7318,7 @@
       <w:szCs w:val="18"/>
     </w:rPr>
   </w:style>
-  <w:style w:type="paragraph" w:styleId="TDC6">
+  <w:style w:type="paragraph" w:styleId="TOC6">
     <w:name w:val="toc 6"/>
     <w:basedOn w:val="Normal"/>
     <w:next w:val="Normal"/>
@@ -7037,7 +7336,7 @@
       <w:szCs w:val="18"/>
     </w:rPr>
   </w:style>
-  <w:style w:type="paragraph" w:styleId="TDC7">
+  <w:style w:type="paragraph" w:styleId="TOC7">
     <w:name w:val="toc 7"/>
     <w:basedOn w:val="Normal"/>
     <w:next w:val="Normal"/>
@@ -7055,7 +7354,7 @@
       <w:szCs w:val="18"/>
     </w:rPr>
   </w:style>
-  <w:style w:type="paragraph" w:styleId="TDC8">
+  <w:style w:type="paragraph" w:styleId="TOC8">
     <w:name w:val="toc 8"/>
     <w:basedOn w:val="Normal"/>
     <w:next w:val="Normal"/>
@@ -7073,7 +7372,7 @@
       <w:szCs w:val="18"/>
     </w:rPr>
   </w:style>
-  <w:style w:type="paragraph" w:styleId="TDC9">
+  <w:style w:type="paragraph" w:styleId="TOC9">
     <w:name w:val="toc 9"/>
     <w:basedOn w:val="Normal"/>
     <w:next w:val="Normal"/>
@@ -7091,7 +7390,7 @@
       <w:szCs w:val="18"/>
     </w:rPr>
   </w:style>
-  <w:style w:type="paragraph" w:styleId="Bibliografa">
+  <w:style w:type="paragraph" w:styleId="Bibliography">
     <w:name w:val="Bibliography"/>
     <w:basedOn w:val="Normal"/>
     <w:next w:val="Normal"/>
@@ -7099,9 +7398,9 @@
     <w:unhideWhenUsed/>
     <w:rsid w:val="002239FA"/>
   </w:style>
-  <w:style w:type="character" w:styleId="Hipervnculovisitado">
+  <w:style w:type="character" w:styleId="FollowedHyperlink">
     <w:name w:val="FollowedHyperlink"/>
-    <w:basedOn w:val="Fuentedeprrafopredeter"/>
+    <w:basedOn w:val="DefaultParagraphFont"/>
     <w:uiPriority w:val="99"/>
     <w:semiHidden/>
     <w:unhideWhenUsed/>
@@ -7111,9 +7410,9 @@
       <w:u w:val="single"/>
     </w:rPr>
   </w:style>
-  <w:style w:type="table" w:styleId="Tablaconcuadrcula">
+  <w:style w:type="table" w:styleId="TableGrid">
     <w:name w:val="Table Grid"/>
-    <w:basedOn w:val="Tablanormal"/>
+    <w:basedOn w:val="TableNormal"/>
     <w:uiPriority w:val="39"/>
     <w:rsid w:val="0048615A"/>
     <w:pPr>
@@ -7486,7 +7785,7 @@
 </file>
 
 <file path=customXml/itemProps1.xml><?xml version="1.0" encoding="utf-8"?>
-<ds:datastoreItem xmlns:ds="http://schemas.openxmlformats.org/officeDocument/2006/customXml" ds:itemID="{87B45ED7-6065-49BE-998E-89566A0732CE}">
+<ds:datastoreItem xmlns:ds="http://schemas.openxmlformats.org/officeDocument/2006/customXml" ds:itemID="{CF7A5002-FA7F-4BC5-BCF6-2781F40D0B7F}">
   <ds:schemaRefs>
     <ds:schemaRef ds:uri="http://schemas.openxmlformats.org/officeDocument/2006/bibliography"/>
   </ds:schemaRefs>

</xml_diff>

<commit_message>
Just to make sure
</commit_message>
<xml_diff>
--- a/Engineering Method/Método de ingeniería.docx
+++ b/Engineering Method/Método de ingeniería.docx
@@ -190,7 +190,7 @@
                 <w:noProof/>
                 <w:webHidden/>
               </w:rPr>
-              <w:t>1</w:t>
+              <w:t>2</w:t>
             </w:r>
             <w:r>
               <w:rPr>
@@ -263,7 +263,7 @@
                 <w:noProof/>
                 <w:webHidden/>
               </w:rPr>
-              <w:t>1</w:t>
+              <w:t>2</w:t>
             </w:r>
             <w:r>
               <w:rPr>
@@ -336,7 +336,7 @@
                 <w:noProof/>
                 <w:webHidden/>
               </w:rPr>
-              <w:t>1</w:t>
+              <w:t>2</w:t>
             </w:r>
             <w:r>
               <w:rPr>
@@ -853,7 +853,7 @@
                 <w:noProof/>
                 <w:webHidden/>
               </w:rPr>
-              <w:t>4</w:t>
+              <w:t>5</w:t>
             </w:r>
             <w:r>
               <w:rPr>
@@ -1001,7 +1001,7 @@
                 <w:noProof/>
                 <w:webHidden/>
               </w:rPr>
-              <w:t>5</w:t>
+              <w:t>6</w:t>
             </w:r>
             <w:r>
               <w:rPr>
@@ -1372,7 +1372,7 @@
                 <w:noProof/>
                 <w:webHidden/>
               </w:rPr>
-              <w:t>6</w:t>
+              <w:t>7</w:t>
             </w:r>
             <w:r>
               <w:rPr>
@@ -7785,7 +7785,7 @@
 </file>
 
 <file path=customXml/itemProps1.xml><?xml version="1.0" encoding="utf-8"?>
-<ds:datastoreItem xmlns:ds="http://schemas.openxmlformats.org/officeDocument/2006/customXml" ds:itemID="{CF7A5002-FA7F-4BC5-BCF6-2781F40D0B7F}">
+<ds:datastoreItem xmlns:ds="http://schemas.openxmlformats.org/officeDocument/2006/customXml" ds:itemID="{11C43E87-1C74-4B9E-BB87-E05255BC3D69}">
   <ds:schemaRefs>
     <ds:schemaRef ds:uri="http://schemas.openxmlformats.org/officeDocument/2006/bibliography"/>
   </ds:schemaRefs>

</xml_diff>